<commit_message>
fix: correct screenshots with missing employee.
</commit_message>
<xml_diff>
--- a/BAS-ICTPRG431-AT2-POR-Pt1.docx
+++ b/BAS-ICTPRG431-AT2-POR-Pt1.docx
@@ -7622,6 +7622,9 @@
               <w:cnfStyle w:val="000000100000" w:firstRow="0" w:lastRow="0" w:firstColumn="0" w:lastColumn="0" w:oddVBand="0" w:evenVBand="0" w:oddHBand="1" w:evenHBand="0" w:firstRowFirstColumn="0" w:firstRowLastColumn="0" w:lastRowFirstColumn="0" w:lastRowLastColumn="0"/>
             </w:pPr>
             <w:r>
+              <w:rPr>
+                <w:noProof/>
+              </w:rPr>
               <w:drawing>
                 <wp:inline distT="0" distB="0" distL="0" distR="0" wp14:anchorId="2B626C15" wp14:editId="61DA023A">
                   <wp:extent cx="5400675" cy="1151255"/>
@@ -7664,8 +7667,11 @@
               <w:cnfStyle w:val="000000100000" w:firstRow="0" w:lastRow="0" w:firstColumn="0" w:lastColumn="0" w:oddVBand="0" w:evenVBand="0" w:oddHBand="1" w:evenHBand="0" w:firstRowFirstColumn="0" w:firstRowLastColumn="0" w:lastRowFirstColumn="0" w:lastRowLastColumn="0"/>
             </w:pPr>
             <w:r>
+              <w:rPr>
+                <w:noProof/>
+              </w:rPr>
               <w:drawing>
-                <wp:anchor distT="0" distB="0" distL="114300" distR="114300" simplePos="0" relativeHeight="251658240" behindDoc="0" locked="0" layoutInCell="1" allowOverlap="1" wp14:anchorId="36BACEA2" wp14:editId="0790A394">
+                <wp:anchor distT="0" distB="0" distL="114300" distR="114300" simplePos="0" relativeHeight="251658240" behindDoc="0" locked="0" layoutInCell="1" allowOverlap="1" wp14:anchorId="36BACEA2" wp14:editId="54484283">
                   <wp:simplePos x="0" y="0"/>
                   <wp:positionH relativeFrom="column">
                     <wp:posOffset>303530</wp:posOffset>
@@ -8004,12 +8010,12 @@
               <w:tblLook w:val="06A0" w:firstRow="1" w:lastRow="0" w:firstColumn="1" w:lastColumn="0" w:noHBand="1" w:noVBand="1"/>
             </w:tblPr>
             <w:tblGrid>
-              <w:gridCol w:w="1545"/>
+              <w:gridCol w:w="1554"/>
               <w:gridCol w:w="1696"/>
-              <w:gridCol w:w="1330"/>
-              <w:gridCol w:w="773"/>
-              <w:gridCol w:w="1598"/>
-              <w:gridCol w:w="2218"/>
+              <w:gridCol w:w="1336"/>
+              <w:gridCol w:w="777"/>
+              <w:gridCol w:w="1615"/>
+              <w:gridCol w:w="2248"/>
             </w:tblGrid>
             <w:tr>
               <w:trPr>
@@ -9935,6 +9941,9 @@
               <w:cnfStyle w:val="000000100000" w:firstRow="0" w:lastRow="0" w:firstColumn="0" w:lastColumn="0" w:oddVBand="0" w:evenVBand="0" w:oddHBand="1" w:evenHBand="0" w:firstRowFirstColumn="0" w:firstRowLastColumn="0" w:lastRowFirstColumn="0" w:lastRowLastColumn="0"/>
             </w:pPr>
             <w:r>
+              <w:rPr>
+                <w:noProof/>
+              </w:rPr>
               <w:drawing>
                 <wp:inline distT="0" distB="0" distL="0" distR="0" wp14:anchorId="3173C9EB" wp14:editId="4215FFCF">
                   <wp:extent cx="6479540" cy="2933700"/>
@@ -9982,6 +9991,9 @@
               <w:cnfStyle w:val="000000100000" w:firstRow="0" w:lastRow="0" w:firstColumn="0" w:lastColumn="0" w:oddVBand="0" w:evenVBand="0" w:oddHBand="1" w:evenHBand="0" w:firstRowFirstColumn="0" w:firstRowLastColumn="0" w:lastRowFirstColumn="0" w:lastRowLastColumn="0"/>
             </w:pPr>
             <w:r>
+              <w:rPr>
+                <w:noProof/>
+              </w:rPr>
               <w:drawing>
                 <wp:inline distT="0" distB="0" distL="0" distR="0" wp14:anchorId="6FDEB439" wp14:editId="1BAA1D79">
                   <wp:extent cx="5886450" cy="907415"/>
@@ -10036,39 +10048,27 @@
           </w:p>
           <w:p>
             <w:pPr>
-              <w:cnfStyle w:val="000000100000" w:firstRow="0" w:lastRow="0" w:firstColumn="0" w:lastColumn="0" w:oddVBand="0" w:evenVBand="0" w:oddHBand="1" w:evenHBand="0" w:firstRowFirstColumn="0" w:firstRowLastColumn="0" w:lastRowFirstColumn="0" w:lastRowLastColumn="0"/>
-            </w:pPr>
-          </w:p>
-          <w:p>
-            <w:pPr>
-              <w:cnfStyle w:val="000000100000" w:firstRow="0" w:lastRow="0" w:firstColumn="0" w:lastColumn="0" w:oddVBand="0" w:evenVBand="0" w:oddHBand="1" w:evenHBand="0" w:firstRowFirstColumn="0" w:firstRowLastColumn="0" w:lastRowFirstColumn="0" w:lastRowLastColumn="0"/>
-            </w:pPr>
-          </w:p>
-          <w:p>
-            <w:pPr>
-              <w:cnfStyle w:val="000000100000" w:firstRow="0" w:lastRow="0" w:firstColumn="0" w:lastColumn="0" w:oddVBand="0" w:evenVBand="0" w:oddHBand="1" w:evenHBand="0" w:firstRowFirstColumn="0" w:firstRowLastColumn="0" w:lastRowFirstColumn="0" w:lastRowLastColumn="0"/>
-            </w:pPr>
-          </w:p>
-          <w:p>
-            <w:pPr>
-              <w:cnfStyle w:val="000000100000" w:firstRow="0" w:lastRow="0" w:firstColumn="0" w:lastColumn="0" w:oddVBand="0" w:evenVBand="0" w:oddHBand="1" w:evenHBand="0" w:firstRowFirstColumn="0" w:firstRowLastColumn="0" w:lastRowFirstColumn="0" w:lastRowLastColumn="0"/>
-            </w:pPr>
-          </w:p>
-          <w:p>
-            <w:pPr>
-              <w:cnfStyle w:val="000000100000" w:firstRow="0" w:lastRow="0" w:firstColumn="0" w:lastColumn="0" w:oddVBand="0" w:evenVBand="0" w:oddHBand="1" w:evenHBand="0" w:firstRowFirstColumn="0" w:firstRowLastColumn="0" w:lastRowFirstColumn="0" w:lastRowLastColumn="0"/>
-            </w:pPr>
-          </w:p>
-          <w:p>
-            <w:pPr>
-              <w:cnfStyle w:val="000000100000" w:firstRow="0" w:lastRow="0" w:firstColumn="0" w:lastColumn="0" w:oddVBand="0" w:evenVBand="0" w:oddHBand="1" w:evenHBand="0" w:firstRowFirstColumn="0" w:firstRowLastColumn="0" w:lastRowFirstColumn="0" w:lastRowLastColumn="0"/>
-            </w:pPr>
-          </w:p>
-          <w:p>
-            <w:pPr>
               <w:pStyle w:val="Heading3"/>
               <w:cnfStyle w:val="000000100000" w:firstRow="0" w:lastRow="0" w:firstColumn="0" w:lastColumn="0" w:oddVBand="0" w:evenVBand="0" w:oddHBand="1" w:evenHBand="0" w:firstRowFirstColumn="0" w:firstRowLastColumn="0" w:lastRowFirstColumn="0" w:lastRowLastColumn="0"/>
             </w:pPr>
+          </w:p>
+          <w:p>
+            <w:pPr>
+              <w:pStyle w:val="Heading3"/>
+              <w:cnfStyle w:val="000000100000" w:firstRow="0" w:lastRow="0" w:firstColumn="0" w:lastColumn="0" w:oddVBand="0" w:evenVBand="0" w:oddHBand="1" w:evenHBand="0" w:firstRowFirstColumn="0" w:firstRowLastColumn="0" w:lastRowFirstColumn="0" w:lastRowLastColumn="0"/>
+            </w:pPr>
+          </w:p>
+          <w:p>
+            <w:pPr>
+              <w:pStyle w:val="Heading3"/>
+              <w:cnfStyle w:val="000000100000" w:firstRow="0" w:lastRow="0" w:firstColumn="0" w:lastColumn="0" w:oddVBand="0" w:evenVBand="0" w:oddHBand="1" w:evenHBand="0" w:firstRowFirstColumn="0" w:firstRowLastColumn="0" w:lastRowFirstColumn="0" w:lastRowLastColumn="0"/>
+            </w:pPr>
+          </w:p>
+          <w:p>
+            <w:pPr>
+              <w:pStyle w:val="Heading3"/>
+              <w:cnfStyle w:val="000000100000" w:firstRow="0" w:lastRow="0" w:firstColumn="0" w:lastColumn="0" w:oddVBand="0" w:evenVBand="0" w:oddHBand="1" w:evenHBand="0" w:firstRowFirstColumn="0" w:firstRowLastColumn="0" w:lastRowFirstColumn="0" w:lastRowLastColumn="0"/>
+            </w:pPr>
             <w:r>
               <w:lastRenderedPageBreak/>
               <w:t xml:space="preserve">Employees: </w:t>
@@ -10110,10 +10110,10 @@
             </w:pPr>
             <w:r>
               <w:drawing>
-                <wp:inline distT="0" distB="0" distL="0" distR="0" wp14:anchorId="08B8256A" wp14:editId="1B801346">
-                  <wp:extent cx="6479540" cy="2127885"/>
-                  <wp:effectExtent l="0" t="0" r="0" b="5715"/>
-                  <wp:docPr id="976883574" name="Picture 1"/>
+                <wp:inline distT="0" distB="0" distL="0" distR="0" wp14:anchorId="76A13130" wp14:editId="20E8F6C6">
+                  <wp:extent cx="6479540" cy="1623695"/>
+                  <wp:effectExtent l="0" t="0" r="0" b="0"/>
+                  <wp:docPr id="1536371593" name="Picture 1"/>
                   <wp:cNvGraphicFramePr>
                     <a:graphicFrameLocks xmlns:a="http://schemas.openxmlformats.org/drawingml/2006/main" noChangeAspect="1"/>
                   </wp:cNvGraphicFramePr>
@@ -10121,7 +10121,7 @@
                     <a:graphicData uri="http://schemas.openxmlformats.org/drawingml/2006/picture">
                       <pic:pic xmlns:pic="http://schemas.openxmlformats.org/drawingml/2006/picture">
                         <pic:nvPicPr>
-                          <pic:cNvPr id="976883574" name=""/>
+                          <pic:cNvPr id="1536371593" name=""/>
                           <pic:cNvPicPr/>
                         </pic:nvPicPr>
                         <pic:blipFill>
@@ -10133,7 +10133,7 @@
                         <pic:spPr>
                           <a:xfrm>
                             <a:off x="0" y="0"/>
-                            <a:ext cx="6479540" cy="2127885"/>
+                            <a:ext cx="6479540" cy="1623695"/>
                           </a:xfrm>
                           <a:prstGeom prst="rect">
                             <a:avLst/>
@@ -10157,10 +10157,10 @@
             </w:pPr>
             <w:r>
               <w:drawing>
-                <wp:inline distT="0" distB="0" distL="0" distR="0" wp14:anchorId="2CB0C595" wp14:editId="511A814D">
-                  <wp:extent cx="5915025" cy="1852930"/>
-                  <wp:effectExtent l="0" t="0" r="9525" b="0"/>
-                  <wp:docPr id="2046329113" name="Picture 1"/>
+                <wp:inline distT="0" distB="0" distL="0" distR="0" wp14:anchorId="0E35D301" wp14:editId="47CC3B0B">
+                  <wp:extent cx="5895975" cy="1153795"/>
+                  <wp:effectExtent l="0" t="0" r="9525" b="8255"/>
+                  <wp:docPr id="1690278777" name="Picture 1"/>
                   <wp:cNvGraphicFramePr>
                     <a:graphicFrameLocks xmlns:a="http://schemas.openxmlformats.org/drawingml/2006/main" noChangeAspect="1"/>
                   </wp:cNvGraphicFramePr>
@@ -10168,7 +10168,7 @@
                     <a:graphicData uri="http://schemas.openxmlformats.org/drawingml/2006/picture">
                       <pic:pic xmlns:pic="http://schemas.openxmlformats.org/drawingml/2006/picture">
                         <pic:nvPicPr>
-                          <pic:cNvPr id="2046329113" name=""/>
+                          <pic:cNvPr id="1690278777" name=""/>
                           <pic:cNvPicPr/>
                         </pic:nvPicPr>
                         <pic:blipFill>
@@ -10180,7 +10180,7 @@
                         <pic:spPr>
                           <a:xfrm>
                             <a:off x="0" y="0"/>
-                            <a:ext cx="5915025" cy="1852930"/>
+                            <a:ext cx="5895975" cy="1153795"/>
                           </a:xfrm>
                           <a:prstGeom prst="rect">
                             <a:avLst/>
@@ -10207,6 +10207,43 @@
             <w:pPr>
               <w:cnfStyle w:val="000000100000" w:firstRow="0" w:lastRow="0" w:firstColumn="0" w:lastColumn="0" w:oddVBand="0" w:evenVBand="0" w:oddHBand="1" w:evenHBand="0" w:firstRowFirstColumn="0" w:firstRowLastColumn="0" w:lastRowFirstColumn="0" w:lastRowLastColumn="0"/>
             </w:pPr>
+            <w:r>
+              <w:drawing>
+                <wp:inline distT="0" distB="0" distL="0" distR="0" wp14:anchorId="3913C754" wp14:editId="46D2AADF">
+                  <wp:extent cx="6069827" cy="1524000"/>
+                  <wp:effectExtent l="0" t="0" r="7620" b="0"/>
+                  <wp:docPr id="189531375" name="Picture 1"/>
+                  <wp:cNvGraphicFramePr>
+                    <a:graphicFrameLocks xmlns:a="http://schemas.openxmlformats.org/drawingml/2006/main" noChangeAspect="1"/>
+                  </wp:cNvGraphicFramePr>
+                  <a:graphic xmlns:a="http://schemas.openxmlformats.org/drawingml/2006/main">
+                    <a:graphicData uri="http://schemas.openxmlformats.org/drawingml/2006/picture">
+                      <pic:pic xmlns:pic="http://schemas.openxmlformats.org/drawingml/2006/picture">
+                        <pic:nvPicPr>
+                          <pic:cNvPr id="189531375" name=""/>
+                          <pic:cNvPicPr/>
+                        </pic:nvPicPr>
+                        <pic:blipFill>
+                          <a:blip r:embed="rId23"/>
+                          <a:stretch>
+                            <a:fillRect/>
+                          </a:stretch>
+                        </pic:blipFill>
+                        <pic:spPr>
+                          <a:xfrm>
+                            <a:off x="0" y="0"/>
+                            <a:ext cx="6077960" cy="1526042"/>
+                          </a:xfrm>
+                          <a:prstGeom prst="rect">
+                            <a:avLst/>
+                          </a:prstGeom>
+                        </pic:spPr>
+                      </pic:pic>
+                    </a:graphicData>
+                  </a:graphic>
+                </wp:inline>
+              </w:drawing>
+            </w:r>
           </w:p>
           <w:p>
             <w:pPr>
@@ -10705,6 +10742,9 @@
               <w:cnfStyle w:val="000000100000" w:firstRow="0" w:lastRow="0" w:firstColumn="0" w:lastColumn="0" w:oddVBand="0" w:evenVBand="0" w:oddHBand="1" w:evenHBand="0" w:firstRowFirstColumn="0" w:firstRowLastColumn="0" w:lastRowFirstColumn="0" w:lastRowLastColumn="0"/>
             </w:pPr>
             <w:r>
+              <w:rPr>
+                <w:noProof/>
+              </w:rPr>
               <w:drawing>
                 <wp:inline distT="0" distB="0" distL="0" distR="0" wp14:anchorId="53ABAD6D" wp14:editId="7C291A44">
                   <wp:extent cx="6479540" cy="1630680"/>
@@ -10721,7 +10761,7 @@
                           <pic:cNvPicPr/>
                         </pic:nvPicPr>
                         <pic:blipFill>
-                          <a:blip r:embed="rId23"/>
+                          <a:blip r:embed="rId24"/>
                           <a:stretch>
                             <a:fillRect/>
                           </a:stretch>
@@ -10757,6 +10797,9 @@
               <w:cnfStyle w:val="000000100000" w:firstRow="0" w:lastRow="0" w:firstColumn="0" w:lastColumn="0" w:oddVBand="0" w:evenVBand="0" w:oddHBand="1" w:evenHBand="0" w:firstRowFirstColumn="0" w:firstRowLastColumn="0" w:lastRowFirstColumn="0" w:lastRowLastColumn="0"/>
             </w:pPr>
             <w:r>
+              <w:rPr>
+                <w:noProof/>
+              </w:rPr>
               <w:drawing>
                 <wp:inline distT="0" distB="0" distL="0" distR="0" wp14:anchorId="47004C6B" wp14:editId="68939176">
                   <wp:extent cx="5838825" cy="836930"/>
@@ -10773,7 +10816,7 @@
                           <pic:cNvPicPr/>
                         </pic:nvPicPr>
                         <pic:blipFill>
-                          <a:blip r:embed="rId24"/>
+                          <a:blip r:embed="rId25"/>
                           <a:stretch>
                             <a:fillRect/>
                           </a:stretch>
@@ -10900,8 +10943,11 @@
               <w:cnfStyle w:val="000000100000" w:firstRow="0" w:lastRow="0" w:firstColumn="0" w:lastColumn="0" w:oddVBand="0" w:evenVBand="0" w:oddHBand="1" w:evenHBand="0" w:firstRowFirstColumn="0" w:firstRowLastColumn="0" w:lastRowFirstColumn="0" w:lastRowLastColumn="0"/>
             </w:pPr>
             <w:r>
+              <w:rPr>
+                <w:noProof/>
+              </w:rPr>
               <w:drawing>
-                <wp:inline distT="0" distB="0" distL="0" distR="0" wp14:anchorId="141801CE" wp14:editId="780A04BD">
+                <wp:inline distT="0" distB="0" distL="0" distR="0" wp14:anchorId="141801CE" wp14:editId="6DC6905A">
                   <wp:extent cx="6479540" cy="1247140"/>
                   <wp:effectExtent l="0" t="0" r="0" b="0"/>
                   <wp:docPr id="427164996" name="Picture 1"/>
@@ -10916,7 +10962,7 @@
                           <pic:cNvPicPr/>
                         </pic:nvPicPr>
                         <pic:blipFill>
-                          <a:blip r:embed="rId25"/>
+                          <a:blip r:embed="rId26"/>
                           <a:stretch>
                             <a:fillRect/>
                           </a:stretch>
@@ -10941,14 +10987,12 @@
             <w:pPr>
               <w:cnfStyle w:val="000000100000" w:firstRow="0" w:lastRow="0" w:firstColumn="0" w:lastColumn="0" w:oddVBand="0" w:evenVBand="0" w:oddHBand="1" w:evenHBand="0" w:firstRowFirstColumn="0" w:firstRowLastColumn="0" w:lastRowFirstColumn="0" w:lastRowLastColumn="0"/>
             </w:pPr>
-          </w:p>
-          <w:p>
-            <w:pPr>
-              <w:cnfStyle w:val="000000100000" w:firstRow="0" w:lastRow="0" w:firstColumn="0" w:lastColumn="0" w:oddVBand="0" w:evenVBand="0" w:oddHBand="1" w:evenHBand="0" w:firstRowFirstColumn="0" w:firstRowLastColumn="0" w:lastRowFirstColumn="0" w:lastRowLastColumn="0"/>
-            </w:pPr>
-            <w:r>
+            <w:r>
+              <w:rPr>
+                <w:noProof/>
+              </w:rPr>
               <w:drawing>
-                <wp:inline distT="0" distB="0" distL="0" distR="0" wp14:anchorId="19BCD269" wp14:editId="57CFC72C">
+                <wp:inline distT="0" distB="0" distL="0" distR="0" wp14:anchorId="3B790853" wp14:editId="2D412E52">
                   <wp:extent cx="5915025" cy="793750"/>
                   <wp:effectExtent l="0" t="0" r="9525" b="6350"/>
                   <wp:docPr id="418332079" name="Picture 1"/>
@@ -10963,7 +11007,7 @@
                           <pic:cNvPicPr/>
                         </pic:nvPicPr>
                         <pic:blipFill>
-                          <a:blip r:embed="rId26"/>
+                          <a:blip r:embed="rId27"/>
                           <a:stretch>
                             <a:fillRect/>
                           </a:stretch>
@@ -10983,6 +11027,75 @@
                 </wp:inline>
               </w:drawing>
             </w:r>
+          </w:p>
+          <w:p>
+            <w:pPr>
+              <w:cnfStyle w:val="000000100000" w:firstRow="0" w:lastRow="0" w:firstColumn="0" w:lastColumn="0" w:oddVBand="0" w:evenVBand="0" w:oddHBand="1" w:evenHBand="0" w:firstRowFirstColumn="0" w:firstRowLastColumn="0" w:lastRowFirstColumn="0" w:lastRowLastColumn="0"/>
+              <w:rPr>
+                <w:noProof/>
+              </w:rPr>
+            </w:pPr>
+          </w:p>
+          <w:p>
+            <w:pPr>
+              <w:cnfStyle w:val="000000100000" w:firstRow="0" w:lastRow="0" w:firstColumn="0" w:lastColumn="0" w:oddVBand="0" w:evenVBand="0" w:oddHBand="1" w:evenHBand="0" w:firstRowFirstColumn="0" w:firstRowLastColumn="0" w:lastRowFirstColumn="0" w:lastRowLastColumn="0"/>
+              <w:rPr>
+                <w:noProof/>
+              </w:rPr>
+            </w:pPr>
+            <w:r>
+              <w:rPr>
+                <w:noProof/>
+              </w:rPr>
+              <w:drawing>
+                <wp:inline distT="0" distB="0" distL="0" distR="0" wp14:anchorId="0ED69C76" wp14:editId="5823EF15">
+                  <wp:extent cx="5886450" cy="932815"/>
+                  <wp:effectExtent l="0" t="0" r="0" b="635"/>
+                  <wp:docPr id="138976295" name="Picture 1"/>
+                  <wp:cNvGraphicFramePr>
+                    <a:graphicFrameLocks xmlns:a="http://schemas.openxmlformats.org/drawingml/2006/main" noChangeAspect="1"/>
+                  </wp:cNvGraphicFramePr>
+                  <a:graphic xmlns:a="http://schemas.openxmlformats.org/drawingml/2006/main">
+                    <a:graphicData uri="http://schemas.openxmlformats.org/drawingml/2006/picture">
+                      <pic:pic xmlns:pic="http://schemas.openxmlformats.org/drawingml/2006/picture">
+                        <pic:nvPicPr>
+                          <pic:cNvPr id="138976295" name=""/>
+                          <pic:cNvPicPr/>
+                        </pic:nvPicPr>
+                        <pic:blipFill>
+                          <a:blip r:embed="rId28"/>
+                          <a:stretch>
+                            <a:fillRect/>
+                          </a:stretch>
+                        </pic:blipFill>
+                        <pic:spPr>
+                          <a:xfrm>
+                            <a:off x="0" y="0"/>
+                            <a:ext cx="5886450" cy="932815"/>
+                          </a:xfrm>
+                          <a:prstGeom prst="rect">
+                            <a:avLst/>
+                          </a:prstGeom>
+                        </pic:spPr>
+                      </pic:pic>
+                    </a:graphicData>
+                  </a:graphic>
+                </wp:inline>
+              </w:drawing>
+            </w:r>
+          </w:p>
+          <w:p>
+            <w:pPr>
+              <w:cnfStyle w:val="000000100000" w:firstRow="0" w:lastRow="0" w:firstColumn="0" w:lastColumn="0" w:oddVBand="0" w:evenVBand="0" w:oddHBand="1" w:evenHBand="0" w:firstRowFirstColumn="0" w:firstRowLastColumn="0" w:lastRowFirstColumn="0" w:lastRowLastColumn="0"/>
+              <w:rPr>
+                <w:noProof/>
+              </w:rPr>
+            </w:pPr>
+          </w:p>
+          <w:p>
+            <w:pPr>
+              <w:cnfStyle w:val="000000100000" w:firstRow="0" w:lastRow="0" w:firstColumn="0" w:lastColumn="0" w:oddVBand="0" w:evenVBand="0" w:oddHBand="1" w:evenHBand="0" w:firstRowFirstColumn="0" w:firstRowLastColumn="0" w:lastRowFirstColumn="0" w:lastRowLastColumn="0"/>
+            </w:pPr>
           </w:p>
         </w:tc>
       </w:tr>
@@ -11740,6 +11853,374 @@
                       <w:szCs w:val="20"/>
                     </w:rPr>
                   </w:pPr>
+                  <w:r>
+                    <w:rPr>
+                      <w:sz w:val="18"/>
+                      <w:szCs w:val="20"/>
+                    </w:rPr>
+                    <w:t>Big Integer</w:t>
+                  </w:r>
+                </w:p>
+              </w:tc>
+              <w:tc>
+                <w:tcPr>
+                  <w:tcW w:w="851" w:type="dxa"/>
+                </w:tcPr>
+                <w:p>
+                  <w:pPr>
+                    <w:spacing w:after="0" w:line="240" w:lineRule="auto"/>
+                    <w:cnfStyle w:val="000000000000" w:firstRow="0" w:lastRow="0" w:firstColumn="0" w:lastColumn="0" w:oddVBand="0" w:evenVBand="0" w:oddHBand="0" w:evenHBand="0" w:firstRowFirstColumn="0" w:firstRowLastColumn="0" w:lastRowFirstColumn="0" w:lastRowLastColumn="0"/>
+                    <w:rPr>
+                      <w:sz w:val="18"/>
+                      <w:szCs w:val="20"/>
+                    </w:rPr>
+                  </w:pPr>
+                </w:p>
+              </w:tc>
+              <w:tc>
+                <w:tcPr>
+                  <w:tcW w:w="2858" w:type="dxa"/>
+                </w:tcPr>
+                <w:p>
+                  <w:pPr>
+                    <w:spacing w:after="0" w:line="240" w:lineRule="auto"/>
+                    <w:cnfStyle w:val="000000000000" w:firstRow="0" w:lastRow="0" w:firstColumn="0" w:lastColumn="0" w:oddVBand="0" w:evenVBand="0" w:oddHBand="0" w:evenHBand="0" w:firstRowFirstColumn="0" w:firstRowLastColumn="0" w:lastRowFirstColumn="0" w:lastRowLastColumn="0"/>
+                    <w:rPr>
+                      <w:sz w:val="18"/>
+                      <w:szCs w:val="20"/>
+                    </w:rPr>
+                  </w:pPr>
+                  <w:r>
+                    <w:rPr>
+                      <w:sz w:val="18"/>
+                      <w:szCs w:val="20"/>
+                    </w:rPr>
+                    <w:t>Auto Increment</w:t>
+                  </w:r>
+                </w:p>
+                <w:p>
+                  <w:pPr>
+                    <w:spacing w:after="0" w:line="240" w:lineRule="auto"/>
+                    <w:cnfStyle w:val="000000000000" w:firstRow="0" w:lastRow="0" w:firstColumn="0" w:lastColumn="0" w:oddVBand="0" w:evenVBand="0" w:oddHBand="0" w:evenHBand="0" w:firstRowFirstColumn="0" w:firstRowLastColumn="0" w:lastRowFirstColumn="0" w:lastRowLastColumn="0"/>
+                    <w:rPr>
+                      <w:sz w:val="18"/>
+                      <w:szCs w:val="20"/>
+                    </w:rPr>
+                  </w:pPr>
+                  <w:r>
+                    <w:rPr>
+                      <w:sz w:val="18"/>
+                      <w:szCs w:val="20"/>
+                    </w:rPr>
+                    <w:t>Unsigned</w:t>
+                  </w:r>
+                </w:p>
+                <w:p>
+                  <w:pPr>
+                    <w:spacing w:after="0" w:line="240" w:lineRule="auto"/>
+                    <w:cnfStyle w:val="000000000000" w:firstRow="0" w:lastRow="0" w:firstColumn="0" w:lastColumn="0" w:oddVBand="0" w:evenVBand="0" w:oddHBand="0" w:evenHBand="0" w:firstRowFirstColumn="0" w:firstRowLastColumn="0" w:lastRowFirstColumn="0" w:lastRowLastColumn="0"/>
+                    <w:rPr>
+                      <w:sz w:val="18"/>
+                      <w:szCs w:val="20"/>
+                    </w:rPr>
+                  </w:pPr>
+                  <w:r>
+                    <w:rPr>
+                      <w:sz w:val="18"/>
+                      <w:szCs w:val="20"/>
+                    </w:rPr>
+                    <w:t>Primary Key</w:t>
+                  </w:r>
+                </w:p>
+              </w:tc>
+            </w:tr>
+            <w:tr>
+              <w:trPr>
+                <w:cantSplit/>
+              </w:trPr>
+              <w:tc>
+                <w:tcPr>
+                  <w:cnfStyle w:val="001000000000" w:firstRow="0" w:lastRow="0" w:firstColumn="1" w:lastColumn="0" w:oddVBand="0" w:evenVBand="0" w:oddHBand="0" w:evenHBand="0" w:firstRowFirstColumn="0" w:firstRowLastColumn="0" w:lastRowFirstColumn="0" w:lastRowLastColumn="0"/>
+                  <w:tcW w:w="2010" w:type="dxa"/>
+                </w:tcPr>
+                <w:p>
+                  <w:pPr>
+                    <w:spacing w:after="0" w:line="240" w:lineRule="auto"/>
+                    <w:rPr>
+                      <w:sz w:val="18"/>
+                      <w:szCs w:val="20"/>
+                    </w:rPr>
+                  </w:pPr>
+                  <w:r>
+                    <w:rPr>
+                      <w:sz w:val="18"/>
+                      <w:szCs w:val="20"/>
+                    </w:rPr>
+                    <w:t>Client Name</w:t>
+                  </w:r>
+                </w:p>
+              </w:tc>
+              <w:tc>
+                <w:tcPr>
+                  <w:tcW w:w="1843" w:type="dxa"/>
+                </w:tcPr>
+                <w:p>
+                  <w:pPr>
+                    <w:spacing w:after="0" w:line="240" w:lineRule="auto"/>
+                    <w:cnfStyle w:val="000000000000" w:firstRow="0" w:lastRow="0" w:firstColumn="0" w:lastColumn="0" w:oddVBand="0" w:evenVBand="0" w:oddHBand="0" w:evenHBand="0" w:firstRowFirstColumn="0" w:firstRowLastColumn="0" w:lastRowFirstColumn="0" w:lastRowLastColumn="0"/>
+                    <w:rPr>
+                      <w:rStyle w:val="InlineCode"/>
+                      <w:sz w:val="18"/>
+                    </w:rPr>
+                  </w:pPr>
+                  <w:r>
+                    <w:rPr>
+                      <w:rStyle w:val="InlineCode"/>
+                      <w:sz w:val="18"/>
+                    </w:rPr>
+                    <w:t>client_name</w:t>
+                  </w:r>
+                </w:p>
+              </w:tc>
+              <w:tc>
+                <w:tcPr>
+                  <w:tcW w:w="1417" w:type="dxa"/>
+                </w:tcPr>
+                <w:p>
+                  <w:pPr>
+                    <w:spacing w:after="0" w:line="240" w:lineRule="auto"/>
+                    <w:cnfStyle w:val="000000000000" w:firstRow="0" w:lastRow="0" w:firstColumn="0" w:lastColumn="0" w:oddVBand="0" w:evenVBand="0" w:oddHBand="0" w:evenHBand="0" w:firstRowFirstColumn="0" w:firstRowLastColumn="0" w:lastRowFirstColumn="0" w:lastRowLastColumn="0"/>
+                    <w:rPr>
+                      <w:sz w:val="18"/>
+                      <w:szCs w:val="20"/>
+                    </w:rPr>
+                  </w:pPr>
+                  <w:r>
+                    <w:rPr>
+                      <w:sz w:val="18"/>
+                      <w:szCs w:val="20"/>
+                    </w:rPr>
+                    <w:t>Var Char</w:t>
+                  </w:r>
+                </w:p>
+              </w:tc>
+              <w:tc>
+                <w:tcPr>
+                  <w:tcW w:w="851" w:type="dxa"/>
+                </w:tcPr>
+                <w:p>
+                  <w:pPr>
+                    <w:spacing w:after="0" w:line="240" w:lineRule="auto"/>
+                    <w:cnfStyle w:val="000000000000" w:firstRow="0" w:lastRow="0" w:firstColumn="0" w:lastColumn="0" w:oddVBand="0" w:evenVBand="0" w:oddHBand="0" w:evenHBand="0" w:firstRowFirstColumn="0" w:firstRowLastColumn="0" w:lastRowFirstColumn="0" w:lastRowLastColumn="0"/>
+                    <w:rPr>
+                      <w:sz w:val="18"/>
+                      <w:szCs w:val="20"/>
+                    </w:rPr>
+                  </w:pPr>
+                  <w:r>
+                    <w:rPr>
+                      <w:sz w:val="18"/>
+                      <w:szCs w:val="20"/>
+                    </w:rPr>
+                    <w:t>64</w:t>
+                  </w:r>
+                </w:p>
+              </w:tc>
+              <w:tc>
+                <w:tcPr>
+                  <w:tcW w:w="2858" w:type="dxa"/>
+                </w:tcPr>
+                <w:p>
+                  <w:pPr>
+                    <w:spacing w:after="0" w:line="240" w:lineRule="auto"/>
+                    <w:cnfStyle w:val="000000000000" w:firstRow="0" w:lastRow="0" w:firstColumn="0" w:lastColumn="0" w:oddVBand="0" w:evenVBand="0" w:oddHBand="0" w:evenHBand="0" w:firstRowFirstColumn="0" w:firstRowLastColumn="0" w:lastRowFirstColumn="0" w:lastRowLastColumn="0"/>
+                    <w:rPr>
+                      <w:sz w:val="18"/>
+                      <w:szCs w:val="20"/>
+                    </w:rPr>
+                  </w:pPr>
+                  <w:r>
+                    <w:rPr>
+                      <w:sz w:val="18"/>
+                      <w:szCs w:val="20"/>
+                    </w:rPr>
+                    <w:t>Unique</w:t>
+                  </w:r>
+                </w:p>
+              </w:tc>
+            </w:tr>
+            <w:tr>
+              <w:trPr>
+                <w:cantSplit/>
+              </w:trPr>
+              <w:tc>
+                <w:tcPr>
+                  <w:cnfStyle w:val="001000000000" w:firstRow="0" w:lastRow="0" w:firstColumn="1" w:lastColumn="0" w:oddVBand="0" w:evenVBand="0" w:oddHBand="0" w:evenHBand="0" w:firstRowFirstColumn="0" w:firstRowLastColumn="0" w:lastRowFirstColumn="0" w:lastRowLastColumn="0"/>
+                  <w:tcW w:w="2010" w:type="dxa"/>
+                </w:tcPr>
+                <w:p>
+                  <w:pPr>
+                    <w:spacing w:after="0" w:line="240" w:lineRule="auto"/>
+                    <w:rPr>
+                      <w:sz w:val="18"/>
+                      <w:szCs w:val="20"/>
+                    </w:rPr>
+                  </w:pPr>
+                  <w:r>
+                    <w:rPr>
+                      <w:sz w:val="18"/>
+                      <w:szCs w:val="20"/>
+                    </w:rPr>
+                    <w:t>Branch Id</w:t>
+                  </w:r>
+                </w:p>
+              </w:tc>
+              <w:tc>
+                <w:tcPr>
+                  <w:tcW w:w="1843" w:type="dxa"/>
+                </w:tcPr>
+                <w:p>
+                  <w:pPr>
+                    <w:spacing w:after="0" w:line="240" w:lineRule="auto"/>
+                    <w:cnfStyle w:val="000000000000" w:firstRow="0" w:lastRow="0" w:firstColumn="0" w:lastColumn="0" w:oddVBand="0" w:evenVBand="0" w:oddHBand="0" w:evenHBand="0" w:firstRowFirstColumn="0" w:firstRowLastColumn="0" w:lastRowFirstColumn="0" w:lastRowLastColumn="0"/>
+                    <w:rPr>
+                      <w:rStyle w:val="InlineCode"/>
+                      <w:sz w:val="18"/>
+                    </w:rPr>
+                  </w:pPr>
+                  <w:r>
+                    <w:rPr>
+                      <w:rStyle w:val="InlineCode"/>
+                      <w:sz w:val="18"/>
+                    </w:rPr>
+                    <w:t>branch_id</w:t>
+                  </w:r>
+                </w:p>
+              </w:tc>
+              <w:tc>
+                <w:tcPr>
+                  <w:tcW w:w="1417" w:type="dxa"/>
+                </w:tcPr>
+                <w:p>
+                  <w:pPr>
+                    <w:spacing w:after="0" w:line="240" w:lineRule="auto"/>
+                    <w:cnfStyle w:val="000000000000" w:firstRow="0" w:lastRow="0" w:firstColumn="0" w:lastColumn="0" w:oddVBand="0" w:evenVBand="0" w:oddHBand="0" w:evenHBand="0" w:firstRowFirstColumn="0" w:firstRowLastColumn="0" w:lastRowFirstColumn="0" w:lastRowLastColumn="0"/>
+                    <w:rPr>
+                      <w:sz w:val="18"/>
+                      <w:szCs w:val="20"/>
+                    </w:rPr>
+                  </w:pPr>
+                  <w:r>
+                    <w:rPr>
+                      <w:sz w:val="18"/>
+                      <w:szCs w:val="20"/>
+                    </w:rPr>
+                    <w:t>Big Integer</w:t>
+                  </w:r>
+                </w:p>
+              </w:tc>
+              <w:tc>
+                <w:tcPr>
+                  <w:tcW w:w="851" w:type="dxa"/>
+                </w:tcPr>
+                <w:p>
+                  <w:pPr>
+                    <w:spacing w:after="0" w:line="240" w:lineRule="auto"/>
+                    <w:cnfStyle w:val="000000000000" w:firstRow="0" w:lastRow="0" w:firstColumn="0" w:lastColumn="0" w:oddVBand="0" w:evenVBand="0" w:oddHBand="0" w:evenHBand="0" w:firstRowFirstColumn="0" w:firstRowLastColumn="0" w:lastRowFirstColumn="0" w:lastRowLastColumn="0"/>
+                    <w:rPr>
+                      <w:sz w:val="18"/>
+                      <w:szCs w:val="20"/>
+                    </w:rPr>
+                  </w:pPr>
+                </w:p>
+              </w:tc>
+              <w:tc>
+                <w:tcPr>
+                  <w:tcW w:w="2858" w:type="dxa"/>
+                </w:tcPr>
+                <w:p>
+                  <w:pPr>
+                    <w:spacing w:after="0" w:line="240" w:lineRule="auto"/>
+                    <w:cnfStyle w:val="000000000000" w:firstRow="0" w:lastRow="0" w:firstColumn="0" w:lastColumn="0" w:oddVBand="0" w:evenVBand="0" w:oddHBand="0" w:evenHBand="0" w:firstRowFirstColumn="0" w:firstRowLastColumn="0" w:lastRowFirstColumn="0" w:lastRowLastColumn="0"/>
+                    <w:rPr>
+                      <w:sz w:val="18"/>
+                      <w:szCs w:val="20"/>
+                    </w:rPr>
+                  </w:pPr>
+                  <w:r>
+                    <w:rPr>
+                      <w:sz w:val="18"/>
+                      <w:szCs w:val="20"/>
+                    </w:rPr>
+                    <w:t>Default 0</w:t>
+                  </w:r>
+                </w:p>
+                <w:p>
+                  <w:pPr>
+                    <w:spacing w:after="0" w:line="240" w:lineRule="auto"/>
+                    <w:cnfStyle w:val="000000000000" w:firstRow="0" w:lastRow="0" w:firstColumn="0" w:lastColumn="0" w:oddVBand="0" w:evenVBand="0" w:oddHBand="0" w:evenHBand="0" w:firstRowFirstColumn="0" w:firstRowLastColumn="0" w:lastRowFirstColumn="0" w:lastRowLastColumn="0"/>
+                    <w:rPr>
+                      <w:sz w:val="18"/>
+                      <w:szCs w:val="20"/>
+                    </w:rPr>
+                  </w:pPr>
+                  <w:r>
+                    <w:rPr>
+                      <w:sz w:val="18"/>
+                      <w:szCs w:val="20"/>
+                    </w:rPr>
+                    <w:t>Unsigned</w:t>
+                  </w:r>
+                </w:p>
+              </w:tc>
+            </w:tr>
+            <w:tr>
+              <w:trPr>
+                <w:cantSplit/>
+              </w:trPr>
+              <w:tc>
+                <w:tcPr>
+                  <w:cnfStyle w:val="001000000000" w:firstRow="0" w:lastRow="0" w:firstColumn="1" w:lastColumn="0" w:oddVBand="0" w:evenVBand="0" w:oddHBand="0" w:evenHBand="0" w:firstRowFirstColumn="0" w:firstRowLastColumn="0" w:lastRowFirstColumn="0" w:lastRowLastColumn="0"/>
+                  <w:tcW w:w="2010" w:type="dxa"/>
+                </w:tcPr>
+                <w:p>
+                  <w:pPr>
+                    <w:spacing w:after="0" w:line="240" w:lineRule="auto"/>
+                    <w:rPr>
+                      <w:sz w:val="18"/>
+                      <w:szCs w:val="20"/>
+                    </w:rPr>
+                  </w:pPr>
+                </w:p>
+              </w:tc>
+              <w:tc>
+                <w:tcPr>
+                  <w:tcW w:w="1843" w:type="dxa"/>
+                </w:tcPr>
+                <w:p>
+                  <w:pPr>
+                    <w:spacing w:after="0" w:line="240" w:lineRule="auto"/>
+                    <w:cnfStyle w:val="000000000000" w:firstRow="0" w:lastRow="0" w:firstColumn="0" w:lastColumn="0" w:oddVBand="0" w:evenVBand="0" w:oddHBand="0" w:evenHBand="0" w:firstRowFirstColumn="0" w:firstRowLastColumn="0" w:lastRowFirstColumn="0" w:lastRowLastColumn="0"/>
+                    <w:rPr>
+                      <w:rStyle w:val="InlineCode"/>
+                      <w:sz w:val="18"/>
+                    </w:rPr>
+                  </w:pPr>
+                </w:p>
+              </w:tc>
+              <w:tc>
+                <w:tcPr>
+                  <w:tcW w:w="1417" w:type="dxa"/>
+                </w:tcPr>
+                <w:p>
+                  <w:pPr>
+                    <w:spacing w:after="0" w:line="240" w:lineRule="auto"/>
+                    <w:cnfStyle w:val="000000000000" w:firstRow="0" w:lastRow="0" w:firstColumn="0" w:lastColumn="0" w:oddVBand="0" w:evenVBand="0" w:oddHBand="0" w:evenHBand="0" w:firstRowFirstColumn="0" w:firstRowLastColumn="0" w:lastRowFirstColumn="0" w:lastRowLastColumn="0"/>
+                    <w:rPr>
+                      <w:sz w:val="18"/>
+                      <w:szCs w:val="20"/>
+                    </w:rPr>
+                  </w:pPr>
                 </w:p>
               </w:tc>
               <w:tc>
@@ -11790,6 +12271,13 @@
                       <w:szCs w:val="20"/>
                     </w:rPr>
                   </w:pPr>
+                  <w:r>
+                    <w:rPr>
+                      <w:sz w:val="18"/>
+                      <w:szCs w:val="20"/>
+                    </w:rPr>
+                    <w:t>Created At</w:t>
+                  </w:r>
                 </w:p>
               </w:tc>
               <w:tc>
@@ -11805,6 +12293,13 @@
                       <w:sz w:val="18"/>
                     </w:rPr>
                   </w:pPr>
+                  <w:r>
+                    <w:rPr>
+                      <w:rStyle w:val="InlineCode"/>
+                      <w:sz w:val="18"/>
+                    </w:rPr>
+                    <w:t>created_at</w:t>
+                  </w:r>
                 </w:p>
               </w:tc>
               <w:tc>
@@ -11820,6 +12315,13 @@
                       <w:szCs w:val="20"/>
                     </w:rPr>
                   </w:pPr>
+                  <w:r>
+                    <w:rPr>
+                      <w:sz w:val="18"/>
+                      <w:szCs w:val="20"/>
+                    </w:rPr>
+                    <w:t>Timestamp</w:t>
+                  </w:r>
                 </w:p>
               </w:tc>
               <w:tc>
@@ -11850,6 +12352,30 @@
                       <w:szCs w:val="20"/>
                     </w:rPr>
                   </w:pPr>
+                  <w:r>
+                    <w:rPr>
+                      <w:sz w:val="18"/>
+                      <w:szCs w:val="20"/>
+                    </w:rPr>
+                    <w:t>Not Null</w:t>
+                  </w:r>
+                </w:p>
+                <w:p>
+                  <w:pPr>
+                    <w:spacing w:after="0" w:line="240" w:lineRule="auto"/>
+                    <w:cnfStyle w:val="000000000000" w:firstRow="0" w:lastRow="0" w:firstColumn="0" w:lastColumn="0" w:oddVBand="0" w:evenVBand="0" w:oddHBand="0" w:evenHBand="0" w:firstRowFirstColumn="0" w:firstRowLastColumn="0" w:lastRowFirstColumn="0" w:lastRowLastColumn="0"/>
+                    <w:rPr>
+                      <w:sz w:val="18"/>
+                      <w:szCs w:val="20"/>
+                    </w:rPr>
+                  </w:pPr>
+                  <w:r>
+                    <w:rPr>
+                      <w:sz w:val="18"/>
+                      <w:szCs w:val="20"/>
+                    </w:rPr>
+                    <w:t>Now</w:t>
+                  </w:r>
                 </w:p>
               </w:tc>
             </w:tr>
@@ -11870,6 +12396,13 @@
                       <w:szCs w:val="20"/>
                     </w:rPr>
                   </w:pPr>
+                  <w:r>
+                    <w:rPr>
+                      <w:sz w:val="18"/>
+                      <w:szCs w:val="20"/>
+                    </w:rPr>
+                    <w:t>Updated At</w:t>
+                  </w:r>
                 </w:p>
               </w:tc>
               <w:tc>
@@ -11885,6 +12418,13 @@
                       <w:sz w:val="18"/>
                     </w:rPr>
                   </w:pPr>
+                  <w:r>
+                    <w:rPr>
+                      <w:rStyle w:val="InlineCode"/>
+                      <w:sz w:val="18"/>
+                    </w:rPr>
+                    <w:t>updated_at</w:t>
+                  </w:r>
                 </w:p>
               </w:tc>
               <w:tc>
@@ -11900,6 +12440,13 @@
                       <w:szCs w:val="20"/>
                     </w:rPr>
                   </w:pPr>
+                  <w:r>
+                    <w:rPr>
+                      <w:sz w:val="18"/>
+                      <w:szCs w:val="20"/>
+                    </w:rPr>
+                    <w:t>Timestamp</w:t>
+                  </w:r>
                 </w:p>
               </w:tc>
               <w:tc>
@@ -11930,312 +12477,6 @@
                       <w:szCs w:val="20"/>
                     </w:rPr>
                   </w:pPr>
-                </w:p>
-              </w:tc>
-            </w:tr>
-            <w:tr>
-              <w:trPr>
-                <w:cantSplit/>
-              </w:trPr>
-              <w:tc>
-                <w:tcPr>
-                  <w:cnfStyle w:val="001000000000" w:firstRow="0" w:lastRow="0" w:firstColumn="1" w:lastColumn="0" w:oddVBand="0" w:evenVBand="0" w:oddHBand="0" w:evenHBand="0" w:firstRowFirstColumn="0" w:firstRowLastColumn="0" w:lastRowFirstColumn="0" w:lastRowLastColumn="0"/>
-                  <w:tcW w:w="2010" w:type="dxa"/>
-                </w:tcPr>
-                <w:p>
-                  <w:pPr>
-                    <w:spacing w:after="0" w:line="240" w:lineRule="auto"/>
-                    <w:rPr>
-                      <w:sz w:val="18"/>
-                      <w:szCs w:val="20"/>
-                    </w:rPr>
-                  </w:pPr>
-                </w:p>
-              </w:tc>
-              <w:tc>
-                <w:tcPr>
-                  <w:tcW w:w="1843" w:type="dxa"/>
-                </w:tcPr>
-                <w:p>
-                  <w:pPr>
-                    <w:spacing w:after="0" w:line="240" w:lineRule="auto"/>
-                    <w:cnfStyle w:val="000000000000" w:firstRow="0" w:lastRow="0" w:firstColumn="0" w:lastColumn="0" w:oddVBand="0" w:evenVBand="0" w:oddHBand="0" w:evenHBand="0" w:firstRowFirstColumn="0" w:firstRowLastColumn="0" w:lastRowFirstColumn="0" w:lastRowLastColumn="0"/>
-                    <w:rPr>
-                      <w:rStyle w:val="InlineCode"/>
-                      <w:sz w:val="18"/>
-                    </w:rPr>
-                  </w:pPr>
-                </w:p>
-              </w:tc>
-              <w:tc>
-                <w:tcPr>
-                  <w:tcW w:w="1417" w:type="dxa"/>
-                </w:tcPr>
-                <w:p>
-                  <w:pPr>
-                    <w:spacing w:after="0" w:line="240" w:lineRule="auto"/>
-                    <w:cnfStyle w:val="000000000000" w:firstRow="0" w:lastRow="0" w:firstColumn="0" w:lastColumn="0" w:oddVBand="0" w:evenVBand="0" w:oddHBand="0" w:evenHBand="0" w:firstRowFirstColumn="0" w:firstRowLastColumn="0" w:lastRowFirstColumn="0" w:lastRowLastColumn="0"/>
-                    <w:rPr>
-                      <w:sz w:val="18"/>
-                      <w:szCs w:val="20"/>
-                    </w:rPr>
-                  </w:pPr>
-                </w:p>
-              </w:tc>
-              <w:tc>
-                <w:tcPr>
-                  <w:tcW w:w="851" w:type="dxa"/>
-                </w:tcPr>
-                <w:p>
-                  <w:pPr>
-                    <w:spacing w:after="0" w:line="240" w:lineRule="auto"/>
-                    <w:cnfStyle w:val="000000000000" w:firstRow="0" w:lastRow="0" w:firstColumn="0" w:lastColumn="0" w:oddVBand="0" w:evenVBand="0" w:oddHBand="0" w:evenHBand="0" w:firstRowFirstColumn="0" w:firstRowLastColumn="0" w:lastRowFirstColumn="0" w:lastRowLastColumn="0"/>
-                    <w:rPr>
-                      <w:sz w:val="18"/>
-                      <w:szCs w:val="20"/>
-                    </w:rPr>
-                  </w:pPr>
-                </w:p>
-              </w:tc>
-              <w:tc>
-                <w:tcPr>
-                  <w:tcW w:w="2858" w:type="dxa"/>
-                </w:tcPr>
-                <w:p>
-                  <w:pPr>
-                    <w:spacing w:after="0" w:line="240" w:lineRule="auto"/>
-                    <w:cnfStyle w:val="000000000000" w:firstRow="0" w:lastRow="0" w:firstColumn="0" w:lastColumn="0" w:oddVBand="0" w:evenVBand="0" w:oddHBand="0" w:evenHBand="0" w:firstRowFirstColumn="0" w:firstRowLastColumn="0" w:lastRowFirstColumn="0" w:lastRowLastColumn="0"/>
-                    <w:rPr>
-                      <w:sz w:val="18"/>
-                      <w:szCs w:val="20"/>
-                    </w:rPr>
-                  </w:pPr>
-                </w:p>
-              </w:tc>
-            </w:tr>
-            <w:tr>
-              <w:trPr>
-                <w:cantSplit/>
-              </w:trPr>
-              <w:tc>
-                <w:tcPr>
-                  <w:cnfStyle w:val="001000000000" w:firstRow="0" w:lastRow="0" w:firstColumn="1" w:lastColumn="0" w:oddVBand="0" w:evenVBand="0" w:oddHBand="0" w:evenHBand="0" w:firstRowFirstColumn="0" w:firstRowLastColumn="0" w:lastRowFirstColumn="0" w:lastRowLastColumn="0"/>
-                  <w:tcW w:w="2010" w:type="dxa"/>
-                </w:tcPr>
-                <w:p>
-                  <w:pPr>
-                    <w:spacing w:after="0" w:line="240" w:lineRule="auto"/>
-                    <w:rPr>
-                      <w:sz w:val="18"/>
-                      <w:szCs w:val="20"/>
-                    </w:rPr>
-                  </w:pPr>
-                  <w:r>
-                    <w:rPr>
-                      <w:sz w:val="18"/>
-                      <w:szCs w:val="20"/>
-                    </w:rPr>
-                    <w:t>Created At</w:t>
-                  </w:r>
-                </w:p>
-              </w:tc>
-              <w:tc>
-                <w:tcPr>
-                  <w:tcW w:w="1843" w:type="dxa"/>
-                </w:tcPr>
-                <w:p>
-                  <w:pPr>
-                    <w:spacing w:after="0" w:line="240" w:lineRule="auto"/>
-                    <w:cnfStyle w:val="000000000000" w:firstRow="0" w:lastRow="0" w:firstColumn="0" w:lastColumn="0" w:oddVBand="0" w:evenVBand="0" w:oddHBand="0" w:evenHBand="0" w:firstRowFirstColumn="0" w:firstRowLastColumn="0" w:lastRowFirstColumn="0" w:lastRowLastColumn="0"/>
-                    <w:rPr>
-                      <w:rStyle w:val="InlineCode"/>
-                      <w:sz w:val="18"/>
-                    </w:rPr>
-                  </w:pPr>
-                  <w:r>
-                    <w:rPr>
-                      <w:rStyle w:val="InlineCode"/>
-                      <w:sz w:val="18"/>
-                    </w:rPr>
-                    <w:t>created_at</w:t>
-                  </w:r>
-                </w:p>
-              </w:tc>
-              <w:tc>
-                <w:tcPr>
-                  <w:tcW w:w="1417" w:type="dxa"/>
-                </w:tcPr>
-                <w:p>
-                  <w:pPr>
-                    <w:spacing w:after="0" w:line="240" w:lineRule="auto"/>
-                    <w:cnfStyle w:val="000000000000" w:firstRow="0" w:lastRow="0" w:firstColumn="0" w:lastColumn="0" w:oddVBand="0" w:evenVBand="0" w:oddHBand="0" w:evenHBand="0" w:firstRowFirstColumn="0" w:firstRowLastColumn="0" w:lastRowFirstColumn="0" w:lastRowLastColumn="0"/>
-                    <w:rPr>
-                      <w:sz w:val="18"/>
-                      <w:szCs w:val="20"/>
-                    </w:rPr>
-                  </w:pPr>
-                  <w:r>
-                    <w:rPr>
-                      <w:sz w:val="18"/>
-                      <w:szCs w:val="20"/>
-                    </w:rPr>
-                    <w:t>Timestamp</w:t>
-                  </w:r>
-                </w:p>
-              </w:tc>
-              <w:tc>
-                <w:tcPr>
-                  <w:tcW w:w="851" w:type="dxa"/>
-                </w:tcPr>
-                <w:p>
-                  <w:pPr>
-                    <w:spacing w:after="0" w:line="240" w:lineRule="auto"/>
-                    <w:cnfStyle w:val="000000000000" w:firstRow="0" w:lastRow="0" w:firstColumn="0" w:lastColumn="0" w:oddVBand="0" w:evenVBand="0" w:oddHBand="0" w:evenHBand="0" w:firstRowFirstColumn="0" w:firstRowLastColumn="0" w:lastRowFirstColumn="0" w:lastRowLastColumn="0"/>
-                    <w:rPr>
-                      <w:sz w:val="18"/>
-                      <w:szCs w:val="20"/>
-                    </w:rPr>
-                  </w:pPr>
-                </w:p>
-              </w:tc>
-              <w:tc>
-                <w:tcPr>
-                  <w:tcW w:w="2858" w:type="dxa"/>
-                </w:tcPr>
-                <w:p>
-                  <w:pPr>
-                    <w:spacing w:after="0" w:line="240" w:lineRule="auto"/>
-                    <w:cnfStyle w:val="000000000000" w:firstRow="0" w:lastRow="0" w:firstColumn="0" w:lastColumn="0" w:oddVBand="0" w:evenVBand="0" w:oddHBand="0" w:evenHBand="0" w:firstRowFirstColumn="0" w:firstRowLastColumn="0" w:lastRowFirstColumn="0" w:lastRowLastColumn="0"/>
-                    <w:rPr>
-                      <w:sz w:val="18"/>
-                      <w:szCs w:val="20"/>
-                    </w:rPr>
-                  </w:pPr>
-                  <w:r>
-                    <w:rPr>
-                      <w:sz w:val="18"/>
-                      <w:szCs w:val="20"/>
-                    </w:rPr>
-                    <w:t>Not Null</w:t>
-                  </w:r>
-                </w:p>
-                <w:p>
-                  <w:pPr>
-                    <w:spacing w:after="0" w:line="240" w:lineRule="auto"/>
-                    <w:cnfStyle w:val="000000000000" w:firstRow="0" w:lastRow="0" w:firstColumn="0" w:lastColumn="0" w:oddVBand="0" w:evenVBand="0" w:oddHBand="0" w:evenHBand="0" w:firstRowFirstColumn="0" w:firstRowLastColumn="0" w:lastRowFirstColumn="0" w:lastRowLastColumn="0"/>
-                    <w:rPr>
-                      <w:sz w:val="18"/>
-                      <w:szCs w:val="20"/>
-                    </w:rPr>
-                  </w:pPr>
-                  <w:r>
-                    <w:rPr>
-                      <w:sz w:val="18"/>
-                      <w:szCs w:val="20"/>
-                    </w:rPr>
-                    <w:t>Now</w:t>
-                  </w:r>
-                </w:p>
-              </w:tc>
-            </w:tr>
-            <w:tr>
-              <w:trPr>
-                <w:cantSplit/>
-              </w:trPr>
-              <w:tc>
-                <w:tcPr>
-                  <w:cnfStyle w:val="001000000000" w:firstRow="0" w:lastRow="0" w:firstColumn="1" w:lastColumn="0" w:oddVBand="0" w:evenVBand="0" w:oddHBand="0" w:evenHBand="0" w:firstRowFirstColumn="0" w:firstRowLastColumn="0" w:lastRowFirstColumn="0" w:lastRowLastColumn="0"/>
-                  <w:tcW w:w="2010" w:type="dxa"/>
-                </w:tcPr>
-                <w:p>
-                  <w:pPr>
-                    <w:spacing w:after="0" w:line="240" w:lineRule="auto"/>
-                    <w:rPr>
-                      <w:sz w:val="18"/>
-                      <w:szCs w:val="20"/>
-                    </w:rPr>
-                  </w:pPr>
-                  <w:r>
-                    <w:rPr>
-                      <w:sz w:val="18"/>
-                      <w:szCs w:val="20"/>
-                    </w:rPr>
-                    <w:t>Updated At</w:t>
-                  </w:r>
-                </w:p>
-              </w:tc>
-              <w:tc>
-                <w:tcPr>
-                  <w:tcW w:w="1843" w:type="dxa"/>
-                </w:tcPr>
-                <w:p>
-                  <w:pPr>
-                    <w:spacing w:after="0" w:line="240" w:lineRule="auto"/>
-                    <w:cnfStyle w:val="000000000000" w:firstRow="0" w:lastRow="0" w:firstColumn="0" w:lastColumn="0" w:oddVBand="0" w:evenVBand="0" w:oddHBand="0" w:evenHBand="0" w:firstRowFirstColumn="0" w:firstRowLastColumn="0" w:lastRowFirstColumn="0" w:lastRowLastColumn="0"/>
-                    <w:rPr>
-                      <w:rStyle w:val="InlineCode"/>
-                      <w:sz w:val="18"/>
-                    </w:rPr>
-                  </w:pPr>
-                  <w:r>
-                    <w:rPr>
-                      <w:rStyle w:val="InlineCode"/>
-                      <w:sz w:val="18"/>
-                    </w:rPr>
-                    <w:t>updated_at</w:t>
-                  </w:r>
-                </w:p>
-              </w:tc>
-              <w:tc>
-                <w:tcPr>
-                  <w:tcW w:w="1417" w:type="dxa"/>
-                </w:tcPr>
-                <w:p>
-                  <w:pPr>
-                    <w:spacing w:after="0" w:line="240" w:lineRule="auto"/>
-                    <w:cnfStyle w:val="000000000000" w:firstRow="0" w:lastRow="0" w:firstColumn="0" w:lastColumn="0" w:oddVBand="0" w:evenVBand="0" w:oddHBand="0" w:evenHBand="0" w:firstRowFirstColumn="0" w:firstRowLastColumn="0" w:lastRowFirstColumn="0" w:lastRowLastColumn="0"/>
-                    <w:rPr>
-                      <w:sz w:val="18"/>
-                      <w:szCs w:val="20"/>
-                    </w:rPr>
-                  </w:pPr>
-                  <w:r>
-                    <w:rPr>
-                      <w:sz w:val="18"/>
-                      <w:szCs w:val="20"/>
-                    </w:rPr>
-                    <w:t>Timestamp</w:t>
-                  </w:r>
-                </w:p>
-              </w:tc>
-              <w:tc>
-                <w:tcPr>
-                  <w:tcW w:w="851" w:type="dxa"/>
-                </w:tcPr>
-                <w:p>
-                  <w:pPr>
-                    <w:spacing w:after="0" w:line="240" w:lineRule="auto"/>
-                    <w:cnfStyle w:val="000000000000" w:firstRow="0" w:lastRow="0" w:firstColumn="0" w:lastColumn="0" w:oddVBand="0" w:evenVBand="0" w:oddHBand="0" w:evenHBand="0" w:firstRowFirstColumn="0" w:firstRowLastColumn="0" w:lastRowFirstColumn="0" w:lastRowLastColumn="0"/>
-                    <w:rPr>
-                      <w:sz w:val="18"/>
-                      <w:szCs w:val="20"/>
-                    </w:rPr>
-                  </w:pPr>
-                </w:p>
-              </w:tc>
-              <w:tc>
-                <w:tcPr>
-                  <w:tcW w:w="2858" w:type="dxa"/>
-                </w:tcPr>
-                <w:p>
-                  <w:pPr>
-                    <w:spacing w:after="0" w:line="240" w:lineRule="auto"/>
-                    <w:cnfStyle w:val="000000000000" w:firstRow="0" w:lastRow="0" w:firstColumn="0" w:lastColumn="0" w:oddVBand="0" w:evenVBand="0" w:oddHBand="0" w:evenHBand="0" w:firstRowFirstColumn="0" w:firstRowLastColumn="0" w:lastRowFirstColumn="0" w:lastRowLastColumn="0"/>
-                    <w:rPr>
-                      <w:sz w:val="18"/>
-                      <w:szCs w:val="20"/>
-                    </w:rPr>
-                  </w:pPr>
                   <w:r>
                     <w:rPr>
                       <w:sz w:val="18"/>
@@ -12352,6 +12593,53 @@
           </w:p>
           <w:p>
             <w:pPr>
+              <w:cnfStyle w:val="000000100000" w:firstRow="0" w:lastRow="0" w:firstColumn="0" w:lastColumn="0" w:oddVBand="0" w:evenVBand="0" w:oddHBand="1" w:evenHBand="0" w:firstRowFirstColumn="0" w:firstRowLastColumn="0" w:lastRowFirstColumn="0" w:lastRowLastColumn="0"/>
+            </w:pPr>
+          </w:p>
+          <w:p>
+            <w:pPr>
+              <w:cnfStyle w:val="000000100000" w:firstRow="0" w:lastRow="0" w:firstColumn="0" w:lastColumn="0" w:oddVBand="0" w:evenVBand="0" w:oddHBand="1" w:evenHBand="0" w:firstRowFirstColumn="0" w:firstRowLastColumn="0" w:lastRowFirstColumn="0" w:lastRowLastColumn="0"/>
+            </w:pPr>
+            <w:r>
+              <w:drawing>
+                <wp:inline distT="0" distB="0" distL="0" distR="0" wp14:anchorId="4A32AE72" wp14:editId="155B3165">
+                  <wp:extent cx="6479540" cy="1463040"/>
+                  <wp:effectExtent l="0" t="0" r="0" b="3810"/>
+                  <wp:docPr id="338033696" name="Picture 1"/>
+                  <wp:cNvGraphicFramePr>
+                    <a:graphicFrameLocks xmlns:a="http://schemas.openxmlformats.org/drawingml/2006/main" noChangeAspect="1"/>
+                  </wp:cNvGraphicFramePr>
+                  <a:graphic xmlns:a="http://schemas.openxmlformats.org/drawingml/2006/main">
+                    <a:graphicData uri="http://schemas.openxmlformats.org/drawingml/2006/picture">
+                      <pic:pic xmlns:pic="http://schemas.openxmlformats.org/drawingml/2006/picture">
+                        <pic:nvPicPr>
+                          <pic:cNvPr id="338033696" name=""/>
+                          <pic:cNvPicPr/>
+                        </pic:nvPicPr>
+                        <pic:blipFill>
+                          <a:blip r:embed="rId29"/>
+                          <a:stretch>
+                            <a:fillRect/>
+                          </a:stretch>
+                        </pic:blipFill>
+                        <pic:spPr>
+                          <a:xfrm>
+                            <a:off x="0" y="0"/>
+                            <a:ext cx="6479540" cy="1463040"/>
+                          </a:xfrm>
+                          <a:prstGeom prst="rect">
+                            <a:avLst/>
+                          </a:prstGeom>
+                        </pic:spPr>
+                      </pic:pic>
+                    </a:graphicData>
+                  </a:graphic>
+                </wp:inline>
+              </w:drawing>
+            </w:r>
+          </w:p>
+          <w:p>
+            <w:pPr>
               <w:pStyle w:val="Heading3"/>
               <w:cnfStyle w:val="000000100000" w:firstRow="0" w:lastRow="0" w:firstColumn="0" w:lastColumn="0" w:oddVBand="0" w:evenVBand="0" w:oddHBand="1" w:evenHBand="0" w:firstRowFirstColumn="0" w:firstRowLastColumn="0" w:lastRowFirstColumn="0" w:lastRowLastColumn="0"/>
             </w:pPr>
@@ -12374,7 +12662,89 @@
           </w:p>
           <w:p>
             <w:pPr>
+              <w:cnfStyle w:val="000000100000" w:firstRow="0" w:lastRow="0" w:firstColumn="0" w:lastColumn="0" w:oddVBand="0" w:evenVBand="0" w:oddHBand="1" w:evenHBand="0" w:firstRowFirstColumn="0" w:firstRowLastColumn="0" w:lastRowFirstColumn="0" w:lastRowLastColumn="0"/>
+            </w:pPr>
+            <w:r>
+              <w:drawing>
+                <wp:inline distT="0" distB="0" distL="0" distR="0" wp14:anchorId="53D3565E" wp14:editId="47524ED5">
+                  <wp:extent cx="5905500" cy="830580"/>
+                  <wp:effectExtent l="0" t="0" r="0" b="7620"/>
+                  <wp:docPr id="1456658678" name="Picture 1"/>
+                  <wp:cNvGraphicFramePr>
+                    <a:graphicFrameLocks xmlns:a="http://schemas.openxmlformats.org/drawingml/2006/main" noChangeAspect="1"/>
+                  </wp:cNvGraphicFramePr>
+                  <a:graphic xmlns:a="http://schemas.openxmlformats.org/drawingml/2006/main">
+                    <a:graphicData uri="http://schemas.openxmlformats.org/drawingml/2006/picture">
+                      <pic:pic xmlns:pic="http://schemas.openxmlformats.org/drawingml/2006/picture">
+                        <pic:nvPicPr>
+                          <pic:cNvPr id="1456658678" name=""/>
+                          <pic:cNvPicPr/>
+                        </pic:nvPicPr>
+                        <pic:blipFill>
+                          <a:blip r:embed="rId30"/>
+                          <a:stretch>
+                            <a:fillRect/>
+                          </a:stretch>
+                        </pic:blipFill>
+                        <pic:spPr>
+                          <a:xfrm>
+                            <a:off x="0" y="0"/>
+                            <a:ext cx="5905500" cy="830580"/>
+                          </a:xfrm>
+                          <a:prstGeom prst="rect">
+                            <a:avLst/>
+                          </a:prstGeom>
+                        </pic:spPr>
+                      </pic:pic>
+                    </a:graphicData>
+                  </a:graphic>
+                </wp:inline>
+              </w:drawing>
+            </w:r>
+          </w:p>
+          <w:p>
+            <w:pPr>
+              <w:cnfStyle w:val="000000100000" w:firstRow="0" w:lastRow="0" w:firstColumn="0" w:lastColumn="0" w:oddVBand="0" w:evenVBand="0" w:oddHBand="1" w:evenHBand="0" w:firstRowFirstColumn="0" w:firstRowLastColumn="0" w:lastRowFirstColumn="0" w:lastRowLastColumn="0"/>
+            </w:pPr>
+          </w:p>
+          <w:p>
+            <w:pPr>
               <w:pStyle w:val="Heading2"/>
+              <w:cnfStyle w:val="000000100000" w:firstRow="0" w:lastRow="0" w:firstColumn="0" w:lastColumn="0" w:oddVBand="0" w:evenVBand="0" w:oddHBand="1" w:evenHBand="0" w:firstRowFirstColumn="0" w:firstRowLastColumn="0" w:lastRowFirstColumn="0" w:lastRowLastColumn="0"/>
+            </w:pPr>
+          </w:p>
+          <w:p>
+            <w:pPr>
+              <w:cnfStyle w:val="000000100000" w:firstRow="0" w:lastRow="0" w:firstColumn="0" w:lastColumn="0" w:oddVBand="0" w:evenVBand="0" w:oddHBand="1" w:evenHBand="0" w:firstRowFirstColumn="0" w:firstRowLastColumn="0" w:lastRowFirstColumn="0" w:lastRowLastColumn="0"/>
+            </w:pPr>
+          </w:p>
+          <w:p>
+            <w:pPr>
+              <w:cnfStyle w:val="000000100000" w:firstRow="0" w:lastRow="0" w:firstColumn="0" w:lastColumn="0" w:oddVBand="0" w:evenVBand="0" w:oddHBand="1" w:evenHBand="0" w:firstRowFirstColumn="0" w:firstRowLastColumn="0" w:lastRowFirstColumn="0" w:lastRowLastColumn="0"/>
+            </w:pPr>
+          </w:p>
+          <w:p>
+            <w:pPr>
+              <w:cnfStyle w:val="000000100000" w:firstRow="0" w:lastRow="0" w:firstColumn="0" w:lastColumn="0" w:oddVBand="0" w:evenVBand="0" w:oddHBand="1" w:evenHBand="0" w:firstRowFirstColumn="0" w:firstRowLastColumn="0" w:lastRowFirstColumn="0" w:lastRowLastColumn="0"/>
+            </w:pPr>
+          </w:p>
+          <w:p>
+            <w:pPr>
+              <w:cnfStyle w:val="000000100000" w:firstRow="0" w:lastRow="0" w:firstColumn="0" w:lastColumn="0" w:oddVBand="0" w:evenVBand="0" w:oddHBand="1" w:evenHBand="0" w:firstRowFirstColumn="0" w:firstRowLastColumn="0" w:lastRowFirstColumn="0" w:lastRowLastColumn="0"/>
+            </w:pPr>
+          </w:p>
+          <w:p>
+            <w:pPr>
+              <w:cnfStyle w:val="000000100000" w:firstRow="0" w:lastRow="0" w:firstColumn="0" w:lastColumn="0" w:oddVBand="0" w:evenVBand="0" w:oddHBand="1" w:evenHBand="0" w:firstRowFirstColumn="0" w:firstRowLastColumn="0" w:lastRowFirstColumn="0" w:lastRowLastColumn="0"/>
+            </w:pPr>
+          </w:p>
+          <w:p>
+            <w:pPr>
+              <w:cnfStyle w:val="000000100000" w:firstRow="0" w:lastRow="0" w:firstColumn="0" w:lastColumn="0" w:oddVBand="0" w:evenVBand="0" w:oddHBand="1" w:evenHBand="0" w:firstRowFirstColumn="0" w:firstRowLastColumn="0" w:lastRowFirstColumn="0" w:lastRowLastColumn="0"/>
+            </w:pPr>
+          </w:p>
+          <w:p>
+            <w:pPr>
               <w:cnfStyle w:val="000000100000" w:firstRow="0" w:lastRow="0" w:firstColumn="0" w:lastColumn="0" w:oddVBand="0" w:evenVBand="0" w:oddHBand="1" w:evenHBand="0" w:firstRowFirstColumn="0" w:firstRowLastColumn="0" w:lastRowFirstColumn="0" w:lastRowLastColumn="0"/>
             </w:pPr>
           </w:p>
@@ -12396,6 +12766,7 @@
               <w:pStyle w:val="StepNumbering"/>
             </w:pPr>
             <w:r>
+              <w:lastRenderedPageBreak/>
               <w:t>A04</w:t>
             </w:r>
           </w:p>
@@ -17135,6 +17506,7 @@
             <w:r>
               <w:rPr>
                 <w:rFonts w:ascii="Arial" w:eastAsia="Times New Roman" w:hAnsi="Arial"/>
+                <w:bCs w:val="0"/>
                 <w:color w:val="000000"/>
                 <w:sz w:val="18"/>
                 <w:szCs w:val="18"/>
@@ -17160,9 +17532,9 @@
                   <o:lock v:ext="edit" aspectratio="t"/>
                 </v:shapetype>
                 <v:shape id="_x0000_i1038" type="#_x0000_t75" style="width:20.25pt;height:18pt" o:ole="">
-                  <v:imagedata r:id="rId27" o:title=""/>
+                  <v:imagedata r:id="rId31" o:title=""/>
                 </v:shape>
-                <w:control r:id="rId28" w:name="HTMLCheckbox18" w:shapeid="_x0000_i1038"/>
+                <w:control r:id="rId32" w:name="HTMLCheckbox18" w:shapeid="_x0000_i1038"/>
               </w:object>
             </w:r>
           </w:p>
@@ -17249,15 +17621,16 @@
             <w:r>
               <w:rPr>
                 <w:rFonts w:ascii="Arial" w:eastAsia="Times New Roman" w:hAnsi="Arial"/>
+                <w:bCs w:val="0"/>
                 <w:color w:val="000000"/>
                 <w:sz w:val="18"/>
                 <w:szCs w:val="18"/>
               </w:rPr>
               <w:object w:dxaOrig="1440" w:dyaOrig="1440" w14:anchorId="25872386">
                 <v:shape id="_x0000_i1041" type="#_x0000_t75" style="width:20.25pt;height:18pt" o:ole="">
-                  <v:imagedata r:id="rId27" o:title=""/>
+                  <v:imagedata r:id="rId31" o:title=""/>
                 </v:shape>
-                <w:control r:id="rId29" w:name="HTMLCheckbox12" w:shapeid="_x0000_i1041"/>
+                <w:control r:id="rId33" w:name="HTMLCheckbox12" w:shapeid="_x0000_i1041"/>
               </w:object>
             </w:r>
           </w:p>
@@ -17328,15 +17701,16 @@
             <w:r>
               <w:rPr>
                 <w:rFonts w:ascii="Arial" w:eastAsia="Times New Roman" w:hAnsi="Arial"/>
+                <w:bCs w:val="0"/>
                 <w:color w:val="000000"/>
                 <w:sz w:val="18"/>
                 <w:szCs w:val="18"/>
               </w:rPr>
               <w:object w:dxaOrig="1440" w:dyaOrig="1440" w14:anchorId="4C6A84D9">
                 <v:shape id="_x0000_i1044" type="#_x0000_t75" style="width:20.25pt;height:18pt" o:ole="">
-                  <v:imagedata r:id="rId27" o:title=""/>
+                  <v:imagedata r:id="rId31" o:title=""/>
                 </v:shape>
-                <w:control r:id="rId30" w:name="HTMLCheckbox14" w:shapeid="_x0000_i1044"/>
+                <w:control r:id="rId34" w:name="HTMLCheckbox14" w:shapeid="_x0000_i1044"/>
               </w:object>
             </w:r>
           </w:p>
@@ -17439,15 +17813,16 @@
             <w:r>
               <w:rPr>
                 <w:rFonts w:ascii="Arial" w:eastAsia="Times New Roman" w:hAnsi="Arial"/>
+                <w:bCs w:val="0"/>
                 <w:color w:val="000000"/>
                 <w:sz w:val="18"/>
                 <w:szCs w:val="18"/>
               </w:rPr>
               <w:object w:dxaOrig="1440" w:dyaOrig="1440" w14:anchorId="2D776960">
                 <v:shape id="_x0000_i1047" type="#_x0000_t75" style="width:20.25pt;height:18pt" o:ole="">
-                  <v:imagedata r:id="rId27" o:title=""/>
+                  <v:imagedata r:id="rId31" o:title=""/>
                 </v:shape>
-                <w:control r:id="rId31" w:name="HTMLCheckbox15" w:shapeid="_x0000_i1047"/>
+                <w:control r:id="rId35" w:name="HTMLCheckbox15" w:shapeid="_x0000_i1047"/>
               </w:object>
             </w:r>
           </w:p>
@@ -17610,15 +17985,16 @@
             <w:r>
               <w:rPr>
                 <w:rFonts w:ascii="Arial" w:eastAsiaTheme="minorHAnsi" w:hAnsi="Arial"/>
+                <w:bCs w:val="0"/>
                 <w:color w:val="000000"/>
                 <w:sz w:val="18"/>
                 <w:szCs w:val="18"/>
               </w:rPr>
               <w:object w:dxaOrig="1440" w:dyaOrig="1440" w14:anchorId="7AB9A447">
                 <v:shape id="_x0000_i1050" type="#_x0000_t75" style="width:20.25pt;height:18pt" o:ole="">
-                  <v:imagedata r:id="rId27" o:title=""/>
+                  <v:imagedata r:id="rId31" o:title=""/>
                 </v:shape>
-                <w:control r:id="rId32" w:name="HTMLCheckbox62" w:shapeid="_x0000_i1050"/>
+                <w:control r:id="rId36" w:name="HTMLCheckbox62" w:shapeid="_x0000_i1050"/>
               </w:object>
             </w:r>
           </w:p>
@@ -17634,15 +18010,16 @@
             <w:r>
               <w:rPr>
                 <w:rFonts w:ascii="Arial" w:eastAsiaTheme="minorHAnsi" w:hAnsi="Arial"/>
+                <w:bCs w:val="0"/>
                 <w:color w:val="000000"/>
                 <w:sz w:val="18"/>
                 <w:szCs w:val="18"/>
               </w:rPr>
               <w:object w:dxaOrig="1440" w:dyaOrig="1440" w14:anchorId="3EE02231">
                 <v:shape id="_x0000_i1053" type="#_x0000_t75" style="width:20.25pt;height:18pt" o:ole="">
-                  <v:imagedata r:id="rId27" o:title=""/>
+                  <v:imagedata r:id="rId31" o:title=""/>
                 </v:shape>
-                <w:control r:id="rId33" w:name="HTMLCheckbox61" w:shapeid="_x0000_i1053"/>
+                <w:control r:id="rId37" w:name="HTMLCheckbox61" w:shapeid="_x0000_i1053"/>
               </w:object>
             </w:r>
           </w:p>
@@ -34699,10 +35076,10 @@
     <w:p/>
     <w:p/>
     <w:sectPr>
-      <w:headerReference w:type="even" r:id="rId34"/>
-      <w:headerReference w:type="default" r:id="rId35"/>
-      <w:footerReference w:type="default" r:id="rId36"/>
-      <w:headerReference w:type="first" r:id="rId37"/>
+      <w:headerReference w:type="even" r:id="rId38"/>
+      <w:headerReference w:type="default" r:id="rId39"/>
+      <w:footerReference w:type="default" r:id="rId40"/>
+      <w:headerReference w:type="first" r:id="rId41"/>
       <w:pgSz w:w="11906" w:h="16838" w:code="9"/>
       <w:pgMar w:top="851" w:right="851" w:bottom="851" w:left="851" w:header="561" w:footer="342" w:gutter="0"/>
       <w:cols w:space="720"/>
@@ -35021,7 +35398,7 @@
               <w:sz w:val="16"/>
               <w:szCs w:val="16"/>
             </w:rPr>
-            <w:t>2024-03-06 12:14</w:t>
+            <w:t>2025-08-25 18:53</w:t>
           </w:r>
           <w:r>
             <w:rPr>
@@ -41916,19 +42293,57 @@
 </file>
 
 <file path=customXml/item2.xml><?xml version="1.0" encoding="utf-8"?>
-<?mso-contentType ?>
-<FormTemplates xmlns="http://schemas.microsoft.com/sharepoint/v3/contenttype/forms">
-  <Display>DocumentLibraryForm</Display>
-  <Edit>DocumentLibraryForm</Edit>
-  <New>DocumentLibraryForm</New>
-</FormTemplates>
+<p:properties xmlns:p="http://schemas.microsoft.com/office/2006/metadata/properties" xmlns:xsi="http://www.w3.org/2001/XMLSchema-instance" xmlns:pc="http://schemas.microsoft.com/office/infopath/2007/PartnerControls">
+  <documentManagement>
+    <FolderType xmlns="833ce3ab-d172-455c-9989-f10facae9784" xsi:nil="true"/>
+    <Students xmlns="833ce3ab-d172-455c-9989-f10facae9784">
+      <UserInfo>
+        <DisplayName/>
+        <AccountId xsi:nil="true"/>
+        <AccountType/>
+      </UserInfo>
+    </Students>
+    <TeamsChannelId xmlns="833ce3ab-d172-455c-9989-f10facae9784" xsi:nil="true"/>
+    <Student_Groups xmlns="833ce3ab-d172-455c-9989-f10facae9784">
+      <UserInfo>
+        <DisplayName/>
+        <AccountId xsi:nil="true"/>
+        <AccountType/>
+      </UserInfo>
+    </Student_Groups>
+    <Math_Settings xmlns="833ce3ab-d172-455c-9989-f10facae9784" xsi:nil="true"/>
+    <Is_Collaboration_Space_Locked xmlns="833ce3ab-d172-455c-9989-f10facae9784" xsi:nil="true"/>
+    <AppVersion xmlns="833ce3ab-d172-455c-9989-f10facae9784" xsi:nil="true"/>
+    <Owner xmlns="833ce3ab-d172-455c-9989-f10facae9784">
+      <UserInfo>
+        <DisplayName/>
+        <AccountId xsi:nil="true"/>
+        <AccountType/>
+      </UserInfo>
+    </Owner>
+    <Has_Teacher_Only_SectionGroup xmlns="833ce3ab-d172-455c-9989-f10facae9784" xsi:nil="true"/>
+    <NotebookType xmlns="833ce3ab-d172-455c-9989-f10facae9784" xsi:nil="true"/>
+    <Teachers xmlns="833ce3ab-d172-455c-9989-f10facae9784">
+      <UserInfo>
+        <DisplayName/>
+        <AccountId xsi:nil="true"/>
+        <AccountType/>
+      </UserInfo>
+    </Teachers>
+    <Templates xmlns="833ce3ab-d172-455c-9989-f10facae9784" xsi:nil="true"/>
+    <DefaultSectionNames xmlns="833ce3ab-d172-455c-9989-f10facae9784" xsi:nil="true"/>
+    <CultureName xmlns="833ce3ab-d172-455c-9989-f10facae9784" xsi:nil="true"/>
+    <Distribution_Groups xmlns="833ce3ab-d172-455c-9989-f10facae9784" xsi:nil="true"/>
+    <Self_Registration_Enabled xmlns="833ce3ab-d172-455c-9989-f10facae9784" xsi:nil="true"/>
+    <LMS_Mappings xmlns="833ce3ab-d172-455c-9989-f10facae9784" xsi:nil="true"/>
+    <Invited_Teachers xmlns="833ce3ab-d172-455c-9989-f10facae9784" xsi:nil="true"/>
+    <Invited_Students xmlns="833ce3ab-d172-455c-9989-f10facae9784" xsi:nil="true"/>
+    <IsNotebookLocked xmlns="833ce3ab-d172-455c-9989-f10facae9784" xsi:nil="true"/>
+  </documentManagement>
+</p:properties>
 </file>
 
 <file path=customXml/item3.xml><?xml version="1.0" encoding="utf-8"?>
-<LongProperties xmlns="http://schemas.microsoft.com/office/2006/metadata/longProperties"/>
-</file>
-
-<file path=customXml/item4.xml><?xml version="1.0" encoding="utf-8"?>
 <ct:contentTypeSchema xmlns:ct="http://schemas.microsoft.com/office/2006/metadata/contentType" xmlns:ma="http://schemas.microsoft.com/office/2006/metadata/properties/metaAttributes" ct:_="" ma:_="" ma:contentTypeName="Document" ma:contentTypeID="0x010100D482CBA738D00D4AAC9330883AE1DA78" ma:contentTypeVersion="33" ma:contentTypeDescription="Create a new document." ma:contentTypeScope="" ma:versionID="8e47dcab4e34a32242880baf61f0a73d">
   <xsd:schema xmlns:xsd="http://www.w3.org/2001/XMLSchema" xmlns:xs="http://www.w3.org/2001/XMLSchema" xmlns:p="http://schemas.microsoft.com/office/2006/metadata/properties" xmlns:ns3="3936cbe9-feea-4685-b03c-7f8d09c550f1" xmlns:ns4="833ce3ab-d172-455c-9989-f10facae9784" targetNamespace="http://schemas.microsoft.com/office/2006/metadata/properties" ma:root="true" ma:fieldsID="174389be43a91ce68753c33b6ac99b4e" ns3:_="" ns4:_="">
     <xsd:import namespace="3936cbe9-feea-4685-b03c-7f8d09c550f1"/>
@@ -42339,55 +42754,17 @@
 </ct:contentTypeSchema>
 </file>
 
+<file path=customXml/item4.xml><?xml version="1.0" encoding="utf-8"?>
+<LongProperties xmlns="http://schemas.microsoft.com/office/2006/metadata/longProperties"/>
+</file>
+
 <file path=customXml/item5.xml><?xml version="1.0" encoding="utf-8"?>
-<p:properties xmlns:p="http://schemas.microsoft.com/office/2006/metadata/properties" xmlns:xsi="http://www.w3.org/2001/XMLSchema-instance" xmlns:pc="http://schemas.microsoft.com/office/infopath/2007/PartnerControls">
-  <documentManagement>
-    <FolderType xmlns="833ce3ab-d172-455c-9989-f10facae9784" xsi:nil="true"/>
-    <Students xmlns="833ce3ab-d172-455c-9989-f10facae9784">
-      <UserInfo>
-        <DisplayName/>
-        <AccountId xsi:nil="true"/>
-        <AccountType/>
-      </UserInfo>
-    </Students>
-    <TeamsChannelId xmlns="833ce3ab-d172-455c-9989-f10facae9784" xsi:nil="true"/>
-    <Student_Groups xmlns="833ce3ab-d172-455c-9989-f10facae9784">
-      <UserInfo>
-        <DisplayName/>
-        <AccountId xsi:nil="true"/>
-        <AccountType/>
-      </UserInfo>
-    </Student_Groups>
-    <Math_Settings xmlns="833ce3ab-d172-455c-9989-f10facae9784" xsi:nil="true"/>
-    <Is_Collaboration_Space_Locked xmlns="833ce3ab-d172-455c-9989-f10facae9784" xsi:nil="true"/>
-    <AppVersion xmlns="833ce3ab-d172-455c-9989-f10facae9784" xsi:nil="true"/>
-    <Owner xmlns="833ce3ab-d172-455c-9989-f10facae9784">
-      <UserInfo>
-        <DisplayName/>
-        <AccountId xsi:nil="true"/>
-        <AccountType/>
-      </UserInfo>
-    </Owner>
-    <Has_Teacher_Only_SectionGroup xmlns="833ce3ab-d172-455c-9989-f10facae9784" xsi:nil="true"/>
-    <NotebookType xmlns="833ce3ab-d172-455c-9989-f10facae9784" xsi:nil="true"/>
-    <Teachers xmlns="833ce3ab-d172-455c-9989-f10facae9784">
-      <UserInfo>
-        <DisplayName/>
-        <AccountId xsi:nil="true"/>
-        <AccountType/>
-      </UserInfo>
-    </Teachers>
-    <Templates xmlns="833ce3ab-d172-455c-9989-f10facae9784" xsi:nil="true"/>
-    <DefaultSectionNames xmlns="833ce3ab-d172-455c-9989-f10facae9784" xsi:nil="true"/>
-    <CultureName xmlns="833ce3ab-d172-455c-9989-f10facae9784" xsi:nil="true"/>
-    <Distribution_Groups xmlns="833ce3ab-d172-455c-9989-f10facae9784" xsi:nil="true"/>
-    <Self_Registration_Enabled xmlns="833ce3ab-d172-455c-9989-f10facae9784" xsi:nil="true"/>
-    <LMS_Mappings xmlns="833ce3ab-d172-455c-9989-f10facae9784" xsi:nil="true"/>
-    <Invited_Teachers xmlns="833ce3ab-d172-455c-9989-f10facae9784" xsi:nil="true"/>
-    <Invited_Students xmlns="833ce3ab-d172-455c-9989-f10facae9784" xsi:nil="true"/>
-    <IsNotebookLocked xmlns="833ce3ab-d172-455c-9989-f10facae9784" xsi:nil="true"/>
-  </documentManagement>
-</p:properties>
+<?mso-contentType ?>
+<FormTemplates xmlns="http://schemas.microsoft.com/sharepoint/v3/contenttype/forms">
+  <Display>DocumentLibraryForm</Display>
+  <Edit>DocumentLibraryForm</Edit>
+  <New>DocumentLibraryForm</New>
+</FormTemplates>
 </file>
 
 <file path=customXml/itemProps1.xml><?xml version="1.0" encoding="utf-8"?>
@@ -42399,22 +42776,16 @@
 </file>
 
 <file path=customXml/itemProps2.xml><?xml version="1.0" encoding="utf-8"?>
-<ds:datastoreItem xmlns:ds="http://schemas.openxmlformats.org/officeDocument/2006/customXml" ds:itemID="{96001339-1F25-4BDD-94F9-AA3400008571}">
+<ds:datastoreItem xmlns:ds="http://schemas.openxmlformats.org/officeDocument/2006/customXml" ds:itemID="{A16F99D5-FAF9-47B7-BB2E-CAC1EF9F3B71}">
   <ds:schemaRefs>
-    <ds:schemaRef ds:uri="http://schemas.microsoft.com/sharepoint/v3/contenttype/forms"/>
+    <ds:schemaRef ds:uri="http://schemas.microsoft.com/office/2006/metadata/properties"/>
+    <ds:schemaRef ds:uri="http://schemas.microsoft.com/office/infopath/2007/PartnerControls"/>
+    <ds:schemaRef ds:uri="833ce3ab-d172-455c-9989-f10facae9784"/>
   </ds:schemaRefs>
 </ds:datastoreItem>
 </file>
 
 <file path=customXml/itemProps3.xml><?xml version="1.0" encoding="utf-8"?>
-<ds:datastoreItem xmlns:ds="http://schemas.openxmlformats.org/officeDocument/2006/customXml" ds:itemID="{ED9C3AC7-65F6-444B-AAD9-BED76FF91658}">
-  <ds:schemaRefs>
-    <ds:schemaRef ds:uri="http://schemas.microsoft.com/office/2006/metadata/longProperties"/>
-  </ds:schemaRefs>
-</ds:datastoreItem>
-</file>
-
-<file path=customXml/itemProps4.xml><?xml version="1.0" encoding="utf-8"?>
 <ds:datastoreItem xmlns:ds="http://schemas.openxmlformats.org/officeDocument/2006/customXml" ds:itemID="{C3B379D3-68ED-4924-9080-2CFFEEB38B90}">
   <ds:schemaRefs>
     <ds:schemaRef ds:uri="http://schemas.microsoft.com/office/2006/metadata/contentType"/>
@@ -42433,12 +42804,18 @@
 </ds:datastoreItem>
 </file>
 
+<file path=customXml/itemProps4.xml><?xml version="1.0" encoding="utf-8"?>
+<ds:datastoreItem xmlns:ds="http://schemas.openxmlformats.org/officeDocument/2006/customXml" ds:itemID="{ED9C3AC7-65F6-444B-AAD9-BED76FF91658}">
+  <ds:schemaRefs>
+    <ds:schemaRef ds:uri="http://schemas.microsoft.com/office/2006/metadata/longProperties"/>
+  </ds:schemaRefs>
+</ds:datastoreItem>
+</file>
+
 <file path=customXml/itemProps5.xml><?xml version="1.0" encoding="utf-8"?>
-<ds:datastoreItem xmlns:ds="http://schemas.openxmlformats.org/officeDocument/2006/customXml" ds:itemID="{A16F99D5-FAF9-47B7-BB2E-CAC1EF9F3B71}">
+<ds:datastoreItem xmlns:ds="http://schemas.openxmlformats.org/officeDocument/2006/customXml" ds:itemID="{96001339-1F25-4BDD-94F9-AA3400008571}">
   <ds:schemaRefs>
-    <ds:schemaRef ds:uri="http://schemas.microsoft.com/office/2006/metadata/properties"/>
-    <ds:schemaRef ds:uri="http://schemas.microsoft.com/office/infopath/2007/PartnerControls"/>
-    <ds:schemaRef ds:uri="833ce3ab-d172-455c-9989-f10facae9784"/>
+    <ds:schemaRef ds:uri="http://schemas.microsoft.com/sharepoint/v3/contenttype/forms"/>
   </ds:schemaRefs>
 </ds:datastoreItem>
 </file>
</xml_diff>

<commit_message>
docs: add sql code and screenshots for Q4. Also change id to employee_id.
</commit_message>
<xml_diff>
--- a/BAS-ICTPRG431-AT2-POR-Pt1.docx
+++ b/BAS-ICTPRG431-AT2-POR-Pt1.docx
@@ -12803,6 +12803,48 @@
           </w:p>
           <w:p>
             <w:pPr>
+              <w:cnfStyle w:val="000000000000" w:firstRow="0" w:lastRow="0" w:firstColumn="0" w:lastColumn="0" w:oddVBand="0" w:evenVBand="0" w:oddHBand="0" w:evenHBand="0" w:firstRowFirstColumn="0" w:firstRowLastColumn="0" w:lastRowFirstColumn="0" w:lastRowLastColumn="0"/>
+            </w:pPr>
+            <w:r>
+              <w:drawing>
+                <wp:inline distT="0" distB="0" distL="0" distR="0" wp14:anchorId="1396A4B7" wp14:editId="1539C20C">
+                  <wp:extent cx="6479540" cy="1919605"/>
+                  <wp:effectExtent l="0" t="0" r="0" b="4445"/>
+                  <wp:docPr id="1870847281" name="Picture 1"/>
+                  <wp:cNvGraphicFramePr>
+                    <a:graphicFrameLocks xmlns:a="http://schemas.openxmlformats.org/drawingml/2006/main" noChangeAspect="1"/>
+                  </wp:cNvGraphicFramePr>
+                  <a:graphic xmlns:a="http://schemas.openxmlformats.org/drawingml/2006/main">
+                    <a:graphicData uri="http://schemas.openxmlformats.org/drawingml/2006/picture">
+                      <pic:pic xmlns:pic="http://schemas.openxmlformats.org/drawingml/2006/picture">
+                        <pic:nvPicPr>
+                          <pic:cNvPr id="1870847281" name=""/>
+                          <pic:cNvPicPr/>
+                        </pic:nvPicPr>
+                        <pic:blipFill>
+                          <a:blip r:embed="rId31"/>
+                          <a:stretch>
+                            <a:fillRect/>
+                          </a:stretch>
+                        </pic:blipFill>
+                        <pic:spPr>
+                          <a:xfrm>
+                            <a:off x="0" y="0"/>
+                            <a:ext cx="6479540" cy="1919605"/>
+                          </a:xfrm>
+                          <a:prstGeom prst="rect">
+                            <a:avLst/>
+                          </a:prstGeom>
+                        </pic:spPr>
+                      </pic:pic>
+                    </a:graphicData>
+                  </a:graphic>
+                </wp:inline>
+              </w:drawing>
+            </w:r>
+          </w:p>
+          <w:p>
+            <w:pPr>
               <w:pStyle w:val="Heading3"/>
               <w:cnfStyle w:val="000000000000" w:firstRow="0" w:lastRow="0" w:firstColumn="0" w:lastColumn="0" w:oddVBand="0" w:evenVBand="0" w:oddHBand="0" w:evenHBand="0" w:firstRowFirstColumn="0" w:firstRowLastColumn="0" w:lastRowFirstColumn="0" w:lastRowLastColumn="0"/>
             </w:pPr>
@@ -12825,6 +12867,125 @@
             <w:r>
               <w:t>Place a screenshot of the results of seeding the table below.</w:t>
             </w:r>
+          </w:p>
+          <w:p>
+            <w:pPr>
+              <w:cnfStyle w:val="000000000000" w:firstRow="0" w:lastRow="0" w:firstColumn="0" w:lastColumn="0" w:oddVBand="0" w:evenVBand="0" w:oddHBand="0" w:evenHBand="0" w:firstRowFirstColumn="0" w:firstRowLastColumn="0" w:lastRowFirstColumn="0" w:lastRowLastColumn="0"/>
+            </w:pPr>
+          </w:p>
+          <w:p>
+            <w:pPr>
+              <w:cnfStyle w:val="000000000000" w:firstRow="0" w:lastRow="0" w:firstColumn="0" w:lastColumn="0" w:oddVBand="0" w:evenVBand="0" w:oddHBand="0" w:evenHBand="0" w:firstRowFirstColumn="0" w:firstRowLastColumn="0" w:lastRowFirstColumn="0" w:lastRowLastColumn="0"/>
+            </w:pPr>
+            <w:r>
+              <w:drawing>
+                <wp:inline distT="0" distB="0" distL="0" distR="0" wp14:anchorId="3FCAF238" wp14:editId="11E99854">
+                  <wp:extent cx="5895975" cy="816610"/>
+                  <wp:effectExtent l="0" t="0" r="9525" b="2540"/>
+                  <wp:docPr id="577989711" name="Picture 1"/>
+                  <wp:cNvGraphicFramePr>
+                    <a:graphicFrameLocks xmlns:a="http://schemas.openxmlformats.org/drawingml/2006/main" noChangeAspect="1"/>
+                  </wp:cNvGraphicFramePr>
+                  <a:graphic xmlns:a="http://schemas.openxmlformats.org/drawingml/2006/main">
+                    <a:graphicData uri="http://schemas.openxmlformats.org/drawingml/2006/picture">
+                      <pic:pic xmlns:pic="http://schemas.openxmlformats.org/drawingml/2006/picture">
+                        <pic:nvPicPr>
+                          <pic:cNvPr id="577989711" name=""/>
+                          <pic:cNvPicPr/>
+                        </pic:nvPicPr>
+                        <pic:blipFill>
+                          <a:blip r:embed="rId32"/>
+                          <a:stretch>
+                            <a:fillRect/>
+                          </a:stretch>
+                        </pic:blipFill>
+                        <pic:spPr>
+                          <a:xfrm>
+                            <a:off x="0" y="0"/>
+                            <a:ext cx="5895975" cy="816610"/>
+                          </a:xfrm>
+                          <a:prstGeom prst="rect">
+                            <a:avLst/>
+                          </a:prstGeom>
+                        </pic:spPr>
+                      </pic:pic>
+                    </a:graphicData>
+                  </a:graphic>
+                </wp:inline>
+              </w:drawing>
+            </w:r>
+          </w:p>
+          <w:p>
+            <w:pPr>
+              <w:cnfStyle w:val="000000000000" w:firstRow="0" w:lastRow="0" w:firstColumn="0" w:lastColumn="0" w:oddVBand="0" w:evenVBand="0" w:oddHBand="0" w:evenHBand="0" w:firstRowFirstColumn="0" w:firstRowLastColumn="0" w:lastRowFirstColumn="0" w:lastRowLastColumn="0"/>
+            </w:pPr>
+          </w:p>
+          <w:p>
+            <w:pPr>
+              <w:cnfStyle w:val="000000000000" w:firstRow="0" w:lastRow="0" w:firstColumn="0" w:lastColumn="0" w:oddVBand="0" w:evenVBand="0" w:oddHBand="0" w:evenHBand="0" w:firstRowFirstColumn="0" w:firstRowLastColumn="0" w:lastRowFirstColumn="0" w:lastRowLastColumn="0"/>
+            </w:pPr>
+            <w:r>
+              <w:drawing>
+                <wp:inline distT="0" distB="0" distL="0" distR="0" wp14:anchorId="075DE9DF" wp14:editId="2F66FF92">
+                  <wp:extent cx="5905500" cy="2130425"/>
+                  <wp:effectExtent l="0" t="0" r="0" b="3175"/>
+                  <wp:docPr id="1108028729" name="Picture 1"/>
+                  <wp:cNvGraphicFramePr>
+                    <a:graphicFrameLocks xmlns:a="http://schemas.openxmlformats.org/drawingml/2006/main" noChangeAspect="1"/>
+                  </wp:cNvGraphicFramePr>
+                  <a:graphic xmlns:a="http://schemas.openxmlformats.org/drawingml/2006/main">
+                    <a:graphicData uri="http://schemas.openxmlformats.org/drawingml/2006/picture">
+                      <pic:pic xmlns:pic="http://schemas.openxmlformats.org/drawingml/2006/picture">
+                        <pic:nvPicPr>
+                          <pic:cNvPr id="1108028729" name=""/>
+                          <pic:cNvPicPr/>
+                        </pic:nvPicPr>
+                        <pic:blipFill>
+                          <a:blip r:embed="rId33"/>
+                          <a:stretch>
+                            <a:fillRect/>
+                          </a:stretch>
+                        </pic:blipFill>
+                        <pic:spPr>
+                          <a:xfrm>
+                            <a:off x="0" y="0"/>
+                            <a:ext cx="5905500" cy="2130425"/>
+                          </a:xfrm>
+                          <a:prstGeom prst="rect">
+                            <a:avLst/>
+                          </a:prstGeom>
+                        </pic:spPr>
+                      </pic:pic>
+                    </a:graphicData>
+                  </a:graphic>
+                </wp:inline>
+              </w:drawing>
+            </w:r>
+          </w:p>
+          <w:p>
+            <w:pPr>
+              <w:cnfStyle w:val="000000000000" w:firstRow="0" w:lastRow="0" w:firstColumn="0" w:lastColumn="0" w:oddVBand="0" w:evenVBand="0" w:oddHBand="0" w:evenHBand="0" w:firstRowFirstColumn="0" w:firstRowLastColumn="0" w:lastRowFirstColumn="0" w:lastRowLastColumn="0"/>
+            </w:pPr>
+          </w:p>
+          <w:p>
+            <w:pPr>
+              <w:cnfStyle w:val="000000000000" w:firstRow="0" w:lastRow="0" w:firstColumn="0" w:lastColumn="0" w:oddVBand="0" w:evenVBand="0" w:oddHBand="0" w:evenHBand="0" w:firstRowFirstColumn="0" w:firstRowLastColumn="0" w:lastRowFirstColumn="0" w:lastRowLastColumn="0"/>
+            </w:pPr>
+          </w:p>
+          <w:p>
+            <w:pPr>
+              <w:cnfStyle w:val="000000000000" w:firstRow="0" w:lastRow="0" w:firstColumn="0" w:lastColumn="0" w:oddVBand="0" w:evenVBand="0" w:oddHBand="0" w:evenHBand="0" w:firstRowFirstColumn="0" w:firstRowLastColumn="0" w:lastRowFirstColumn="0" w:lastRowLastColumn="0"/>
+            </w:pPr>
+          </w:p>
+          <w:p>
+            <w:pPr>
+              <w:cnfStyle w:val="000000000000" w:firstRow="0" w:lastRow="0" w:firstColumn="0" w:lastColumn="0" w:oddVBand="0" w:evenVBand="0" w:oddHBand="0" w:evenHBand="0" w:firstRowFirstColumn="0" w:firstRowLastColumn="0" w:lastRowFirstColumn="0" w:lastRowLastColumn="0"/>
+            </w:pPr>
+          </w:p>
+          <w:p>
+            <w:pPr>
+              <w:cnfStyle w:val="000000000000" w:firstRow="0" w:lastRow="0" w:firstColumn="0" w:lastColumn="0" w:oddVBand="0" w:evenVBand="0" w:oddHBand="0" w:evenHBand="0" w:firstRowFirstColumn="0" w:firstRowLastColumn="0" w:lastRowFirstColumn="0" w:lastRowLastColumn="0"/>
+            </w:pPr>
           </w:p>
           <w:p>
             <w:pPr>
@@ -17532,9 +17693,9 @@
                   <o:lock v:ext="edit" aspectratio="t"/>
                 </v:shapetype>
                 <v:shape id="_x0000_i1038" type="#_x0000_t75" style="width:20.25pt;height:18pt" o:ole="">
-                  <v:imagedata r:id="rId31" o:title=""/>
+                  <v:imagedata r:id="rId34" o:title=""/>
                 </v:shape>
-                <w:control r:id="rId32" w:name="HTMLCheckbox18" w:shapeid="_x0000_i1038"/>
+                <w:control r:id="rId35" w:name="HTMLCheckbox18" w:shapeid="_x0000_i1038"/>
               </w:object>
             </w:r>
           </w:p>
@@ -17628,9 +17789,9 @@
               </w:rPr>
               <w:object w:dxaOrig="1440" w:dyaOrig="1440" w14:anchorId="25872386">
                 <v:shape id="_x0000_i1041" type="#_x0000_t75" style="width:20.25pt;height:18pt" o:ole="">
-                  <v:imagedata r:id="rId31" o:title=""/>
+                  <v:imagedata r:id="rId34" o:title=""/>
                 </v:shape>
-                <w:control r:id="rId33" w:name="HTMLCheckbox12" w:shapeid="_x0000_i1041"/>
+                <w:control r:id="rId36" w:name="HTMLCheckbox12" w:shapeid="_x0000_i1041"/>
               </w:object>
             </w:r>
           </w:p>
@@ -17708,9 +17869,9 @@
               </w:rPr>
               <w:object w:dxaOrig="1440" w:dyaOrig="1440" w14:anchorId="4C6A84D9">
                 <v:shape id="_x0000_i1044" type="#_x0000_t75" style="width:20.25pt;height:18pt" o:ole="">
-                  <v:imagedata r:id="rId31" o:title=""/>
+                  <v:imagedata r:id="rId34" o:title=""/>
                 </v:shape>
-                <w:control r:id="rId34" w:name="HTMLCheckbox14" w:shapeid="_x0000_i1044"/>
+                <w:control r:id="rId37" w:name="HTMLCheckbox14" w:shapeid="_x0000_i1044"/>
               </w:object>
             </w:r>
           </w:p>
@@ -17820,9 +17981,9 @@
               </w:rPr>
               <w:object w:dxaOrig="1440" w:dyaOrig="1440" w14:anchorId="2D776960">
                 <v:shape id="_x0000_i1047" type="#_x0000_t75" style="width:20.25pt;height:18pt" o:ole="">
-                  <v:imagedata r:id="rId31" o:title=""/>
+                  <v:imagedata r:id="rId34" o:title=""/>
                 </v:shape>
-                <w:control r:id="rId35" w:name="HTMLCheckbox15" w:shapeid="_x0000_i1047"/>
+                <w:control r:id="rId38" w:name="HTMLCheckbox15" w:shapeid="_x0000_i1047"/>
               </w:object>
             </w:r>
           </w:p>
@@ -17992,9 +18153,9 @@
               </w:rPr>
               <w:object w:dxaOrig="1440" w:dyaOrig="1440" w14:anchorId="7AB9A447">
                 <v:shape id="_x0000_i1050" type="#_x0000_t75" style="width:20.25pt;height:18pt" o:ole="">
-                  <v:imagedata r:id="rId31" o:title=""/>
+                  <v:imagedata r:id="rId34" o:title=""/>
                 </v:shape>
-                <w:control r:id="rId36" w:name="HTMLCheckbox62" w:shapeid="_x0000_i1050"/>
+                <w:control r:id="rId39" w:name="HTMLCheckbox62" w:shapeid="_x0000_i1050"/>
               </w:object>
             </w:r>
           </w:p>
@@ -18017,9 +18178,9 @@
               </w:rPr>
               <w:object w:dxaOrig="1440" w:dyaOrig="1440" w14:anchorId="3EE02231">
                 <v:shape id="_x0000_i1053" type="#_x0000_t75" style="width:20.25pt;height:18pt" o:ole="">
-                  <v:imagedata r:id="rId31" o:title=""/>
+                  <v:imagedata r:id="rId34" o:title=""/>
                 </v:shape>
-                <w:control r:id="rId37" w:name="HTMLCheckbox61" w:shapeid="_x0000_i1053"/>
+                <w:control r:id="rId40" w:name="HTMLCheckbox61" w:shapeid="_x0000_i1053"/>
               </w:object>
             </w:r>
           </w:p>
@@ -35076,10 +35237,10 @@
     <w:p/>
     <w:p/>
     <w:sectPr>
-      <w:headerReference w:type="even" r:id="rId38"/>
-      <w:headerReference w:type="default" r:id="rId39"/>
-      <w:footerReference w:type="default" r:id="rId40"/>
-      <w:headerReference w:type="first" r:id="rId41"/>
+      <w:headerReference w:type="even" r:id="rId41"/>
+      <w:headerReference w:type="default" r:id="rId42"/>
+      <w:footerReference w:type="default" r:id="rId43"/>
+      <w:headerReference w:type="first" r:id="rId44"/>
       <w:pgSz w:w="11906" w:h="16838" w:code="9"/>
       <w:pgMar w:top="851" w:right="851" w:bottom="851" w:left="851" w:header="561" w:footer="342" w:gutter="0"/>
       <w:cols w:space="720"/>

</xml_diff>

<commit_message>
docs: add id as primary id for all tables.
</commit_message>
<xml_diff>
--- a/BAS-ICTPRG431-AT2-POR-Pt1.docx
+++ b/BAS-ICTPRG431-AT2-POR-Pt1.docx
@@ -7671,7 +7671,7 @@
                 <w:noProof/>
               </w:rPr>
               <w:drawing>
-                <wp:anchor distT="0" distB="0" distL="114300" distR="114300" simplePos="0" relativeHeight="251658240" behindDoc="0" locked="0" layoutInCell="1" allowOverlap="1" wp14:anchorId="36BACEA2" wp14:editId="54484283">
+                <wp:anchor distT="0" distB="0" distL="114300" distR="114300" simplePos="0" relativeHeight="251658240" behindDoc="0" locked="0" layoutInCell="1" allowOverlap="1" wp14:anchorId="36BACEA2" wp14:editId="2379A691">
                   <wp:simplePos x="0" y="0"/>
                   <wp:positionH relativeFrom="column">
                     <wp:posOffset>303530</wp:posOffset>
@@ -9941,14 +9941,11 @@
               <w:cnfStyle w:val="000000100000" w:firstRow="0" w:lastRow="0" w:firstColumn="0" w:lastColumn="0" w:oddVBand="0" w:evenVBand="0" w:oddHBand="1" w:evenHBand="0" w:firstRowFirstColumn="0" w:firstRowLastColumn="0" w:lastRowFirstColumn="0" w:lastRowLastColumn="0"/>
             </w:pPr>
             <w:r>
-              <w:rPr>
-                <w:noProof/>
-              </w:rPr>
               <w:drawing>
-                <wp:inline distT="0" distB="0" distL="0" distR="0" wp14:anchorId="3173C9EB" wp14:editId="4215FFCF">
-                  <wp:extent cx="6479540" cy="2933700"/>
-                  <wp:effectExtent l="0" t="0" r="0" b="0"/>
-                  <wp:docPr id="270577334" name="Picture 1"/>
+                <wp:inline distT="0" distB="0" distL="0" distR="0" wp14:anchorId="15B0F7DD" wp14:editId="4121A005">
+                  <wp:extent cx="5601482" cy="2734057"/>
+                  <wp:effectExtent l="0" t="0" r="0" b="9525"/>
+                  <wp:docPr id="1654888978" name="Picture 1"/>
                   <wp:cNvGraphicFramePr>
                     <a:graphicFrameLocks xmlns:a="http://schemas.openxmlformats.org/drawingml/2006/main" noChangeAspect="1"/>
                   </wp:cNvGraphicFramePr>
@@ -9956,7 +9953,7 @@
                     <a:graphicData uri="http://schemas.openxmlformats.org/drawingml/2006/picture">
                       <pic:pic xmlns:pic="http://schemas.openxmlformats.org/drawingml/2006/picture">
                         <pic:nvPicPr>
-                          <pic:cNvPr id="270577334" name=""/>
+                          <pic:cNvPr id="1654888978" name=""/>
                           <pic:cNvPicPr/>
                         </pic:nvPicPr>
                         <pic:blipFill>
@@ -9968,7 +9965,7 @@
                         <pic:spPr>
                           <a:xfrm>
                             <a:off x="0" y="0"/>
-                            <a:ext cx="6479540" cy="2933700"/>
+                            <a:ext cx="5601482" cy="2734057"/>
                           </a:xfrm>
                           <a:prstGeom prst="rect">
                             <a:avLst/>
@@ -9991,14 +9988,11 @@
               <w:cnfStyle w:val="000000100000" w:firstRow="0" w:lastRow="0" w:firstColumn="0" w:lastColumn="0" w:oddVBand="0" w:evenVBand="0" w:oddHBand="1" w:evenHBand="0" w:firstRowFirstColumn="0" w:firstRowLastColumn="0" w:lastRowFirstColumn="0" w:lastRowLastColumn="0"/>
             </w:pPr>
             <w:r>
-              <w:rPr>
-                <w:noProof/>
-              </w:rPr>
               <w:drawing>
-                <wp:inline distT="0" distB="0" distL="0" distR="0" wp14:anchorId="6FDEB439" wp14:editId="1BAA1D79">
-                  <wp:extent cx="5886450" cy="907415"/>
-                  <wp:effectExtent l="0" t="0" r="0" b="6985"/>
-                  <wp:docPr id="1834031209" name="Picture 1"/>
+                <wp:inline distT="0" distB="0" distL="0" distR="0" wp14:anchorId="19FF573A" wp14:editId="6EE291B1">
+                  <wp:extent cx="5867400" cy="661670"/>
+                  <wp:effectExtent l="0" t="0" r="0" b="5080"/>
+                  <wp:docPr id="343648690" name="Picture 1"/>
                   <wp:cNvGraphicFramePr>
                     <a:graphicFrameLocks xmlns:a="http://schemas.openxmlformats.org/drawingml/2006/main" noChangeAspect="1"/>
                   </wp:cNvGraphicFramePr>
@@ -10006,7 +10000,7 @@
                     <a:graphicData uri="http://schemas.openxmlformats.org/drawingml/2006/picture">
                       <pic:pic xmlns:pic="http://schemas.openxmlformats.org/drawingml/2006/picture">
                         <pic:nvPicPr>
-                          <pic:cNvPr id="1834031209" name=""/>
+                          <pic:cNvPr id="343648690" name=""/>
                           <pic:cNvPicPr/>
                         </pic:nvPicPr>
                         <pic:blipFill>
@@ -10018,7 +10012,7 @@
                         <pic:spPr>
                           <a:xfrm>
                             <a:off x="0" y="0"/>
-                            <a:ext cx="5886450" cy="907415"/>
+                            <a:ext cx="5867400" cy="661670"/>
                           </a:xfrm>
                           <a:prstGeom prst="rect">
                             <a:avLst/>
@@ -10048,12 +10042,22 @@
           </w:p>
           <w:p>
             <w:pPr>
+              <w:cnfStyle w:val="000000100000" w:firstRow="0" w:lastRow="0" w:firstColumn="0" w:lastColumn="0" w:oddVBand="0" w:evenVBand="0" w:oddHBand="1" w:evenHBand="0" w:firstRowFirstColumn="0" w:firstRowLastColumn="0" w:lastRowFirstColumn="0" w:lastRowLastColumn="0"/>
+            </w:pPr>
+          </w:p>
+          <w:p>
+            <w:pPr>
               <w:pStyle w:val="Heading3"/>
               <w:cnfStyle w:val="000000100000" w:firstRow="0" w:lastRow="0" w:firstColumn="0" w:lastColumn="0" w:oddVBand="0" w:evenVBand="0" w:oddHBand="1" w:evenHBand="0" w:firstRowFirstColumn="0" w:firstRowLastColumn="0" w:lastRowFirstColumn="0" w:lastRowLastColumn="0"/>
             </w:pPr>
           </w:p>
           <w:p>
             <w:pPr>
+              <w:cnfStyle w:val="000000100000" w:firstRow="0" w:lastRow="0" w:firstColumn="0" w:lastColumn="0" w:oddVBand="0" w:evenVBand="0" w:oddHBand="1" w:evenHBand="0" w:firstRowFirstColumn="0" w:firstRowLastColumn="0" w:lastRowFirstColumn="0" w:lastRowLastColumn="0"/>
+            </w:pPr>
+          </w:p>
+          <w:p>
+            <w:pPr>
               <w:pStyle w:val="Heading3"/>
               <w:cnfStyle w:val="000000100000" w:firstRow="0" w:lastRow="0" w:firstColumn="0" w:lastColumn="0" w:oddVBand="0" w:evenVBand="0" w:oddHBand="1" w:evenHBand="0" w:firstRowFirstColumn="0" w:firstRowLastColumn="0" w:lastRowFirstColumn="0" w:lastRowLastColumn="0"/>
             </w:pPr>
@@ -10110,10 +10114,10 @@
             </w:pPr>
             <w:r>
               <w:drawing>
-                <wp:inline distT="0" distB="0" distL="0" distR="0" wp14:anchorId="76A13130" wp14:editId="20E8F6C6">
-                  <wp:extent cx="6479540" cy="1623695"/>
-                  <wp:effectExtent l="0" t="0" r="0" b="0"/>
-                  <wp:docPr id="1536371593" name="Picture 1"/>
+                <wp:inline distT="0" distB="0" distL="0" distR="0" wp14:anchorId="11F9DC14" wp14:editId="397C96CD">
+                  <wp:extent cx="6479540" cy="1552575"/>
+                  <wp:effectExtent l="0" t="0" r="0" b="9525"/>
+                  <wp:docPr id="400017282" name="Picture 1"/>
                   <wp:cNvGraphicFramePr>
                     <a:graphicFrameLocks xmlns:a="http://schemas.openxmlformats.org/drawingml/2006/main" noChangeAspect="1"/>
                   </wp:cNvGraphicFramePr>
@@ -10121,7 +10125,7 @@
                     <a:graphicData uri="http://schemas.openxmlformats.org/drawingml/2006/picture">
                       <pic:pic xmlns:pic="http://schemas.openxmlformats.org/drawingml/2006/picture">
                         <pic:nvPicPr>
-                          <pic:cNvPr id="1536371593" name=""/>
+                          <pic:cNvPr id="400017282" name=""/>
                           <pic:cNvPicPr/>
                         </pic:nvPicPr>
                         <pic:blipFill>
@@ -10133,7 +10137,7 @@
                         <pic:spPr>
                           <a:xfrm>
                             <a:off x="0" y="0"/>
-                            <a:ext cx="6479540" cy="1623695"/>
+                            <a:ext cx="6479540" cy="1552575"/>
                           </a:xfrm>
                           <a:prstGeom prst="rect">
                             <a:avLst/>
@@ -10157,10 +10161,10 @@
             </w:pPr>
             <w:r>
               <w:drawing>
-                <wp:inline distT="0" distB="0" distL="0" distR="0" wp14:anchorId="0E35D301" wp14:editId="47CC3B0B">
-                  <wp:extent cx="5895975" cy="1153795"/>
-                  <wp:effectExtent l="0" t="0" r="9525" b="8255"/>
-                  <wp:docPr id="1690278777" name="Picture 1"/>
+                <wp:inline distT="0" distB="0" distL="0" distR="0" wp14:anchorId="58F102B7" wp14:editId="31021EF7">
+                  <wp:extent cx="6479540" cy="835660"/>
+                  <wp:effectExtent l="0" t="0" r="0" b="2540"/>
+                  <wp:docPr id="1790333797" name="Picture 1"/>
                   <wp:cNvGraphicFramePr>
                     <a:graphicFrameLocks xmlns:a="http://schemas.openxmlformats.org/drawingml/2006/main" noChangeAspect="1"/>
                   </wp:cNvGraphicFramePr>
@@ -10168,7 +10172,7 @@
                     <a:graphicData uri="http://schemas.openxmlformats.org/drawingml/2006/picture">
                       <pic:pic xmlns:pic="http://schemas.openxmlformats.org/drawingml/2006/picture">
                         <pic:nvPicPr>
-                          <pic:cNvPr id="1690278777" name=""/>
+                          <pic:cNvPr id="1790333797" name=""/>
                           <pic:cNvPicPr/>
                         </pic:nvPicPr>
                         <pic:blipFill>
@@ -10180,7 +10184,7 @@
                         <pic:spPr>
                           <a:xfrm>
                             <a:off x="0" y="0"/>
-                            <a:ext cx="5895975" cy="1153795"/>
+                            <a:ext cx="6479540" cy="835660"/>
                           </a:xfrm>
                           <a:prstGeom prst="rect">
                             <a:avLst/>
@@ -10202,17 +10206,12 @@
             <w:pPr>
               <w:cnfStyle w:val="000000100000" w:firstRow="0" w:lastRow="0" w:firstColumn="0" w:lastColumn="0" w:oddVBand="0" w:evenVBand="0" w:oddHBand="1" w:evenHBand="0" w:firstRowFirstColumn="0" w:firstRowLastColumn="0" w:lastRowFirstColumn="0" w:lastRowLastColumn="0"/>
             </w:pPr>
-          </w:p>
-          <w:p>
-            <w:pPr>
-              <w:cnfStyle w:val="000000100000" w:firstRow="0" w:lastRow="0" w:firstColumn="0" w:lastColumn="0" w:oddVBand="0" w:evenVBand="0" w:oddHBand="1" w:evenHBand="0" w:firstRowFirstColumn="0" w:firstRowLastColumn="0" w:lastRowFirstColumn="0" w:lastRowLastColumn="0"/>
-            </w:pPr>
             <w:r>
               <w:drawing>
-                <wp:inline distT="0" distB="0" distL="0" distR="0" wp14:anchorId="3913C754" wp14:editId="46D2AADF">
-                  <wp:extent cx="6069827" cy="1524000"/>
-                  <wp:effectExtent l="0" t="0" r="7620" b="0"/>
-                  <wp:docPr id="189531375" name="Picture 1"/>
+                <wp:inline distT="0" distB="0" distL="0" distR="0" wp14:anchorId="3D787940" wp14:editId="5986CD2A">
+                  <wp:extent cx="5876925" cy="1443990"/>
+                  <wp:effectExtent l="0" t="0" r="9525" b="3810"/>
+                  <wp:docPr id="1336550784" name="Picture 1"/>
                   <wp:cNvGraphicFramePr>
                     <a:graphicFrameLocks xmlns:a="http://schemas.openxmlformats.org/drawingml/2006/main" noChangeAspect="1"/>
                   </wp:cNvGraphicFramePr>
@@ -10220,7 +10219,7 @@
                     <a:graphicData uri="http://schemas.openxmlformats.org/drawingml/2006/picture">
                       <pic:pic xmlns:pic="http://schemas.openxmlformats.org/drawingml/2006/picture">
                         <pic:nvPicPr>
-                          <pic:cNvPr id="189531375" name=""/>
+                          <pic:cNvPr id="1336550784" name=""/>
                           <pic:cNvPicPr/>
                         </pic:nvPicPr>
                         <pic:blipFill>
@@ -10232,7 +10231,7 @@
                         <pic:spPr>
                           <a:xfrm>
                             <a:off x="0" y="0"/>
-                            <a:ext cx="6077960" cy="1526042"/>
+                            <a:ext cx="5876925" cy="1443990"/>
                           </a:xfrm>
                           <a:prstGeom prst="rect">
                             <a:avLst/>
@@ -10405,7 +10404,6 @@
             <w:r>
               <w:t xml:space="preserve">Copy and execute the SQL, ensuring that the quotes, apostrophes and backticks are not the special smart character versions (that is the quotes </w:t>
             </w:r>
-            <w:proofErr w:type="gramStart"/>
             <w:r>
               <w:rPr>
                 <w:rStyle w:val="InlineCode"/>
@@ -10413,11 +10411,7 @@
               <w:t>“</w:t>
             </w:r>
             <w:r>
-              <w:t xml:space="preserve"> and</w:t>
-            </w:r>
-            <w:proofErr w:type="gramEnd"/>
-            <w:r>
-              <w:t xml:space="preserve"> </w:t>
+              <w:t xml:space="preserve"> and </w:t>
             </w:r>
             <w:r>
               <w:rPr>
@@ -10446,7 +10440,6 @@
             <w:r>
               <w:t xml:space="preserve">, the apostrophes </w:t>
             </w:r>
-            <w:proofErr w:type="gramStart"/>
             <w:r>
               <w:rPr>
                 <w:rStyle w:val="InlineCode"/>
@@ -10454,11 +10447,7 @@
               <w:t>‘</w:t>
             </w:r>
             <w:r>
-              <w:t xml:space="preserve"> and</w:t>
-            </w:r>
-            <w:proofErr w:type="gramEnd"/>
-            <w:r>
-              <w:t xml:space="preserve"> </w:t>
+              <w:t xml:space="preserve"> and </w:t>
             </w:r>
             <w:r>
               <w:rPr>
@@ -10742,14 +10731,11 @@
               <w:cnfStyle w:val="000000100000" w:firstRow="0" w:lastRow="0" w:firstColumn="0" w:lastColumn="0" w:oddVBand="0" w:evenVBand="0" w:oddHBand="1" w:evenHBand="0" w:firstRowFirstColumn="0" w:firstRowLastColumn="0" w:lastRowFirstColumn="0" w:lastRowLastColumn="0"/>
             </w:pPr>
             <w:r>
-              <w:rPr>
-                <w:noProof/>
-              </w:rPr>
               <w:drawing>
-                <wp:inline distT="0" distB="0" distL="0" distR="0" wp14:anchorId="53ABAD6D" wp14:editId="7C291A44">
-                  <wp:extent cx="6479540" cy="1630680"/>
-                  <wp:effectExtent l="0" t="0" r="0" b="7620"/>
-                  <wp:docPr id="1102663270" name="Picture 1"/>
+                <wp:inline distT="0" distB="0" distL="0" distR="0" wp14:anchorId="13C28A74" wp14:editId="29464435">
+                  <wp:extent cx="6477904" cy="1971950"/>
+                  <wp:effectExtent l="0" t="0" r="0" b="9525"/>
+                  <wp:docPr id="1791655758" name="Picture 1"/>
                   <wp:cNvGraphicFramePr>
                     <a:graphicFrameLocks xmlns:a="http://schemas.openxmlformats.org/drawingml/2006/main" noChangeAspect="1"/>
                   </wp:cNvGraphicFramePr>
@@ -10757,7 +10743,7 @@
                     <a:graphicData uri="http://schemas.openxmlformats.org/drawingml/2006/picture">
                       <pic:pic xmlns:pic="http://schemas.openxmlformats.org/drawingml/2006/picture">
                         <pic:nvPicPr>
-                          <pic:cNvPr id="1102663270" name=""/>
+                          <pic:cNvPr id="1791655758" name=""/>
                           <pic:cNvPicPr/>
                         </pic:nvPicPr>
                         <pic:blipFill>
@@ -10769,7 +10755,7 @@
                         <pic:spPr>
                           <a:xfrm>
                             <a:off x="0" y="0"/>
-                            <a:ext cx="6479540" cy="1630680"/>
+                            <a:ext cx="6477904" cy="1971950"/>
                           </a:xfrm>
                           <a:prstGeom prst="rect">
                             <a:avLst/>
@@ -10797,14 +10783,11 @@
               <w:cnfStyle w:val="000000100000" w:firstRow="0" w:lastRow="0" w:firstColumn="0" w:lastColumn="0" w:oddVBand="0" w:evenVBand="0" w:oddHBand="1" w:evenHBand="0" w:firstRowFirstColumn="0" w:firstRowLastColumn="0" w:lastRowFirstColumn="0" w:lastRowLastColumn="0"/>
             </w:pPr>
             <w:r>
-              <w:rPr>
-                <w:noProof/>
-              </w:rPr>
               <w:drawing>
-                <wp:inline distT="0" distB="0" distL="0" distR="0" wp14:anchorId="47004C6B" wp14:editId="68939176">
-                  <wp:extent cx="5838825" cy="836930"/>
-                  <wp:effectExtent l="0" t="0" r="9525" b="1270"/>
-                  <wp:docPr id="85973576" name="Picture 1"/>
+                <wp:inline distT="0" distB="0" distL="0" distR="0" wp14:anchorId="6B579A4C" wp14:editId="1AC753DE">
+                  <wp:extent cx="6479540" cy="587375"/>
+                  <wp:effectExtent l="0" t="0" r="0" b="3175"/>
+                  <wp:docPr id="829410450" name="Picture 1"/>
                   <wp:cNvGraphicFramePr>
                     <a:graphicFrameLocks xmlns:a="http://schemas.openxmlformats.org/drawingml/2006/main" noChangeAspect="1"/>
                   </wp:cNvGraphicFramePr>
@@ -10812,7 +10795,7 @@
                     <a:graphicData uri="http://schemas.openxmlformats.org/drawingml/2006/picture">
                       <pic:pic xmlns:pic="http://schemas.openxmlformats.org/drawingml/2006/picture">
                         <pic:nvPicPr>
-                          <pic:cNvPr id="85973576" name=""/>
+                          <pic:cNvPr id="829410450" name=""/>
                           <pic:cNvPicPr/>
                         </pic:nvPicPr>
                         <pic:blipFill>
@@ -10824,7 +10807,7 @@
                         <pic:spPr>
                           <a:xfrm>
                             <a:off x="0" y="0"/>
-                            <a:ext cx="5838825" cy="836930"/>
+                            <a:ext cx="6479540" cy="587375"/>
                           </a:xfrm>
                           <a:prstGeom prst="rect">
                             <a:avLst/>
@@ -10943,14 +10926,11 @@
               <w:cnfStyle w:val="000000100000" w:firstRow="0" w:lastRow="0" w:firstColumn="0" w:lastColumn="0" w:oddVBand="0" w:evenVBand="0" w:oddHBand="1" w:evenHBand="0" w:firstRowFirstColumn="0" w:firstRowLastColumn="0" w:lastRowFirstColumn="0" w:lastRowLastColumn="0"/>
             </w:pPr>
             <w:r>
-              <w:rPr>
-                <w:noProof/>
-              </w:rPr>
               <w:drawing>
-                <wp:inline distT="0" distB="0" distL="0" distR="0" wp14:anchorId="141801CE" wp14:editId="6DC6905A">
-                  <wp:extent cx="6479540" cy="1247140"/>
-                  <wp:effectExtent l="0" t="0" r="0" b="0"/>
-                  <wp:docPr id="427164996" name="Picture 1"/>
+                <wp:inline distT="0" distB="0" distL="0" distR="0" wp14:anchorId="5AFEAF77" wp14:editId="779E412B">
+                  <wp:extent cx="5696745" cy="1286054"/>
+                  <wp:effectExtent l="0" t="0" r="0" b="9525"/>
+                  <wp:docPr id="1581503431" name="Picture 1"/>
                   <wp:cNvGraphicFramePr>
                     <a:graphicFrameLocks xmlns:a="http://schemas.openxmlformats.org/drawingml/2006/main" noChangeAspect="1"/>
                   </wp:cNvGraphicFramePr>
@@ -10958,7 +10938,7 @@
                     <a:graphicData uri="http://schemas.openxmlformats.org/drawingml/2006/picture">
                       <pic:pic xmlns:pic="http://schemas.openxmlformats.org/drawingml/2006/picture">
                         <pic:nvPicPr>
-                          <pic:cNvPr id="427164996" name=""/>
+                          <pic:cNvPr id="1581503431" name=""/>
                           <pic:cNvPicPr/>
                         </pic:nvPicPr>
                         <pic:blipFill>
@@ -10970,7 +10950,7 @@
                         <pic:spPr>
                           <a:xfrm>
                             <a:off x="0" y="0"/>
-                            <a:ext cx="6479540" cy="1247140"/>
+                            <a:ext cx="5696745" cy="1286054"/>
                           </a:xfrm>
                           <a:prstGeom prst="rect">
                             <a:avLst/>
@@ -10988,14 +10968,11 @@
               <w:cnfStyle w:val="000000100000" w:firstRow="0" w:lastRow="0" w:firstColumn="0" w:lastColumn="0" w:oddVBand="0" w:evenVBand="0" w:oddHBand="1" w:evenHBand="0" w:firstRowFirstColumn="0" w:firstRowLastColumn="0" w:lastRowFirstColumn="0" w:lastRowLastColumn="0"/>
             </w:pPr>
             <w:r>
-              <w:rPr>
-                <w:noProof/>
-              </w:rPr>
               <w:drawing>
-                <wp:inline distT="0" distB="0" distL="0" distR="0" wp14:anchorId="3B790853" wp14:editId="2D412E52">
-                  <wp:extent cx="5915025" cy="793750"/>
-                  <wp:effectExtent l="0" t="0" r="9525" b="6350"/>
-                  <wp:docPr id="418332079" name="Picture 1"/>
+                <wp:inline distT="0" distB="0" distL="0" distR="0" wp14:anchorId="6A988438" wp14:editId="5B5BE8F4">
+                  <wp:extent cx="5895975" cy="610235"/>
+                  <wp:effectExtent l="0" t="0" r="9525" b="0"/>
+                  <wp:docPr id="1136003241" name="Picture 1"/>
                   <wp:cNvGraphicFramePr>
                     <a:graphicFrameLocks xmlns:a="http://schemas.openxmlformats.org/drawingml/2006/main" noChangeAspect="1"/>
                   </wp:cNvGraphicFramePr>
@@ -11003,7 +10980,7 @@
                     <a:graphicData uri="http://schemas.openxmlformats.org/drawingml/2006/picture">
                       <pic:pic xmlns:pic="http://schemas.openxmlformats.org/drawingml/2006/picture">
                         <pic:nvPicPr>
-                          <pic:cNvPr id="418332079" name=""/>
+                          <pic:cNvPr id="1136003241" name=""/>
                           <pic:cNvPicPr/>
                         </pic:nvPicPr>
                         <pic:blipFill>
@@ -11015,7 +10992,7 @@
                         <pic:spPr>
                           <a:xfrm>
                             <a:off x="0" y="0"/>
-                            <a:ext cx="5915025" cy="793750"/>
+                            <a:ext cx="5895975" cy="610235"/>
                           </a:xfrm>
                           <a:prstGeom prst="rect">
                             <a:avLst/>
@@ -11048,10 +11025,10 @@
                 <w:noProof/>
               </w:rPr>
               <w:drawing>
-                <wp:inline distT="0" distB="0" distL="0" distR="0" wp14:anchorId="0ED69C76" wp14:editId="5823EF15">
-                  <wp:extent cx="5886450" cy="932815"/>
-                  <wp:effectExtent l="0" t="0" r="0" b="635"/>
-                  <wp:docPr id="138976295" name="Picture 1"/>
+                <wp:inline distT="0" distB="0" distL="0" distR="0" wp14:anchorId="2B13F14F" wp14:editId="232A4726">
+                  <wp:extent cx="5934075" cy="770890"/>
+                  <wp:effectExtent l="0" t="0" r="9525" b="0"/>
+                  <wp:docPr id="710422300" name="Picture 1"/>
                   <wp:cNvGraphicFramePr>
                     <a:graphicFrameLocks xmlns:a="http://schemas.openxmlformats.org/drawingml/2006/main" noChangeAspect="1"/>
                   </wp:cNvGraphicFramePr>
@@ -11059,7 +11036,7 @@
                     <a:graphicData uri="http://schemas.openxmlformats.org/drawingml/2006/picture">
                       <pic:pic xmlns:pic="http://schemas.openxmlformats.org/drawingml/2006/picture">
                         <pic:nvPicPr>
-                          <pic:cNvPr id="138976295" name=""/>
+                          <pic:cNvPr id="710422300" name=""/>
                           <pic:cNvPicPr/>
                         </pic:nvPicPr>
                         <pic:blipFill>
@@ -11071,7 +11048,7 @@
                         <pic:spPr>
                           <a:xfrm>
                             <a:off x="0" y="0"/>
-                            <a:ext cx="5886450" cy="932815"/>
+                            <a:ext cx="5934075" cy="770890"/>
                           </a:xfrm>
                           <a:prstGeom prst="rect">
                             <a:avLst/>
@@ -12602,10 +12579,10 @@
             </w:pPr>
             <w:r>
               <w:drawing>
-                <wp:inline distT="0" distB="0" distL="0" distR="0" wp14:anchorId="4A32AE72" wp14:editId="155B3165">
-                  <wp:extent cx="6479540" cy="1463040"/>
-                  <wp:effectExtent l="0" t="0" r="0" b="3810"/>
-                  <wp:docPr id="338033696" name="Picture 1"/>
+                <wp:inline distT="0" distB="0" distL="0" distR="0" wp14:anchorId="1556C3D2" wp14:editId="3CA2FDBF">
+                  <wp:extent cx="6020640" cy="1781424"/>
+                  <wp:effectExtent l="0" t="0" r="0" b="9525"/>
+                  <wp:docPr id="743647482" name="Picture 1"/>
                   <wp:cNvGraphicFramePr>
                     <a:graphicFrameLocks xmlns:a="http://schemas.openxmlformats.org/drawingml/2006/main" noChangeAspect="1"/>
                   </wp:cNvGraphicFramePr>
@@ -12613,7 +12590,7 @@
                     <a:graphicData uri="http://schemas.openxmlformats.org/drawingml/2006/picture">
                       <pic:pic xmlns:pic="http://schemas.openxmlformats.org/drawingml/2006/picture">
                         <pic:nvPicPr>
-                          <pic:cNvPr id="338033696" name=""/>
+                          <pic:cNvPr id="743647482" name=""/>
                           <pic:cNvPicPr/>
                         </pic:nvPicPr>
                         <pic:blipFill>
@@ -12625,7 +12602,7 @@
                         <pic:spPr>
                           <a:xfrm>
                             <a:off x="0" y="0"/>
-                            <a:ext cx="6479540" cy="1463040"/>
+                            <a:ext cx="6020640" cy="1781424"/>
                           </a:xfrm>
                           <a:prstGeom prst="rect">
                             <a:avLst/>
@@ -12666,10 +12643,10 @@
             </w:pPr>
             <w:r>
               <w:drawing>
-                <wp:inline distT="0" distB="0" distL="0" distR="0" wp14:anchorId="53D3565E" wp14:editId="47524ED5">
-                  <wp:extent cx="5905500" cy="830580"/>
-                  <wp:effectExtent l="0" t="0" r="0" b="7620"/>
-                  <wp:docPr id="1456658678" name="Picture 1"/>
+                <wp:inline distT="0" distB="0" distL="0" distR="0" wp14:anchorId="635597B4" wp14:editId="20523CE6">
+                  <wp:extent cx="5829300" cy="596900"/>
+                  <wp:effectExtent l="0" t="0" r="0" b="0"/>
+                  <wp:docPr id="2115054398" name="Picture 1"/>
                   <wp:cNvGraphicFramePr>
                     <a:graphicFrameLocks xmlns:a="http://schemas.openxmlformats.org/drawingml/2006/main" noChangeAspect="1"/>
                   </wp:cNvGraphicFramePr>
@@ -12677,7 +12654,7 @@
                     <a:graphicData uri="http://schemas.openxmlformats.org/drawingml/2006/picture">
                       <pic:pic xmlns:pic="http://schemas.openxmlformats.org/drawingml/2006/picture">
                         <pic:nvPicPr>
-                          <pic:cNvPr id="1456658678" name=""/>
+                          <pic:cNvPr id="2115054398" name=""/>
                           <pic:cNvPicPr/>
                         </pic:nvPicPr>
                         <pic:blipFill>
@@ -12689,7 +12666,7 @@
                         <pic:spPr>
                           <a:xfrm>
                             <a:off x="0" y="0"/>
-                            <a:ext cx="5905500" cy="830580"/>
+                            <a:ext cx="5829300" cy="596900"/>
                           </a:xfrm>
                           <a:prstGeom prst="rect">
                             <a:avLst/>
@@ -12807,10 +12784,10 @@
             </w:pPr>
             <w:r>
               <w:drawing>
-                <wp:inline distT="0" distB="0" distL="0" distR="0" wp14:anchorId="1396A4B7" wp14:editId="1539C20C">
-                  <wp:extent cx="6479540" cy="1919605"/>
-                  <wp:effectExtent l="0" t="0" r="0" b="4445"/>
-                  <wp:docPr id="1870847281" name="Picture 1"/>
+                <wp:inline distT="0" distB="0" distL="0" distR="0" wp14:anchorId="01FDF6C1" wp14:editId="06F00A68">
+                  <wp:extent cx="3886742" cy="2038635"/>
+                  <wp:effectExtent l="0" t="0" r="0" b="0"/>
+                  <wp:docPr id="454463971" name="Picture 1"/>
                   <wp:cNvGraphicFramePr>
                     <a:graphicFrameLocks xmlns:a="http://schemas.openxmlformats.org/drawingml/2006/main" noChangeAspect="1"/>
                   </wp:cNvGraphicFramePr>
@@ -12818,7 +12795,7 @@
                     <a:graphicData uri="http://schemas.openxmlformats.org/drawingml/2006/picture">
                       <pic:pic xmlns:pic="http://schemas.openxmlformats.org/drawingml/2006/picture">
                         <pic:nvPicPr>
-                          <pic:cNvPr id="1870847281" name=""/>
+                          <pic:cNvPr id="454463971" name=""/>
                           <pic:cNvPicPr/>
                         </pic:nvPicPr>
                         <pic:blipFill>
@@ -12830,7 +12807,7 @@
                         <pic:spPr>
                           <a:xfrm>
                             <a:off x="0" y="0"/>
-                            <a:ext cx="6479540" cy="1919605"/>
+                            <a:ext cx="3886742" cy="2038635"/>
                           </a:xfrm>
                           <a:prstGeom prst="rect">
                             <a:avLst/>
@@ -12879,10 +12856,10 @@
             </w:pPr>
             <w:r>
               <w:drawing>
-                <wp:inline distT="0" distB="0" distL="0" distR="0" wp14:anchorId="3FCAF238" wp14:editId="11E99854">
-                  <wp:extent cx="5895975" cy="816610"/>
-                  <wp:effectExtent l="0" t="0" r="9525" b="2540"/>
-                  <wp:docPr id="577989711" name="Picture 1"/>
+                <wp:inline distT="0" distB="0" distL="0" distR="0" wp14:anchorId="5CF32D2E" wp14:editId="7770E0EF">
+                  <wp:extent cx="5895975" cy="655955"/>
+                  <wp:effectExtent l="0" t="0" r="9525" b="0"/>
+                  <wp:docPr id="1772653426" name="Picture 1"/>
                   <wp:cNvGraphicFramePr>
                     <a:graphicFrameLocks xmlns:a="http://schemas.openxmlformats.org/drawingml/2006/main" noChangeAspect="1"/>
                   </wp:cNvGraphicFramePr>
@@ -12890,7 +12867,7 @@
                     <a:graphicData uri="http://schemas.openxmlformats.org/drawingml/2006/picture">
                       <pic:pic xmlns:pic="http://schemas.openxmlformats.org/drawingml/2006/picture">
                         <pic:nvPicPr>
-                          <pic:cNvPr id="577989711" name=""/>
+                          <pic:cNvPr id="1772653426" name=""/>
                           <pic:cNvPicPr/>
                         </pic:nvPicPr>
                         <pic:blipFill>
@@ -12902,7 +12879,7 @@
                         <pic:spPr>
                           <a:xfrm>
                             <a:off x="0" y="0"/>
-                            <a:ext cx="5895975" cy="816610"/>
+                            <a:ext cx="5895975" cy="655955"/>
                           </a:xfrm>
                           <a:prstGeom prst="rect">
                             <a:avLst/>
@@ -12926,10 +12903,10 @@
             </w:pPr>
             <w:r>
               <w:drawing>
-                <wp:inline distT="0" distB="0" distL="0" distR="0" wp14:anchorId="075DE9DF" wp14:editId="2F66FF92">
-                  <wp:extent cx="5905500" cy="2130425"/>
-                  <wp:effectExtent l="0" t="0" r="0" b="3175"/>
-                  <wp:docPr id="1108028729" name="Picture 1"/>
+                <wp:inline distT="0" distB="0" distL="0" distR="0" wp14:anchorId="4377D7B8" wp14:editId="70C25DB0">
+                  <wp:extent cx="5886450" cy="1929130"/>
+                  <wp:effectExtent l="0" t="0" r="0" b="0"/>
+                  <wp:docPr id="1646959438" name="Picture 1"/>
                   <wp:cNvGraphicFramePr>
                     <a:graphicFrameLocks xmlns:a="http://schemas.openxmlformats.org/drawingml/2006/main" noChangeAspect="1"/>
                   </wp:cNvGraphicFramePr>
@@ -12937,7 +12914,7 @@
                     <a:graphicData uri="http://schemas.openxmlformats.org/drawingml/2006/picture">
                       <pic:pic xmlns:pic="http://schemas.openxmlformats.org/drawingml/2006/picture">
                         <pic:nvPicPr>
-                          <pic:cNvPr id="1108028729" name=""/>
+                          <pic:cNvPr id="1646959438" name=""/>
                           <pic:cNvPicPr/>
                         </pic:nvPicPr>
                         <pic:blipFill>
@@ -12949,7 +12926,7 @@
                         <pic:spPr>
                           <a:xfrm>
                             <a:off x="0" y="0"/>
-                            <a:ext cx="5905500" cy="2130425"/>
+                            <a:ext cx="5886450" cy="1929130"/>
                           </a:xfrm>
                           <a:prstGeom prst="rect">
                             <a:avLst/>
@@ -12979,26 +12956,6 @@
           </w:p>
           <w:p>
             <w:pPr>
-              <w:cnfStyle w:val="000000000000" w:firstRow="0" w:lastRow="0" w:firstColumn="0" w:lastColumn="0" w:oddVBand="0" w:evenVBand="0" w:oddHBand="0" w:evenHBand="0" w:firstRowFirstColumn="0" w:firstRowLastColumn="0" w:lastRowFirstColumn="0" w:lastRowLastColumn="0"/>
-            </w:pPr>
-          </w:p>
-          <w:p>
-            <w:pPr>
-              <w:cnfStyle w:val="000000000000" w:firstRow="0" w:lastRow="0" w:firstColumn="0" w:lastColumn="0" w:oddVBand="0" w:evenVBand="0" w:oddHBand="0" w:evenHBand="0" w:firstRowFirstColumn="0" w:firstRowLastColumn="0" w:lastRowFirstColumn="0" w:lastRowLastColumn="0"/>
-            </w:pPr>
-          </w:p>
-          <w:p>
-            <w:pPr>
-              <w:cnfStyle w:val="000000000000" w:firstRow="0" w:lastRow="0" w:firstColumn="0" w:lastColumn="0" w:oddVBand="0" w:evenVBand="0" w:oddHBand="0" w:evenHBand="0" w:firstRowFirstColumn="0" w:firstRowLastColumn="0" w:lastRowFirstColumn="0" w:lastRowLastColumn="0"/>
-            </w:pPr>
-          </w:p>
-          <w:p>
-            <w:pPr>
-              <w:cnfStyle w:val="000000000000" w:firstRow="0" w:lastRow="0" w:firstColumn="0" w:lastColumn="0" w:oddVBand="0" w:evenVBand="0" w:oddHBand="0" w:evenHBand="0" w:firstRowFirstColumn="0" w:firstRowLastColumn="0" w:lastRowFirstColumn="0" w:lastRowLastColumn="0"/>
-            </w:pPr>
-          </w:p>
-          <w:p>
-            <w:pPr>
               <w:pStyle w:val="Heading2"/>
               <w:cnfStyle w:val="000000000000" w:firstRow="0" w:lastRow="0" w:firstColumn="0" w:lastColumn="0" w:oddVBand="0" w:evenVBand="0" w:oddHBand="0" w:evenHBand="0" w:firstRowFirstColumn="0" w:firstRowLastColumn="0" w:lastRowFirstColumn="0" w:lastRowLastColumn="0"/>
             </w:pPr>
@@ -13108,21 +13065,7 @@
               <w:rPr>
                 <w:rStyle w:val="Emphasis"/>
               </w:rPr>
-              <w:t xml:space="preserve">Appendix F: Working </w:t>
-            </w:r>
-            <w:proofErr w:type="gramStart"/>
-            <w:r>
-              <w:rPr>
-                <w:rStyle w:val="Emphasis"/>
-              </w:rPr>
-              <w:t>With</w:t>
-            </w:r>
-            <w:proofErr w:type="gramEnd"/>
-            <w:r>
-              <w:rPr>
-                <w:rStyle w:val="Emphasis"/>
-              </w:rPr>
-              <w:t xml:space="preserve"> Table</w:t>
+              <w:t>Appendix F: Working With Table</w:t>
             </w:r>
             <w:r>
               <w:rPr>
@@ -17667,7 +17610,6 @@
             <w:r>
               <w:rPr>
                 <w:rFonts w:ascii="Arial" w:eastAsia="Times New Roman" w:hAnsi="Arial"/>
-                <w:bCs w:val="0"/>
                 <w:color w:val="000000"/>
                 <w:sz w:val="18"/>
                 <w:szCs w:val="18"/>
@@ -17782,7 +17724,6 @@
             <w:r>
               <w:rPr>
                 <w:rFonts w:ascii="Arial" w:eastAsia="Times New Roman" w:hAnsi="Arial"/>
-                <w:bCs w:val="0"/>
                 <w:color w:val="000000"/>
                 <w:sz w:val="18"/>
                 <w:szCs w:val="18"/>
@@ -17862,7 +17803,6 @@
             <w:r>
               <w:rPr>
                 <w:rFonts w:ascii="Arial" w:eastAsia="Times New Roman" w:hAnsi="Arial"/>
-                <w:bCs w:val="0"/>
                 <w:color w:val="000000"/>
                 <w:sz w:val="18"/>
                 <w:szCs w:val="18"/>
@@ -17974,7 +17914,6 @@
             <w:r>
               <w:rPr>
                 <w:rFonts w:ascii="Arial" w:eastAsia="Times New Roman" w:hAnsi="Arial"/>
-                <w:bCs w:val="0"/>
                 <w:color w:val="000000"/>
                 <w:sz w:val="18"/>
                 <w:szCs w:val="18"/>
@@ -18146,7 +18085,6 @@
             <w:r>
               <w:rPr>
                 <w:rFonts w:ascii="Arial" w:eastAsiaTheme="minorHAnsi" w:hAnsi="Arial"/>
-                <w:bCs w:val="0"/>
                 <w:color w:val="000000"/>
                 <w:sz w:val="18"/>
                 <w:szCs w:val="18"/>
@@ -18171,7 +18109,6 @@
             <w:r>
               <w:rPr>
                 <w:rFonts w:ascii="Arial" w:eastAsiaTheme="minorHAnsi" w:hAnsi="Arial"/>
-                <w:bCs w:val="0"/>
                 <w:color w:val="000000"/>
                 <w:sz w:val="18"/>
                 <w:szCs w:val="18"/>
@@ -18342,11 +18279,9 @@
       <w:r>
         <w:t> </w:t>
       </w:r>
-      <w:proofErr w:type="gramStart"/>
       <w:r>
         <w:t>design</w:t>
       </w:r>
-      <w:proofErr w:type="gramEnd"/>
       <w:r>
         <w:t>,</w:t>
       </w:r>
@@ -28376,15 +28311,7 @@
         <w:t xml:space="preserve">The following is a start to define </w:t>
       </w:r>
       <w:r>
-        <w:t xml:space="preserve">the </w:t>
-      </w:r>
-      <w:proofErr w:type="gramStart"/>
-      <w:r>
-        <w:t>clients</w:t>
-      </w:r>
-      <w:proofErr w:type="gramEnd"/>
-      <w:r>
-        <w:t xml:space="preserve"> table.</w:t>
+        <w:t>the clients table.</w:t>
       </w:r>
     </w:p>
     <w:tbl>
@@ -28854,21 +28781,12 @@
                 <w:szCs w:val="20"/>
               </w:rPr>
             </w:pPr>
-            <w:proofErr w:type="gramStart"/>
-            <w:r>
-              <w:rPr>
-                <w:sz w:val="18"/>
-                <w:szCs w:val="20"/>
-              </w:rPr>
-              <w:t>Varchar(</w:t>
-            </w:r>
-            <w:proofErr w:type="gramEnd"/>
-            <w:r>
-              <w:rPr>
-                <w:sz w:val="18"/>
-                <w:szCs w:val="20"/>
-              </w:rPr>
-              <w:t>64)</w:t>
+            <w:r>
+              <w:rPr>
+                <w:sz w:val="18"/>
+                <w:szCs w:val="20"/>
+              </w:rPr>
+              <w:t>Varchar(64)</w:t>
             </w:r>
           </w:p>
         </w:tc>
@@ -34183,15 +34101,7 @@
     </w:p>
     <w:p>
       <w:r>
-        <w:t xml:space="preserve">The following is a start to define the branch </w:t>
-      </w:r>
-      <w:proofErr w:type="gramStart"/>
-      <w:r>
-        <w:t>suppliers</w:t>
-      </w:r>
-      <w:proofErr w:type="gramEnd"/>
-      <w:r>
-        <w:t xml:space="preserve"> table.</w:t>
+        <w:t>The following is a start to define the branch suppliers table.</w:t>
       </w:r>
     </w:p>
     <w:tbl>
@@ -35559,7 +35469,7 @@
               <w:sz w:val="16"/>
               <w:szCs w:val="16"/>
             </w:rPr>
-            <w:t>2025-08-25 18:53</w:t>
+            <w:t>2025-08-27 17:53</w:t>
           </w:r>
           <w:r>
             <w:rPr>
@@ -42450,58 +42360,16 @@
 </file>
 
 <file path=customXml/item1.xml><?xml version="1.0" encoding="utf-8"?>
-<b:Sources xmlns:b="http://schemas.openxmlformats.org/officeDocument/2006/bibliography" xmlns="http://schemas.openxmlformats.org/officeDocument/2006/bibliography" SelectedStyle="\APA.XSL" StyleName="APA"/>
+<?mso-contentType ?>
+<FormTemplates xmlns="http://schemas.microsoft.com/sharepoint/v3/contenttype/forms">
+  <Display>DocumentLibraryForm</Display>
+  <Edit>DocumentLibraryForm</Edit>
+  <New>DocumentLibraryForm</New>
+</FormTemplates>
 </file>
 
 <file path=customXml/item2.xml><?xml version="1.0" encoding="utf-8"?>
-<p:properties xmlns:p="http://schemas.microsoft.com/office/2006/metadata/properties" xmlns:xsi="http://www.w3.org/2001/XMLSchema-instance" xmlns:pc="http://schemas.microsoft.com/office/infopath/2007/PartnerControls">
-  <documentManagement>
-    <FolderType xmlns="833ce3ab-d172-455c-9989-f10facae9784" xsi:nil="true"/>
-    <Students xmlns="833ce3ab-d172-455c-9989-f10facae9784">
-      <UserInfo>
-        <DisplayName/>
-        <AccountId xsi:nil="true"/>
-        <AccountType/>
-      </UserInfo>
-    </Students>
-    <TeamsChannelId xmlns="833ce3ab-d172-455c-9989-f10facae9784" xsi:nil="true"/>
-    <Student_Groups xmlns="833ce3ab-d172-455c-9989-f10facae9784">
-      <UserInfo>
-        <DisplayName/>
-        <AccountId xsi:nil="true"/>
-        <AccountType/>
-      </UserInfo>
-    </Student_Groups>
-    <Math_Settings xmlns="833ce3ab-d172-455c-9989-f10facae9784" xsi:nil="true"/>
-    <Is_Collaboration_Space_Locked xmlns="833ce3ab-d172-455c-9989-f10facae9784" xsi:nil="true"/>
-    <AppVersion xmlns="833ce3ab-d172-455c-9989-f10facae9784" xsi:nil="true"/>
-    <Owner xmlns="833ce3ab-d172-455c-9989-f10facae9784">
-      <UserInfo>
-        <DisplayName/>
-        <AccountId xsi:nil="true"/>
-        <AccountType/>
-      </UserInfo>
-    </Owner>
-    <Has_Teacher_Only_SectionGroup xmlns="833ce3ab-d172-455c-9989-f10facae9784" xsi:nil="true"/>
-    <NotebookType xmlns="833ce3ab-d172-455c-9989-f10facae9784" xsi:nil="true"/>
-    <Teachers xmlns="833ce3ab-d172-455c-9989-f10facae9784">
-      <UserInfo>
-        <DisplayName/>
-        <AccountId xsi:nil="true"/>
-        <AccountType/>
-      </UserInfo>
-    </Teachers>
-    <Templates xmlns="833ce3ab-d172-455c-9989-f10facae9784" xsi:nil="true"/>
-    <DefaultSectionNames xmlns="833ce3ab-d172-455c-9989-f10facae9784" xsi:nil="true"/>
-    <CultureName xmlns="833ce3ab-d172-455c-9989-f10facae9784" xsi:nil="true"/>
-    <Distribution_Groups xmlns="833ce3ab-d172-455c-9989-f10facae9784" xsi:nil="true"/>
-    <Self_Registration_Enabled xmlns="833ce3ab-d172-455c-9989-f10facae9784" xsi:nil="true"/>
-    <LMS_Mappings xmlns="833ce3ab-d172-455c-9989-f10facae9784" xsi:nil="true"/>
-    <Invited_Teachers xmlns="833ce3ab-d172-455c-9989-f10facae9784" xsi:nil="true"/>
-    <Invited_Students xmlns="833ce3ab-d172-455c-9989-f10facae9784" xsi:nil="true"/>
-    <IsNotebookLocked xmlns="833ce3ab-d172-455c-9989-f10facae9784" xsi:nil="true"/>
-  </documentManagement>
-</p:properties>
+<LongProperties xmlns="http://schemas.microsoft.com/office/2006/metadata/longProperties"/>
 </file>
 
 <file path=customXml/item3.xml><?xml version="1.0" encoding="utf-8"?>
@@ -42916,32 +42784,72 @@
 </file>
 
 <file path=customXml/item4.xml><?xml version="1.0" encoding="utf-8"?>
-<LongProperties xmlns="http://schemas.microsoft.com/office/2006/metadata/longProperties"/>
+<p:properties xmlns:p="http://schemas.microsoft.com/office/2006/metadata/properties" xmlns:xsi="http://www.w3.org/2001/XMLSchema-instance" xmlns:pc="http://schemas.microsoft.com/office/infopath/2007/PartnerControls">
+  <documentManagement>
+    <FolderType xmlns="833ce3ab-d172-455c-9989-f10facae9784" xsi:nil="true"/>
+    <Students xmlns="833ce3ab-d172-455c-9989-f10facae9784">
+      <UserInfo>
+        <DisplayName/>
+        <AccountId xsi:nil="true"/>
+        <AccountType/>
+      </UserInfo>
+    </Students>
+    <TeamsChannelId xmlns="833ce3ab-d172-455c-9989-f10facae9784" xsi:nil="true"/>
+    <Student_Groups xmlns="833ce3ab-d172-455c-9989-f10facae9784">
+      <UserInfo>
+        <DisplayName/>
+        <AccountId xsi:nil="true"/>
+        <AccountType/>
+      </UserInfo>
+    </Student_Groups>
+    <Math_Settings xmlns="833ce3ab-d172-455c-9989-f10facae9784" xsi:nil="true"/>
+    <Is_Collaboration_Space_Locked xmlns="833ce3ab-d172-455c-9989-f10facae9784" xsi:nil="true"/>
+    <AppVersion xmlns="833ce3ab-d172-455c-9989-f10facae9784" xsi:nil="true"/>
+    <Owner xmlns="833ce3ab-d172-455c-9989-f10facae9784">
+      <UserInfo>
+        <DisplayName/>
+        <AccountId xsi:nil="true"/>
+        <AccountType/>
+      </UserInfo>
+    </Owner>
+    <Has_Teacher_Only_SectionGroup xmlns="833ce3ab-d172-455c-9989-f10facae9784" xsi:nil="true"/>
+    <NotebookType xmlns="833ce3ab-d172-455c-9989-f10facae9784" xsi:nil="true"/>
+    <Teachers xmlns="833ce3ab-d172-455c-9989-f10facae9784">
+      <UserInfo>
+        <DisplayName/>
+        <AccountId xsi:nil="true"/>
+        <AccountType/>
+      </UserInfo>
+    </Teachers>
+    <Templates xmlns="833ce3ab-d172-455c-9989-f10facae9784" xsi:nil="true"/>
+    <DefaultSectionNames xmlns="833ce3ab-d172-455c-9989-f10facae9784" xsi:nil="true"/>
+    <CultureName xmlns="833ce3ab-d172-455c-9989-f10facae9784" xsi:nil="true"/>
+    <Distribution_Groups xmlns="833ce3ab-d172-455c-9989-f10facae9784" xsi:nil="true"/>
+    <Self_Registration_Enabled xmlns="833ce3ab-d172-455c-9989-f10facae9784" xsi:nil="true"/>
+    <LMS_Mappings xmlns="833ce3ab-d172-455c-9989-f10facae9784" xsi:nil="true"/>
+    <Invited_Teachers xmlns="833ce3ab-d172-455c-9989-f10facae9784" xsi:nil="true"/>
+    <Invited_Students xmlns="833ce3ab-d172-455c-9989-f10facae9784" xsi:nil="true"/>
+    <IsNotebookLocked xmlns="833ce3ab-d172-455c-9989-f10facae9784" xsi:nil="true"/>
+  </documentManagement>
+</p:properties>
 </file>
 
 <file path=customXml/item5.xml><?xml version="1.0" encoding="utf-8"?>
-<?mso-contentType ?>
-<FormTemplates xmlns="http://schemas.microsoft.com/sharepoint/v3/contenttype/forms">
-  <Display>DocumentLibraryForm</Display>
-  <Edit>DocumentLibraryForm</Edit>
-  <New>DocumentLibraryForm</New>
-</FormTemplates>
+<b:Sources xmlns:b="http://schemas.openxmlformats.org/officeDocument/2006/bibliography" xmlns="http://schemas.openxmlformats.org/officeDocument/2006/bibliography" SelectedStyle="\APA.XSL" StyleName="APA"/>
 </file>
 
 <file path=customXml/itemProps1.xml><?xml version="1.0" encoding="utf-8"?>
-<ds:datastoreItem xmlns:ds="http://schemas.openxmlformats.org/officeDocument/2006/customXml" ds:itemID="{976F871E-22B5-41E5-8DA9-8ECDE272B5AE}">
+<ds:datastoreItem xmlns:ds="http://schemas.openxmlformats.org/officeDocument/2006/customXml" ds:itemID="{96001339-1F25-4BDD-94F9-AA3400008571}">
   <ds:schemaRefs>
-    <ds:schemaRef ds:uri="http://schemas.openxmlformats.org/officeDocument/2006/bibliography"/>
+    <ds:schemaRef ds:uri="http://schemas.microsoft.com/sharepoint/v3/contenttype/forms"/>
   </ds:schemaRefs>
 </ds:datastoreItem>
 </file>
 
 <file path=customXml/itemProps2.xml><?xml version="1.0" encoding="utf-8"?>
-<ds:datastoreItem xmlns:ds="http://schemas.openxmlformats.org/officeDocument/2006/customXml" ds:itemID="{A16F99D5-FAF9-47B7-BB2E-CAC1EF9F3B71}">
+<ds:datastoreItem xmlns:ds="http://schemas.openxmlformats.org/officeDocument/2006/customXml" ds:itemID="{ED9C3AC7-65F6-444B-AAD9-BED76FF91658}">
   <ds:schemaRefs>
-    <ds:schemaRef ds:uri="http://schemas.microsoft.com/office/2006/metadata/properties"/>
-    <ds:schemaRef ds:uri="http://schemas.microsoft.com/office/infopath/2007/PartnerControls"/>
-    <ds:schemaRef ds:uri="833ce3ab-d172-455c-9989-f10facae9784"/>
+    <ds:schemaRef ds:uri="http://schemas.microsoft.com/office/2006/metadata/longProperties"/>
   </ds:schemaRefs>
 </ds:datastoreItem>
 </file>
@@ -42966,17 +42874,19 @@
 </file>
 
 <file path=customXml/itemProps4.xml><?xml version="1.0" encoding="utf-8"?>
-<ds:datastoreItem xmlns:ds="http://schemas.openxmlformats.org/officeDocument/2006/customXml" ds:itemID="{ED9C3AC7-65F6-444B-AAD9-BED76FF91658}">
+<ds:datastoreItem xmlns:ds="http://schemas.openxmlformats.org/officeDocument/2006/customXml" ds:itemID="{A16F99D5-FAF9-47B7-BB2E-CAC1EF9F3B71}">
   <ds:schemaRefs>
-    <ds:schemaRef ds:uri="http://schemas.microsoft.com/office/2006/metadata/longProperties"/>
+    <ds:schemaRef ds:uri="http://schemas.microsoft.com/office/2006/metadata/properties"/>
+    <ds:schemaRef ds:uri="http://schemas.microsoft.com/office/infopath/2007/PartnerControls"/>
+    <ds:schemaRef ds:uri="833ce3ab-d172-455c-9989-f10facae9784"/>
   </ds:schemaRefs>
 </ds:datastoreItem>
 </file>
 
 <file path=customXml/itemProps5.xml><?xml version="1.0" encoding="utf-8"?>
-<ds:datastoreItem xmlns:ds="http://schemas.openxmlformats.org/officeDocument/2006/customXml" ds:itemID="{96001339-1F25-4BDD-94F9-AA3400008571}">
+<ds:datastoreItem xmlns:ds="http://schemas.openxmlformats.org/officeDocument/2006/customXml" ds:itemID="{976F871E-22B5-41E5-8DA9-8ECDE272B5AE}">
   <ds:schemaRefs>
-    <ds:schemaRef ds:uri="http://schemas.microsoft.com/sharepoint/v3/contenttype/forms"/>
+    <ds:schemaRef ds:uri="http://schemas.openxmlformats.org/officeDocument/2006/bibliography"/>
   </ds:schemaRefs>
 </ds:datastoreItem>
 </file>
</xml_diff>

<commit_message>
docs: add unique key constraints to some id's and change datatype properties across all tables.
</commit_message>
<xml_diff>
--- a/BAS-ICTPRG431-AT2-POR-Pt1.docx
+++ b/BAS-ICTPRG431-AT2-POR-Pt1.docx
@@ -8025,7 +8025,7 @@
               <w:tc>
                 <w:tcPr>
                   <w:cnfStyle w:val="001000000000" w:firstRow="0" w:lastRow="0" w:firstColumn="1" w:lastColumn="0" w:oddVBand="0" w:evenVBand="0" w:oddHBand="0" w:evenHBand="0" w:firstRowFirstColumn="0" w:firstRowLastColumn="0" w:lastRowFirstColumn="0" w:lastRowLastColumn="0"/>
-                  <w:tcW w:w="1591" w:type="dxa"/>
+                  <w:tcW w:w="1554" w:type="dxa"/>
                 </w:tcPr>
                 <w:p>
                   <w:pPr>
@@ -8046,7 +8046,7 @@
               </w:tc>
               <w:tc>
                 <w:tcPr>
-                  <w:tcW w:w="1183" w:type="dxa"/>
+                  <w:tcW w:w="1696" w:type="dxa"/>
                 </w:tcPr>
                 <w:p>
                   <w:pPr>
@@ -8068,7 +8068,7 @@
               </w:tc>
               <w:tc>
                 <w:tcPr>
-                  <w:tcW w:w="1357" w:type="dxa"/>
+                  <w:tcW w:w="1336" w:type="dxa"/>
                 </w:tcPr>
                 <w:p>
                   <w:pPr>
@@ -8090,7 +8090,7 @@
               </w:tc>
               <w:tc>
                 <w:tcPr>
-                  <w:tcW w:w="796" w:type="dxa"/>
+                  <w:tcW w:w="777" w:type="dxa"/>
                 </w:tcPr>
                 <w:p>
                   <w:pPr>
@@ -8112,7 +8112,7 @@
               </w:tc>
               <w:tc>
                 <w:tcPr>
-                  <w:tcW w:w="1682" w:type="dxa"/>
+                  <w:tcW w:w="1615" w:type="dxa"/>
                 </w:tcPr>
                 <w:p>
                   <w:pPr>
@@ -8136,7 +8136,7 @@
               </w:tc>
               <w:tc>
                 <w:tcPr>
-                  <w:tcW w:w="2370" w:type="dxa"/>
+                  <w:tcW w:w="2248" w:type="dxa"/>
                 </w:tcPr>
                 <w:p>
                   <w:pPr>
@@ -8164,7 +8164,7 @@
               <w:tc>
                 <w:tcPr>
                   <w:cnfStyle w:val="001000000000" w:firstRow="0" w:lastRow="0" w:firstColumn="1" w:lastColumn="0" w:oddVBand="0" w:evenVBand="0" w:oddHBand="0" w:evenHBand="0" w:firstRowFirstColumn="0" w:firstRowLastColumn="0" w:lastRowFirstColumn="0" w:lastRowLastColumn="0"/>
-                  <w:tcW w:w="1591" w:type="dxa"/>
+                  <w:tcW w:w="1554" w:type="dxa"/>
                 </w:tcPr>
                 <w:p>
                   <w:pPr>
@@ -8185,7 +8185,7 @@
               </w:tc>
               <w:tc>
                 <w:tcPr>
-                  <w:tcW w:w="1183" w:type="dxa"/>
+                  <w:tcW w:w="1696" w:type="dxa"/>
                 </w:tcPr>
                 <w:p>
                   <w:pPr>
@@ -8207,7 +8207,7 @@
               </w:tc>
               <w:tc>
                 <w:tcPr>
-                  <w:tcW w:w="1357" w:type="dxa"/>
+                  <w:tcW w:w="1336" w:type="dxa"/>
                 </w:tcPr>
                 <w:p>
                   <w:pPr>
@@ -8229,7 +8229,7 @@
               </w:tc>
               <w:tc>
                 <w:tcPr>
-                  <w:tcW w:w="796" w:type="dxa"/>
+                  <w:tcW w:w="777" w:type="dxa"/>
                 </w:tcPr>
                 <w:p>
                   <w:pPr>
@@ -8244,7 +8244,7 @@
               </w:tc>
               <w:tc>
                 <w:tcPr>
-                  <w:tcW w:w="1682" w:type="dxa"/>
+                  <w:tcW w:w="1615" w:type="dxa"/>
                 </w:tcPr>
                 <w:p>
                   <w:pPr>
@@ -8266,7 +8266,7 @@
               </w:tc>
               <w:tc>
                 <w:tcPr>
-                  <w:tcW w:w="2370" w:type="dxa"/>
+                  <w:tcW w:w="2248" w:type="dxa"/>
                 </w:tcPr>
                 <w:p>
                   <w:pPr>
@@ -8294,7 +8294,7 @@
               <w:tc>
                 <w:tcPr>
                   <w:cnfStyle w:val="001000000000" w:firstRow="0" w:lastRow="0" w:firstColumn="1" w:lastColumn="0" w:oddVBand="0" w:evenVBand="0" w:oddHBand="0" w:evenHBand="0" w:firstRowFirstColumn="0" w:firstRowLastColumn="0" w:lastRowFirstColumn="0" w:lastRowLastColumn="0"/>
-                  <w:tcW w:w="1591" w:type="dxa"/>
+                  <w:tcW w:w="1554" w:type="dxa"/>
                 </w:tcPr>
                 <w:p>
                   <w:pPr>
@@ -8309,13 +8309,13 @@
                       <w:sz w:val="18"/>
                       <w:szCs w:val="20"/>
                     </w:rPr>
-                    <w:t>Given Name</w:t>
+                    <w:t>Employee ID</w:t>
                   </w:r>
                 </w:p>
               </w:tc>
               <w:tc>
                 <w:tcPr>
-                  <w:tcW w:w="1183" w:type="dxa"/>
+                  <w:tcW w:w="1696" w:type="dxa"/>
                 </w:tcPr>
                 <w:p>
                   <w:pPr>
@@ -8331,13 +8331,13 @@
                       <w:rStyle w:val="InlineCode"/>
                       <w:sz w:val="16"/>
                     </w:rPr>
-                    <w:t>given_name</w:t>
+                    <w:t>employee_id</w:t>
                   </w:r>
                 </w:p>
               </w:tc>
               <w:tc>
                 <w:tcPr>
-                  <w:tcW w:w="1357" w:type="dxa"/>
+                  <w:tcW w:w="1336" w:type="dxa"/>
                 </w:tcPr>
                 <w:p>
                   <w:pPr>
@@ -8353,27 +8353,13 @@
                       <w:sz w:val="18"/>
                       <w:szCs w:val="20"/>
                     </w:rPr>
-                    <w:t>Var</w:t>
-                  </w:r>
-                  <w:r>
-                    <w:rPr>
-                      <w:sz w:val="18"/>
-                      <w:szCs w:val="20"/>
-                    </w:rPr>
-                    <w:t xml:space="preserve"> C</w:t>
-                  </w:r>
-                  <w:r>
-                    <w:rPr>
-                      <w:sz w:val="18"/>
-                      <w:szCs w:val="20"/>
-                    </w:rPr>
-                    <w:t>har</w:t>
+                    <w:t>Big Integer</w:t>
                   </w:r>
                 </w:p>
               </w:tc>
               <w:tc>
                 <w:tcPr>
-                  <w:tcW w:w="796" w:type="dxa"/>
+                  <w:tcW w:w="777" w:type="dxa"/>
                 </w:tcPr>
                 <w:p>
                   <w:pPr>
@@ -8384,18 +8370,11 @@
                       <w:szCs w:val="20"/>
                     </w:rPr>
                   </w:pPr>
-                  <w:r>
-                    <w:rPr>
-                      <w:sz w:val="18"/>
-                      <w:szCs w:val="20"/>
-                    </w:rPr>
-                    <w:t>64</w:t>
-                  </w:r>
                 </w:p>
               </w:tc>
               <w:tc>
                 <w:tcPr>
-                  <w:tcW w:w="1682" w:type="dxa"/>
+                  <w:tcW w:w="1615" w:type="dxa"/>
                 </w:tcPr>
                 <w:p>
                   <w:pPr>
@@ -8410,7 +8389,7 @@
               </w:tc>
               <w:tc>
                 <w:tcPr>
-                  <w:tcW w:w="2370" w:type="dxa"/>
+                  <w:tcW w:w="2248" w:type="dxa"/>
                 </w:tcPr>
                 <w:p>
                   <w:pPr>
@@ -8426,7 +8405,7 @@
                       <w:sz w:val="18"/>
                       <w:szCs w:val="20"/>
                     </w:rPr>
-                    <w:t>May be empty for people with ONE name only</w:t>
+                    <w:t>Default 0</w:t>
                   </w:r>
                 </w:p>
               </w:tc>
@@ -8438,7 +8417,7 @@
               <w:tc>
                 <w:tcPr>
                   <w:cnfStyle w:val="001000000000" w:firstRow="0" w:lastRow="0" w:firstColumn="1" w:lastColumn="0" w:oddVBand="0" w:evenVBand="0" w:oddHBand="0" w:evenHBand="0" w:firstRowFirstColumn="0" w:firstRowLastColumn="0" w:lastRowFirstColumn="0" w:lastRowLastColumn="0"/>
-                  <w:tcW w:w="1591" w:type="dxa"/>
+                  <w:tcW w:w="1554" w:type="dxa"/>
                 </w:tcPr>
                 <w:p>
                   <w:pPr>
@@ -8453,13 +8432,13 @@
                       <w:sz w:val="18"/>
                       <w:szCs w:val="20"/>
                     </w:rPr>
-                    <w:t>Family Name</w:t>
+                    <w:t>Given Name</w:t>
                   </w:r>
                 </w:p>
               </w:tc>
               <w:tc>
                 <w:tcPr>
-                  <w:tcW w:w="1183" w:type="dxa"/>
+                  <w:tcW w:w="1696" w:type="dxa"/>
                 </w:tcPr>
                 <w:p>
                   <w:pPr>
@@ -8475,20 +8454,13 @@
                       <w:rStyle w:val="InlineCode"/>
                       <w:sz w:val="16"/>
                     </w:rPr>
-                    <w:t>f</w:t>
-                  </w:r>
-                  <w:r>
-                    <w:rPr>
-                      <w:rStyle w:val="InlineCode"/>
-                      <w:sz w:val="16"/>
-                    </w:rPr>
-                    <w:t>amily_name</w:t>
+                    <w:t>given_name</w:t>
                   </w:r>
                 </w:p>
               </w:tc>
               <w:tc>
                 <w:tcPr>
-                  <w:tcW w:w="1357" w:type="dxa"/>
+                  <w:tcW w:w="1336" w:type="dxa"/>
                 </w:tcPr>
                 <w:p>
                   <w:pPr>
@@ -8504,13 +8476,27 @@
                       <w:sz w:val="18"/>
                       <w:szCs w:val="20"/>
                     </w:rPr>
-                    <w:t>Var Char</w:t>
+                    <w:t>Var</w:t>
+                  </w:r>
+                  <w:r>
+                    <w:rPr>
+                      <w:sz w:val="18"/>
+                      <w:szCs w:val="20"/>
+                    </w:rPr>
+                    <w:t xml:space="preserve"> C</w:t>
+                  </w:r>
+                  <w:r>
+                    <w:rPr>
+                      <w:sz w:val="18"/>
+                      <w:szCs w:val="20"/>
+                    </w:rPr>
+                    <w:t>har</w:t>
                   </w:r>
                 </w:p>
               </w:tc>
               <w:tc>
                 <w:tcPr>
-                  <w:tcW w:w="796" w:type="dxa"/>
+                  <w:tcW w:w="777" w:type="dxa"/>
                 </w:tcPr>
                 <w:p>
                   <w:pPr>
@@ -8532,7 +8518,7 @@
               </w:tc>
               <w:tc>
                 <w:tcPr>
-                  <w:tcW w:w="1682" w:type="dxa"/>
+                  <w:tcW w:w="1615" w:type="dxa"/>
                 </w:tcPr>
                 <w:p>
                   <w:pPr>
@@ -8543,18 +8529,11 @@
                       <w:szCs w:val="20"/>
                     </w:rPr>
                   </w:pPr>
-                  <w:r>
-                    <w:rPr>
-                      <w:sz w:val="18"/>
-                      <w:szCs w:val="20"/>
-                    </w:rPr>
-                    <w:t>NN</w:t>
-                  </w:r>
                 </w:p>
               </w:tc>
               <w:tc>
                 <w:tcPr>
-                  <w:tcW w:w="2370" w:type="dxa"/>
+                  <w:tcW w:w="2248" w:type="dxa"/>
                 </w:tcPr>
                 <w:p>
                   <w:pPr>
@@ -8570,7 +8549,7 @@
                       <w:sz w:val="18"/>
                       <w:szCs w:val="20"/>
                     </w:rPr>
-                    <w:t>Not null, Required</w:t>
+                    <w:t>May be empty for people with ONE name only</w:t>
                   </w:r>
                 </w:p>
               </w:tc>
@@ -8582,7 +8561,7 @@
               <w:tc>
                 <w:tcPr>
                   <w:cnfStyle w:val="001000000000" w:firstRow="0" w:lastRow="0" w:firstColumn="1" w:lastColumn="0" w:oddVBand="0" w:evenVBand="0" w:oddHBand="0" w:evenHBand="0" w:firstRowFirstColumn="0" w:firstRowLastColumn="0" w:lastRowFirstColumn="0" w:lastRowLastColumn="0"/>
-                  <w:tcW w:w="1591" w:type="dxa"/>
+                  <w:tcW w:w="1554" w:type="dxa"/>
                 </w:tcPr>
                 <w:p>
                   <w:pPr>
@@ -8597,13 +8576,13 @@
                       <w:sz w:val="18"/>
                       <w:szCs w:val="20"/>
                     </w:rPr>
-                    <w:t>Date of Birth</w:t>
+                    <w:t>Family Name</w:t>
                   </w:r>
                 </w:p>
               </w:tc>
               <w:tc>
                 <w:tcPr>
-                  <w:tcW w:w="1183" w:type="dxa"/>
+                  <w:tcW w:w="1696" w:type="dxa"/>
                 </w:tcPr>
                 <w:p>
                   <w:pPr>
@@ -8619,13 +8598,20 @@
                       <w:rStyle w:val="InlineCode"/>
                       <w:sz w:val="16"/>
                     </w:rPr>
-                    <w:t>date_of_birth</w:t>
+                    <w:t>f</w:t>
+                  </w:r>
+                  <w:r>
+                    <w:rPr>
+                      <w:rStyle w:val="InlineCode"/>
+                      <w:sz w:val="16"/>
+                    </w:rPr>
+                    <w:t>amily_name</w:t>
                   </w:r>
                 </w:p>
               </w:tc>
               <w:tc>
                 <w:tcPr>
-                  <w:tcW w:w="1357" w:type="dxa"/>
+                  <w:tcW w:w="1336" w:type="dxa"/>
                 </w:tcPr>
                 <w:p>
                   <w:pPr>
@@ -8641,13 +8627,13 @@
                       <w:sz w:val="18"/>
                       <w:szCs w:val="20"/>
                     </w:rPr>
-                    <w:t>Date</w:t>
+                    <w:t>Var Char</w:t>
                   </w:r>
                 </w:p>
               </w:tc>
               <w:tc>
                 <w:tcPr>
-                  <w:tcW w:w="796" w:type="dxa"/>
+                  <w:tcW w:w="777" w:type="dxa"/>
                 </w:tcPr>
                 <w:p>
                   <w:pPr>
@@ -8658,11 +8644,18 @@
                       <w:szCs w:val="20"/>
                     </w:rPr>
                   </w:pPr>
+                  <w:r>
+                    <w:rPr>
+                      <w:sz w:val="18"/>
+                      <w:szCs w:val="20"/>
+                    </w:rPr>
+                    <w:t>64</w:t>
+                  </w:r>
                 </w:p>
               </w:tc>
               <w:tc>
                 <w:tcPr>
-                  <w:tcW w:w="1682" w:type="dxa"/>
+                  <w:tcW w:w="1615" w:type="dxa"/>
                 </w:tcPr>
                 <w:p>
                   <w:pPr>
@@ -8684,7 +8677,7 @@
               </w:tc>
               <w:tc>
                 <w:tcPr>
-                  <w:tcW w:w="2370" w:type="dxa"/>
+                  <w:tcW w:w="2248" w:type="dxa"/>
                 </w:tcPr>
                 <w:p>
                   <w:pPr>
@@ -8700,7 +8693,7 @@
                       <w:sz w:val="18"/>
                       <w:szCs w:val="20"/>
                     </w:rPr>
-                    <w:t>Required in form YYYY-MM--DD</w:t>
+                    <w:t>Not null, Required</w:t>
                   </w:r>
                 </w:p>
               </w:tc>
@@ -8712,7 +8705,7 @@
               <w:tc>
                 <w:tcPr>
                   <w:cnfStyle w:val="001000000000" w:firstRow="0" w:lastRow="0" w:firstColumn="1" w:lastColumn="0" w:oddVBand="0" w:evenVBand="0" w:oddHBand="0" w:evenHBand="0" w:firstRowFirstColumn="0" w:firstRowLastColumn="0" w:lastRowFirstColumn="0" w:lastRowLastColumn="0"/>
-                  <w:tcW w:w="1591" w:type="dxa"/>
+                  <w:tcW w:w="1554" w:type="dxa"/>
                 </w:tcPr>
                 <w:p>
                   <w:pPr>
@@ -8727,13 +8720,13 @@
                       <w:sz w:val="18"/>
                       <w:szCs w:val="20"/>
                     </w:rPr>
-                    <w:t>Gender Identity</w:t>
+                    <w:t>Date of Birth</w:t>
                   </w:r>
                 </w:p>
               </w:tc>
               <w:tc>
                 <w:tcPr>
-                  <w:tcW w:w="1183" w:type="dxa"/>
+                  <w:tcW w:w="1696" w:type="dxa"/>
                 </w:tcPr>
                 <w:p>
                   <w:pPr>
@@ -8749,13 +8742,13 @@
                       <w:rStyle w:val="InlineCode"/>
                       <w:sz w:val="16"/>
                     </w:rPr>
-                    <w:t>gender_identity</w:t>
+                    <w:t>date_of_birth</w:t>
                   </w:r>
                 </w:p>
               </w:tc>
               <w:tc>
                 <w:tcPr>
-                  <w:tcW w:w="1357" w:type="dxa"/>
+                  <w:tcW w:w="1336" w:type="dxa"/>
                 </w:tcPr>
                 <w:p>
                   <w:pPr>
@@ -8771,13 +8764,13 @@
                       <w:sz w:val="18"/>
                       <w:szCs w:val="20"/>
                     </w:rPr>
-                    <w:t>Character</w:t>
+                    <w:t>Date</w:t>
                   </w:r>
                 </w:p>
               </w:tc>
               <w:tc>
                 <w:tcPr>
-                  <w:tcW w:w="796" w:type="dxa"/>
+                  <w:tcW w:w="777" w:type="dxa"/>
                 </w:tcPr>
                 <w:p>
                   <w:pPr>
@@ -8788,18 +8781,11 @@
                       <w:szCs w:val="20"/>
                     </w:rPr>
                   </w:pPr>
-                  <w:r>
-                    <w:rPr>
-                      <w:sz w:val="18"/>
-                      <w:szCs w:val="20"/>
-                    </w:rPr>
-                    <w:t>1</w:t>
-                  </w:r>
                 </w:p>
               </w:tc>
               <w:tc>
                 <w:tcPr>
-                  <w:tcW w:w="1682" w:type="dxa"/>
+                  <w:tcW w:w="1615" w:type="dxa"/>
                 </w:tcPr>
                 <w:p>
                   <w:pPr>
@@ -8810,11 +8796,18 @@
                       <w:szCs w:val="20"/>
                     </w:rPr>
                   </w:pPr>
+                  <w:r>
+                    <w:rPr>
+                      <w:sz w:val="18"/>
+                      <w:szCs w:val="20"/>
+                    </w:rPr>
+                    <w:t>NN</w:t>
+                  </w:r>
                 </w:p>
               </w:tc>
               <w:tc>
                 <w:tcPr>
-                  <w:tcW w:w="2370" w:type="dxa"/>
+                  <w:tcW w:w="2248" w:type="dxa"/>
                 </w:tcPr>
                 <w:p>
                   <w:pPr>
@@ -8830,7 +8823,7 @@
                       <w:sz w:val="18"/>
                       <w:szCs w:val="20"/>
                     </w:rPr>
-                    <w:t>May be empty</w:t>
+                    <w:t>Required in form YYYY-MM--DD</w:t>
                   </w:r>
                 </w:p>
               </w:tc>
@@ -8842,7 +8835,7 @@
               <w:tc>
                 <w:tcPr>
                   <w:cnfStyle w:val="001000000000" w:firstRow="0" w:lastRow="0" w:firstColumn="1" w:lastColumn="0" w:oddVBand="0" w:evenVBand="0" w:oddHBand="0" w:evenHBand="0" w:firstRowFirstColumn="0" w:firstRowLastColumn="0" w:lastRowFirstColumn="0" w:lastRowLastColumn="0"/>
-                  <w:tcW w:w="1591" w:type="dxa"/>
+                  <w:tcW w:w="1554" w:type="dxa"/>
                 </w:tcPr>
                 <w:p>
                   <w:pPr>
@@ -8857,13 +8850,13 @@
                       <w:sz w:val="18"/>
                       <w:szCs w:val="20"/>
                     </w:rPr>
-                    <w:t>Gross Salary</w:t>
+                    <w:t>Gender Identity</w:t>
                   </w:r>
                 </w:p>
               </w:tc>
               <w:tc>
                 <w:tcPr>
-                  <w:tcW w:w="1183" w:type="dxa"/>
+                  <w:tcW w:w="1696" w:type="dxa"/>
                 </w:tcPr>
                 <w:p>
                   <w:pPr>
@@ -8879,13 +8872,13 @@
                       <w:rStyle w:val="InlineCode"/>
                       <w:sz w:val="16"/>
                     </w:rPr>
-                    <w:t>gross_salary</w:t>
+                    <w:t>gender_identity</w:t>
                   </w:r>
                 </w:p>
               </w:tc>
               <w:tc>
                 <w:tcPr>
-                  <w:tcW w:w="1357" w:type="dxa"/>
+                  <w:tcW w:w="1336" w:type="dxa"/>
                 </w:tcPr>
                 <w:p>
                   <w:pPr>
@@ -8901,13 +8894,13 @@
                       <w:sz w:val="18"/>
                       <w:szCs w:val="20"/>
                     </w:rPr>
-                    <w:t>Big Integer</w:t>
+                    <w:t>Character</w:t>
                   </w:r>
                 </w:p>
               </w:tc>
               <w:tc>
                 <w:tcPr>
-                  <w:tcW w:w="796" w:type="dxa"/>
+                  <w:tcW w:w="777" w:type="dxa"/>
                 </w:tcPr>
                 <w:p>
                   <w:pPr>
@@ -8918,11 +8911,18 @@
                       <w:szCs w:val="20"/>
                     </w:rPr>
                   </w:pPr>
+                  <w:r>
+                    <w:rPr>
+                      <w:sz w:val="18"/>
+                      <w:szCs w:val="20"/>
+                    </w:rPr>
+                    <w:t>1</w:t>
+                  </w:r>
                 </w:p>
               </w:tc>
               <w:tc>
                 <w:tcPr>
-                  <w:tcW w:w="1682" w:type="dxa"/>
+                  <w:tcW w:w="1615" w:type="dxa"/>
                 </w:tcPr>
                 <w:p>
                   <w:pPr>
@@ -8933,18 +8933,11 @@
                       <w:szCs w:val="20"/>
                     </w:rPr>
                   </w:pPr>
-                  <w:r>
-                    <w:rPr>
-                      <w:sz w:val="18"/>
-                      <w:szCs w:val="20"/>
-                    </w:rPr>
-                    <w:t>Default 0</w:t>
-                  </w:r>
                 </w:p>
               </w:tc>
               <w:tc>
                 <w:tcPr>
-                  <w:tcW w:w="2370" w:type="dxa"/>
+                  <w:tcW w:w="2248" w:type="dxa"/>
                 </w:tcPr>
                 <w:p>
                   <w:pPr>
@@ -8960,7 +8953,7 @@
                       <w:sz w:val="18"/>
                       <w:szCs w:val="20"/>
                     </w:rPr>
-                    <w:t>Default to 0</w:t>
+                    <w:t>May be empty</w:t>
                   </w:r>
                 </w:p>
               </w:tc>
@@ -8972,7 +8965,7 @@
               <w:tc>
                 <w:tcPr>
                   <w:cnfStyle w:val="001000000000" w:firstRow="0" w:lastRow="0" w:firstColumn="1" w:lastColumn="0" w:oddVBand="0" w:evenVBand="0" w:oddHBand="0" w:evenHBand="0" w:firstRowFirstColumn="0" w:firstRowLastColumn="0" w:lastRowFirstColumn="0" w:lastRowLastColumn="0"/>
-                  <w:tcW w:w="1591" w:type="dxa"/>
+                  <w:tcW w:w="1554" w:type="dxa"/>
                 </w:tcPr>
                 <w:p>
                   <w:pPr>
@@ -8987,13 +8980,13 @@
                       <w:sz w:val="18"/>
                       <w:szCs w:val="20"/>
                     </w:rPr>
-                    <w:t>Supervisor ID</w:t>
+                    <w:t>Gross Salary</w:t>
                   </w:r>
                 </w:p>
               </w:tc>
               <w:tc>
                 <w:tcPr>
-                  <w:tcW w:w="1183" w:type="dxa"/>
+                  <w:tcW w:w="1696" w:type="dxa"/>
                 </w:tcPr>
                 <w:p>
                   <w:pPr>
@@ -9009,13 +9002,13 @@
                       <w:rStyle w:val="InlineCode"/>
                       <w:sz w:val="16"/>
                     </w:rPr>
-                    <w:t>supervisor_id</w:t>
+                    <w:t>gross_salary</w:t>
                   </w:r>
                 </w:p>
               </w:tc>
               <w:tc>
                 <w:tcPr>
-                  <w:tcW w:w="1357" w:type="dxa"/>
+                  <w:tcW w:w="1336" w:type="dxa"/>
                 </w:tcPr>
                 <w:p>
                   <w:pPr>
@@ -9031,13 +9024,13 @@
                       <w:sz w:val="18"/>
                       <w:szCs w:val="20"/>
                     </w:rPr>
-                    <w:t>Big integer</w:t>
+                    <w:t>Big Integer</w:t>
                   </w:r>
                 </w:p>
               </w:tc>
               <w:tc>
                 <w:tcPr>
-                  <w:tcW w:w="796" w:type="dxa"/>
+                  <w:tcW w:w="777" w:type="dxa"/>
                 </w:tcPr>
                 <w:p>
                   <w:pPr>
@@ -9052,7 +9045,7 @@
               </w:tc>
               <w:tc>
                 <w:tcPr>
-                  <w:tcW w:w="1682" w:type="dxa"/>
+                  <w:tcW w:w="1615" w:type="dxa"/>
                 </w:tcPr>
                 <w:p>
                   <w:pPr>
@@ -9063,11 +9056,18 @@
                       <w:szCs w:val="20"/>
                     </w:rPr>
                   </w:pPr>
+                  <w:r>
+                    <w:rPr>
+                      <w:sz w:val="18"/>
+                      <w:szCs w:val="20"/>
+                    </w:rPr>
+                    <w:t>Default 0</w:t>
+                  </w:r>
                 </w:p>
               </w:tc>
               <w:tc>
                 <w:tcPr>
-                  <w:tcW w:w="2370" w:type="dxa"/>
+                  <w:tcW w:w="2248" w:type="dxa"/>
                 </w:tcPr>
                 <w:p>
                   <w:pPr>
@@ -9083,7 +9083,7 @@
                       <w:sz w:val="18"/>
                       <w:szCs w:val="20"/>
                     </w:rPr>
-                    <w:t>Has a default of 0.00</w:t>
+                    <w:t>Default to 0</w:t>
                   </w:r>
                 </w:p>
               </w:tc>
@@ -9095,7 +9095,7 @@
               <w:tc>
                 <w:tcPr>
                   <w:cnfStyle w:val="001000000000" w:firstRow="0" w:lastRow="0" w:firstColumn="1" w:lastColumn="0" w:oddVBand="0" w:evenVBand="0" w:oddHBand="0" w:evenHBand="0" w:firstRowFirstColumn="0" w:firstRowLastColumn="0" w:lastRowFirstColumn="0" w:lastRowLastColumn="0"/>
-                  <w:tcW w:w="1591" w:type="dxa"/>
+                  <w:tcW w:w="1554" w:type="dxa"/>
                 </w:tcPr>
                 <w:p>
                   <w:pPr>
@@ -9110,13 +9110,13 @@
                       <w:sz w:val="18"/>
                       <w:szCs w:val="20"/>
                     </w:rPr>
-                    <w:t>Branch ID</w:t>
+                    <w:t>Supervisor ID</w:t>
                   </w:r>
                 </w:p>
               </w:tc>
               <w:tc>
                 <w:tcPr>
-                  <w:tcW w:w="1183" w:type="dxa"/>
+                  <w:tcW w:w="1696" w:type="dxa"/>
                 </w:tcPr>
                 <w:p>
                   <w:pPr>
@@ -9132,13 +9132,13 @@
                       <w:rStyle w:val="InlineCode"/>
                       <w:sz w:val="16"/>
                     </w:rPr>
-                    <w:t>branch_id</w:t>
+                    <w:t>supervisor_id</w:t>
                   </w:r>
                 </w:p>
               </w:tc>
               <w:tc>
                 <w:tcPr>
-                  <w:tcW w:w="1357" w:type="dxa"/>
+                  <w:tcW w:w="1336" w:type="dxa"/>
                 </w:tcPr>
                 <w:p>
                   <w:pPr>
@@ -9154,13 +9154,13 @@
                       <w:sz w:val="18"/>
                       <w:szCs w:val="20"/>
                     </w:rPr>
-                    <w:t>Big Integer</w:t>
+                    <w:t>Big integer</w:t>
                   </w:r>
                 </w:p>
               </w:tc>
               <w:tc>
                 <w:tcPr>
-                  <w:tcW w:w="796" w:type="dxa"/>
+                  <w:tcW w:w="777" w:type="dxa"/>
                 </w:tcPr>
                 <w:p>
                   <w:pPr>
@@ -9175,7 +9175,7 @@
               </w:tc>
               <w:tc>
                 <w:tcPr>
-                  <w:tcW w:w="1682" w:type="dxa"/>
+                  <w:tcW w:w="1615" w:type="dxa"/>
                 </w:tcPr>
                 <w:p>
                   <w:pPr>
@@ -9190,7 +9190,130 @@
               </w:tc>
               <w:tc>
                 <w:tcPr>
-                  <w:tcW w:w="2370" w:type="dxa"/>
+                  <w:tcW w:w="2248" w:type="dxa"/>
+                </w:tcPr>
+                <w:p>
+                  <w:pPr>
+                    <w:spacing w:after="0" w:line="240" w:lineRule="auto"/>
+                    <w:cnfStyle w:val="000000000000" w:firstRow="0" w:lastRow="0" w:firstColumn="0" w:lastColumn="0" w:oddVBand="0" w:evenVBand="0" w:oddHBand="0" w:evenHBand="0" w:firstRowFirstColumn="0" w:firstRowLastColumn="0" w:lastRowFirstColumn="0" w:lastRowLastColumn="0"/>
+                    <w:rPr>
+                      <w:sz w:val="18"/>
+                      <w:szCs w:val="20"/>
+                    </w:rPr>
+                  </w:pPr>
+                  <w:r>
+                    <w:rPr>
+                      <w:sz w:val="18"/>
+                      <w:szCs w:val="20"/>
+                    </w:rPr>
+                    <w:t>Has a default of 0.00</w:t>
+                  </w:r>
+                </w:p>
+              </w:tc>
+            </w:tr>
+            <w:tr>
+              <w:trPr>
+                <w:cantSplit/>
+              </w:trPr>
+              <w:tc>
+                <w:tcPr>
+                  <w:cnfStyle w:val="001000000000" w:firstRow="0" w:lastRow="0" w:firstColumn="1" w:lastColumn="0" w:oddVBand="0" w:evenVBand="0" w:oddHBand="0" w:evenHBand="0" w:firstRowFirstColumn="0" w:firstRowLastColumn="0" w:lastRowFirstColumn="0" w:lastRowLastColumn="0"/>
+                  <w:tcW w:w="1554" w:type="dxa"/>
+                </w:tcPr>
+                <w:p>
+                  <w:pPr>
+                    <w:spacing w:after="0" w:line="240" w:lineRule="auto"/>
+                    <w:rPr>
+                      <w:sz w:val="18"/>
+                      <w:szCs w:val="20"/>
+                    </w:rPr>
+                  </w:pPr>
+                  <w:r>
+                    <w:rPr>
+                      <w:sz w:val="18"/>
+                      <w:szCs w:val="20"/>
+                    </w:rPr>
+                    <w:t>Branch ID</w:t>
+                  </w:r>
+                </w:p>
+              </w:tc>
+              <w:tc>
+                <w:tcPr>
+                  <w:tcW w:w="1696" w:type="dxa"/>
+                </w:tcPr>
+                <w:p>
+                  <w:pPr>
+                    <w:spacing w:after="0" w:line="240" w:lineRule="auto"/>
+                    <w:cnfStyle w:val="000000000000" w:firstRow="0" w:lastRow="0" w:firstColumn="0" w:lastColumn="0" w:oddVBand="0" w:evenVBand="0" w:oddHBand="0" w:evenHBand="0" w:firstRowFirstColumn="0" w:firstRowLastColumn="0" w:lastRowFirstColumn="0" w:lastRowLastColumn="0"/>
+                    <w:rPr>
+                      <w:rStyle w:val="InlineCode"/>
+                      <w:sz w:val="16"/>
+                    </w:rPr>
+                  </w:pPr>
+                  <w:r>
+                    <w:rPr>
+                      <w:rStyle w:val="InlineCode"/>
+                      <w:sz w:val="16"/>
+                    </w:rPr>
+                    <w:t>branch_id</w:t>
+                  </w:r>
+                </w:p>
+              </w:tc>
+              <w:tc>
+                <w:tcPr>
+                  <w:tcW w:w="1336" w:type="dxa"/>
+                </w:tcPr>
+                <w:p>
+                  <w:pPr>
+                    <w:spacing w:after="0" w:line="240" w:lineRule="auto"/>
+                    <w:cnfStyle w:val="000000000000" w:firstRow="0" w:lastRow="0" w:firstColumn="0" w:lastColumn="0" w:oddVBand="0" w:evenVBand="0" w:oddHBand="0" w:evenHBand="0" w:firstRowFirstColumn="0" w:firstRowLastColumn="0" w:lastRowFirstColumn="0" w:lastRowLastColumn="0"/>
+                    <w:rPr>
+                      <w:sz w:val="18"/>
+                      <w:szCs w:val="20"/>
+                    </w:rPr>
+                  </w:pPr>
+                  <w:r>
+                    <w:rPr>
+                      <w:sz w:val="18"/>
+                      <w:szCs w:val="20"/>
+                    </w:rPr>
+                    <w:t>Big Integer</w:t>
+                  </w:r>
+                </w:p>
+              </w:tc>
+              <w:tc>
+                <w:tcPr>
+                  <w:tcW w:w="777" w:type="dxa"/>
+                </w:tcPr>
+                <w:p>
+                  <w:pPr>
+                    <w:spacing w:after="0" w:line="240" w:lineRule="auto"/>
+                    <w:cnfStyle w:val="000000000000" w:firstRow="0" w:lastRow="0" w:firstColumn="0" w:lastColumn="0" w:oddVBand="0" w:evenVBand="0" w:oddHBand="0" w:evenHBand="0" w:firstRowFirstColumn="0" w:firstRowLastColumn="0" w:lastRowFirstColumn="0" w:lastRowLastColumn="0"/>
+                    <w:rPr>
+                      <w:sz w:val="18"/>
+                      <w:szCs w:val="20"/>
+                    </w:rPr>
+                  </w:pPr>
+                </w:p>
+              </w:tc>
+              <w:tc>
+                <w:tcPr>
+                  <w:tcW w:w="1615" w:type="dxa"/>
+                </w:tcPr>
+                <w:p>
+                  <w:pPr>
+                    <w:spacing w:after="0" w:line="240" w:lineRule="auto"/>
+                    <w:cnfStyle w:val="000000000000" w:firstRow="0" w:lastRow="0" w:firstColumn="0" w:lastColumn="0" w:oddVBand="0" w:evenVBand="0" w:oddHBand="0" w:evenHBand="0" w:firstRowFirstColumn="0" w:firstRowLastColumn="0" w:lastRowFirstColumn="0" w:lastRowLastColumn="0"/>
+                    <w:rPr>
+                      <w:sz w:val="18"/>
+                      <w:szCs w:val="20"/>
+                    </w:rPr>
+                  </w:pPr>
+                </w:p>
+              </w:tc>
+              <w:tc>
+                <w:tcPr>
+                  <w:tcW w:w="2248" w:type="dxa"/>
                 </w:tcPr>
                 <w:p>
                   <w:pPr>
@@ -9211,7 +9334,7 @@
               <w:tc>
                 <w:tcPr>
                   <w:cnfStyle w:val="001000000000" w:firstRow="0" w:lastRow="0" w:firstColumn="1" w:lastColumn="0" w:oddVBand="0" w:evenVBand="0" w:oddHBand="0" w:evenHBand="0" w:firstRowFirstColumn="0" w:firstRowLastColumn="0" w:lastRowFirstColumn="0" w:lastRowLastColumn="0"/>
-                  <w:tcW w:w="1591" w:type="dxa"/>
+                  <w:tcW w:w="1554" w:type="dxa"/>
                 </w:tcPr>
                 <w:p>
                   <w:pPr>
@@ -9232,7 +9355,7 @@
               </w:tc>
               <w:tc>
                 <w:tcPr>
-                  <w:tcW w:w="1183" w:type="dxa"/>
+                  <w:tcW w:w="1696" w:type="dxa"/>
                 </w:tcPr>
                 <w:p>
                   <w:pPr>
@@ -9254,7 +9377,7 @@
               </w:tc>
               <w:tc>
                 <w:tcPr>
-                  <w:tcW w:w="1357" w:type="dxa"/>
+                  <w:tcW w:w="1336" w:type="dxa"/>
                 </w:tcPr>
                 <w:p>
                   <w:pPr>
@@ -9276,7 +9399,7 @@
               </w:tc>
               <w:tc>
                 <w:tcPr>
-                  <w:tcW w:w="796" w:type="dxa"/>
+                  <w:tcW w:w="777" w:type="dxa"/>
                 </w:tcPr>
                 <w:p>
                   <w:pPr>
@@ -9291,7 +9414,7 @@
               </w:tc>
               <w:tc>
                 <w:tcPr>
-                  <w:tcW w:w="1682" w:type="dxa"/>
+                  <w:tcW w:w="1615" w:type="dxa"/>
                 </w:tcPr>
                 <w:p>
                   <w:pPr>
@@ -9313,7 +9436,7 @@
               </w:tc>
               <w:tc>
                 <w:tcPr>
-                  <w:tcW w:w="2370" w:type="dxa"/>
+                  <w:tcW w:w="2248" w:type="dxa"/>
                 </w:tcPr>
                 <w:p>
                   <w:pPr>
@@ -9341,7 +9464,7 @@
               <w:tc>
                 <w:tcPr>
                   <w:cnfStyle w:val="001000000000" w:firstRow="0" w:lastRow="0" w:firstColumn="1" w:lastColumn="0" w:oddVBand="0" w:evenVBand="0" w:oddHBand="0" w:evenHBand="0" w:firstRowFirstColumn="0" w:firstRowLastColumn="0" w:lastRowFirstColumn="0" w:lastRowLastColumn="0"/>
-                  <w:tcW w:w="1591" w:type="dxa"/>
+                  <w:tcW w:w="1554" w:type="dxa"/>
                 </w:tcPr>
                 <w:p>
                   <w:pPr>
@@ -9362,7 +9485,7 @@
               </w:tc>
               <w:tc>
                 <w:tcPr>
-                  <w:tcW w:w="1183" w:type="dxa"/>
+                  <w:tcW w:w="1696" w:type="dxa"/>
                 </w:tcPr>
                 <w:p>
                   <w:pPr>
@@ -9384,7 +9507,7 @@
               </w:tc>
               <w:tc>
                 <w:tcPr>
-                  <w:tcW w:w="1357" w:type="dxa"/>
+                  <w:tcW w:w="1336" w:type="dxa"/>
                 </w:tcPr>
                 <w:p>
                   <w:pPr>
@@ -9406,7 +9529,7 @@
               </w:tc>
               <w:tc>
                 <w:tcPr>
-                  <w:tcW w:w="796" w:type="dxa"/>
+                  <w:tcW w:w="777" w:type="dxa"/>
                 </w:tcPr>
                 <w:p>
                   <w:pPr>
@@ -9421,7 +9544,7 @@
               </w:tc>
               <w:tc>
                 <w:tcPr>
-                  <w:tcW w:w="1682" w:type="dxa"/>
+                  <w:tcW w:w="1615" w:type="dxa"/>
                 </w:tcPr>
                 <w:p>
                   <w:pPr>
@@ -9436,7 +9559,7 @@
               </w:tc>
               <w:tc>
                 <w:tcPr>
-                  <w:tcW w:w="2370" w:type="dxa"/>
+                  <w:tcW w:w="2248" w:type="dxa"/>
                 </w:tcPr>
                 <w:p>
                   <w:pPr>
@@ -9942,10 +10065,10 @@
             </w:pPr>
             <w:r>
               <w:drawing>
-                <wp:inline distT="0" distB="0" distL="0" distR="0" wp14:anchorId="15B0F7DD" wp14:editId="4121A005">
-                  <wp:extent cx="5601482" cy="2734057"/>
-                  <wp:effectExtent l="0" t="0" r="0" b="9525"/>
-                  <wp:docPr id="1654888978" name="Picture 1"/>
+                <wp:inline distT="0" distB="0" distL="0" distR="0" wp14:anchorId="7AFEA117" wp14:editId="1576FA0D">
+                  <wp:extent cx="6096851" cy="2896004"/>
+                  <wp:effectExtent l="0" t="0" r="0" b="0"/>
+                  <wp:docPr id="1261017115" name="Picture 1"/>
                   <wp:cNvGraphicFramePr>
                     <a:graphicFrameLocks xmlns:a="http://schemas.openxmlformats.org/drawingml/2006/main" noChangeAspect="1"/>
                   </wp:cNvGraphicFramePr>
@@ -9953,7 +10076,7 @@
                     <a:graphicData uri="http://schemas.openxmlformats.org/drawingml/2006/picture">
                       <pic:pic xmlns:pic="http://schemas.openxmlformats.org/drawingml/2006/picture">
                         <pic:nvPicPr>
-                          <pic:cNvPr id="1654888978" name=""/>
+                          <pic:cNvPr id="1261017115" name=""/>
                           <pic:cNvPicPr/>
                         </pic:nvPicPr>
                         <pic:blipFill>
@@ -9965,7 +10088,7 @@
                         <pic:spPr>
                           <a:xfrm>
                             <a:off x="0" y="0"/>
-                            <a:ext cx="5601482" cy="2734057"/>
+                            <a:ext cx="6096851" cy="2896004"/>
                           </a:xfrm>
                           <a:prstGeom prst="rect">
                             <a:avLst/>
@@ -9989,10 +10112,10 @@
             </w:pPr>
             <w:r>
               <w:drawing>
-                <wp:inline distT="0" distB="0" distL="0" distR="0" wp14:anchorId="19FF573A" wp14:editId="6EE291B1">
-                  <wp:extent cx="5867400" cy="661670"/>
-                  <wp:effectExtent l="0" t="0" r="0" b="5080"/>
-                  <wp:docPr id="343648690" name="Picture 1"/>
+                <wp:inline distT="0" distB="0" distL="0" distR="0" wp14:anchorId="535993C6" wp14:editId="4D62EEEE">
+                  <wp:extent cx="5886450" cy="659130"/>
+                  <wp:effectExtent l="0" t="0" r="0" b="7620"/>
+                  <wp:docPr id="1025443399" name="Picture 1"/>
                   <wp:cNvGraphicFramePr>
                     <a:graphicFrameLocks xmlns:a="http://schemas.openxmlformats.org/drawingml/2006/main" noChangeAspect="1"/>
                   </wp:cNvGraphicFramePr>
@@ -10000,7 +10123,7 @@
                     <a:graphicData uri="http://schemas.openxmlformats.org/drawingml/2006/picture">
                       <pic:pic xmlns:pic="http://schemas.openxmlformats.org/drawingml/2006/picture">
                         <pic:nvPicPr>
-                          <pic:cNvPr id="343648690" name=""/>
+                          <pic:cNvPr id="1025443399" name=""/>
                           <pic:cNvPicPr/>
                         </pic:nvPicPr>
                         <pic:blipFill>
@@ -10012,7 +10135,7 @@
                         <pic:spPr>
                           <a:xfrm>
                             <a:off x="0" y="0"/>
-                            <a:ext cx="5867400" cy="661670"/>
+                            <a:ext cx="5886450" cy="659130"/>
                           </a:xfrm>
                           <a:prstGeom prst="rect">
                             <a:avLst/>
@@ -10027,37 +10150,12 @@
           </w:p>
           <w:p>
             <w:pPr>
-              <w:cnfStyle w:val="000000100000" w:firstRow="0" w:lastRow="0" w:firstColumn="0" w:lastColumn="0" w:oddVBand="0" w:evenVBand="0" w:oddHBand="1" w:evenHBand="0" w:firstRowFirstColumn="0" w:firstRowLastColumn="0" w:lastRowFirstColumn="0" w:lastRowLastColumn="0"/>
-            </w:pPr>
-          </w:p>
-          <w:p>
-            <w:pPr>
-              <w:cnfStyle w:val="000000100000" w:firstRow="0" w:lastRow="0" w:firstColumn="0" w:lastColumn="0" w:oddVBand="0" w:evenVBand="0" w:oddHBand="1" w:evenHBand="0" w:firstRowFirstColumn="0" w:firstRowLastColumn="0" w:lastRowFirstColumn="0" w:lastRowLastColumn="0"/>
-            </w:pPr>
-          </w:p>
-          <w:p>
-            <w:pPr>
-              <w:cnfStyle w:val="000000100000" w:firstRow="0" w:lastRow="0" w:firstColumn="0" w:lastColumn="0" w:oddVBand="0" w:evenVBand="0" w:oddHBand="1" w:evenHBand="0" w:firstRowFirstColumn="0" w:firstRowLastColumn="0" w:lastRowFirstColumn="0" w:lastRowLastColumn="0"/>
-            </w:pPr>
-          </w:p>
-          <w:p>
-            <w:pPr>
-              <w:cnfStyle w:val="000000100000" w:firstRow="0" w:lastRow="0" w:firstColumn="0" w:lastColumn="0" w:oddVBand="0" w:evenVBand="0" w:oddHBand="1" w:evenHBand="0" w:firstRowFirstColumn="0" w:firstRowLastColumn="0" w:lastRowFirstColumn="0" w:lastRowLastColumn="0"/>
-            </w:pPr>
-          </w:p>
-          <w:p>
-            <w:pPr>
               <w:pStyle w:val="Heading3"/>
               <w:cnfStyle w:val="000000100000" w:firstRow="0" w:lastRow="0" w:firstColumn="0" w:lastColumn="0" w:oddVBand="0" w:evenVBand="0" w:oddHBand="1" w:evenHBand="0" w:firstRowFirstColumn="0" w:firstRowLastColumn="0" w:lastRowFirstColumn="0" w:lastRowLastColumn="0"/>
             </w:pPr>
           </w:p>
           <w:p>
             <w:pPr>
-              <w:cnfStyle w:val="000000100000" w:firstRow="0" w:lastRow="0" w:firstColumn="0" w:lastColumn="0" w:oddVBand="0" w:evenVBand="0" w:oddHBand="1" w:evenHBand="0" w:firstRowFirstColumn="0" w:firstRowLastColumn="0" w:lastRowFirstColumn="0" w:lastRowLastColumn="0"/>
-            </w:pPr>
-          </w:p>
-          <w:p>
-            <w:pPr>
               <w:pStyle w:val="Heading3"/>
               <w:cnfStyle w:val="000000100000" w:firstRow="0" w:lastRow="0" w:firstColumn="0" w:lastColumn="0" w:oddVBand="0" w:evenVBand="0" w:oddHBand="1" w:evenHBand="0" w:firstRowFirstColumn="0" w:firstRowLastColumn="0" w:lastRowFirstColumn="0" w:lastRowLastColumn="0"/>
             </w:pPr>
@@ -10073,6 +10171,18 @@
               <w:pStyle w:val="Heading3"/>
               <w:cnfStyle w:val="000000100000" w:firstRow="0" w:lastRow="0" w:firstColumn="0" w:lastColumn="0" w:oddVBand="0" w:evenVBand="0" w:oddHBand="1" w:evenHBand="0" w:firstRowFirstColumn="0" w:firstRowLastColumn="0" w:lastRowFirstColumn="0" w:lastRowLastColumn="0"/>
             </w:pPr>
+          </w:p>
+          <w:p>
+            <w:pPr>
+              <w:pStyle w:val="Heading3"/>
+              <w:cnfStyle w:val="000000100000" w:firstRow="0" w:lastRow="0" w:firstColumn="0" w:lastColumn="0" w:oddVBand="0" w:evenVBand="0" w:oddHBand="1" w:evenHBand="0" w:firstRowFirstColumn="0" w:firstRowLastColumn="0" w:lastRowFirstColumn="0" w:lastRowLastColumn="0"/>
+            </w:pPr>
+          </w:p>
+          <w:p>
+            <w:pPr>
+              <w:pStyle w:val="Heading3"/>
+              <w:cnfStyle w:val="000000100000" w:firstRow="0" w:lastRow="0" w:firstColumn="0" w:lastColumn="0" w:oddVBand="0" w:evenVBand="0" w:oddHBand="1" w:evenHBand="0" w:firstRowFirstColumn="0" w:firstRowLastColumn="0" w:lastRowFirstColumn="0" w:lastRowLastColumn="0"/>
+            </w:pPr>
             <w:r>
               <w:lastRenderedPageBreak/>
               <w:t xml:space="preserve">Employees: </w:t>
@@ -10114,10 +10224,10 @@
             </w:pPr>
             <w:r>
               <w:drawing>
-                <wp:inline distT="0" distB="0" distL="0" distR="0" wp14:anchorId="11F9DC14" wp14:editId="397C96CD">
-                  <wp:extent cx="6479540" cy="1552575"/>
-                  <wp:effectExtent l="0" t="0" r="0" b="9525"/>
-                  <wp:docPr id="400017282" name="Picture 1"/>
+                <wp:inline distT="0" distB="0" distL="0" distR="0" wp14:anchorId="7E8D6A59" wp14:editId="1235D671">
+                  <wp:extent cx="6479540" cy="1661160"/>
+                  <wp:effectExtent l="0" t="0" r="0" b="0"/>
+                  <wp:docPr id="80065211" name="Picture 1"/>
                   <wp:cNvGraphicFramePr>
                     <a:graphicFrameLocks xmlns:a="http://schemas.openxmlformats.org/drawingml/2006/main" noChangeAspect="1"/>
                   </wp:cNvGraphicFramePr>
@@ -10125,7 +10235,7 @@
                     <a:graphicData uri="http://schemas.openxmlformats.org/drawingml/2006/picture">
                       <pic:pic xmlns:pic="http://schemas.openxmlformats.org/drawingml/2006/picture">
                         <pic:nvPicPr>
-                          <pic:cNvPr id="400017282" name=""/>
+                          <pic:cNvPr id="80065211" name=""/>
                           <pic:cNvPicPr/>
                         </pic:nvPicPr>
                         <pic:blipFill>
@@ -10137,7 +10247,7 @@
                         <pic:spPr>
                           <a:xfrm>
                             <a:off x="0" y="0"/>
-                            <a:ext cx="6479540" cy="1552575"/>
+                            <a:ext cx="6479540" cy="1661160"/>
                           </a:xfrm>
                           <a:prstGeom prst="rect">
                             <a:avLst/>
@@ -10154,17 +10264,12 @@
             <w:pPr>
               <w:cnfStyle w:val="000000100000" w:firstRow="0" w:lastRow="0" w:firstColumn="0" w:lastColumn="0" w:oddVBand="0" w:evenVBand="0" w:oddHBand="1" w:evenHBand="0" w:firstRowFirstColumn="0" w:firstRowLastColumn="0" w:lastRowFirstColumn="0" w:lastRowLastColumn="0"/>
             </w:pPr>
-          </w:p>
-          <w:p>
-            <w:pPr>
-              <w:cnfStyle w:val="000000100000" w:firstRow="0" w:lastRow="0" w:firstColumn="0" w:lastColumn="0" w:oddVBand="0" w:evenVBand="0" w:oddHBand="1" w:evenHBand="0" w:firstRowFirstColumn="0" w:firstRowLastColumn="0" w:lastRowFirstColumn="0" w:lastRowLastColumn="0"/>
-            </w:pPr>
             <w:r>
               <w:drawing>
-                <wp:inline distT="0" distB="0" distL="0" distR="0" wp14:anchorId="58F102B7" wp14:editId="31021EF7">
-                  <wp:extent cx="6479540" cy="835660"/>
-                  <wp:effectExtent l="0" t="0" r="0" b="2540"/>
-                  <wp:docPr id="1790333797" name="Picture 1"/>
+                <wp:inline distT="0" distB="0" distL="0" distR="0" wp14:anchorId="344D2B41" wp14:editId="3CD53713">
+                  <wp:extent cx="5924550" cy="830580"/>
+                  <wp:effectExtent l="0" t="0" r="0" b="7620"/>
+                  <wp:docPr id="127396157" name="Picture 1"/>
                   <wp:cNvGraphicFramePr>
                     <a:graphicFrameLocks xmlns:a="http://schemas.openxmlformats.org/drawingml/2006/main" noChangeAspect="1"/>
                   </wp:cNvGraphicFramePr>
@@ -10172,7 +10277,7 @@
                     <a:graphicData uri="http://schemas.openxmlformats.org/drawingml/2006/picture">
                       <pic:pic xmlns:pic="http://schemas.openxmlformats.org/drawingml/2006/picture">
                         <pic:nvPicPr>
-                          <pic:cNvPr id="1790333797" name=""/>
+                          <pic:cNvPr id="127396157" name=""/>
                           <pic:cNvPicPr/>
                         </pic:nvPicPr>
                         <pic:blipFill>
@@ -10184,7 +10289,7 @@
                         <pic:spPr>
                           <a:xfrm>
                             <a:off x="0" y="0"/>
-                            <a:ext cx="6479540" cy="835660"/>
+                            <a:ext cx="5924550" cy="830580"/>
                           </a:xfrm>
                           <a:prstGeom prst="rect">
                             <a:avLst/>
@@ -10208,10 +10313,10 @@
             </w:pPr>
             <w:r>
               <w:drawing>
-                <wp:inline distT="0" distB="0" distL="0" distR="0" wp14:anchorId="3D787940" wp14:editId="5986CD2A">
-                  <wp:extent cx="5876925" cy="1443990"/>
-                  <wp:effectExtent l="0" t="0" r="9525" b="3810"/>
-                  <wp:docPr id="1336550784" name="Picture 1"/>
+                <wp:inline distT="0" distB="0" distL="0" distR="0" wp14:anchorId="2057E464" wp14:editId="021DED5C">
+                  <wp:extent cx="6000750" cy="1733550"/>
+                  <wp:effectExtent l="0" t="0" r="0" b="0"/>
+                  <wp:docPr id="103634534" name="Picture 1"/>
                   <wp:cNvGraphicFramePr>
                     <a:graphicFrameLocks xmlns:a="http://schemas.openxmlformats.org/drawingml/2006/main" noChangeAspect="1"/>
                   </wp:cNvGraphicFramePr>
@@ -10219,7 +10324,7 @@
                     <a:graphicData uri="http://schemas.openxmlformats.org/drawingml/2006/picture">
                       <pic:pic xmlns:pic="http://schemas.openxmlformats.org/drawingml/2006/picture">
                         <pic:nvPicPr>
-                          <pic:cNvPr id="1336550784" name=""/>
+                          <pic:cNvPr id="103634534" name=""/>
                           <pic:cNvPicPr/>
                         </pic:nvPicPr>
                         <pic:blipFill>
@@ -10231,7 +10336,7 @@
                         <pic:spPr>
                           <a:xfrm>
                             <a:off x="0" y="0"/>
-                            <a:ext cx="5876925" cy="1443990"/>
+                            <a:ext cx="6000750" cy="1733550"/>
                           </a:xfrm>
                           <a:prstGeom prst="rect">
                             <a:avLst/>
@@ -10269,6 +10374,11 @@
               <w:cnfStyle w:val="000000100000" w:firstRow="0" w:lastRow="0" w:firstColumn="0" w:lastColumn="0" w:oddVBand="0" w:evenVBand="0" w:oddHBand="1" w:evenHBand="0" w:firstRowFirstColumn="0" w:firstRowLastColumn="0" w:lastRowFirstColumn="0" w:lastRowLastColumn="0"/>
             </w:pPr>
           </w:p>
+          <w:p>
+            <w:pPr>
+              <w:cnfStyle w:val="000000100000" w:firstRow="0" w:lastRow="0" w:firstColumn="0" w:lastColumn="0" w:oddVBand="0" w:evenVBand="0" w:oddHBand="1" w:evenHBand="0" w:firstRowFirstColumn="0" w:firstRowLastColumn="0" w:lastRowFirstColumn="0" w:lastRowLastColumn="0"/>
+            </w:pPr>
+          </w:p>
         </w:tc>
       </w:tr>
       <w:tr>
@@ -10404,6 +10514,7 @@
             <w:r>
               <w:t xml:space="preserve">Copy and execute the SQL, ensuring that the quotes, apostrophes and backticks are not the special smart character versions (that is the quotes </w:t>
             </w:r>
+            <w:proofErr w:type="gramStart"/>
             <w:r>
               <w:rPr>
                 <w:rStyle w:val="InlineCode"/>
@@ -10411,43 +10522,52 @@
               <w:t>“</w:t>
             </w:r>
             <w:r>
+              <w:t xml:space="preserve"> and</w:t>
+            </w:r>
+            <w:proofErr w:type="gramEnd"/>
+            <w:r>
+              <w:t xml:space="preserve"> </w:t>
+            </w:r>
+            <w:r>
+              <w:rPr>
+                <w:rStyle w:val="InlineCode"/>
+              </w:rPr>
+              <w:t>”</w:t>
+            </w:r>
+            <w:r>
+              <w:t xml:space="preserve"> should be </w:t>
+            </w:r>
+            <w:r>
+              <w:rPr>
+                <w:rStyle w:val="InlineCode"/>
+              </w:rPr>
+              <w:t>"</w:t>
+            </w:r>
+            <w:r>
               <w:t xml:space="preserve"> and </w:t>
             </w:r>
             <w:r>
               <w:rPr>
                 <w:rStyle w:val="InlineCode"/>
               </w:rPr>
-              <w:t>”</w:t>
-            </w:r>
-            <w:r>
-              <w:t xml:space="preserve"> should be </w:t>
-            </w:r>
+              <w:t>"</w:t>
+            </w:r>
+            <w:r>
+              <w:t xml:space="preserve">, the apostrophes </w:t>
+            </w:r>
+            <w:proofErr w:type="gramStart"/>
             <w:r>
               <w:rPr>
                 <w:rStyle w:val="InlineCode"/>
               </w:rPr>
-              <w:t>"</w:t>
-            </w:r>
-            <w:r>
-              <w:t xml:space="preserve"> and </w:t>
-            </w:r>
-            <w:r>
-              <w:rPr>
-                <w:rStyle w:val="InlineCode"/>
-              </w:rPr>
-              <w:t>"</w:t>
-            </w:r>
-            <w:r>
-              <w:t xml:space="preserve">, the apostrophes </w:t>
-            </w:r>
-            <w:r>
-              <w:rPr>
-                <w:rStyle w:val="InlineCode"/>
-              </w:rPr>
               <w:t>‘</w:t>
             </w:r>
             <w:r>
-              <w:t xml:space="preserve"> and </w:t>
+              <w:t xml:space="preserve"> and</w:t>
+            </w:r>
+            <w:proofErr w:type="gramEnd"/>
+            <w:r>
+              <w:t xml:space="preserve"> </w:t>
             </w:r>
             <w:r>
               <w:rPr>
@@ -10732,10 +10852,10 @@
             </w:pPr>
             <w:r>
               <w:drawing>
-                <wp:inline distT="0" distB="0" distL="0" distR="0" wp14:anchorId="13C28A74" wp14:editId="29464435">
-                  <wp:extent cx="6477904" cy="1971950"/>
-                  <wp:effectExtent l="0" t="0" r="0" b="9525"/>
-                  <wp:docPr id="1791655758" name="Picture 1"/>
+                <wp:inline distT="0" distB="0" distL="0" distR="0" wp14:anchorId="7258E831" wp14:editId="57D086E7">
+                  <wp:extent cx="6068272" cy="2172003"/>
+                  <wp:effectExtent l="0" t="0" r="8890" b="0"/>
+                  <wp:docPr id="1694044881" name="Picture 1"/>
                   <wp:cNvGraphicFramePr>
                     <a:graphicFrameLocks xmlns:a="http://schemas.openxmlformats.org/drawingml/2006/main" noChangeAspect="1"/>
                   </wp:cNvGraphicFramePr>
@@ -10743,7 +10863,7 @@
                     <a:graphicData uri="http://schemas.openxmlformats.org/drawingml/2006/picture">
                       <pic:pic xmlns:pic="http://schemas.openxmlformats.org/drawingml/2006/picture">
                         <pic:nvPicPr>
-                          <pic:cNvPr id="1791655758" name=""/>
+                          <pic:cNvPr id="1694044881" name=""/>
                           <pic:cNvPicPr/>
                         </pic:nvPicPr>
                         <pic:blipFill>
@@ -10755,7 +10875,7 @@
                         <pic:spPr>
                           <a:xfrm>
                             <a:off x="0" y="0"/>
-                            <a:ext cx="6477904" cy="1971950"/>
+                            <a:ext cx="6068272" cy="2172003"/>
                           </a:xfrm>
                           <a:prstGeom prst="rect">
                             <a:avLst/>
@@ -10777,17 +10897,12 @@
             <w:pPr>
               <w:cnfStyle w:val="000000100000" w:firstRow="0" w:lastRow="0" w:firstColumn="0" w:lastColumn="0" w:oddVBand="0" w:evenVBand="0" w:oddHBand="1" w:evenHBand="0" w:firstRowFirstColumn="0" w:firstRowLastColumn="0" w:lastRowFirstColumn="0" w:lastRowLastColumn="0"/>
             </w:pPr>
-          </w:p>
-          <w:p>
-            <w:pPr>
-              <w:cnfStyle w:val="000000100000" w:firstRow="0" w:lastRow="0" w:firstColumn="0" w:lastColumn="0" w:oddVBand="0" w:evenVBand="0" w:oddHBand="1" w:evenHBand="0" w:firstRowFirstColumn="0" w:firstRowLastColumn="0" w:lastRowFirstColumn="0" w:lastRowLastColumn="0"/>
-            </w:pPr>
             <w:r>
               <w:drawing>
-                <wp:inline distT="0" distB="0" distL="0" distR="0" wp14:anchorId="6B579A4C" wp14:editId="1AC753DE">
-                  <wp:extent cx="6479540" cy="587375"/>
-                  <wp:effectExtent l="0" t="0" r="0" b="3175"/>
-                  <wp:docPr id="829410450" name="Picture 1"/>
+                <wp:inline distT="0" distB="0" distL="0" distR="0" wp14:anchorId="5E4DCDB5" wp14:editId="6F9ABFDD">
+                  <wp:extent cx="5943600" cy="583565"/>
+                  <wp:effectExtent l="0" t="0" r="0" b="6985"/>
+                  <wp:docPr id="1432739088" name="Picture 1"/>
                   <wp:cNvGraphicFramePr>
                     <a:graphicFrameLocks xmlns:a="http://schemas.openxmlformats.org/drawingml/2006/main" noChangeAspect="1"/>
                   </wp:cNvGraphicFramePr>
@@ -10795,7 +10910,7 @@
                     <a:graphicData uri="http://schemas.openxmlformats.org/drawingml/2006/picture">
                       <pic:pic xmlns:pic="http://schemas.openxmlformats.org/drawingml/2006/picture">
                         <pic:nvPicPr>
-                          <pic:cNvPr id="829410450" name=""/>
+                          <pic:cNvPr id="1432739088" name=""/>
                           <pic:cNvPicPr/>
                         </pic:nvPicPr>
                         <pic:blipFill>
@@ -10807,7 +10922,7 @@
                         <pic:spPr>
                           <a:xfrm>
                             <a:off x="0" y="0"/>
-                            <a:ext cx="6479540" cy="587375"/>
+                            <a:ext cx="5943600" cy="583565"/>
                           </a:xfrm>
                           <a:prstGeom prst="rect">
                             <a:avLst/>
@@ -10927,10 +11042,10 @@
             </w:pPr>
             <w:r>
               <w:drawing>
-                <wp:inline distT="0" distB="0" distL="0" distR="0" wp14:anchorId="5AFEAF77" wp14:editId="779E412B">
-                  <wp:extent cx="5696745" cy="1286054"/>
-                  <wp:effectExtent l="0" t="0" r="0" b="9525"/>
-                  <wp:docPr id="1581503431" name="Picture 1"/>
+                <wp:inline distT="0" distB="0" distL="0" distR="0" wp14:anchorId="00CC62D5" wp14:editId="3BF83D47">
+                  <wp:extent cx="5534797" cy="971686"/>
+                  <wp:effectExtent l="0" t="0" r="0" b="0"/>
+                  <wp:docPr id="1760258368" name="Picture 1"/>
                   <wp:cNvGraphicFramePr>
                     <a:graphicFrameLocks xmlns:a="http://schemas.openxmlformats.org/drawingml/2006/main" noChangeAspect="1"/>
                   </wp:cNvGraphicFramePr>
@@ -10938,7 +11053,7 @@
                     <a:graphicData uri="http://schemas.openxmlformats.org/drawingml/2006/picture">
                       <pic:pic xmlns:pic="http://schemas.openxmlformats.org/drawingml/2006/picture">
                         <pic:nvPicPr>
-                          <pic:cNvPr id="1581503431" name=""/>
+                          <pic:cNvPr id="1760258368" name=""/>
                           <pic:cNvPicPr/>
                         </pic:nvPicPr>
                         <pic:blipFill>
@@ -10950,7 +11065,7 @@
                         <pic:spPr>
                           <a:xfrm>
                             <a:off x="0" y="0"/>
-                            <a:ext cx="5696745" cy="1286054"/>
+                            <a:ext cx="5534797" cy="971686"/>
                           </a:xfrm>
                           <a:prstGeom prst="rect">
                             <a:avLst/>
@@ -10967,12 +11082,17 @@
             <w:pPr>
               <w:cnfStyle w:val="000000100000" w:firstRow="0" w:lastRow="0" w:firstColumn="0" w:lastColumn="0" w:oddVBand="0" w:evenVBand="0" w:oddHBand="1" w:evenHBand="0" w:firstRowFirstColumn="0" w:firstRowLastColumn="0" w:lastRowFirstColumn="0" w:lastRowLastColumn="0"/>
             </w:pPr>
+          </w:p>
+          <w:p>
+            <w:pPr>
+              <w:cnfStyle w:val="000000100000" w:firstRow="0" w:lastRow="0" w:firstColumn="0" w:lastColumn="0" w:oddVBand="0" w:evenVBand="0" w:oddHBand="1" w:evenHBand="0" w:firstRowFirstColumn="0" w:firstRowLastColumn="0" w:lastRowFirstColumn="0" w:lastRowLastColumn="0"/>
+            </w:pPr>
             <w:r>
               <w:drawing>
-                <wp:inline distT="0" distB="0" distL="0" distR="0" wp14:anchorId="6A988438" wp14:editId="5B5BE8F4">
-                  <wp:extent cx="5895975" cy="610235"/>
-                  <wp:effectExtent l="0" t="0" r="9525" b="0"/>
-                  <wp:docPr id="1136003241" name="Picture 1"/>
+                <wp:inline distT="0" distB="0" distL="0" distR="0" wp14:anchorId="598D3C3B" wp14:editId="6D84E78F">
+                  <wp:extent cx="5924550" cy="579120"/>
+                  <wp:effectExtent l="0" t="0" r="0" b="0"/>
+                  <wp:docPr id="423587519" name="Picture 1"/>
                   <wp:cNvGraphicFramePr>
                     <a:graphicFrameLocks xmlns:a="http://schemas.openxmlformats.org/drawingml/2006/main" noChangeAspect="1"/>
                   </wp:cNvGraphicFramePr>
@@ -10980,7 +11100,7 @@
                     <a:graphicData uri="http://schemas.openxmlformats.org/drawingml/2006/picture">
                       <pic:pic xmlns:pic="http://schemas.openxmlformats.org/drawingml/2006/picture">
                         <pic:nvPicPr>
-                          <pic:cNvPr id="1136003241" name=""/>
+                          <pic:cNvPr id="423587519" name=""/>
                           <pic:cNvPicPr/>
                         </pic:nvPicPr>
                         <pic:blipFill>
@@ -10992,7 +11112,7 @@
                         <pic:spPr>
                           <a:xfrm>
                             <a:off x="0" y="0"/>
-                            <a:ext cx="5895975" cy="610235"/>
+                            <a:ext cx="5924550" cy="579120"/>
                           </a:xfrm>
                           <a:prstGeom prst="rect">
                             <a:avLst/>
@@ -11025,10 +11145,10 @@
                 <w:noProof/>
               </w:rPr>
               <w:drawing>
-                <wp:inline distT="0" distB="0" distL="0" distR="0" wp14:anchorId="2B13F14F" wp14:editId="232A4726">
-                  <wp:extent cx="5934075" cy="770890"/>
-                  <wp:effectExtent l="0" t="0" r="9525" b="0"/>
-                  <wp:docPr id="710422300" name="Picture 1"/>
+                <wp:inline distT="0" distB="0" distL="0" distR="0" wp14:anchorId="105D93BE" wp14:editId="53174980">
+                  <wp:extent cx="5934075" cy="1038225"/>
+                  <wp:effectExtent l="0" t="0" r="9525" b="9525"/>
+                  <wp:docPr id="905527739" name="Picture 1"/>
                   <wp:cNvGraphicFramePr>
                     <a:graphicFrameLocks xmlns:a="http://schemas.openxmlformats.org/drawingml/2006/main" noChangeAspect="1"/>
                   </wp:cNvGraphicFramePr>
@@ -11036,7 +11156,7 @@
                     <a:graphicData uri="http://schemas.openxmlformats.org/drawingml/2006/picture">
                       <pic:pic xmlns:pic="http://schemas.openxmlformats.org/drawingml/2006/picture">
                         <pic:nvPicPr>
-                          <pic:cNvPr id="710422300" name=""/>
+                          <pic:cNvPr id="905527739" name=""/>
                           <pic:cNvPicPr/>
                         </pic:nvPicPr>
                         <pic:blipFill>
@@ -11048,7 +11168,7 @@
                         <pic:spPr>
                           <a:xfrm>
                             <a:off x="0" y="0"/>
-                            <a:ext cx="5934075" cy="770890"/>
+                            <a:ext cx="5934904" cy="1038370"/>
                           </a:xfrm>
                           <a:prstGeom prst="rect">
                             <a:avLst/>
@@ -11659,7 +11779,7 @@
               <w:tc>
                 <w:tcPr>
                   <w:cnfStyle w:val="001000000000" w:firstRow="0" w:lastRow="0" w:firstColumn="1" w:lastColumn="0" w:oddVBand="0" w:evenVBand="0" w:oddHBand="0" w:evenHBand="0" w:firstRowFirstColumn="0" w:firstRowLastColumn="0" w:lastRowFirstColumn="0" w:lastRowLastColumn="0"/>
-                  <w:tcW w:w="2010" w:type="dxa"/>
+                  <w:tcW w:w="2065" w:type="dxa"/>
                 </w:tcPr>
                 <w:p>
                   <w:pPr>
@@ -11680,7 +11800,7 @@
               </w:tc>
               <w:tc>
                 <w:tcPr>
-                  <w:tcW w:w="1843" w:type="dxa"/>
+                  <w:tcW w:w="1894" w:type="dxa"/>
                 </w:tcPr>
                 <w:p>
                   <w:pPr>
@@ -11702,7 +11822,7 @@
               </w:tc>
               <w:tc>
                 <w:tcPr>
-                  <w:tcW w:w="1417" w:type="dxa"/>
+                  <w:tcW w:w="1456" w:type="dxa"/>
                 </w:tcPr>
                 <w:p>
                   <w:pPr>
@@ -11724,7 +11844,7 @@
               </w:tc>
               <w:tc>
                 <w:tcPr>
-                  <w:tcW w:w="851" w:type="dxa"/>
+                  <w:tcW w:w="874" w:type="dxa"/>
                 </w:tcPr>
                 <w:p>
                   <w:pPr>
@@ -11746,7 +11866,7 @@
               </w:tc>
               <w:tc>
                 <w:tcPr>
-                  <w:tcW w:w="2858" w:type="dxa"/>
+                  <w:tcW w:w="2937" w:type="dxa"/>
                 </w:tcPr>
                 <w:p>
                   <w:pPr>
@@ -11776,7 +11896,7 @@
               <w:tc>
                 <w:tcPr>
                   <w:cnfStyle w:val="001000000000" w:firstRow="0" w:lastRow="0" w:firstColumn="1" w:lastColumn="0" w:oddVBand="0" w:evenVBand="0" w:oddHBand="0" w:evenHBand="0" w:firstRowFirstColumn="0" w:firstRowLastColumn="0" w:lastRowFirstColumn="0" w:lastRowLastColumn="0"/>
-                  <w:tcW w:w="2010" w:type="dxa"/>
+                  <w:tcW w:w="2065" w:type="dxa"/>
                 </w:tcPr>
                 <w:p>
                   <w:pPr>
@@ -11797,7 +11917,7 @@
               </w:tc>
               <w:tc>
                 <w:tcPr>
-                  <w:tcW w:w="1843" w:type="dxa"/>
+                  <w:tcW w:w="1894" w:type="dxa"/>
                 </w:tcPr>
                 <w:p>
                   <w:pPr>
@@ -11819,7 +11939,7 @@
               </w:tc>
               <w:tc>
                 <w:tcPr>
-                  <w:tcW w:w="1417" w:type="dxa"/>
+                  <w:tcW w:w="1456" w:type="dxa"/>
                 </w:tcPr>
                 <w:p>
                   <w:pPr>
@@ -11841,7 +11961,7 @@
               </w:tc>
               <w:tc>
                 <w:tcPr>
-                  <w:tcW w:w="851" w:type="dxa"/>
+                  <w:tcW w:w="874" w:type="dxa"/>
                 </w:tcPr>
                 <w:p>
                   <w:pPr>
@@ -11856,7 +11976,7 @@
               </w:tc>
               <w:tc>
                 <w:tcPr>
-                  <w:tcW w:w="2858" w:type="dxa"/>
+                  <w:tcW w:w="2937" w:type="dxa"/>
                 </w:tcPr>
                 <w:p>
                   <w:pPr>
@@ -11918,7 +12038,7 @@
               <w:tc>
                 <w:tcPr>
                   <w:cnfStyle w:val="001000000000" w:firstRow="0" w:lastRow="0" w:firstColumn="1" w:lastColumn="0" w:oddVBand="0" w:evenVBand="0" w:oddHBand="0" w:evenHBand="0" w:firstRowFirstColumn="0" w:firstRowLastColumn="0" w:lastRowFirstColumn="0" w:lastRowLastColumn="0"/>
-                  <w:tcW w:w="2010" w:type="dxa"/>
+                  <w:tcW w:w="2065" w:type="dxa"/>
                 </w:tcPr>
                 <w:p>
                   <w:pPr>
@@ -11933,13 +12053,13 @@
                       <w:sz w:val="18"/>
                       <w:szCs w:val="20"/>
                     </w:rPr>
-                    <w:t>Client Name</w:t>
+                    <w:t>Client ID</w:t>
                   </w:r>
                 </w:p>
               </w:tc>
               <w:tc>
                 <w:tcPr>
-                  <w:tcW w:w="1843" w:type="dxa"/>
+                  <w:tcW w:w="1894" w:type="dxa"/>
                 </w:tcPr>
                 <w:p>
                   <w:pPr>
@@ -11955,13 +12075,13 @@
                       <w:rStyle w:val="InlineCode"/>
                       <w:sz w:val="18"/>
                     </w:rPr>
-                    <w:t>client_name</w:t>
+                    <w:t>client_id</w:t>
                   </w:r>
                 </w:p>
               </w:tc>
               <w:tc>
                 <w:tcPr>
-                  <w:tcW w:w="1417" w:type="dxa"/>
+                  <w:tcW w:w="1456" w:type="dxa"/>
                 </w:tcPr>
                 <w:p>
                   <w:pPr>
@@ -11977,13 +12097,13 @@
                       <w:sz w:val="18"/>
                       <w:szCs w:val="20"/>
                     </w:rPr>
-                    <w:t>Var Char</w:t>
+                    <w:t>Big Integer</w:t>
                   </w:r>
                 </w:p>
               </w:tc>
               <w:tc>
                 <w:tcPr>
-                  <w:tcW w:w="851" w:type="dxa"/>
+                  <w:tcW w:w="874" w:type="dxa"/>
                 </w:tcPr>
                 <w:p>
                   <w:pPr>
@@ -11994,18 +12114,11 @@
                       <w:szCs w:val="20"/>
                     </w:rPr>
                   </w:pPr>
-                  <w:r>
-                    <w:rPr>
-                      <w:sz w:val="18"/>
-                      <w:szCs w:val="20"/>
-                    </w:rPr>
-                    <w:t>64</w:t>
-                  </w:r>
                 </w:p>
               </w:tc>
               <w:tc>
                 <w:tcPr>
-                  <w:tcW w:w="2858" w:type="dxa"/>
+                  <w:tcW w:w="2937" w:type="dxa"/>
                 </w:tcPr>
                 <w:p>
                   <w:pPr>
@@ -12021,7 +12134,7 @@
                       <w:sz w:val="18"/>
                       <w:szCs w:val="20"/>
                     </w:rPr>
-                    <w:t>Unique</w:t>
+                    <w:t>Default 0</w:t>
                   </w:r>
                 </w:p>
               </w:tc>
@@ -12033,7 +12146,7 @@
               <w:tc>
                 <w:tcPr>
                   <w:cnfStyle w:val="001000000000" w:firstRow="0" w:lastRow="0" w:firstColumn="1" w:lastColumn="0" w:oddVBand="0" w:evenVBand="0" w:oddHBand="0" w:evenHBand="0" w:firstRowFirstColumn="0" w:firstRowLastColumn="0" w:lastRowFirstColumn="0" w:lastRowLastColumn="0"/>
-                  <w:tcW w:w="2010" w:type="dxa"/>
+                  <w:tcW w:w="2065" w:type="dxa"/>
                 </w:tcPr>
                 <w:p>
                   <w:pPr>
@@ -12048,13 +12161,13 @@
                       <w:sz w:val="18"/>
                       <w:szCs w:val="20"/>
                     </w:rPr>
-                    <w:t>Branch Id</w:t>
+                    <w:t>Client Name</w:t>
                   </w:r>
                 </w:p>
               </w:tc>
               <w:tc>
                 <w:tcPr>
-                  <w:tcW w:w="1843" w:type="dxa"/>
+                  <w:tcW w:w="1894" w:type="dxa"/>
                 </w:tcPr>
                 <w:p>
                   <w:pPr>
@@ -12070,13 +12183,13 @@
                       <w:rStyle w:val="InlineCode"/>
                       <w:sz w:val="18"/>
                     </w:rPr>
-                    <w:t>branch_id</w:t>
+                    <w:t>client_name</w:t>
                   </w:r>
                 </w:p>
               </w:tc>
               <w:tc>
                 <w:tcPr>
-                  <w:tcW w:w="1417" w:type="dxa"/>
+                  <w:tcW w:w="1456" w:type="dxa"/>
                 </w:tcPr>
                 <w:p>
                   <w:pPr>
@@ -12092,13 +12205,13 @@
                       <w:sz w:val="18"/>
                       <w:szCs w:val="20"/>
                     </w:rPr>
-                    <w:t>Big Integer</w:t>
+                    <w:t>Var Char</w:t>
                   </w:r>
                 </w:p>
               </w:tc>
               <w:tc>
                 <w:tcPr>
-                  <w:tcW w:w="851" w:type="dxa"/>
+                  <w:tcW w:w="874" w:type="dxa"/>
                 </w:tcPr>
                 <w:p>
                   <w:pPr>
@@ -12109,11 +12222,18 @@
                       <w:szCs w:val="20"/>
                     </w:rPr>
                   </w:pPr>
+                  <w:r>
+                    <w:rPr>
+                      <w:sz w:val="18"/>
+                      <w:szCs w:val="20"/>
+                    </w:rPr>
+                    <w:t>64</w:t>
+                  </w:r>
                 </w:p>
               </w:tc>
               <w:tc>
                 <w:tcPr>
-                  <w:tcW w:w="2858" w:type="dxa"/>
+                  <w:tcW w:w="2937" w:type="dxa"/>
                 </w:tcPr>
                 <w:p>
                   <w:pPr>
@@ -12129,24 +12249,7 @@
                       <w:sz w:val="18"/>
                       <w:szCs w:val="20"/>
                     </w:rPr>
-                    <w:t>Default 0</w:t>
-                  </w:r>
-                </w:p>
-                <w:p>
-                  <w:pPr>
-                    <w:spacing w:after="0" w:line="240" w:lineRule="auto"/>
-                    <w:cnfStyle w:val="000000000000" w:firstRow="0" w:lastRow="0" w:firstColumn="0" w:lastColumn="0" w:oddVBand="0" w:evenVBand="0" w:oddHBand="0" w:evenHBand="0" w:firstRowFirstColumn="0" w:firstRowLastColumn="0" w:lastRowFirstColumn="0" w:lastRowLastColumn="0"/>
-                    <w:rPr>
-                      <w:sz w:val="18"/>
-                      <w:szCs w:val="20"/>
-                    </w:rPr>
-                  </w:pPr>
-                  <w:r>
-                    <w:rPr>
-                      <w:sz w:val="18"/>
-                      <w:szCs w:val="20"/>
-                    </w:rPr>
-                    <w:t>Unsigned</w:t>
+                    <w:t>Unique</w:t>
                   </w:r>
                 </w:p>
               </w:tc>
@@ -12158,11 +12261,84 @@
               <w:tc>
                 <w:tcPr>
                   <w:cnfStyle w:val="001000000000" w:firstRow="0" w:lastRow="0" w:firstColumn="1" w:lastColumn="0" w:oddVBand="0" w:evenVBand="0" w:oddHBand="0" w:evenHBand="0" w:firstRowFirstColumn="0" w:firstRowLastColumn="0" w:lastRowFirstColumn="0" w:lastRowLastColumn="0"/>
-                  <w:tcW w:w="2010" w:type="dxa"/>
+                  <w:tcW w:w="2065" w:type="dxa"/>
                 </w:tcPr>
                 <w:p>
                   <w:pPr>
                     <w:spacing w:after="0" w:line="240" w:lineRule="auto"/>
+                    <w:rPr>
+                      <w:sz w:val="18"/>
+                      <w:szCs w:val="20"/>
+                    </w:rPr>
+                  </w:pPr>
+                  <w:r>
+                    <w:rPr>
+                      <w:sz w:val="18"/>
+                      <w:szCs w:val="20"/>
+                    </w:rPr>
+                    <w:t>Branch I</w:t>
+                  </w:r>
+                  <w:r>
+                    <w:rPr>
+                      <w:sz w:val="18"/>
+                      <w:szCs w:val="20"/>
+                    </w:rPr>
+                    <w:t>D</w:t>
+                  </w:r>
+                </w:p>
+              </w:tc>
+              <w:tc>
+                <w:tcPr>
+                  <w:tcW w:w="1894" w:type="dxa"/>
+                </w:tcPr>
+                <w:p>
+                  <w:pPr>
+                    <w:spacing w:after="0" w:line="240" w:lineRule="auto"/>
+                    <w:cnfStyle w:val="000000000000" w:firstRow="0" w:lastRow="0" w:firstColumn="0" w:lastColumn="0" w:oddVBand="0" w:evenVBand="0" w:oddHBand="0" w:evenHBand="0" w:firstRowFirstColumn="0" w:firstRowLastColumn="0" w:lastRowFirstColumn="0" w:lastRowLastColumn="0"/>
+                    <w:rPr>
+                      <w:rStyle w:val="InlineCode"/>
+                      <w:sz w:val="18"/>
+                    </w:rPr>
+                  </w:pPr>
+                  <w:r>
+                    <w:rPr>
+                      <w:rStyle w:val="InlineCode"/>
+                      <w:sz w:val="18"/>
+                    </w:rPr>
+                    <w:t>branch_id</w:t>
+                  </w:r>
+                </w:p>
+              </w:tc>
+              <w:tc>
+                <w:tcPr>
+                  <w:tcW w:w="1456" w:type="dxa"/>
+                </w:tcPr>
+                <w:p>
+                  <w:pPr>
+                    <w:spacing w:after="0" w:line="240" w:lineRule="auto"/>
+                    <w:cnfStyle w:val="000000000000" w:firstRow="0" w:lastRow="0" w:firstColumn="0" w:lastColumn="0" w:oddVBand="0" w:evenVBand="0" w:oddHBand="0" w:evenHBand="0" w:firstRowFirstColumn="0" w:firstRowLastColumn="0" w:lastRowFirstColumn="0" w:lastRowLastColumn="0"/>
+                    <w:rPr>
+                      <w:sz w:val="18"/>
+                      <w:szCs w:val="20"/>
+                    </w:rPr>
+                  </w:pPr>
+                  <w:r>
+                    <w:rPr>
+                      <w:sz w:val="18"/>
+                      <w:szCs w:val="20"/>
+                    </w:rPr>
+                    <w:t>Big Integer</w:t>
+                  </w:r>
+                </w:p>
+              </w:tc>
+              <w:tc>
+                <w:tcPr>
+                  <w:tcW w:w="874" w:type="dxa"/>
+                </w:tcPr>
+                <w:p>
+                  <w:pPr>
+                    <w:spacing w:after="0" w:line="240" w:lineRule="auto"/>
+                    <w:cnfStyle w:val="000000000000" w:firstRow="0" w:lastRow="0" w:firstColumn="0" w:lastColumn="0" w:oddVBand="0" w:evenVBand="0" w:oddHBand="0" w:evenHBand="0" w:firstRowFirstColumn="0" w:firstRowLastColumn="0" w:lastRowFirstColumn="0" w:lastRowLastColumn="0"/>
                     <w:rPr>
                       <w:sz w:val="18"/>
                       <w:szCs w:val="20"/>
@@ -12172,37 +12348,81 @@
               </w:tc>
               <w:tc>
                 <w:tcPr>
-                  <w:tcW w:w="1843" w:type="dxa"/>
+                  <w:tcW w:w="2937" w:type="dxa"/>
                 </w:tcPr>
                 <w:p>
                   <w:pPr>
                     <w:spacing w:after="0" w:line="240" w:lineRule="auto"/>
                     <w:cnfStyle w:val="000000000000" w:firstRow="0" w:lastRow="0" w:firstColumn="0" w:lastColumn="0" w:oddVBand="0" w:evenVBand="0" w:oddHBand="0" w:evenHBand="0" w:firstRowFirstColumn="0" w:firstRowLastColumn="0" w:lastRowFirstColumn="0" w:lastRowLastColumn="0"/>
                     <w:rPr>
-                      <w:rStyle w:val="InlineCode"/>
                       <w:sz w:val="18"/>
+                      <w:szCs w:val="20"/>
+                    </w:rPr>
+                  </w:pPr>
+                  <w:r>
+                    <w:rPr>
+                      <w:sz w:val="18"/>
+                      <w:szCs w:val="20"/>
+                    </w:rPr>
+                    <w:t>Default 0</w:t>
+                  </w:r>
+                </w:p>
+                <w:p>
+                  <w:pPr>
+                    <w:spacing w:after="0" w:line="240" w:lineRule="auto"/>
+                    <w:cnfStyle w:val="000000000000" w:firstRow="0" w:lastRow="0" w:firstColumn="0" w:lastColumn="0" w:oddVBand="0" w:evenVBand="0" w:oddHBand="0" w:evenHBand="0" w:firstRowFirstColumn="0" w:firstRowLastColumn="0" w:lastRowFirstColumn="0" w:lastRowLastColumn="0"/>
+                    <w:rPr>
+                      <w:sz w:val="18"/>
+                      <w:szCs w:val="20"/>
+                    </w:rPr>
+                  </w:pPr>
+                  <w:r>
+                    <w:rPr>
+                      <w:sz w:val="18"/>
+                      <w:szCs w:val="20"/>
+                    </w:rPr>
+                    <w:t>Unsigned</w:t>
+                  </w:r>
+                </w:p>
+              </w:tc>
+            </w:tr>
+            <w:tr>
+              <w:trPr>
+                <w:cantSplit/>
+              </w:trPr>
+              <w:tc>
+                <w:tcPr>
+                  <w:cnfStyle w:val="001000000000" w:firstRow="0" w:lastRow="0" w:firstColumn="1" w:lastColumn="0" w:oddVBand="0" w:evenVBand="0" w:oddHBand="0" w:evenHBand="0" w:firstRowFirstColumn="0" w:firstRowLastColumn="0" w:lastRowFirstColumn="0" w:lastRowLastColumn="0"/>
+                  <w:tcW w:w="2065" w:type="dxa"/>
+                </w:tcPr>
+                <w:p>
+                  <w:pPr>
+                    <w:spacing w:after="0" w:line="240" w:lineRule="auto"/>
+                    <w:rPr>
+                      <w:sz w:val="18"/>
+                      <w:szCs w:val="20"/>
                     </w:rPr>
                   </w:pPr>
                 </w:p>
               </w:tc>
               <w:tc>
                 <w:tcPr>
-                  <w:tcW w:w="1417" w:type="dxa"/>
+                  <w:tcW w:w="1894" w:type="dxa"/>
                 </w:tcPr>
                 <w:p>
                   <w:pPr>
                     <w:spacing w:after="0" w:line="240" w:lineRule="auto"/>
                     <w:cnfStyle w:val="000000000000" w:firstRow="0" w:lastRow="0" w:firstColumn="0" w:lastColumn="0" w:oddVBand="0" w:evenVBand="0" w:oddHBand="0" w:evenHBand="0" w:firstRowFirstColumn="0" w:firstRowLastColumn="0" w:lastRowFirstColumn="0" w:lastRowLastColumn="0"/>
                     <w:rPr>
+                      <w:rStyle w:val="InlineCode"/>
                       <w:sz w:val="18"/>
-                      <w:szCs w:val="20"/>
                     </w:rPr>
                   </w:pPr>
                 </w:p>
               </w:tc>
               <w:tc>
                 <w:tcPr>
-                  <w:tcW w:w="851" w:type="dxa"/>
+                  <w:tcW w:w="1456" w:type="dxa"/>
                 </w:tcPr>
                 <w:p>
                   <w:pPr>
@@ -12217,7 +12437,22 @@
               </w:tc>
               <w:tc>
                 <w:tcPr>
-                  <w:tcW w:w="2858" w:type="dxa"/>
+                  <w:tcW w:w="874" w:type="dxa"/>
+                </w:tcPr>
+                <w:p>
+                  <w:pPr>
+                    <w:spacing w:after="0" w:line="240" w:lineRule="auto"/>
+                    <w:cnfStyle w:val="000000000000" w:firstRow="0" w:lastRow="0" w:firstColumn="0" w:lastColumn="0" w:oddVBand="0" w:evenVBand="0" w:oddHBand="0" w:evenHBand="0" w:firstRowFirstColumn="0" w:firstRowLastColumn="0" w:lastRowFirstColumn="0" w:lastRowLastColumn="0"/>
+                    <w:rPr>
+                      <w:sz w:val="18"/>
+                      <w:szCs w:val="20"/>
+                    </w:rPr>
+                  </w:pPr>
+                </w:p>
+              </w:tc>
+              <w:tc>
+                <w:tcPr>
+                  <w:tcW w:w="2937" w:type="dxa"/>
                 </w:tcPr>
                 <w:p>
                   <w:pPr>
@@ -12238,7 +12473,7 @@
               <w:tc>
                 <w:tcPr>
                   <w:cnfStyle w:val="001000000000" w:firstRow="0" w:lastRow="0" w:firstColumn="1" w:lastColumn="0" w:oddVBand="0" w:evenVBand="0" w:oddHBand="0" w:evenHBand="0" w:firstRowFirstColumn="0" w:firstRowLastColumn="0" w:lastRowFirstColumn="0" w:lastRowLastColumn="0"/>
-                  <w:tcW w:w="2010" w:type="dxa"/>
+                  <w:tcW w:w="2065" w:type="dxa"/>
                 </w:tcPr>
                 <w:p>
                   <w:pPr>
@@ -12259,7 +12494,7 @@
               </w:tc>
               <w:tc>
                 <w:tcPr>
-                  <w:tcW w:w="1843" w:type="dxa"/>
+                  <w:tcW w:w="1894" w:type="dxa"/>
                 </w:tcPr>
                 <w:p>
                   <w:pPr>
@@ -12281,7 +12516,7 @@
               </w:tc>
               <w:tc>
                 <w:tcPr>
-                  <w:tcW w:w="1417" w:type="dxa"/>
+                  <w:tcW w:w="1456" w:type="dxa"/>
                 </w:tcPr>
                 <w:p>
                   <w:pPr>
@@ -12303,7 +12538,7 @@
               </w:tc>
               <w:tc>
                 <w:tcPr>
-                  <w:tcW w:w="851" w:type="dxa"/>
+                  <w:tcW w:w="874" w:type="dxa"/>
                 </w:tcPr>
                 <w:p>
                   <w:pPr>
@@ -12318,7 +12553,7 @@
               </w:tc>
               <w:tc>
                 <w:tcPr>
-                  <w:tcW w:w="2858" w:type="dxa"/>
+                  <w:tcW w:w="2937" w:type="dxa"/>
                 </w:tcPr>
                 <w:p>
                   <w:pPr>
@@ -12363,7 +12598,7 @@
               <w:tc>
                 <w:tcPr>
                   <w:cnfStyle w:val="001000000000" w:firstRow="0" w:lastRow="0" w:firstColumn="1" w:lastColumn="0" w:oddVBand="0" w:evenVBand="0" w:oddHBand="0" w:evenHBand="0" w:firstRowFirstColumn="0" w:firstRowLastColumn="0" w:lastRowFirstColumn="0" w:lastRowLastColumn="0"/>
-                  <w:tcW w:w="2010" w:type="dxa"/>
+                  <w:tcW w:w="2065" w:type="dxa"/>
                 </w:tcPr>
                 <w:p>
                   <w:pPr>
@@ -12384,7 +12619,7 @@
               </w:tc>
               <w:tc>
                 <w:tcPr>
-                  <w:tcW w:w="1843" w:type="dxa"/>
+                  <w:tcW w:w="1894" w:type="dxa"/>
                 </w:tcPr>
                 <w:p>
                   <w:pPr>
@@ -12406,7 +12641,7 @@
               </w:tc>
               <w:tc>
                 <w:tcPr>
-                  <w:tcW w:w="1417" w:type="dxa"/>
+                  <w:tcW w:w="1456" w:type="dxa"/>
                 </w:tcPr>
                 <w:p>
                   <w:pPr>
@@ -12428,7 +12663,7 @@
               </w:tc>
               <w:tc>
                 <w:tcPr>
-                  <w:tcW w:w="851" w:type="dxa"/>
+                  <w:tcW w:w="874" w:type="dxa"/>
                 </w:tcPr>
                 <w:p>
                   <w:pPr>
@@ -12443,7 +12678,7 @@
               </w:tc>
               <w:tc>
                 <w:tcPr>
-                  <w:tcW w:w="2858" w:type="dxa"/>
+                  <w:tcW w:w="2937" w:type="dxa"/>
                 </w:tcPr>
                 <w:p>
                   <w:pPr>
@@ -12579,10 +12814,10 @@
             </w:pPr>
             <w:r>
               <w:drawing>
-                <wp:inline distT="0" distB="0" distL="0" distR="0" wp14:anchorId="1556C3D2" wp14:editId="3CA2FDBF">
-                  <wp:extent cx="6020640" cy="1781424"/>
-                  <wp:effectExtent l="0" t="0" r="0" b="9525"/>
-                  <wp:docPr id="743647482" name="Picture 1"/>
+                <wp:inline distT="0" distB="0" distL="0" distR="0" wp14:anchorId="6EEBBA0B" wp14:editId="644D1C8C">
+                  <wp:extent cx="5944430" cy="1867161"/>
+                  <wp:effectExtent l="0" t="0" r="0" b="0"/>
+                  <wp:docPr id="633320440" name="Picture 1"/>
                   <wp:cNvGraphicFramePr>
                     <a:graphicFrameLocks xmlns:a="http://schemas.openxmlformats.org/drawingml/2006/main" noChangeAspect="1"/>
                   </wp:cNvGraphicFramePr>
@@ -12590,7 +12825,7 @@
                     <a:graphicData uri="http://schemas.openxmlformats.org/drawingml/2006/picture">
                       <pic:pic xmlns:pic="http://schemas.openxmlformats.org/drawingml/2006/picture">
                         <pic:nvPicPr>
-                          <pic:cNvPr id="743647482" name=""/>
+                          <pic:cNvPr id="633320440" name=""/>
                           <pic:cNvPicPr/>
                         </pic:nvPicPr>
                         <pic:blipFill>
@@ -12602,7 +12837,7 @@
                         <pic:spPr>
                           <a:xfrm>
                             <a:off x="0" y="0"/>
-                            <a:ext cx="6020640" cy="1781424"/>
+                            <a:ext cx="5944430" cy="1867161"/>
                           </a:xfrm>
                           <a:prstGeom prst="rect">
                             <a:avLst/>
@@ -12643,10 +12878,10 @@
             </w:pPr>
             <w:r>
               <w:drawing>
-                <wp:inline distT="0" distB="0" distL="0" distR="0" wp14:anchorId="635597B4" wp14:editId="20523CE6">
-                  <wp:extent cx="5829300" cy="596900"/>
+                <wp:inline distT="0" distB="0" distL="0" distR="0" wp14:anchorId="4188C970" wp14:editId="1A6EB946">
+                  <wp:extent cx="5944235" cy="574675"/>
                   <wp:effectExtent l="0" t="0" r="0" b="0"/>
-                  <wp:docPr id="2115054398" name="Picture 1"/>
+                  <wp:docPr id="3339076" name="Picture 1"/>
                   <wp:cNvGraphicFramePr>
                     <a:graphicFrameLocks xmlns:a="http://schemas.openxmlformats.org/drawingml/2006/main" noChangeAspect="1"/>
                   </wp:cNvGraphicFramePr>
@@ -12654,7 +12889,7 @@
                     <a:graphicData uri="http://schemas.openxmlformats.org/drawingml/2006/picture">
                       <pic:pic xmlns:pic="http://schemas.openxmlformats.org/drawingml/2006/picture">
                         <pic:nvPicPr>
-                          <pic:cNvPr id="2115054398" name=""/>
+                          <pic:cNvPr id="3339076" name=""/>
                           <pic:cNvPicPr/>
                         </pic:nvPicPr>
                         <pic:blipFill>
@@ -12666,7 +12901,7 @@
                         <pic:spPr>
                           <a:xfrm>
                             <a:off x="0" y="0"/>
-                            <a:ext cx="5829300" cy="596900"/>
+                            <a:ext cx="5944235" cy="574675"/>
                           </a:xfrm>
                           <a:prstGeom prst="rect">
                             <a:avLst/>
@@ -12681,22 +12916,7 @@
           </w:p>
           <w:p>
             <w:pPr>
-              <w:cnfStyle w:val="000000100000" w:firstRow="0" w:lastRow="0" w:firstColumn="0" w:lastColumn="0" w:oddVBand="0" w:evenVBand="0" w:oddHBand="1" w:evenHBand="0" w:firstRowFirstColumn="0" w:firstRowLastColumn="0" w:lastRowFirstColumn="0" w:lastRowLastColumn="0"/>
-            </w:pPr>
-          </w:p>
-          <w:p>
-            <w:pPr>
               <w:pStyle w:val="Heading2"/>
-              <w:cnfStyle w:val="000000100000" w:firstRow="0" w:lastRow="0" w:firstColumn="0" w:lastColumn="0" w:oddVBand="0" w:evenVBand="0" w:oddHBand="1" w:evenHBand="0" w:firstRowFirstColumn="0" w:firstRowLastColumn="0" w:lastRowFirstColumn="0" w:lastRowLastColumn="0"/>
-            </w:pPr>
-          </w:p>
-          <w:p>
-            <w:pPr>
-              <w:cnfStyle w:val="000000100000" w:firstRow="0" w:lastRow="0" w:firstColumn="0" w:lastColumn="0" w:oddVBand="0" w:evenVBand="0" w:oddHBand="1" w:evenHBand="0" w:firstRowFirstColumn="0" w:firstRowLastColumn="0" w:lastRowFirstColumn="0" w:lastRowLastColumn="0"/>
-            </w:pPr>
-          </w:p>
-          <w:p>
-            <w:pPr>
               <w:cnfStyle w:val="000000100000" w:firstRow="0" w:lastRow="0" w:firstColumn="0" w:lastColumn="0" w:oddVBand="0" w:evenVBand="0" w:oddHBand="1" w:evenHBand="0" w:firstRowFirstColumn="0" w:firstRowLastColumn="0" w:lastRowFirstColumn="0" w:lastRowLastColumn="0"/>
             </w:pPr>
           </w:p>
@@ -12782,12 +13002,17 @@
             <w:pPr>
               <w:cnfStyle w:val="000000000000" w:firstRow="0" w:lastRow="0" w:firstColumn="0" w:lastColumn="0" w:oddVBand="0" w:evenVBand="0" w:oddHBand="0" w:evenHBand="0" w:firstRowFirstColumn="0" w:firstRowLastColumn="0" w:lastRowFirstColumn="0" w:lastRowLastColumn="0"/>
             </w:pPr>
+          </w:p>
+          <w:p>
+            <w:pPr>
+              <w:cnfStyle w:val="000000000000" w:firstRow="0" w:lastRow="0" w:firstColumn="0" w:lastColumn="0" w:oddVBand="0" w:evenVBand="0" w:oddHBand="0" w:evenHBand="0" w:firstRowFirstColumn="0" w:firstRowLastColumn="0" w:lastRowFirstColumn="0" w:lastRowLastColumn="0"/>
+            </w:pPr>
             <w:r>
               <w:drawing>
-                <wp:inline distT="0" distB="0" distL="0" distR="0" wp14:anchorId="01FDF6C1" wp14:editId="06F00A68">
-                  <wp:extent cx="3886742" cy="2038635"/>
-                  <wp:effectExtent l="0" t="0" r="0" b="0"/>
-                  <wp:docPr id="454463971" name="Picture 1"/>
+                <wp:inline distT="0" distB="0" distL="0" distR="0" wp14:anchorId="5D352398" wp14:editId="5AA35476">
+                  <wp:extent cx="3724795" cy="2000529"/>
+                  <wp:effectExtent l="0" t="0" r="9525" b="0"/>
+                  <wp:docPr id="618186814" name="Picture 1"/>
                   <wp:cNvGraphicFramePr>
                     <a:graphicFrameLocks xmlns:a="http://schemas.openxmlformats.org/drawingml/2006/main" noChangeAspect="1"/>
                   </wp:cNvGraphicFramePr>
@@ -12795,7 +13020,7 @@
                     <a:graphicData uri="http://schemas.openxmlformats.org/drawingml/2006/picture">
                       <pic:pic xmlns:pic="http://schemas.openxmlformats.org/drawingml/2006/picture">
                         <pic:nvPicPr>
-                          <pic:cNvPr id="454463971" name=""/>
+                          <pic:cNvPr id="618186814" name=""/>
                           <pic:cNvPicPr/>
                         </pic:nvPicPr>
                         <pic:blipFill>
@@ -12807,7 +13032,7 @@
                         <pic:spPr>
                           <a:xfrm>
                             <a:off x="0" y="0"/>
-                            <a:ext cx="3886742" cy="2038635"/>
+                            <a:ext cx="3724795" cy="2000529"/>
                           </a:xfrm>
                           <a:prstGeom prst="rect">
                             <a:avLst/>
@@ -12822,6 +13047,11 @@
           </w:p>
           <w:p>
             <w:pPr>
+              <w:cnfStyle w:val="000000000000" w:firstRow="0" w:lastRow="0" w:firstColumn="0" w:lastColumn="0" w:oddVBand="0" w:evenVBand="0" w:oddHBand="0" w:evenHBand="0" w:firstRowFirstColumn="0" w:firstRowLastColumn="0" w:lastRowFirstColumn="0" w:lastRowLastColumn="0"/>
+            </w:pPr>
+          </w:p>
+          <w:p>
+            <w:pPr>
               <w:pStyle w:val="Heading3"/>
               <w:cnfStyle w:val="000000000000" w:firstRow="0" w:lastRow="0" w:firstColumn="0" w:lastColumn="0" w:oddVBand="0" w:evenVBand="0" w:oddHBand="0" w:evenHBand="0" w:firstRowFirstColumn="0" w:firstRowLastColumn="0" w:lastRowFirstColumn="0" w:lastRowLastColumn="0"/>
             </w:pPr>
@@ -12856,10 +13086,10 @@
             </w:pPr>
             <w:r>
               <w:drawing>
-                <wp:inline distT="0" distB="0" distL="0" distR="0" wp14:anchorId="5CF32D2E" wp14:editId="7770E0EF">
-                  <wp:extent cx="5895975" cy="655955"/>
-                  <wp:effectExtent l="0" t="0" r="9525" b="0"/>
-                  <wp:docPr id="1772653426" name="Picture 1"/>
+                <wp:inline distT="0" distB="0" distL="0" distR="0" wp14:anchorId="42DB6BD1" wp14:editId="1645AF8D">
+                  <wp:extent cx="5924550" cy="648335"/>
+                  <wp:effectExtent l="0" t="0" r="0" b="0"/>
+                  <wp:docPr id="395799846" name="Picture 1"/>
                   <wp:cNvGraphicFramePr>
                     <a:graphicFrameLocks xmlns:a="http://schemas.openxmlformats.org/drawingml/2006/main" noChangeAspect="1"/>
                   </wp:cNvGraphicFramePr>
@@ -12867,7 +13097,7 @@
                     <a:graphicData uri="http://schemas.openxmlformats.org/drawingml/2006/picture">
                       <pic:pic xmlns:pic="http://schemas.openxmlformats.org/drawingml/2006/picture">
                         <pic:nvPicPr>
-                          <pic:cNvPr id="1772653426" name=""/>
+                          <pic:cNvPr id="395799846" name=""/>
                           <pic:cNvPicPr/>
                         </pic:nvPicPr>
                         <pic:blipFill>
@@ -12879,7 +13109,7 @@
                         <pic:spPr>
                           <a:xfrm>
                             <a:off x="0" y="0"/>
-                            <a:ext cx="5895975" cy="655955"/>
+                            <a:ext cx="5924550" cy="648335"/>
                           </a:xfrm>
                           <a:prstGeom prst="rect">
                             <a:avLst/>
@@ -12903,10 +13133,10 @@
             </w:pPr>
             <w:r>
               <w:drawing>
-                <wp:inline distT="0" distB="0" distL="0" distR="0" wp14:anchorId="4377D7B8" wp14:editId="70C25DB0">
-                  <wp:extent cx="5886450" cy="1929130"/>
-                  <wp:effectExtent l="0" t="0" r="0" b="0"/>
-                  <wp:docPr id="1646959438" name="Picture 1"/>
+                <wp:inline distT="0" distB="0" distL="0" distR="0" wp14:anchorId="793CD8C0" wp14:editId="2E5432DD">
+                  <wp:extent cx="5153744" cy="2181529"/>
+                  <wp:effectExtent l="0" t="0" r="8890" b="9525"/>
+                  <wp:docPr id="590299105" name="Picture 1"/>
                   <wp:cNvGraphicFramePr>
                     <a:graphicFrameLocks xmlns:a="http://schemas.openxmlformats.org/drawingml/2006/main" noChangeAspect="1"/>
                   </wp:cNvGraphicFramePr>
@@ -12914,7 +13144,7 @@
                     <a:graphicData uri="http://schemas.openxmlformats.org/drawingml/2006/picture">
                       <pic:pic xmlns:pic="http://schemas.openxmlformats.org/drawingml/2006/picture">
                         <pic:nvPicPr>
-                          <pic:cNvPr id="1646959438" name=""/>
+                          <pic:cNvPr id="590299105" name=""/>
                           <pic:cNvPicPr/>
                         </pic:nvPicPr>
                         <pic:blipFill>
@@ -12926,7 +13156,7 @@
                         <pic:spPr>
                           <a:xfrm>
                             <a:off x="0" y="0"/>
-                            <a:ext cx="5886450" cy="1929130"/>
+                            <a:ext cx="5153744" cy="2181529"/>
                           </a:xfrm>
                           <a:prstGeom prst="rect">
                             <a:avLst/>
@@ -13065,7 +13295,21 @@
               <w:rPr>
                 <w:rStyle w:val="Emphasis"/>
               </w:rPr>
-              <w:t>Appendix F: Working With Table</w:t>
+              <w:t xml:space="preserve">Appendix F: Working </w:t>
+            </w:r>
+            <w:proofErr w:type="gramStart"/>
+            <w:r>
+              <w:rPr>
+                <w:rStyle w:val="Emphasis"/>
+              </w:rPr>
+              <w:t>With</w:t>
+            </w:r>
+            <w:proofErr w:type="gramEnd"/>
+            <w:r>
+              <w:rPr>
+                <w:rStyle w:val="Emphasis"/>
+              </w:rPr>
+              <w:t xml:space="preserve"> Table</w:t>
             </w:r>
             <w:r>
               <w:rPr>
@@ -13377,7 +13621,7 @@
                       <w:sz w:val="18"/>
                       <w:szCs w:val="20"/>
                     </w:rPr>
-                    <w:t>Clients</w:t>
+                    <w:t>Working With</w:t>
                   </w:r>
                 </w:p>
               </w:tc>
@@ -13427,7 +13671,13 @@
                     <w:rPr>
                       <w:rStyle w:val="InlineCode"/>
                     </w:rPr>
-                    <w:t>clients</w:t>
+                    <w:t>w</w:t>
+                  </w:r>
+                  <w:r>
+                    <w:rPr>
+                      <w:rStyle w:val="InlineCode"/>
+                    </w:rPr>
+                    <w:t>orking_with</w:t>
                   </w:r>
                 </w:p>
               </w:tc>
@@ -13468,7 +13718,7 @@
               <w:tc>
                 <w:tcPr>
                   <w:cnfStyle w:val="001000000000" w:firstRow="0" w:lastRow="0" w:firstColumn="1" w:lastColumn="0" w:oddVBand="0" w:evenVBand="0" w:oddHBand="0" w:evenHBand="0" w:firstRowFirstColumn="0" w:firstRowLastColumn="0" w:lastRowFirstColumn="0" w:lastRowLastColumn="0"/>
-                  <w:tcW w:w="2010" w:type="dxa"/>
+                  <w:tcW w:w="2065" w:type="dxa"/>
                 </w:tcPr>
                 <w:p>
                   <w:pPr>
@@ -13489,7 +13739,7 @@
               </w:tc>
               <w:tc>
                 <w:tcPr>
-                  <w:tcW w:w="1843" w:type="dxa"/>
+                  <w:tcW w:w="1894" w:type="dxa"/>
                 </w:tcPr>
                 <w:p>
                   <w:pPr>
@@ -13511,7 +13761,7 @@
               </w:tc>
               <w:tc>
                 <w:tcPr>
-                  <w:tcW w:w="1417" w:type="dxa"/>
+                  <w:tcW w:w="1456" w:type="dxa"/>
                 </w:tcPr>
                 <w:p>
                   <w:pPr>
@@ -13533,7 +13783,7 @@
               </w:tc>
               <w:tc>
                 <w:tcPr>
-                  <w:tcW w:w="851" w:type="dxa"/>
+                  <w:tcW w:w="874" w:type="dxa"/>
                 </w:tcPr>
                 <w:p>
                   <w:pPr>
@@ -13555,7 +13805,7 @@
               </w:tc>
               <w:tc>
                 <w:tcPr>
-                  <w:tcW w:w="2858" w:type="dxa"/>
+                  <w:tcW w:w="2937" w:type="dxa"/>
                 </w:tcPr>
                 <w:p>
                   <w:pPr>
@@ -13585,7 +13835,7 @@
               <w:tc>
                 <w:tcPr>
                   <w:cnfStyle w:val="001000000000" w:firstRow="0" w:lastRow="0" w:firstColumn="1" w:lastColumn="0" w:oddVBand="0" w:evenVBand="0" w:oddHBand="0" w:evenHBand="0" w:firstRowFirstColumn="0" w:firstRowLastColumn="0" w:lastRowFirstColumn="0" w:lastRowLastColumn="0"/>
-                  <w:tcW w:w="2010" w:type="dxa"/>
+                  <w:tcW w:w="2065" w:type="dxa"/>
                 </w:tcPr>
                 <w:p>
                   <w:pPr>
@@ -13606,7 +13856,7 @@
               </w:tc>
               <w:tc>
                 <w:tcPr>
-                  <w:tcW w:w="1843" w:type="dxa"/>
+                  <w:tcW w:w="1894" w:type="dxa"/>
                 </w:tcPr>
                 <w:p>
                   <w:pPr>
@@ -13628,7 +13878,7 @@
               </w:tc>
               <w:tc>
                 <w:tcPr>
-                  <w:tcW w:w="1417" w:type="dxa"/>
+                  <w:tcW w:w="1456" w:type="dxa"/>
                 </w:tcPr>
                 <w:p>
                   <w:pPr>
@@ -13639,11 +13889,18 @@
                       <w:szCs w:val="20"/>
                     </w:rPr>
                   </w:pPr>
+                  <w:r>
+                    <w:rPr>
+                      <w:sz w:val="18"/>
+                      <w:szCs w:val="20"/>
+                    </w:rPr>
+                    <w:t>Big Integer</w:t>
+                  </w:r>
                 </w:p>
               </w:tc>
               <w:tc>
                 <w:tcPr>
-                  <w:tcW w:w="851" w:type="dxa"/>
+                  <w:tcW w:w="874" w:type="dxa"/>
                 </w:tcPr>
                 <w:p>
                   <w:pPr>
@@ -13658,7 +13915,7 @@
               </w:tc>
               <w:tc>
                 <w:tcPr>
-                  <w:tcW w:w="2858" w:type="dxa"/>
+                  <w:tcW w:w="2937" w:type="dxa"/>
                 </w:tcPr>
                 <w:p>
                   <w:pPr>
@@ -13669,6 +13926,47 @@
                       <w:szCs w:val="20"/>
                     </w:rPr>
                   </w:pPr>
+                  <w:r>
+                    <w:rPr>
+                      <w:sz w:val="18"/>
+                      <w:szCs w:val="20"/>
+                    </w:rPr>
+                    <w:t>Auto Increment</w:t>
+                  </w:r>
+                </w:p>
+                <w:p>
+                  <w:pPr>
+                    <w:spacing w:after="0" w:line="240" w:lineRule="auto"/>
+                    <w:cnfStyle w:val="000000000000" w:firstRow="0" w:lastRow="0" w:firstColumn="0" w:lastColumn="0" w:oddVBand="0" w:evenVBand="0" w:oddHBand="0" w:evenHBand="0" w:firstRowFirstColumn="0" w:firstRowLastColumn="0" w:lastRowFirstColumn="0" w:lastRowLastColumn="0"/>
+                    <w:rPr>
+                      <w:sz w:val="18"/>
+                      <w:szCs w:val="20"/>
+                    </w:rPr>
+                  </w:pPr>
+                  <w:r>
+                    <w:rPr>
+                      <w:sz w:val="18"/>
+                      <w:szCs w:val="20"/>
+                    </w:rPr>
+                    <w:t>Unsigned</w:t>
+                  </w:r>
+                </w:p>
+                <w:p>
+                  <w:pPr>
+                    <w:spacing w:after="0" w:line="240" w:lineRule="auto"/>
+                    <w:cnfStyle w:val="000000000000" w:firstRow="0" w:lastRow="0" w:firstColumn="0" w:lastColumn="0" w:oddVBand="0" w:evenVBand="0" w:oddHBand="0" w:evenHBand="0" w:firstRowFirstColumn="0" w:firstRowLastColumn="0" w:lastRowFirstColumn="0" w:lastRowLastColumn="0"/>
+                    <w:rPr>
+                      <w:sz w:val="18"/>
+                      <w:szCs w:val="20"/>
+                    </w:rPr>
+                  </w:pPr>
+                  <w:r>
+                    <w:rPr>
+                      <w:sz w:val="18"/>
+                      <w:szCs w:val="20"/>
+                    </w:rPr>
+                    <w:t>Primary Key</w:t>
+                  </w:r>
                 </w:p>
               </w:tc>
             </w:tr>
@@ -13679,11 +13977,77 @@
               <w:tc>
                 <w:tcPr>
                   <w:cnfStyle w:val="001000000000" w:firstRow="0" w:lastRow="0" w:firstColumn="1" w:lastColumn="0" w:oddVBand="0" w:evenVBand="0" w:oddHBand="0" w:evenHBand="0" w:firstRowFirstColumn="0" w:firstRowLastColumn="0" w:lastRowFirstColumn="0" w:lastRowLastColumn="0"/>
-                  <w:tcW w:w="2010" w:type="dxa"/>
+                  <w:tcW w:w="2065" w:type="dxa"/>
                 </w:tcPr>
                 <w:p>
                   <w:pPr>
                     <w:spacing w:after="0" w:line="240" w:lineRule="auto"/>
+                    <w:rPr>
+                      <w:sz w:val="18"/>
+                      <w:szCs w:val="20"/>
+                    </w:rPr>
+                  </w:pPr>
+                  <w:r>
+                    <w:rPr>
+                      <w:sz w:val="18"/>
+                      <w:szCs w:val="20"/>
+                    </w:rPr>
+                    <w:t>Employee ID</w:t>
+                  </w:r>
+                </w:p>
+              </w:tc>
+              <w:tc>
+                <w:tcPr>
+                  <w:tcW w:w="1894" w:type="dxa"/>
+                </w:tcPr>
+                <w:p>
+                  <w:pPr>
+                    <w:spacing w:after="0" w:line="240" w:lineRule="auto"/>
+                    <w:cnfStyle w:val="000000000000" w:firstRow="0" w:lastRow="0" w:firstColumn="0" w:lastColumn="0" w:oddVBand="0" w:evenVBand="0" w:oddHBand="0" w:evenHBand="0" w:firstRowFirstColumn="0" w:firstRowLastColumn="0" w:lastRowFirstColumn="0" w:lastRowLastColumn="0"/>
+                    <w:rPr>
+                      <w:rStyle w:val="InlineCode"/>
+                      <w:sz w:val="18"/>
+                    </w:rPr>
+                  </w:pPr>
+                  <w:r>
+                    <w:rPr>
+                      <w:rStyle w:val="InlineCode"/>
+                      <w:sz w:val="18"/>
+                    </w:rPr>
+                    <w:t>employee_id</w:t>
+                  </w:r>
+                </w:p>
+              </w:tc>
+              <w:tc>
+                <w:tcPr>
+                  <w:tcW w:w="1456" w:type="dxa"/>
+                </w:tcPr>
+                <w:p>
+                  <w:pPr>
+                    <w:spacing w:after="0" w:line="240" w:lineRule="auto"/>
+                    <w:cnfStyle w:val="000000000000" w:firstRow="0" w:lastRow="0" w:firstColumn="0" w:lastColumn="0" w:oddVBand="0" w:evenVBand="0" w:oddHBand="0" w:evenHBand="0" w:firstRowFirstColumn="0" w:firstRowLastColumn="0" w:lastRowFirstColumn="0" w:lastRowLastColumn="0"/>
+                    <w:rPr>
+                      <w:sz w:val="18"/>
+                      <w:szCs w:val="20"/>
+                    </w:rPr>
+                  </w:pPr>
+                  <w:r>
+                    <w:rPr>
+                      <w:sz w:val="18"/>
+                      <w:szCs w:val="20"/>
+                    </w:rPr>
+                    <w:t>Big Integer</w:t>
+                  </w:r>
+                </w:p>
+              </w:tc>
+              <w:tc>
+                <w:tcPr>
+                  <w:tcW w:w="874" w:type="dxa"/>
+                </w:tcPr>
+                <w:p>
+                  <w:pPr>
+                    <w:spacing w:after="0" w:line="240" w:lineRule="auto"/>
+                    <w:cnfStyle w:val="000000000000" w:firstRow="0" w:lastRow="0" w:firstColumn="0" w:lastColumn="0" w:oddVBand="0" w:evenVBand="0" w:oddHBand="0" w:evenHBand="0" w:firstRowFirstColumn="0" w:firstRowLastColumn="0" w:lastRowFirstColumn="0" w:lastRowLastColumn="0"/>
                     <w:rPr>
                       <w:sz w:val="18"/>
                       <w:szCs w:val="20"/>
@@ -13693,23 +14057,25 @@
               </w:tc>
               <w:tc>
                 <w:tcPr>
-                  <w:tcW w:w="1843" w:type="dxa"/>
+                  <w:tcW w:w="2937" w:type="dxa"/>
                 </w:tcPr>
                 <w:p>
                   <w:pPr>
                     <w:spacing w:after="0" w:line="240" w:lineRule="auto"/>
                     <w:cnfStyle w:val="000000000000" w:firstRow="0" w:lastRow="0" w:firstColumn="0" w:lastColumn="0" w:oddVBand="0" w:evenVBand="0" w:oddHBand="0" w:evenHBand="0" w:firstRowFirstColumn="0" w:firstRowLastColumn="0" w:lastRowFirstColumn="0" w:lastRowLastColumn="0"/>
                     <w:rPr>
-                      <w:rStyle w:val="InlineCode"/>
                       <w:sz w:val="18"/>
+                      <w:szCs w:val="20"/>
                     </w:rPr>
                   </w:pPr>
+                  <w:r>
+                    <w:rPr>
+                      <w:sz w:val="18"/>
+                      <w:szCs w:val="20"/>
+                    </w:rPr>
+                    <w:t>Unsigned</w:t>
+                  </w:r>
                 </w:p>
-              </w:tc>
-              <w:tc>
-                <w:tcPr>
-                  <w:tcW w:w="1417" w:type="dxa"/>
-                </w:tcPr>
                 <w:p>
                   <w:pPr>
                     <w:spacing w:after="0" w:line="240" w:lineRule="auto"/>
@@ -13719,12 +14085,14 @@
                       <w:szCs w:val="20"/>
                     </w:rPr>
                   </w:pPr>
+                  <w:r>
+                    <w:rPr>
+                      <w:sz w:val="18"/>
+                      <w:szCs w:val="20"/>
+                    </w:rPr>
+                    <w:t>Not Null</w:t>
+                  </w:r>
                 </w:p>
-              </w:tc>
-              <w:tc>
-                <w:tcPr>
-                  <w:tcW w:w="851" w:type="dxa"/>
-                </w:tcPr>
                 <w:p>
                   <w:pPr>
                     <w:spacing w:after="0" w:line="240" w:lineRule="auto"/>
@@ -13734,21 +14102,13 @@
                       <w:szCs w:val="20"/>
                     </w:rPr>
                   </w:pPr>
-                </w:p>
-              </w:tc>
-              <w:tc>
-                <w:tcPr>
-                  <w:tcW w:w="2858" w:type="dxa"/>
-                </w:tcPr>
-                <w:p>
-                  <w:pPr>
-                    <w:spacing w:after="0" w:line="240" w:lineRule="auto"/>
-                    <w:cnfStyle w:val="000000000000" w:firstRow="0" w:lastRow="0" w:firstColumn="0" w:lastColumn="0" w:oddVBand="0" w:evenVBand="0" w:oddHBand="0" w:evenHBand="0" w:firstRowFirstColumn="0" w:firstRowLastColumn="0" w:lastRowFirstColumn="0" w:lastRowLastColumn="0"/>
+                  <w:r>
                     <w:rPr>
                       <w:sz w:val="18"/>
                       <w:szCs w:val="20"/>
                     </w:rPr>
-                  </w:pPr>
+                    <w:t>Default 0</w:t>
+                  </w:r>
                 </w:p>
               </w:tc>
             </w:tr>
@@ -13759,11 +14119,77 @@
               <w:tc>
                 <w:tcPr>
                   <w:cnfStyle w:val="001000000000" w:firstRow="0" w:lastRow="0" w:firstColumn="1" w:lastColumn="0" w:oddVBand="0" w:evenVBand="0" w:oddHBand="0" w:evenHBand="0" w:firstRowFirstColumn="0" w:firstRowLastColumn="0" w:lastRowFirstColumn="0" w:lastRowLastColumn="0"/>
-                  <w:tcW w:w="2010" w:type="dxa"/>
+                  <w:tcW w:w="2065" w:type="dxa"/>
                 </w:tcPr>
                 <w:p>
                   <w:pPr>
                     <w:spacing w:after="0" w:line="240" w:lineRule="auto"/>
+                    <w:rPr>
+                      <w:sz w:val="18"/>
+                      <w:szCs w:val="20"/>
+                    </w:rPr>
+                  </w:pPr>
+                  <w:r>
+                    <w:rPr>
+                      <w:sz w:val="18"/>
+                      <w:szCs w:val="20"/>
+                    </w:rPr>
+                    <w:t>Client ID</w:t>
+                  </w:r>
+                </w:p>
+              </w:tc>
+              <w:tc>
+                <w:tcPr>
+                  <w:tcW w:w="1894" w:type="dxa"/>
+                </w:tcPr>
+                <w:p>
+                  <w:pPr>
+                    <w:spacing w:after="0" w:line="240" w:lineRule="auto"/>
+                    <w:cnfStyle w:val="000000000000" w:firstRow="0" w:lastRow="0" w:firstColumn="0" w:lastColumn="0" w:oddVBand="0" w:evenVBand="0" w:oddHBand="0" w:evenHBand="0" w:firstRowFirstColumn="0" w:firstRowLastColumn="0" w:lastRowFirstColumn="0" w:lastRowLastColumn="0"/>
+                    <w:rPr>
+                      <w:rStyle w:val="InlineCode"/>
+                      <w:sz w:val="18"/>
+                    </w:rPr>
+                  </w:pPr>
+                  <w:r>
+                    <w:rPr>
+                      <w:rStyle w:val="InlineCode"/>
+                      <w:sz w:val="18"/>
+                    </w:rPr>
+                    <w:t>client_id</w:t>
+                  </w:r>
+                </w:p>
+              </w:tc>
+              <w:tc>
+                <w:tcPr>
+                  <w:tcW w:w="1456" w:type="dxa"/>
+                </w:tcPr>
+                <w:p>
+                  <w:pPr>
+                    <w:spacing w:after="0" w:line="240" w:lineRule="auto"/>
+                    <w:cnfStyle w:val="000000000000" w:firstRow="0" w:lastRow="0" w:firstColumn="0" w:lastColumn="0" w:oddVBand="0" w:evenVBand="0" w:oddHBand="0" w:evenHBand="0" w:firstRowFirstColumn="0" w:firstRowLastColumn="0" w:lastRowFirstColumn="0" w:lastRowLastColumn="0"/>
+                    <w:rPr>
+                      <w:sz w:val="18"/>
+                      <w:szCs w:val="20"/>
+                    </w:rPr>
+                  </w:pPr>
+                  <w:r>
+                    <w:rPr>
+                      <w:sz w:val="18"/>
+                      <w:szCs w:val="20"/>
+                    </w:rPr>
+                    <w:t>Big Integer</w:t>
+                  </w:r>
+                </w:p>
+              </w:tc>
+              <w:tc>
+                <w:tcPr>
+                  <w:tcW w:w="874" w:type="dxa"/>
+                </w:tcPr>
+                <w:p>
+                  <w:pPr>
+                    <w:spacing w:after="0" w:line="240" w:lineRule="auto"/>
+                    <w:cnfStyle w:val="000000000000" w:firstRow="0" w:lastRow="0" w:firstColumn="0" w:lastColumn="0" w:oddVBand="0" w:evenVBand="0" w:oddHBand="0" w:evenHBand="0" w:firstRowFirstColumn="0" w:firstRowLastColumn="0" w:lastRowFirstColumn="0" w:lastRowLastColumn="0"/>
                     <w:rPr>
                       <w:sz w:val="18"/>
                       <w:szCs w:val="20"/>
@@ -13773,23 +14199,25 @@
               </w:tc>
               <w:tc>
                 <w:tcPr>
-                  <w:tcW w:w="1843" w:type="dxa"/>
+                  <w:tcW w:w="2937" w:type="dxa"/>
                 </w:tcPr>
                 <w:p>
                   <w:pPr>
                     <w:spacing w:after="0" w:line="240" w:lineRule="auto"/>
                     <w:cnfStyle w:val="000000000000" w:firstRow="0" w:lastRow="0" w:firstColumn="0" w:lastColumn="0" w:oddVBand="0" w:evenVBand="0" w:oddHBand="0" w:evenHBand="0" w:firstRowFirstColumn="0" w:firstRowLastColumn="0" w:lastRowFirstColumn="0" w:lastRowLastColumn="0"/>
                     <w:rPr>
-                      <w:rStyle w:val="InlineCode"/>
                       <w:sz w:val="18"/>
+                      <w:szCs w:val="20"/>
                     </w:rPr>
                   </w:pPr>
+                  <w:r>
+                    <w:rPr>
+                      <w:sz w:val="18"/>
+                      <w:szCs w:val="20"/>
+                    </w:rPr>
+                    <w:t>Unsigned</w:t>
+                  </w:r>
                 </w:p>
-              </w:tc>
-              <w:tc>
-                <w:tcPr>
-                  <w:tcW w:w="1417" w:type="dxa"/>
-                </w:tcPr>
                 <w:p>
                   <w:pPr>
                     <w:spacing w:after="0" w:line="240" w:lineRule="auto"/>
@@ -13799,12 +14227,14 @@
                       <w:szCs w:val="20"/>
                     </w:rPr>
                   </w:pPr>
+                  <w:r>
+                    <w:rPr>
+                      <w:sz w:val="18"/>
+                      <w:szCs w:val="20"/>
+                    </w:rPr>
+                    <w:t>Not Null</w:t>
+                  </w:r>
                 </w:p>
-              </w:tc>
-              <w:tc>
-                <w:tcPr>
-                  <w:tcW w:w="851" w:type="dxa"/>
-                </w:tcPr>
                 <w:p>
                   <w:pPr>
                     <w:spacing w:after="0" w:line="240" w:lineRule="auto"/>
@@ -13814,21 +14244,13 @@
                       <w:szCs w:val="20"/>
                     </w:rPr>
                   </w:pPr>
-                </w:p>
-              </w:tc>
-              <w:tc>
-                <w:tcPr>
-                  <w:tcW w:w="2858" w:type="dxa"/>
-                </w:tcPr>
-                <w:p>
-                  <w:pPr>
-                    <w:spacing w:after="0" w:line="240" w:lineRule="auto"/>
-                    <w:cnfStyle w:val="000000000000" w:firstRow="0" w:lastRow="0" w:firstColumn="0" w:lastColumn="0" w:oddVBand="0" w:evenVBand="0" w:oddHBand="0" w:evenHBand="0" w:firstRowFirstColumn="0" w:firstRowLastColumn="0" w:lastRowFirstColumn="0" w:lastRowLastColumn="0"/>
+                  <w:r>
                     <w:rPr>
                       <w:sz w:val="18"/>
                       <w:szCs w:val="20"/>
                     </w:rPr>
-                  </w:pPr>
+                    <w:t>Default 0</w:t>
+                  </w:r>
                 </w:p>
               </w:tc>
             </w:tr>
@@ -13839,11 +14261,76 @@
               <w:tc>
                 <w:tcPr>
                   <w:cnfStyle w:val="001000000000" w:firstRow="0" w:lastRow="0" w:firstColumn="1" w:lastColumn="0" w:oddVBand="0" w:evenVBand="0" w:oddHBand="0" w:evenHBand="0" w:firstRowFirstColumn="0" w:firstRowLastColumn="0" w:lastRowFirstColumn="0" w:lastRowLastColumn="0"/>
-                  <w:tcW w:w="2010" w:type="dxa"/>
+                  <w:tcW w:w="2065" w:type="dxa"/>
                 </w:tcPr>
                 <w:p>
                   <w:pPr>
                     <w:spacing w:after="0" w:line="240" w:lineRule="auto"/>
+                    <w:rPr>
+                      <w:sz w:val="18"/>
+                      <w:szCs w:val="20"/>
+                    </w:rPr>
+                  </w:pPr>
+                  <w:r>
+                    <w:rPr>
+                      <w:sz w:val="18"/>
+                      <w:szCs w:val="20"/>
+                    </w:rPr>
+                    <w:t>Total Sales</w:t>
+                  </w:r>
+                </w:p>
+              </w:tc>
+              <w:tc>
+                <w:tcPr>
+                  <w:tcW w:w="1894" w:type="dxa"/>
+                </w:tcPr>
+                <w:p>
+                  <w:pPr>
+                    <w:spacing w:after="0" w:line="240" w:lineRule="auto"/>
+                    <w:cnfStyle w:val="000000000000" w:firstRow="0" w:lastRow="0" w:firstColumn="0" w:lastColumn="0" w:oddVBand="0" w:evenVBand="0" w:oddHBand="0" w:evenHBand="0" w:firstRowFirstColumn="0" w:firstRowLastColumn="0" w:lastRowFirstColumn="0" w:lastRowLastColumn="0"/>
+                    <w:rPr>
+                      <w:rStyle w:val="InlineCode"/>
+                      <w:sz w:val="18"/>
+                    </w:rPr>
+                  </w:pPr>
+                  <w:r>
+                    <w:rPr>
+                      <w:rStyle w:val="InlineCode"/>
+                    </w:rPr>
+                    <w:t>total_sales</w:t>
+                  </w:r>
+                </w:p>
+              </w:tc>
+              <w:tc>
+                <w:tcPr>
+                  <w:tcW w:w="1456" w:type="dxa"/>
+                </w:tcPr>
+                <w:p>
+                  <w:pPr>
+                    <w:spacing w:after="0" w:line="240" w:lineRule="auto"/>
+                    <w:cnfStyle w:val="000000000000" w:firstRow="0" w:lastRow="0" w:firstColumn="0" w:lastColumn="0" w:oddVBand="0" w:evenVBand="0" w:oddHBand="0" w:evenHBand="0" w:firstRowFirstColumn="0" w:firstRowLastColumn="0" w:lastRowFirstColumn="0" w:lastRowLastColumn="0"/>
+                    <w:rPr>
+                      <w:sz w:val="18"/>
+                      <w:szCs w:val="20"/>
+                    </w:rPr>
+                  </w:pPr>
+                  <w:r>
+                    <w:rPr>
+                      <w:sz w:val="18"/>
+                      <w:szCs w:val="20"/>
+                    </w:rPr>
+                    <w:t>Big Integer</w:t>
+                  </w:r>
+                </w:p>
+              </w:tc>
+              <w:tc>
+                <w:tcPr>
+                  <w:tcW w:w="874" w:type="dxa"/>
+                </w:tcPr>
+                <w:p>
+                  <w:pPr>
+                    <w:spacing w:after="0" w:line="240" w:lineRule="auto"/>
+                    <w:cnfStyle w:val="000000000000" w:firstRow="0" w:lastRow="0" w:firstColumn="0" w:lastColumn="0" w:oddVBand="0" w:evenVBand="0" w:oddHBand="0" w:evenHBand="0" w:firstRowFirstColumn="0" w:firstRowLastColumn="0" w:lastRowFirstColumn="0" w:lastRowLastColumn="0"/>
                     <w:rPr>
                       <w:sz w:val="18"/>
                       <w:szCs w:val="20"/>
@@ -13853,62 +14340,24 @@
               </w:tc>
               <w:tc>
                 <w:tcPr>
-                  <w:tcW w:w="1843" w:type="dxa"/>
+                  <w:tcW w:w="2937" w:type="dxa"/>
                 </w:tcPr>
                 <w:p>
                   <w:pPr>
                     <w:spacing w:after="0" w:line="240" w:lineRule="auto"/>
                     <w:cnfStyle w:val="000000000000" w:firstRow="0" w:lastRow="0" w:firstColumn="0" w:lastColumn="0" w:oddVBand="0" w:evenVBand="0" w:oddHBand="0" w:evenHBand="0" w:firstRowFirstColumn="0" w:firstRowLastColumn="0" w:lastRowFirstColumn="0" w:lastRowLastColumn="0"/>
                     <w:rPr>
-                      <w:rStyle w:val="InlineCode"/>
-                      <w:sz w:val="18"/>
-                    </w:rPr>
-                  </w:pPr>
-                </w:p>
-              </w:tc>
-              <w:tc>
-                <w:tcPr>
-                  <w:tcW w:w="1417" w:type="dxa"/>
-                </w:tcPr>
-                <w:p>
-                  <w:pPr>
-                    <w:spacing w:after="0" w:line="240" w:lineRule="auto"/>
-                    <w:cnfStyle w:val="000000000000" w:firstRow="0" w:lastRow="0" w:firstColumn="0" w:lastColumn="0" w:oddVBand="0" w:evenVBand="0" w:oddHBand="0" w:evenHBand="0" w:firstRowFirstColumn="0" w:firstRowLastColumn="0" w:lastRowFirstColumn="0" w:lastRowLastColumn="0"/>
-                    <w:rPr>
                       <w:sz w:val="18"/>
                       <w:szCs w:val="20"/>
                     </w:rPr>
                   </w:pPr>
-                </w:p>
-              </w:tc>
-              <w:tc>
-                <w:tcPr>
-                  <w:tcW w:w="851" w:type="dxa"/>
-                </w:tcPr>
-                <w:p>
-                  <w:pPr>
-                    <w:spacing w:after="0" w:line="240" w:lineRule="auto"/>
-                    <w:cnfStyle w:val="000000000000" w:firstRow="0" w:lastRow="0" w:firstColumn="0" w:lastColumn="0" w:oddVBand="0" w:evenVBand="0" w:oddHBand="0" w:evenHBand="0" w:firstRowFirstColumn="0" w:firstRowLastColumn="0" w:lastRowFirstColumn="0" w:lastRowLastColumn="0"/>
+                  <w:r>
                     <w:rPr>
                       <w:sz w:val="18"/>
                       <w:szCs w:val="20"/>
                     </w:rPr>
-                  </w:pPr>
-                </w:p>
-              </w:tc>
-              <w:tc>
-                <w:tcPr>
-                  <w:tcW w:w="2858" w:type="dxa"/>
-                </w:tcPr>
-                <w:p>
-                  <w:pPr>
-                    <w:spacing w:after="0" w:line="240" w:lineRule="auto"/>
-                    <w:cnfStyle w:val="000000000000" w:firstRow="0" w:lastRow="0" w:firstColumn="0" w:lastColumn="0" w:oddVBand="0" w:evenVBand="0" w:oddHBand="0" w:evenHBand="0" w:firstRowFirstColumn="0" w:firstRowLastColumn="0" w:lastRowFirstColumn="0" w:lastRowLastColumn="0"/>
-                    <w:rPr>
-                      <w:sz w:val="18"/>
-                      <w:szCs w:val="20"/>
-                    </w:rPr>
-                  </w:pPr>
+                    <w:t>Default 0</w:t>
+                  </w:r>
                 </w:p>
               </w:tc>
             </w:tr>
@@ -13919,7 +14368,7 @@
               <w:tc>
                 <w:tcPr>
                   <w:cnfStyle w:val="001000000000" w:firstRow="0" w:lastRow="0" w:firstColumn="1" w:lastColumn="0" w:oddVBand="0" w:evenVBand="0" w:oddHBand="0" w:evenHBand="0" w:firstRowFirstColumn="0" w:firstRowLastColumn="0" w:lastRowFirstColumn="0" w:lastRowLastColumn="0"/>
-                  <w:tcW w:w="2010" w:type="dxa"/>
+                  <w:tcW w:w="2065" w:type="dxa"/>
                 </w:tcPr>
                 <w:p>
                   <w:pPr>
@@ -13940,7 +14389,7 @@
               </w:tc>
               <w:tc>
                 <w:tcPr>
-                  <w:tcW w:w="1843" w:type="dxa"/>
+                  <w:tcW w:w="1894" w:type="dxa"/>
                 </w:tcPr>
                 <w:p>
                   <w:pPr>
@@ -13962,7 +14411,7 @@
               </w:tc>
               <w:tc>
                 <w:tcPr>
-                  <w:tcW w:w="1417" w:type="dxa"/>
+                  <w:tcW w:w="1456" w:type="dxa"/>
                 </w:tcPr>
                 <w:p>
                   <w:pPr>
@@ -13984,7 +14433,7 @@
               </w:tc>
               <w:tc>
                 <w:tcPr>
-                  <w:tcW w:w="851" w:type="dxa"/>
+                  <w:tcW w:w="874" w:type="dxa"/>
                 </w:tcPr>
                 <w:p>
                   <w:pPr>
@@ -13999,7 +14448,7 @@
               </w:tc>
               <w:tc>
                 <w:tcPr>
-                  <w:tcW w:w="2858" w:type="dxa"/>
+                  <w:tcW w:w="2937" w:type="dxa"/>
                 </w:tcPr>
                 <w:p>
                   <w:pPr>
@@ -14044,7 +14493,7 @@
               <w:tc>
                 <w:tcPr>
                   <w:cnfStyle w:val="001000000000" w:firstRow="0" w:lastRow="0" w:firstColumn="1" w:lastColumn="0" w:oddVBand="0" w:evenVBand="0" w:oddHBand="0" w:evenHBand="0" w:firstRowFirstColumn="0" w:firstRowLastColumn="0" w:lastRowFirstColumn="0" w:lastRowLastColumn="0"/>
-                  <w:tcW w:w="2010" w:type="dxa"/>
+                  <w:tcW w:w="2065" w:type="dxa"/>
                 </w:tcPr>
                 <w:p>
                   <w:pPr>
@@ -14065,7 +14514,7 @@
               </w:tc>
               <w:tc>
                 <w:tcPr>
-                  <w:tcW w:w="1843" w:type="dxa"/>
+                  <w:tcW w:w="1894" w:type="dxa"/>
                 </w:tcPr>
                 <w:p>
                   <w:pPr>
@@ -14087,7 +14536,7 @@
               </w:tc>
               <w:tc>
                 <w:tcPr>
-                  <w:tcW w:w="1417" w:type="dxa"/>
+                  <w:tcW w:w="1456" w:type="dxa"/>
                 </w:tcPr>
                 <w:p>
                   <w:pPr>
@@ -14109,7 +14558,7 @@
               </w:tc>
               <w:tc>
                 <w:tcPr>
-                  <w:tcW w:w="851" w:type="dxa"/>
+                  <w:tcW w:w="874" w:type="dxa"/>
                 </w:tcPr>
                 <w:p>
                   <w:pPr>
@@ -14124,7 +14573,7 @@
               </w:tc>
               <w:tc>
                 <w:tcPr>
-                  <w:tcW w:w="2858" w:type="dxa"/>
+                  <w:tcW w:w="2937" w:type="dxa"/>
                 </w:tcPr>
                 <w:p>
                   <w:pPr>
@@ -14176,7 +14625,157 @@
                 </w:p>
               </w:tc>
             </w:tr>
+            <w:tr>
+              <w:trPr>
+                <w:cantSplit/>
+              </w:trPr>
+              <w:tc>
+                <w:tcPr>
+                  <w:cnfStyle w:val="001000000000" w:firstRow="0" w:lastRow="0" w:firstColumn="1" w:lastColumn="0" w:oddVBand="0" w:evenVBand="0" w:oddHBand="0" w:evenHBand="0" w:firstRowFirstColumn="0" w:firstRowLastColumn="0" w:lastRowFirstColumn="0" w:lastRowLastColumn="0"/>
+                  <w:tcW w:w="2065" w:type="dxa"/>
+                </w:tcPr>
+                <w:p>
+                  <w:pPr>
+                    <w:spacing w:after="0" w:line="240" w:lineRule="auto"/>
+                    <w:rPr>
+                      <w:sz w:val="18"/>
+                      <w:szCs w:val="20"/>
+                    </w:rPr>
+                  </w:pPr>
+                </w:p>
+              </w:tc>
+              <w:tc>
+                <w:tcPr>
+                  <w:tcW w:w="1894" w:type="dxa"/>
+                </w:tcPr>
+                <w:p>
+                  <w:pPr>
+                    <w:spacing w:after="0" w:line="240" w:lineRule="auto"/>
+                    <w:cnfStyle w:val="000000000000" w:firstRow="0" w:lastRow="0" w:firstColumn="0" w:lastColumn="0" w:oddVBand="0" w:evenVBand="0" w:oddHBand="0" w:evenHBand="0" w:firstRowFirstColumn="0" w:firstRowLastColumn="0" w:lastRowFirstColumn="0" w:lastRowLastColumn="0"/>
+                    <w:rPr>
+                      <w:rStyle w:val="InlineCode"/>
+                      <w:sz w:val="18"/>
+                    </w:rPr>
+                  </w:pPr>
+                </w:p>
+              </w:tc>
+              <w:tc>
+                <w:tcPr>
+                  <w:tcW w:w="1456" w:type="dxa"/>
+                </w:tcPr>
+                <w:p>
+                  <w:pPr>
+                    <w:spacing w:after="0" w:line="240" w:lineRule="auto"/>
+                    <w:cnfStyle w:val="000000000000" w:firstRow="0" w:lastRow="0" w:firstColumn="0" w:lastColumn="0" w:oddVBand="0" w:evenVBand="0" w:oddHBand="0" w:evenHBand="0" w:firstRowFirstColumn="0" w:firstRowLastColumn="0" w:lastRowFirstColumn="0" w:lastRowLastColumn="0"/>
+                    <w:rPr>
+                      <w:sz w:val="18"/>
+                      <w:szCs w:val="20"/>
+                    </w:rPr>
+                  </w:pPr>
+                </w:p>
+              </w:tc>
+              <w:tc>
+                <w:tcPr>
+                  <w:tcW w:w="874" w:type="dxa"/>
+                </w:tcPr>
+                <w:p>
+                  <w:pPr>
+                    <w:spacing w:after="0" w:line="240" w:lineRule="auto"/>
+                    <w:cnfStyle w:val="000000000000" w:firstRow="0" w:lastRow="0" w:firstColumn="0" w:lastColumn="0" w:oddVBand="0" w:evenVBand="0" w:oddHBand="0" w:evenHBand="0" w:firstRowFirstColumn="0" w:firstRowLastColumn="0" w:lastRowFirstColumn="0" w:lastRowLastColumn="0"/>
+                    <w:rPr>
+                      <w:sz w:val="18"/>
+                      <w:szCs w:val="20"/>
+                    </w:rPr>
+                  </w:pPr>
+                </w:p>
+              </w:tc>
+              <w:tc>
+                <w:tcPr>
+                  <w:tcW w:w="2937" w:type="dxa"/>
+                </w:tcPr>
+                <w:p>
+                  <w:pPr>
+                    <w:spacing w:after="0" w:line="240" w:lineRule="auto"/>
+                    <w:cnfStyle w:val="000000000000" w:firstRow="0" w:lastRow="0" w:firstColumn="0" w:lastColumn="0" w:oddVBand="0" w:evenVBand="0" w:oddHBand="0" w:evenHBand="0" w:firstRowFirstColumn="0" w:firstRowLastColumn="0" w:lastRowFirstColumn="0" w:lastRowLastColumn="0"/>
+                    <w:rPr>
+                      <w:sz w:val="18"/>
+                      <w:szCs w:val="20"/>
+                    </w:rPr>
+                  </w:pPr>
+                </w:p>
+              </w:tc>
+            </w:tr>
           </w:tbl>
+          <w:p>
+            <w:pPr>
+              <w:cnfStyle w:val="000000100000" w:firstRow="0" w:lastRow="0" w:firstColumn="0" w:lastColumn="0" w:oddVBand="0" w:evenVBand="0" w:oddHBand="1" w:evenHBand="0" w:firstRowFirstColumn="0" w:firstRowLastColumn="0" w:lastRowFirstColumn="0" w:lastRowLastColumn="0"/>
+            </w:pPr>
+          </w:p>
+          <w:p>
+            <w:pPr>
+              <w:cnfStyle w:val="000000100000" w:firstRow="0" w:lastRow="0" w:firstColumn="0" w:lastColumn="0" w:oddVBand="0" w:evenVBand="0" w:oddHBand="1" w:evenHBand="0" w:firstRowFirstColumn="0" w:firstRowLastColumn="0" w:lastRowFirstColumn="0" w:lastRowLastColumn="0"/>
+            </w:pPr>
+          </w:p>
+          <w:p>
+            <w:pPr>
+              <w:cnfStyle w:val="000000100000" w:firstRow="0" w:lastRow="0" w:firstColumn="0" w:lastColumn="0" w:oddVBand="0" w:evenVBand="0" w:oddHBand="1" w:evenHBand="0" w:firstRowFirstColumn="0" w:firstRowLastColumn="0" w:lastRowFirstColumn="0" w:lastRowLastColumn="0"/>
+            </w:pPr>
+          </w:p>
+          <w:p>
+            <w:pPr>
+              <w:cnfStyle w:val="000000100000" w:firstRow="0" w:lastRow="0" w:firstColumn="0" w:lastColumn="0" w:oddVBand="0" w:evenVBand="0" w:oddHBand="1" w:evenHBand="0" w:firstRowFirstColumn="0" w:firstRowLastColumn="0" w:lastRowFirstColumn="0" w:lastRowLastColumn="0"/>
+            </w:pPr>
+          </w:p>
+          <w:p>
+            <w:pPr>
+              <w:cnfStyle w:val="000000100000" w:firstRow="0" w:lastRow="0" w:firstColumn="0" w:lastColumn="0" w:oddVBand="0" w:evenVBand="0" w:oddHBand="1" w:evenHBand="0" w:firstRowFirstColumn="0" w:firstRowLastColumn="0" w:lastRowFirstColumn="0" w:lastRowLastColumn="0"/>
+            </w:pPr>
+          </w:p>
+          <w:p>
+            <w:pPr>
+              <w:cnfStyle w:val="000000100000" w:firstRow="0" w:lastRow="0" w:firstColumn="0" w:lastColumn="0" w:oddVBand="0" w:evenVBand="0" w:oddHBand="1" w:evenHBand="0" w:firstRowFirstColumn="0" w:firstRowLastColumn="0" w:lastRowFirstColumn="0" w:lastRowLastColumn="0"/>
+            </w:pPr>
+          </w:p>
+          <w:p>
+            <w:pPr>
+              <w:cnfStyle w:val="000000100000" w:firstRow="0" w:lastRow="0" w:firstColumn="0" w:lastColumn="0" w:oddVBand="0" w:evenVBand="0" w:oddHBand="1" w:evenHBand="0" w:firstRowFirstColumn="0" w:firstRowLastColumn="0" w:lastRowFirstColumn="0" w:lastRowLastColumn="0"/>
+            </w:pPr>
+          </w:p>
+          <w:p>
+            <w:pPr>
+              <w:cnfStyle w:val="000000100000" w:firstRow="0" w:lastRow="0" w:firstColumn="0" w:lastColumn="0" w:oddVBand="0" w:evenVBand="0" w:oddHBand="1" w:evenHBand="0" w:firstRowFirstColumn="0" w:firstRowLastColumn="0" w:lastRowFirstColumn="0" w:lastRowLastColumn="0"/>
+            </w:pPr>
+          </w:p>
+          <w:p>
+            <w:pPr>
+              <w:cnfStyle w:val="000000100000" w:firstRow="0" w:lastRow="0" w:firstColumn="0" w:lastColumn="0" w:oddVBand="0" w:evenVBand="0" w:oddHBand="1" w:evenHBand="0" w:firstRowFirstColumn="0" w:firstRowLastColumn="0" w:lastRowFirstColumn="0" w:lastRowLastColumn="0"/>
+            </w:pPr>
+          </w:p>
+          <w:p>
+            <w:pPr>
+              <w:cnfStyle w:val="000000100000" w:firstRow="0" w:lastRow="0" w:firstColumn="0" w:lastColumn="0" w:oddVBand="0" w:evenVBand="0" w:oddHBand="1" w:evenHBand="0" w:firstRowFirstColumn="0" w:firstRowLastColumn="0" w:lastRowFirstColumn="0" w:lastRowLastColumn="0"/>
+            </w:pPr>
+          </w:p>
+          <w:p>
+            <w:pPr>
+              <w:cnfStyle w:val="000000100000" w:firstRow="0" w:lastRow="0" w:firstColumn="0" w:lastColumn="0" w:oddVBand="0" w:evenVBand="0" w:oddHBand="1" w:evenHBand="0" w:firstRowFirstColumn="0" w:firstRowLastColumn="0" w:lastRowFirstColumn="0" w:lastRowLastColumn="0"/>
+            </w:pPr>
+          </w:p>
+          <w:p>
+            <w:pPr>
+              <w:cnfStyle w:val="000000100000" w:firstRow="0" w:lastRow="0" w:firstColumn="0" w:lastColumn="0" w:oddVBand="0" w:evenVBand="0" w:oddHBand="1" w:evenHBand="0" w:firstRowFirstColumn="0" w:firstRowLastColumn="0" w:lastRowFirstColumn="0" w:lastRowLastColumn="0"/>
+            </w:pPr>
+          </w:p>
+          <w:p>
+            <w:pPr>
+              <w:cnfStyle w:val="000000100000" w:firstRow="0" w:lastRow="0" w:firstColumn="0" w:lastColumn="0" w:oddVBand="0" w:evenVBand="0" w:oddHBand="1" w:evenHBand="0" w:firstRowFirstColumn="0" w:firstRowLastColumn="0" w:lastRowFirstColumn="0" w:lastRowLastColumn="0"/>
+            </w:pPr>
+          </w:p>
+          <w:p>
+            <w:pPr>
+              <w:cnfStyle w:val="000000100000" w:firstRow="0" w:lastRow="0" w:firstColumn="0" w:lastColumn="0" w:oddVBand="0" w:evenVBand="0" w:oddHBand="1" w:evenHBand="0" w:firstRowFirstColumn="0" w:firstRowLastColumn="0" w:lastRowFirstColumn="0" w:lastRowLastColumn="0"/>
+            </w:pPr>
+          </w:p>
           <w:p>
             <w:pPr>
               <w:cnfStyle w:val="000000100000" w:firstRow="0" w:lastRow="0" w:firstColumn="0" w:lastColumn="0" w:oddVBand="0" w:evenVBand="0" w:oddHBand="1" w:evenHBand="0" w:firstRowFirstColumn="0" w:firstRowLastColumn="0" w:lastRowFirstColumn="0" w:lastRowLastColumn="0"/>
@@ -14200,6 +14799,7 @@
               <w:pStyle w:val="StepNumbering"/>
             </w:pPr>
             <w:r>
+              <w:lastRenderedPageBreak/>
               <w:t>A05</w:t>
             </w:r>
           </w:p>
@@ -14228,6 +14828,53 @@
           </w:p>
           <w:p>
             <w:pPr>
+              <w:cnfStyle w:val="000000000000" w:firstRow="0" w:lastRow="0" w:firstColumn="0" w:lastColumn="0" w:oddVBand="0" w:evenVBand="0" w:oddHBand="0" w:evenHBand="0" w:firstRowFirstColumn="0" w:firstRowLastColumn="0" w:lastRowFirstColumn="0" w:lastRowLastColumn="0"/>
+            </w:pPr>
+          </w:p>
+          <w:p>
+            <w:pPr>
+              <w:cnfStyle w:val="000000000000" w:firstRow="0" w:lastRow="0" w:firstColumn="0" w:lastColumn="0" w:oddVBand="0" w:evenVBand="0" w:oddHBand="0" w:evenHBand="0" w:firstRowFirstColumn="0" w:firstRowLastColumn="0" w:lastRowFirstColumn="0" w:lastRowLastColumn="0"/>
+            </w:pPr>
+            <w:r>
+              <w:drawing>
+                <wp:inline distT="0" distB="0" distL="0" distR="0" wp14:anchorId="54A33301" wp14:editId="13E87E4A">
+                  <wp:extent cx="5153744" cy="1810003"/>
+                  <wp:effectExtent l="0" t="0" r="0" b="0"/>
+                  <wp:docPr id="2032162202" name="Picture 1"/>
+                  <wp:cNvGraphicFramePr>
+                    <a:graphicFrameLocks xmlns:a="http://schemas.openxmlformats.org/drawingml/2006/main" noChangeAspect="1"/>
+                  </wp:cNvGraphicFramePr>
+                  <a:graphic xmlns:a="http://schemas.openxmlformats.org/drawingml/2006/main">
+                    <a:graphicData uri="http://schemas.openxmlformats.org/drawingml/2006/picture">
+                      <pic:pic xmlns:pic="http://schemas.openxmlformats.org/drawingml/2006/picture">
+                        <pic:nvPicPr>
+                          <pic:cNvPr id="2032162202" name=""/>
+                          <pic:cNvPicPr/>
+                        </pic:nvPicPr>
+                        <pic:blipFill>
+                          <a:blip r:embed="rId34"/>
+                          <a:stretch>
+                            <a:fillRect/>
+                          </a:stretch>
+                        </pic:blipFill>
+                        <pic:spPr>
+                          <a:xfrm>
+                            <a:off x="0" y="0"/>
+                            <a:ext cx="5153744" cy="1810003"/>
+                          </a:xfrm>
+                          <a:prstGeom prst="rect">
+                            <a:avLst/>
+                          </a:prstGeom>
+                        </pic:spPr>
+                      </pic:pic>
+                    </a:graphicData>
+                  </a:graphic>
+                </wp:inline>
+              </w:drawing>
+            </w:r>
+          </w:p>
+          <w:p>
+            <w:pPr>
               <w:pStyle w:val="Heading3"/>
               <w:cnfStyle w:val="000000000000" w:firstRow="0" w:lastRow="0" w:firstColumn="0" w:lastColumn="0" w:oddVBand="0" w:evenVBand="0" w:oddHBand="0" w:evenHBand="0" w:firstRowFirstColumn="0" w:firstRowLastColumn="0" w:lastRowFirstColumn="0" w:lastRowLastColumn="0"/>
             </w:pPr>
@@ -14237,10 +14884,69 @@
           </w:p>
           <w:p>
             <w:pPr>
+              <w:tabs>
+                <w:tab w:val="left" w:pos="6255"/>
+              </w:tabs>
               <w:cnfStyle w:val="000000000000" w:firstRow="0" w:lastRow="0" w:firstColumn="0" w:lastColumn="0" w:oddVBand="0" w:evenVBand="0" w:oddHBand="0" w:evenHBand="0" w:firstRowFirstColumn="0" w:firstRowLastColumn="0" w:lastRowFirstColumn="0" w:lastRowLastColumn="0"/>
             </w:pPr>
             <w:r>
               <w:t>Place a screenshot of the results of creating the table below</w:t>
+            </w:r>
+            <w:r>
+              <w:tab/>
+            </w:r>
+          </w:p>
+          <w:p>
+            <w:pPr>
+              <w:tabs>
+                <w:tab w:val="left" w:pos="6255"/>
+              </w:tabs>
+              <w:cnfStyle w:val="000000000000" w:firstRow="0" w:lastRow="0" w:firstColumn="0" w:lastColumn="0" w:oddVBand="0" w:evenVBand="0" w:oddHBand="0" w:evenHBand="0" w:firstRowFirstColumn="0" w:firstRowLastColumn="0" w:lastRowFirstColumn="0" w:lastRowLastColumn="0"/>
+            </w:pPr>
+          </w:p>
+          <w:p>
+            <w:pPr>
+              <w:tabs>
+                <w:tab w:val="left" w:pos="6255"/>
+              </w:tabs>
+              <w:cnfStyle w:val="000000000000" w:firstRow="0" w:lastRow="0" w:firstColumn="0" w:lastColumn="0" w:oddVBand="0" w:evenVBand="0" w:oddHBand="0" w:evenHBand="0" w:firstRowFirstColumn="0" w:firstRowLastColumn="0" w:lastRowFirstColumn="0" w:lastRowLastColumn="0"/>
+            </w:pPr>
+            <w:r>
+              <w:drawing>
+                <wp:inline distT="0" distB="0" distL="0" distR="0" wp14:anchorId="3E010F7E" wp14:editId="3DDF84B9">
+                  <wp:extent cx="5924550" cy="570230"/>
+                  <wp:effectExtent l="0" t="0" r="0" b="1270"/>
+                  <wp:docPr id="157622233" name="Picture 1"/>
+                  <wp:cNvGraphicFramePr>
+                    <a:graphicFrameLocks xmlns:a="http://schemas.openxmlformats.org/drawingml/2006/main" noChangeAspect="1"/>
+                  </wp:cNvGraphicFramePr>
+                  <a:graphic xmlns:a="http://schemas.openxmlformats.org/drawingml/2006/main">
+                    <a:graphicData uri="http://schemas.openxmlformats.org/drawingml/2006/picture">
+                      <pic:pic xmlns:pic="http://schemas.openxmlformats.org/drawingml/2006/picture">
+                        <pic:nvPicPr>
+                          <pic:cNvPr id="157622233" name=""/>
+                          <pic:cNvPicPr/>
+                        </pic:nvPicPr>
+                        <pic:blipFill>
+                          <a:blip r:embed="rId35"/>
+                          <a:stretch>
+                            <a:fillRect/>
+                          </a:stretch>
+                        </pic:blipFill>
+                        <pic:spPr>
+                          <a:xfrm>
+                            <a:off x="0" y="0"/>
+                            <a:ext cx="5924550" cy="570230"/>
+                          </a:xfrm>
+                          <a:prstGeom prst="rect">
+                            <a:avLst/>
+                          </a:prstGeom>
+                        </pic:spPr>
+                      </pic:pic>
+                    </a:graphicData>
+                  </a:graphic>
+                </wp:inline>
+              </w:drawing>
             </w:r>
           </w:p>
           <w:p>
@@ -14325,6 +15031,58 @@
           </w:p>
           <w:p>
             <w:pPr>
+              <w:cnfStyle w:val="000000100000" w:firstRow="0" w:lastRow="0" w:firstColumn="0" w:lastColumn="0" w:oddVBand="0" w:evenVBand="0" w:oddHBand="1" w:evenHBand="0" w:firstRowFirstColumn="0" w:firstRowLastColumn="0" w:lastRowFirstColumn="0" w:lastRowLastColumn="0"/>
+            </w:pPr>
+          </w:p>
+          <w:p>
+            <w:pPr>
+              <w:cnfStyle w:val="000000100000" w:firstRow="0" w:lastRow="0" w:firstColumn="0" w:lastColumn="0" w:oddVBand="0" w:evenVBand="0" w:oddHBand="1" w:evenHBand="0" w:firstRowFirstColumn="0" w:firstRowLastColumn="0" w:lastRowFirstColumn="0" w:lastRowLastColumn="0"/>
+            </w:pPr>
+            <w:r>
+              <w:drawing>
+                <wp:inline distT="0" distB="0" distL="0" distR="0" wp14:anchorId="762CA466" wp14:editId="29ABCAD4">
+                  <wp:extent cx="5001323" cy="2324424"/>
+                  <wp:effectExtent l="0" t="0" r="8890" b="0"/>
+                  <wp:docPr id="2096498568" name="Picture 1"/>
+                  <wp:cNvGraphicFramePr>
+                    <a:graphicFrameLocks xmlns:a="http://schemas.openxmlformats.org/drawingml/2006/main" noChangeAspect="1"/>
+                  </wp:cNvGraphicFramePr>
+                  <a:graphic xmlns:a="http://schemas.openxmlformats.org/drawingml/2006/main">
+                    <a:graphicData uri="http://schemas.openxmlformats.org/drawingml/2006/picture">
+                      <pic:pic xmlns:pic="http://schemas.openxmlformats.org/drawingml/2006/picture">
+                        <pic:nvPicPr>
+                          <pic:cNvPr id="2096498568" name=""/>
+                          <pic:cNvPicPr/>
+                        </pic:nvPicPr>
+                        <pic:blipFill>
+                          <a:blip r:embed="rId36"/>
+                          <a:stretch>
+                            <a:fillRect/>
+                          </a:stretch>
+                        </pic:blipFill>
+                        <pic:spPr>
+                          <a:xfrm>
+                            <a:off x="0" y="0"/>
+                            <a:ext cx="5001323" cy="2324424"/>
+                          </a:xfrm>
+                          <a:prstGeom prst="rect">
+                            <a:avLst/>
+                          </a:prstGeom>
+                        </pic:spPr>
+                      </pic:pic>
+                    </a:graphicData>
+                  </a:graphic>
+                </wp:inline>
+              </w:drawing>
+            </w:r>
+          </w:p>
+          <w:p>
+            <w:pPr>
+              <w:cnfStyle w:val="000000100000" w:firstRow="0" w:lastRow="0" w:firstColumn="0" w:lastColumn="0" w:oddVBand="0" w:evenVBand="0" w:oddHBand="1" w:evenHBand="0" w:firstRowFirstColumn="0" w:firstRowLastColumn="0" w:lastRowFirstColumn="0" w:lastRowLastColumn="0"/>
+            </w:pPr>
+          </w:p>
+          <w:p>
+            <w:pPr>
               <w:pStyle w:val="Heading3"/>
               <w:cnfStyle w:val="000000100000" w:firstRow="0" w:lastRow="0" w:firstColumn="0" w:lastColumn="0" w:oddVBand="0" w:evenVBand="0" w:oddHBand="1" w:evenHBand="0" w:firstRowFirstColumn="0" w:firstRowLastColumn="0" w:lastRowFirstColumn="0" w:lastRowLastColumn="0"/>
             </w:pPr>
@@ -14347,6 +15105,100 @@
             <w:r>
               <w:t>Place a screenshot of the results of seeding the table below.</w:t>
             </w:r>
+          </w:p>
+          <w:p>
+            <w:pPr>
+              <w:cnfStyle w:val="000000100000" w:firstRow="0" w:lastRow="0" w:firstColumn="0" w:lastColumn="0" w:oddVBand="0" w:evenVBand="0" w:oddHBand="1" w:evenHBand="0" w:firstRowFirstColumn="0" w:firstRowLastColumn="0" w:lastRowFirstColumn="0" w:lastRowLastColumn="0"/>
+            </w:pPr>
+          </w:p>
+          <w:p>
+            <w:pPr>
+              <w:cnfStyle w:val="000000100000" w:firstRow="0" w:lastRow="0" w:firstColumn="0" w:lastColumn="0" w:oddVBand="0" w:evenVBand="0" w:oddHBand="1" w:evenHBand="0" w:firstRowFirstColumn="0" w:firstRowLastColumn="0" w:lastRowFirstColumn="0" w:lastRowLastColumn="0"/>
+            </w:pPr>
+            <w:r>
+              <w:drawing>
+                <wp:inline distT="0" distB="0" distL="0" distR="0" wp14:anchorId="6BFF6342" wp14:editId="45F2EE06">
+                  <wp:extent cx="5943600" cy="659130"/>
+                  <wp:effectExtent l="0" t="0" r="0" b="7620"/>
+                  <wp:docPr id="1927002253" name="Picture 1"/>
+                  <wp:cNvGraphicFramePr>
+                    <a:graphicFrameLocks xmlns:a="http://schemas.openxmlformats.org/drawingml/2006/main" noChangeAspect="1"/>
+                  </wp:cNvGraphicFramePr>
+                  <a:graphic xmlns:a="http://schemas.openxmlformats.org/drawingml/2006/main">
+                    <a:graphicData uri="http://schemas.openxmlformats.org/drawingml/2006/picture">
+                      <pic:pic xmlns:pic="http://schemas.openxmlformats.org/drawingml/2006/picture">
+                        <pic:nvPicPr>
+                          <pic:cNvPr id="1927002253" name=""/>
+                          <pic:cNvPicPr/>
+                        </pic:nvPicPr>
+                        <pic:blipFill>
+                          <a:blip r:embed="rId37"/>
+                          <a:stretch>
+                            <a:fillRect/>
+                          </a:stretch>
+                        </pic:blipFill>
+                        <pic:spPr>
+                          <a:xfrm>
+                            <a:off x="0" y="0"/>
+                            <a:ext cx="5943600" cy="659130"/>
+                          </a:xfrm>
+                          <a:prstGeom prst="rect">
+                            <a:avLst/>
+                          </a:prstGeom>
+                        </pic:spPr>
+                      </pic:pic>
+                    </a:graphicData>
+                  </a:graphic>
+                </wp:inline>
+              </w:drawing>
+            </w:r>
+          </w:p>
+          <w:p>
+            <w:pPr>
+              <w:cnfStyle w:val="000000100000" w:firstRow="0" w:lastRow="0" w:firstColumn="0" w:lastColumn="0" w:oddVBand="0" w:evenVBand="0" w:oddHBand="1" w:evenHBand="0" w:firstRowFirstColumn="0" w:firstRowLastColumn="0" w:lastRowFirstColumn="0" w:lastRowLastColumn="0"/>
+            </w:pPr>
+            <w:r>
+              <w:drawing>
+                <wp:inline distT="0" distB="0" distL="0" distR="0" wp14:anchorId="3C0C9327" wp14:editId="49760261">
+                  <wp:extent cx="4848902" cy="2572109"/>
+                  <wp:effectExtent l="0" t="0" r="8890" b="0"/>
+                  <wp:docPr id="1519367004" name="Picture 1"/>
+                  <wp:cNvGraphicFramePr>
+                    <a:graphicFrameLocks xmlns:a="http://schemas.openxmlformats.org/drawingml/2006/main" noChangeAspect="1"/>
+                  </wp:cNvGraphicFramePr>
+                  <a:graphic xmlns:a="http://schemas.openxmlformats.org/drawingml/2006/main">
+                    <a:graphicData uri="http://schemas.openxmlformats.org/drawingml/2006/picture">
+                      <pic:pic xmlns:pic="http://schemas.openxmlformats.org/drawingml/2006/picture">
+                        <pic:nvPicPr>
+                          <pic:cNvPr id="1519367004" name=""/>
+                          <pic:cNvPicPr/>
+                        </pic:nvPicPr>
+                        <pic:blipFill>
+                          <a:blip r:embed="rId38"/>
+                          <a:stretch>
+                            <a:fillRect/>
+                          </a:stretch>
+                        </pic:blipFill>
+                        <pic:spPr>
+                          <a:xfrm>
+                            <a:off x="0" y="0"/>
+                            <a:ext cx="4848902" cy="2572109"/>
+                          </a:xfrm>
+                          <a:prstGeom prst="rect">
+                            <a:avLst/>
+                          </a:prstGeom>
+                        </pic:spPr>
+                      </pic:pic>
+                    </a:graphicData>
+                  </a:graphic>
+                </wp:inline>
+              </w:drawing>
+            </w:r>
+          </w:p>
+          <w:p>
+            <w:pPr>
+              <w:cnfStyle w:val="000000100000" w:firstRow="0" w:lastRow="0" w:firstColumn="0" w:lastColumn="0" w:oddVBand="0" w:evenVBand="0" w:oddHBand="1" w:evenHBand="0" w:firstRowFirstColumn="0" w:firstRowLastColumn="0" w:lastRowFirstColumn="0" w:lastRowLastColumn="0"/>
+            </w:pPr>
           </w:p>
           <w:p>
             <w:pPr>
@@ -14736,8 +15588,8 @@
               <w:tblLook w:val="0680" w:firstRow="0" w:lastRow="0" w:firstColumn="1" w:lastColumn="0" w:noHBand="1" w:noVBand="1"/>
             </w:tblPr>
             <w:tblGrid>
-              <w:gridCol w:w="2269"/>
-              <w:gridCol w:w="6957"/>
+              <w:gridCol w:w="2240"/>
+              <w:gridCol w:w="6986"/>
             </w:tblGrid>
             <w:tr>
               <w:trPr>
@@ -14786,7 +15638,7 @@
                       <w:sz w:val="18"/>
                       <w:szCs w:val="20"/>
                     </w:rPr>
-                    <w:t>Clients</w:t>
+                    <w:t>Branch Suppliers</w:t>
                   </w:r>
                 </w:p>
               </w:tc>
@@ -14836,7 +15688,13 @@
                     <w:rPr>
                       <w:rStyle w:val="InlineCode"/>
                     </w:rPr>
-                    <w:t>clients</w:t>
+                    <w:t>b</w:t>
+                  </w:r>
+                  <w:r>
+                    <w:rPr>
+                      <w:rStyle w:val="InlineCode"/>
+                    </w:rPr>
+                    <w:t>ranch_suppliers</w:t>
                   </w:r>
                 </w:p>
               </w:tc>
@@ -14863,11 +15721,11 @@
               <w:tblLook w:val="06A0" w:firstRow="1" w:lastRow="0" w:firstColumn="1" w:lastColumn="0" w:noHBand="1" w:noVBand="1"/>
             </w:tblPr>
             <w:tblGrid>
-              <w:gridCol w:w="2065"/>
-              <w:gridCol w:w="1894"/>
-              <w:gridCol w:w="1456"/>
-              <w:gridCol w:w="874"/>
-              <w:gridCol w:w="2937"/>
+              <w:gridCol w:w="1984"/>
+              <w:gridCol w:w="2176"/>
+              <w:gridCol w:w="1409"/>
+              <w:gridCol w:w="844"/>
+              <w:gridCol w:w="2813"/>
             </w:tblGrid>
             <w:tr>
               <w:trPr>
@@ -15048,6 +15906,13 @@
                       <w:szCs w:val="20"/>
                     </w:rPr>
                   </w:pPr>
+                  <w:r>
+                    <w:rPr>
+                      <w:sz w:val="18"/>
+                      <w:szCs w:val="20"/>
+                    </w:rPr>
+                    <w:t>Big Integer</w:t>
+                  </w:r>
                 </w:p>
               </w:tc>
               <w:tc>
@@ -15078,6 +15943,47 @@
                       <w:szCs w:val="20"/>
                     </w:rPr>
                   </w:pPr>
+                  <w:r>
+                    <w:rPr>
+                      <w:sz w:val="18"/>
+                      <w:szCs w:val="20"/>
+                    </w:rPr>
+                    <w:t>Auto Increment</w:t>
+                  </w:r>
+                </w:p>
+                <w:p>
+                  <w:pPr>
+                    <w:spacing w:after="0" w:line="240" w:lineRule="auto"/>
+                    <w:cnfStyle w:val="000000000000" w:firstRow="0" w:lastRow="0" w:firstColumn="0" w:lastColumn="0" w:oddVBand="0" w:evenVBand="0" w:oddHBand="0" w:evenHBand="0" w:firstRowFirstColumn="0" w:firstRowLastColumn="0" w:lastRowFirstColumn="0" w:lastRowLastColumn="0"/>
+                    <w:rPr>
+                      <w:sz w:val="18"/>
+                      <w:szCs w:val="20"/>
+                    </w:rPr>
+                  </w:pPr>
+                  <w:r>
+                    <w:rPr>
+                      <w:sz w:val="18"/>
+                      <w:szCs w:val="20"/>
+                    </w:rPr>
+                    <w:t>Unsigned</w:t>
+                  </w:r>
+                </w:p>
+                <w:p>
+                  <w:pPr>
+                    <w:spacing w:after="0" w:line="240" w:lineRule="auto"/>
+                    <w:cnfStyle w:val="000000000000" w:firstRow="0" w:lastRow="0" w:firstColumn="0" w:lastColumn="0" w:oddVBand="0" w:evenVBand="0" w:oddHBand="0" w:evenHBand="0" w:firstRowFirstColumn="0" w:firstRowLastColumn="0" w:lastRowFirstColumn="0" w:lastRowLastColumn="0"/>
+                    <w:rPr>
+                      <w:sz w:val="18"/>
+                      <w:szCs w:val="20"/>
+                    </w:rPr>
+                  </w:pPr>
+                  <w:r>
+                    <w:rPr>
+                      <w:sz w:val="18"/>
+                      <w:szCs w:val="20"/>
+                    </w:rPr>
+                    <w:t>Primary Key</w:t>
+                  </w:r>
                 </w:p>
               </w:tc>
             </w:tr>
@@ -15098,6 +16004,13 @@
                       <w:szCs w:val="20"/>
                     </w:rPr>
                   </w:pPr>
+                  <w:r>
+                    <w:rPr>
+                      <w:sz w:val="18"/>
+                      <w:szCs w:val="20"/>
+                    </w:rPr>
+                    <w:t>Branch ID</w:t>
+                  </w:r>
                 </w:p>
               </w:tc>
               <w:tc>
@@ -15113,6 +16026,12 @@
                       <w:sz w:val="18"/>
                     </w:rPr>
                   </w:pPr>
+                  <w:r>
+                    <w:rPr>
+                      <w:rStyle w:val="InlineCode"/>
+                    </w:rPr>
+                    <w:t>branch_id</w:t>
+                  </w:r>
                 </w:p>
               </w:tc>
               <w:tc>
@@ -15128,6 +16047,13 @@
                       <w:szCs w:val="20"/>
                     </w:rPr>
                   </w:pPr>
+                  <w:r>
+                    <w:rPr>
+                      <w:sz w:val="18"/>
+                      <w:szCs w:val="20"/>
+                    </w:rPr>
+                    <w:t>Big Integer</w:t>
+                  </w:r>
                 </w:p>
               </w:tc>
               <w:tc>
@@ -15158,6 +16084,30 @@
                       <w:szCs w:val="20"/>
                     </w:rPr>
                   </w:pPr>
+                  <w:r>
+                    <w:rPr>
+                      <w:sz w:val="18"/>
+                      <w:szCs w:val="20"/>
+                    </w:rPr>
+                    <w:t>Unsigned</w:t>
+                  </w:r>
+                </w:p>
+                <w:p>
+                  <w:pPr>
+                    <w:spacing w:after="0" w:line="240" w:lineRule="auto"/>
+                    <w:cnfStyle w:val="000000000000" w:firstRow="0" w:lastRow="0" w:firstColumn="0" w:lastColumn="0" w:oddVBand="0" w:evenVBand="0" w:oddHBand="0" w:evenHBand="0" w:firstRowFirstColumn="0" w:firstRowLastColumn="0" w:lastRowFirstColumn="0" w:lastRowLastColumn="0"/>
+                    <w:rPr>
+                      <w:sz w:val="18"/>
+                      <w:szCs w:val="20"/>
+                    </w:rPr>
+                  </w:pPr>
+                  <w:r>
+                    <w:rPr>
+                      <w:sz w:val="18"/>
+                      <w:szCs w:val="20"/>
+                    </w:rPr>
+                    <w:t>Default 0</w:t>
+                  </w:r>
                 </w:p>
               </w:tc>
             </w:tr>
@@ -15178,6 +16128,13 @@
                       <w:szCs w:val="20"/>
                     </w:rPr>
                   </w:pPr>
+                  <w:r>
+                    <w:rPr>
+                      <w:sz w:val="18"/>
+                      <w:szCs w:val="20"/>
+                    </w:rPr>
+                    <w:t>Supplier Name</w:t>
+                  </w:r>
                 </w:p>
               </w:tc>
               <w:tc>
@@ -15193,6 +16150,12 @@
                       <w:sz w:val="18"/>
                     </w:rPr>
                   </w:pPr>
+                  <w:r>
+                    <w:rPr>
+                      <w:rStyle w:val="InlineCode"/>
+                    </w:rPr>
+                    <w:t>supplier_name</w:t>
+                  </w:r>
                 </w:p>
               </w:tc>
               <w:tc>
@@ -15208,6 +16171,29 @@
                       <w:szCs w:val="20"/>
                     </w:rPr>
                   </w:pPr>
+                  <w:r>
+                    <w:rPr>
+                      <w:sz w:val="18"/>
+                      <w:szCs w:val="20"/>
+                    </w:rPr>
+                    <w:t xml:space="preserve">Var </w:t>
+                  </w:r>
+                  <w:proofErr w:type="gramStart"/>
+                  <w:r>
+                    <w:rPr>
+                      <w:sz w:val="18"/>
+                      <w:szCs w:val="20"/>
+                    </w:rPr>
+                    <w:t>Char(</w:t>
+                  </w:r>
+                  <w:proofErr w:type="gramEnd"/>
+                  <w:r>
+                    <w:rPr>
+                      <w:sz w:val="18"/>
+                      <w:szCs w:val="20"/>
+                    </w:rPr>
+                    <w:t>255)</w:t>
+                  </w:r>
                 </w:p>
               </w:tc>
               <w:tc>
@@ -15238,6 +16224,13 @@
                       <w:szCs w:val="20"/>
                     </w:rPr>
                   </w:pPr>
+                  <w:r>
+                    <w:rPr>
+                      <w:sz w:val="18"/>
+                      <w:szCs w:val="20"/>
+                    </w:rPr>
+                    <w:t>Unique</w:t>
+                  </w:r>
                 </w:p>
               </w:tc>
             </w:tr>
@@ -15258,6 +16251,13 @@
                       <w:szCs w:val="20"/>
                     </w:rPr>
                   </w:pPr>
+                  <w:r>
+                    <w:rPr>
+                      <w:sz w:val="18"/>
+                      <w:szCs w:val="20"/>
+                    </w:rPr>
+                    <w:t>Product Supplied</w:t>
+                  </w:r>
                 </w:p>
               </w:tc>
               <w:tc>
@@ -15273,6 +16273,12 @@
                       <w:sz w:val="18"/>
                     </w:rPr>
                   </w:pPr>
+                  <w:r>
+                    <w:rPr>
+                      <w:rStyle w:val="InlineCode"/>
+                    </w:rPr>
+                    <w:t>product_supplied</w:t>
+                  </w:r>
                 </w:p>
               </w:tc>
               <w:tc>
@@ -15288,6 +16294,29 @@
                       <w:szCs w:val="20"/>
                     </w:rPr>
                   </w:pPr>
+                  <w:r>
+                    <w:rPr>
+                      <w:sz w:val="18"/>
+                      <w:szCs w:val="20"/>
+                    </w:rPr>
+                    <w:t xml:space="preserve">Var </w:t>
+                  </w:r>
+                  <w:proofErr w:type="gramStart"/>
+                  <w:r>
+                    <w:rPr>
+                      <w:sz w:val="18"/>
+                      <w:szCs w:val="20"/>
+                    </w:rPr>
+                    <w:t>Char(</w:t>
+                  </w:r>
+                  <w:proofErr w:type="gramEnd"/>
+                  <w:r>
+                    <w:rPr>
+                      <w:sz w:val="18"/>
+                      <w:szCs w:val="20"/>
+                    </w:rPr>
+                    <w:t>255)</w:t>
+                  </w:r>
                 </w:p>
               </w:tc>
               <w:tc>
@@ -15318,6 +16347,13 @@
                       <w:szCs w:val="20"/>
                     </w:rPr>
                   </w:pPr>
+                  <w:r>
+                    <w:rPr>
+                      <w:sz w:val="18"/>
+                      <w:szCs w:val="20"/>
+                    </w:rPr>
+                    <w:t>Unique</w:t>
+                  </w:r>
                 </w:p>
               </w:tc>
             </w:tr>
@@ -15610,6 +16646,7 @@
               <w:pStyle w:val="StepNumbering"/>
             </w:pPr>
             <w:r>
+              <w:lastRenderedPageBreak/>
               <w:t>A06</w:t>
             </w:r>
           </w:p>
@@ -15638,6 +16675,63 @@
           </w:p>
           <w:p>
             <w:pPr>
+              <w:cnfStyle w:val="000000100000" w:firstRow="0" w:lastRow="0" w:firstColumn="0" w:lastColumn="0" w:oddVBand="0" w:evenVBand="0" w:oddHBand="1" w:evenHBand="0" w:firstRowFirstColumn="0" w:firstRowLastColumn="0" w:lastRowFirstColumn="0" w:lastRowLastColumn="0"/>
+            </w:pPr>
+          </w:p>
+          <w:p>
+            <w:pPr>
+              <w:cnfStyle w:val="000000100000" w:firstRow="0" w:lastRow="0" w:firstColumn="0" w:lastColumn="0" w:oddVBand="0" w:evenVBand="0" w:oddHBand="1" w:evenHBand="0" w:firstRowFirstColumn="0" w:firstRowLastColumn="0" w:lastRowFirstColumn="0" w:lastRowLastColumn="0"/>
+            </w:pPr>
+            <w:r>
+              <w:drawing>
+                <wp:inline distT="0" distB="0" distL="0" distR="0" wp14:anchorId="4E8F0E18" wp14:editId="611C8E53">
+                  <wp:extent cx="5868219" cy="1838582"/>
+                  <wp:effectExtent l="0" t="0" r="0" b="9525"/>
+                  <wp:docPr id="513442291" name="Picture 1"/>
+                  <wp:cNvGraphicFramePr>
+                    <a:graphicFrameLocks xmlns:a="http://schemas.openxmlformats.org/drawingml/2006/main" noChangeAspect="1"/>
+                  </wp:cNvGraphicFramePr>
+                  <a:graphic xmlns:a="http://schemas.openxmlformats.org/drawingml/2006/main">
+                    <a:graphicData uri="http://schemas.openxmlformats.org/drawingml/2006/picture">
+                      <pic:pic xmlns:pic="http://schemas.openxmlformats.org/drawingml/2006/picture">
+                        <pic:nvPicPr>
+                          <pic:cNvPr id="513442291" name=""/>
+                          <pic:cNvPicPr/>
+                        </pic:nvPicPr>
+                        <pic:blipFill>
+                          <a:blip r:embed="rId39"/>
+                          <a:stretch>
+                            <a:fillRect/>
+                          </a:stretch>
+                        </pic:blipFill>
+                        <pic:spPr>
+                          <a:xfrm>
+                            <a:off x="0" y="0"/>
+                            <a:ext cx="5868219" cy="1838582"/>
+                          </a:xfrm>
+                          <a:prstGeom prst="rect">
+                            <a:avLst/>
+                          </a:prstGeom>
+                        </pic:spPr>
+                      </pic:pic>
+                    </a:graphicData>
+                  </a:graphic>
+                </wp:inline>
+              </w:drawing>
+            </w:r>
+          </w:p>
+          <w:p>
+            <w:pPr>
+              <w:cnfStyle w:val="000000100000" w:firstRow="0" w:lastRow="0" w:firstColumn="0" w:lastColumn="0" w:oddVBand="0" w:evenVBand="0" w:oddHBand="1" w:evenHBand="0" w:firstRowFirstColumn="0" w:firstRowLastColumn="0" w:lastRowFirstColumn="0" w:lastRowLastColumn="0"/>
+            </w:pPr>
+          </w:p>
+          <w:p>
+            <w:pPr>
+              <w:cnfStyle w:val="000000100000" w:firstRow="0" w:lastRow="0" w:firstColumn="0" w:lastColumn="0" w:oddVBand="0" w:evenVBand="0" w:oddHBand="1" w:evenHBand="0" w:firstRowFirstColumn="0" w:firstRowLastColumn="0" w:lastRowFirstColumn="0" w:lastRowLastColumn="0"/>
+            </w:pPr>
+          </w:p>
+          <w:p>
+            <w:pPr>
               <w:pStyle w:val="Heading3"/>
               <w:cnfStyle w:val="000000100000" w:firstRow="0" w:lastRow="0" w:firstColumn="0" w:lastColumn="0" w:oddVBand="0" w:evenVBand="0" w:oddHBand="1" w:evenHBand="0" w:firstRowFirstColumn="0" w:firstRowLastColumn="0" w:lastRowFirstColumn="0" w:lastRowLastColumn="0"/>
             </w:pPr>
@@ -15651,6 +16745,53 @@
             </w:pPr>
             <w:r>
               <w:t>Place a screenshot of the results of creating the table below</w:t>
+            </w:r>
+          </w:p>
+          <w:p>
+            <w:pPr>
+              <w:cnfStyle w:val="000000100000" w:firstRow="0" w:lastRow="0" w:firstColumn="0" w:lastColumn="0" w:oddVBand="0" w:evenVBand="0" w:oddHBand="1" w:evenHBand="0" w:firstRowFirstColumn="0" w:firstRowLastColumn="0" w:lastRowFirstColumn="0" w:lastRowLastColumn="0"/>
+            </w:pPr>
+          </w:p>
+          <w:p>
+            <w:pPr>
+              <w:cnfStyle w:val="000000100000" w:firstRow="0" w:lastRow="0" w:firstColumn="0" w:lastColumn="0" w:oddVBand="0" w:evenVBand="0" w:oddHBand="1" w:evenHBand="0" w:firstRowFirstColumn="0" w:firstRowLastColumn="0" w:lastRowFirstColumn="0" w:lastRowLastColumn="0"/>
+            </w:pPr>
+            <w:r>
+              <w:drawing>
+                <wp:inline distT="0" distB="0" distL="0" distR="0" wp14:anchorId="5A65901D" wp14:editId="3E8F7C88">
+                  <wp:extent cx="5905500" cy="591820"/>
+                  <wp:effectExtent l="0" t="0" r="0" b="0"/>
+                  <wp:docPr id="1143183919" name="Picture 1"/>
+                  <wp:cNvGraphicFramePr>
+                    <a:graphicFrameLocks xmlns:a="http://schemas.openxmlformats.org/drawingml/2006/main" noChangeAspect="1"/>
+                  </wp:cNvGraphicFramePr>
+                  <a:graphic xmlns:a="http://schemas.openxmlformats.org/drawingml/2006/main">
+                    <a:graphicData uri="http://schemas.openxmlformats.org/drawingml/2006/picture">
+                      <pic:pic xmlns:pic="http://schemas.openxmlformats.org/drawingml/2006/picture">
+                        <pic:nvPicPr>
+                          <pic:cNvPr id="1143183919" name=""/>
+                          <pic:cNvPicPr/>
+                        </pic:nvPicPr>
+                        <pic:blipFill>
+                          <a:blip r:embed="rId40"/>
+                          <a:stretch>
+                            <a:fillRect/>
+                          </a:stretch>
+                        </pic:blipFill>
+                        <pic:spPr>
+                          <a:xfrm>
+                            <a:off x="0" y="0"/>
+                            <a:ext cx="5905500" cy="591820"/>
+                          </a:xfrm>
+                          <a:prstGeom prst="rect">
+                            <a:avLst/>
+                          </a:prstGeom>
+                        </pic:spPr>
+                      </pic:pic>
+                    </a:graphicData>
+                  </a:graphic>
+                </wp:inline>
+              </w:drawing>
             </w:r>
           </w:p>
           <w:p>
@@ -15733,6 +16874,53 @@
           </w:p>
           <w:p>
             <w:pPr>
+              <w:cnfStyle w:val="000000000000" w:firstRow="0" w:lastRow="0" w:firstColumn="0" w:lastColumn="0" w:oddVBand="0" w:evenVBand="0" w:oddHBand="0" w:evenHBand="0" w:firstRowFirstColumn="0" w:firstRowLastColumn="0" w:lastRowFirstColumn="0" w:lastRowLastColumn="0"/>
+            </w:pPr>
+          </w:p>
+          <w:p>
+            <w:pPr>
+              <w:cnfStyle w:val="000000000000" w:firstRow="0" w:lastRow="0" w:firstColumn="0" w:lastColumn="0" w:oddVBand="0" w:evenVBand="0" w:oddHBand="0" w:evenHBand="0" w:firstRowFirstColumn="0" w:firstRowLastColumn="0" w:lastRowFirstColumn="0" w:lastRowLastColumn="0"/>
+            </w:pPr>
+            <w:r>
+              <w:drawing>
+                <wp:inline distT="0" distB="0" distL="0" distR="0" wp14:anchorId="406B7D55" wp14:editId="76B3F53A">
+                  <wp:extent cx="5839640" cy="1848108"/>
+                  <wp:effectExtent l="0" t="0" r="8890" b="0"/>
+                  <wp:docPr id="1872059115" name="Picture 1"/>
+                  <wp:cNvGraphicFramePr>
+                    <a:graphicFrameLocks xmlns:a="http://schemas.openxmlformats.org/drawingml/2006/main" noChangeAspect="1"/>
+                  </wp:cNvGraphicFramePr>
+                  <a:graphic xmlns:a="http://schemas.openxmlformats.org/drawingml/2006/main">
+                    <a:graphicData uri="http://schemas.openxmlformats.org/drawingml/2006/picture">
+                      <pic:pic xmlns:pic="http://schemas.openxmlformats.org/drawingml/2006/picture">
+                        <pic:nvPicPr>
+                          <pic:cNvPr id="1872059115" name=""/>
+                          <pic:cNvPicPr/>
+                        </pic:nvPicPr>
+                        <pic:blipFill>
+                          <a:blip r:embed="rId41"/>
+                          <a:stretch>
+                            <a:fillRect/>
+                          </a:stretch>
+                        </pic:blipFill>
+                        <pic:spPr>
+                          <a:xfrm>
+                            <a:off x="0" y="0"/>
+                            <a:ext cx="5839640" cy="1848108"/>
+                          </a:xfrm>
+                          <a:prstGeom prst="rect">
+                            <a:avLst/>
+                          </a:prstGeom>
+                        </pic:spPr>
+                      </pic:pic>
+                    </a:graphicData>
+                  </a:graphic>
+                </wp:inline>
+              </w:drawing>
+            </w:r>
+          </w:p>
+          <w:p>
+            <w:pPr>
               <w:pStyle w:val="Heading3"/>
               <w:cnfStyle w:val="000000000000" w:firstRow="0" w:lastRow="0" w:firstColumn="0" w:lastColumn="0" w:oddVBand="0" w:evenVBand="0" w:oddHBand="0" w:evenHBand="0" w:firstRowFirstColumn="0" w:firstRowLastColumn="0" w:lastRowFirstColumn="0" w:lastRowLastColumn="0"/>
             </w:pPr>
@@ -15760,6 +16948,95 @@
             <w:pPr>
               <w:cnfStyle w:val="000000000000" w:firstRow="0" w:lastRow="0" w:firstColumn="0" w:lastColumn="0" w:oddVBand="0" w:evenVBand="0" w:oddHBand="0" w:evenHBand="0" w:firstRowFirstColumn="0" w:firstRowLastColumn="0" w:lastRowFirstColumn="0" w:lastRowLastColumn="0"/>
             </w:pPr>
+          </w:p>
+          <w:p>
+            <w:pPr>
+              <w:cnfStyle w:val="000000000000" w:firstRow="0" w:lastRow="0" w:firstColumn="0" w:lastColumn="0" w:oddVBand="0" w:evenVBand="0" w:oddHBand="0" w:evenHBand="0" w:firstRowFirstColumn="0" w:firstRowLastColumn="0" w:lastRowFirstColumn="0" w:lastRowLastColumn="0"/>
+            </w:pPr>
+            <w:r>
+              <w:drawing>
+                <wp:inline distT="0" distB="0" distL="0" distR="0" wp14:anchorId="18E1F699" wp14:editId="2FBDFE76">
+                  <wp:extent cx="6479540" cy="667385"/>
+                  <wp:effectExtent l="0" t="0" r="0" b="0"/>
+                  <wp:docPr id="1388411005" name="Picture 1"/>
+                  <wp:cNvGraphicFramePr>
+                    <a:graphicFrameLocks xmlns:a="http://schemas.openxmlformats.org/drawingml/2006/main" noChangeAspect="1"/>
+                  </wp:cNvGraphicFramePr>
+                  <a:graphic xmlns:a="http://schemas.openxmlformats.org/drawingml/2006/main">
+                    <a:graphicData uri="http://schemas.openxmlformats.org/drawingml/2006/picture">
+                      <pic:pic xmlns:pic="http://schemas.openxmlformats.org/drawingml/2006/picture">
+                        <pic:nvPicPr>
+                          <pic:cNvPr id="1388411005" name=""/>
+                          <pic:cNvPicPr/>
+                        </pic:nvPicPr>
+                        <pic:blipFill>
+                          <a:blip r:embed="rId42"/>
+                          <a:stretch>
+                            <a:fillRect/>
+                          </a:stretch>
+                        </pic:blipFill>
+                        <pic:spPr>
+                          <a:xfrm>
+                            <a:off x="0" y="0"/>
+                            <a:ext cx="6479540" cy="667385"/>
+                          </a:xfrm>
+                          <a:prstGeom prst="rect">
+                            <a:avLst/>
+                          </a:prstGeom>
+                        </pic:spPr>
+                      </pic:pic>
+                    </a:graphicData>
+                  </a:graphic>
+                </wp:inline>
+              </w:drawing>
+            </w:r>
+          </w:p>
+          <w:p>
+            <w:pPr>
+              <w:cnfStyle w:val="000000000000" w:firstRow="0" w:lastRow="0" w:firstColumn="0" w:lastColumn="0" w:oddVBand="0" w:evenVBand="0" w:oddHBand="0" w:evenHBand="0" w:firstRowFirstColumn="0" w:firstRowLastColumn="0" w:lastRowFirstColumn="0" w:lastRowLastColumn="0"/>
+            </w:pPr>
+          </w:p>
+          <w:p>
+            <w:pPr>
+              <w:cnfStyle w:val="000000000000" w:firstRow="0" w:lastRow="0" w:firstColumn="0" w:lastColumn="0" w:oddVBand="0" w:evenVBand="0" w:oddHBand="0" w:evenHBand="0" w:firstRowFirstColumn="0" w:firstRowLastColumn="0" w:lastRowFirstColumn="0" w:lastRowLastColumn="0"/>
+            </w:pPr>
+            <w:r>
+              <w:drawing>
+                <wp:inline distT="0" distB="0" distL="0" distR="0" wp14:anchorId="3E45AD38" wp14:editId="12130A39">
+                  <wp:extent cx="5563376" cy="2105319"/>
+                  <wp:effectExtent l="0" t="0" r="0" b="9525"/>
+                  <wp:docPr id="2137598366" name="Picture 1"/>
+                  <wp:cNvGraphicFramePr>
+                    <a:graphicFrameLocks xmlns:a="http://schemas.openxmlformats.org/drawingml/2006/main" noChangeAspect="1"/>
+                  </wp:cNvGraphicFramePr>
+                  <a:graphic xmlns:a="http://schemas.openxmlformats.org/drawingml/2006/main">
+                    <a:graphicData uri="http://schemas.openxmlformats.org/drawingml/2006/picture">
+                      <pic:pic xmlns:pic="http://schemas.openxmlformats.org/drawingml/2006/picture">
+                        <pic:nvPicPr>
+                          <pic:cNvPr id="2137598366" name=""/>
+                          <pic:cNvPicPr/>
+                        </pic:nvPicPr>
+                        <pic:blipFill>
+                          <a:blip r:embed="rId43"/>
+                          <a:stretch>
+                            <a:fillRect/>
+                          </a:stretch>
+                        </pic:blipFill>
+                        <pic:spPr>
+                          <a:xfrm>
+                            <a:off x="0" y="0"/>
+                            <a:ext cx="5563376" cy="2105319"/>
+                          </a:xfrm>
+                          <a:prstGeom prst="rect">
+                            <a:avLst/>
+                          </a:prstGeom>
+                        </pic:spPr>
+                      </pic:pic>
+                    </a:graphicData>
+                  </a:graphic>
+                </wp:inline>
+              </w:drawing>
+            </w:r>
           </w:p>
           <w:p>
             <w:pPr>
@@ -15799,6 +17076,7 @@
               <w:pStyle w:val="StepNumbering"/>
             </w:pPr>
             <w:r>
+              <w:lastRenderedPageBreak/>
               <w:t>07</w:t>
             </w:r>
           </w:p>
@@ -15958,6 +17236,53 @@
           </w:p>
           <w:p>
             <w:pPr>
+              <w:cnfStyle w:val="000000000000" w:firstRow="0" w:lastRow="0" w:firstColumn="0" w:lastColumn="0" w:oddVBand="0" w:evenVBand="0" w:oddHBand="0" w:evenHBand="0" w:firstRowFirstColumn="0" w:firstRowLastColumn="0" w:lastRowFirstColumn="0" w:lastRowLastColumn="0"/>
+            </w:pPr>
+          </w:p>
+          <w:p>
+            <w:pPr>
+              <w:cnfStyle w:val="000000000000" w:firstRow="0" w:lastRow="0" w:firstColumn="0" w:lastColumn="0" w:oddVBand="0" w:evenVBand="0" w:oddHBand="0" w:evenHBand="0" w:firstRowFirstColumn="0" w:firstRowLastColumn="0" w:lastRowFirstColumn="0" w:lastRowLastColumn="0"/>
+            </w:pPr>
+            <w:r>
+              <w:drawing>
+                <wp:inline distT="0" distB="0" distL="0" distR="0" wp14:anchorId="4B4F1B6C" wp14:editId="34DBC93D">
+                  <wp:extent cx="2943636" cy="905001"/>
+                  <wp:effectExtent l="0" t="0" r="9525" b="9525"/>
+                  <wp:docPr id="984419313" name="Picture 1"/>
+                  <wp:cNvGraphicFramePr>
+                    <a:graphicFrameLocks xmlns:a="http://schemas.openxmlformats.org/drawingml/2006/main" noChangeAspect="1"/>
+                  </wp:cNvGraphicFramePr>
+                  <a:graphic xmlns:a="http://schemas.openxmlformats.org/drawingml/2006/main">
+                    <a:graphicData uri="http://schemas.openxmlformats.org/drawingml/2006/picture">
+                      <pic:pic xmlns:pic="http://schemas.openxmlformats.org/drawingml/2006/picture">
+                        <pic:nvPicPr>
+                          <pic:cNvPr id="984419313" name=""/>
+                          <pic:cNvPicPr/>
+                        </pic:nvPicPr>
+                        <pic:blipFill>
+                          <a:blip r:embed="rId44"/>
+                          <a:stretch>
+                            <a:fillRect/>
+                          </a:stretch>
+                        </pic:blipFill>
+                        <pic:spPr>
+                          <a:xfrm>
+                            <a:off x="0" y="0"/>
+                            <a:ext cx="2943636" cy="905001"/>
+                          </a:xfrm>
+                          <a:prstGeom prst="rect">
+                            <a:avLst/>
+                          </a:prstGeom>
+                        </pic:spPr>
+                      </pic:pic>
+                    </a:graphicData>
+                  </a:graphic>
+                </wp:inline>
+              </w:drawing>
+            </w:r>
+          </w:p>
+          <w:p>
+            <w:pPr>
               <w:pStyle w:val="Heading3"/>
               <w:cnfStyle w:val="000000000000" w:firstRow="0" w:lastRow="0" w:firstColumn="0" w:lastColumn="0" w:oddVBand="0" w:evenVBand="0" w:oddHBand="0" w:evenHBand="0" w:firstRowFirstColumn="0" w:firstRowLastColumn="0" w:lastRowFirstColumn="0" w:lastRowLastColumn="0"/>
             </w:pPr>
@@ -15974,6 +17299,95 @@
             </w:r>
             <w:r>
               <w:t>.</w:t>
+            </w:r>
+          </w:p>
+          <w:p>
+            <w:pPr>
+              <w:cnfStyle w:val="000000000000" w:firstRow="0" w:lastRow="0" w:firstColumn="0" w:lastColumn="0" w:oddVBand="0" w:evenVBand="0" w:oddHBand="0" w:evenHBand="0" w:firstRowFirstColumn="0" w:firstRowLastColumn="0" w:lastRowFirstColumn="0" w:lastRowLastColumn="0"/>
+            </w:pPr>
+          </w:p>
+          <w:p>
+            <w:pPr>
+              <w:cnfStyle w:val="000000000000" w:firstRow="0" w:lastRow="0" w:firstColumn="0" w:lastColumn="0" w:oddVBand="0" w:evenVBand="0" w:oddHBand="0" w:evenHBand="0" w:firstRowFirstColumn="0" w:firstRowLastColumn="0" w:lastRowFirstColumn="0" w:lastRowLastColumn="0"/>
+            </w:pPr>
+            <w:r>
+              <w:drawing>
+                <wp:inline distT="0" distB="0" distL="0" distR="0" wp14:anchorId="69F2E275" wp14:editId="25E69B4A">
+                  <wp:extent cx="5591955" cy="1066949"/>
+                  <wp:effectExtent l="0" t="0" r="0" b="0"/>
+                  <wp:docPr id="234827062" name="Picture 1"/>
+                  <wp:cNvGraphicFramePr>
+                    <a:graphicFrameLocks xmlns:a="http://schemas.openxmlformats.org/drawingml/2006/main" noChangeAspect="1"/>
+                  </wp:cNvGraphicFramePr>
+                  <a:graphic xmlns:a="http://schemas.openxmlformats.org/drawingml/2006/main">
+                    <a:graphicData uri="http://schemas.openxmlformats.org/drawingml/2006/picture">
+                      <pic:pic xmlns:pic="http://schemas.openxmlformats.org/drawingml/2006/picture">
+                        <pic:nvPicPr>
+                          <pic:cNvPr id="234827062" name=""/>
+                          <pic:cNvPicPr/>
+                        </pic:nvPicPr>
+                        <pic:blipFill>
+                          <a:blip r:embed="rId45"/>
+                          <a:stretch>
+                            <a:fillRect/>
+                          </a:stretch>
+                        </pic:blipFill>
+                        <pic:spPr>
+                          <a:xfrm>
+                            <a:off x="0" y="0"/>
+                            <a:ext cx="5591955" cy="1066949"/>
+                          </a:xfrm>
+                          <a:prstGeom prst="rect">
+                            <a:avLst/>
+                          </a:prstGeom>
+                        </pic:spPr>
+                      </pic:pic>
+                    </a:graphicData>
+                  </a:graphic>
+                </wp:inline>
+              </w:drawing>
+            </w:r>
+          </w:p>
+          <w:p>
+            <w:pPr>
+              <w:cnfStyle w:val="000000000000" w:firstRow="0" w:lastRow="0" w:firstColumn="0" w:lastColumn="0" w:oddVBand="0" w:evenVBand="0" w:oddHBand="0" w:evenHBand="0" w:firstRowFirstColumn="0" w:firstRowLastColumn="0" w:lastRowFirstColumn="0" w:lastRowLastColumn="0"/>
+            </w:pPr>
+            <w:r>
+              <w:drawing>
+                <wp:inline distT="0" distB="0" distL="0" distR="0" wp14:anchorId="0D7AF57E" wp14:editId="0873DC54">
+                  <wp:extent cx="5867400" cy="1250950"/>
+                  <wp:effectExtent l="0" t="0" r="0" b="6350"/>
+                  <wp:docPr id="1251262008" name="Picture 1"/>
+                  <wp:cNvGraphicFramePr>
+                    <a:graphicFrameLocks xmlns:a="http://schemas.openxmlformats.org/drawingml/2006/main" noChangeAspect="1"/>
+                  </wp:cNvGraphicFramePr>
+                  <a:graphic xmlns:a="http://schemas.openxmlformats.org/drawingml/2006/main">
+                    <a:graphicData uri="http://schemas.openxmlformats.org/drawingml/2006/picture">
+                      <pic:pic xmlns:pic="http://schemas.openxmlformats.org/drawingml/2006/picture">
+                        <pic:nvPicPr>
+                          <pic:cNvPr id="1251262008" name=""/>
+                          <pic:cNvPicPr/>
+                        </pic:nvPicPr>
+                        <pic:blipFill>
+                          <a:blip r:embed="rId46"/>
+                          <a:stretch>
+                            <a:fillRect/>
+                          </a:stretch>
+                        </pic:blipFill>
+                        <pic:spPr>
+                          <a:xfrm>
+                            <a:off x="0" y="0"/>
+                            <a:ext cx="5867400" cy="1250950"/>
+                          </a:xfrm>
+                          <a:prstGeom prst="rect">
+                            <a:avLst/>
+                          </a:prstGeom>
+                        </pic:spPr>
+                      </pic:pic>
+                    </a:graphicData>
+                  </a:graphic>
+                </wp:inline>
+              </w:drawing>
             </w:r>
           </w:p>
           <w:p>
@@ -16019,6 +17433,7 @@
               <w:pStyle w:val="StepNumbering"/>
             </w:pPr>
             <w:r>
+              <w:lastRenderedPageBreak/>
               <w:t>08</w:t>
             </w:r>
           </w:p>
@@ -16121,7 +17536,6 @@
               <w:pStyle w:val="StepNumbering"/>
             </w:pPr>
             <w:r>
-              <w:lastRenderedPageBreak/>
               <w:t>A08</w:t>
             </w:r>
           </w:p>
@@ -17635,9 +19049,9 @@
                   <o:lock v:ext="edit" aspectratio="t"/>
                 </v:shapetype>
                 <v:shape id="_x0000_i1038" type="#_x0000_t75" style="width:20.25pt;height:18pt" o:ole="">
-                  <v:imagedata r:id="rId34" o:title=""/>
+                  <v:imagedata r:id="rId47" o:title=""/>
                 </v:shape>
-                <w:control r:id="rId35" w:name="HTMLCheckbox18" w:shapeid="_x0000_i1038"/>
+                <w:control r:id="rId48" w:name="HTMLCheckbox18" w:shapeid="_x0000_i1038"/>
               </w:object>
             </w:r>
           </w:p>
@@ -17730,9 +19144,9 @@
               </w:rPr>
               <w:object w:dxaOrig="1440" w:dyaOrig="1440" w14:anchorId="25872386">
                 <v:shape id="_x0000_i1041" type="#_x0000_t75" style="width:20.25pt;height:18pt" o:ole="">
-                  <v:imagedata r:id="rId34" o:title=""/>
+                  <v:imagedata r:id="rId47" o:title=""/>
                 </v:shape>
-                <w:control r:id="rId36" w:name="HTMLCheckbox12" w:shapeid="_x0000_i1041"/>
+                <w:control r:id="rId49" w:name="HTMLCheckbox12" w:shapeid="_x0000_i1041"/>
               </w:object>
             </w:r>
           </w:p>
@@ -17809,9 +19223,9 @@
               </w:rPr>
               <w:object w:dxaOrig="1440" w:dyaOrig="1440" w14:anchorId="4C6A84D9">
                 <v:shape id="_x0000_i1044" type="#_x0000_t75" style="width:20.25pt;height:18pt" o:ole="">
-                  <v:imagedata r:id="rId34" o:title=""/>
+                  <v:imagedata r:id="rId47" o:title=""/>
                 </v:shape>
-                <w:control r:id="rId37" w:name="HTMLCheckbox14" w:shapeid="_x0000_i1044"/>
+                <w:control r:id="rId50" w:name="HTMLCheckbox14" w:shapeid="_x0000_i1044"/>
               </w:object>
             </w:r>
           </w:p>
@@ -17920,9 +19334,9 @@
               </w:rPr>
               <w:object w:dxaOrig="1440" w:dyaOrig="1440" w14:anchorId="2D776960">
                 <v:shape id="_x0000_i1047" type="#_x0000_t75" style="width:20.25pt;height:18pt" o:ole="">
-                  <v:imagedata r:id="rId34" o:title=""/>
+                  <v:imagedata r:id="rId47" o:title=""/>
                 </v:shape>
-                <w:control r:id="rId38" w:name="HTMLCheckbox15" w:shapeid="_x0000_i1047"/>
+                <w:control r:id="rId51" w:name="HTMLCheckbox15" w:shapeid="_x0000_i1047"/>
               </w:object>
             </w:r>
           </w:p>
@@ -18091,9 +19505,9 @@
               </w:rPr>
               <w:object w:dxaOrig="1440" w:dyaOrig="1440" w14:anchorId="7AB9A447">
                 <v:shape id="_x0000_i1050" type="#_x0000_t75" style="width:20.25pt;height:18pt" o:ole="">
-                  <v:imagedata r:id="rId34" o:title=""/>
+                  <v:imagedata r:id="rId47" o:title=""/>
                 </v:shape>
-                <w:control r:id="rId39" w:name="HTMLCheckbox62" w:shapeid="_x0000_i1050"/>
+                <w:control r:id="rId52" w:name="HTMLCheckbox62" w:shapeid="_x0000_i1050"/>
               </w:object>
             </w:r>
           </w:p>
@@ -18115,9 +19529,9 @@
               </w:rPr>
               <w:object w:dxaOrig="1440" w:dyaOrig="1440" w14:anchorId="3EE02231">
                 <v:shape id="_x0000_i1053" type="#_x0000_t75" style="width:20.25pt;height:18pt" o:ole="">
-                  <v:imagedata r:id="rId34" o:title=""/>
+                  <v:imagedata r:id="rId47" o:title=""/>
                 </v:shape>
-                <w:control r:id="rId40" w:name="HTMLCheckbox61" w:shapeid="_x0000_i1053"/>
+                <w:control r:id="rId53" w:name="HTMLCheckbox61" w:shapeid="_x0000_i1053"/>
               </w:object>
             </w:r>
           </w:p>
@@ -18279,9 +19693,11 @@
       <w:r>
         <w:t> </w:t>
       </w:r>
+      <w:proofErr w:type="gramStart"/>
       <w:r>
         <w:t>design</w:t>
       </w:r>
+      <w:proofErr w:type="gramEnd"/>
       <w:r>
         <w:t>,</w:t>
       </w:r>
@@ -28311,7 +29727,15 @@
         <w:t xml:space="preserve">The following is a start to define </w:t>
       </w:r>
       <w:r>
-        <w:t>the clients table.</w:t>
+        <w:t xml:space="preserve">the </w:t>
+      </w:r>
+      <w:proofErr w:type="gramStart"/>
+      <w:r>
+        <w:t>clients</w:t>
+      </w:r>
+      <w:proofErr w:type="gramEnd"/>
+      <w:r>
+        <w:t xml:space="preserve"> table.</w:t>
       </w:r>
     </w:p>
     <w:tbl>
@@ -28781,12 +30205,21 @@
                 <w:szCs w:val="20"/>
               </w:rPr>
             </w:pPr>
-            <w:r>
-              <w:rPr>
-                <w:sz w:val="18"/>
-                <w:szCs w:val="20"/>
-              </w:rPr>
-              <w:t>Varchar(64)</w:t>
+            <w:proofErr w:type="gramStart"/>
+            <w:r>
+              <w:rPr>
+                <w:sz w:val="18"/>
+                <w:szCs w:val="20"/>
+              </w:rPr>
+              <w:t>Varchar(</w:t>
+            </w:r>
+            <w:proofErr w:type="gramEnd"/>
+            <w:r>
+              <w:rPr>
+                <w:sz w:val="18"/>
+                <w:szCs w:val="20"/>
+              </w:rPr>
+              <w:t>64)</w:t>
             </w:r>
           </w:p>
         </w:tc>
@@ -34101,7 +35534,15 @@
     </w:p>
     <w:p>
       <w:r>
-        <w:t>The following is a start to define the branch suppliers table.</w:t>
+        <w:t xml:space="preserve">The following is a start to define the branch </w:t>
+      </w:r>
+      <w:proofErr w:type="gramStart"/>
+      <w:r>
+        <w:t>suppliers</w:t>
+      </w:r>
+      <w:proofErr w:type="gramEnd"/>
+      <w:r>
+        <w:t xml:space="preserve"> table.</w:t>
       </w:r>
     </w:p>
     <w:tbl>
@@ -35147,10 +36588,10 @@
     <w:p/>
     <w:p/>
     <w:sectPr>
-      <w:headerReference w:type="even" r:id="rId41"/>
-      <w:headerReference w:type="default" r:id="rId42"/>
-      <w:footerReference w:type="default" r:id="rId43"/>
-      <w:headerReference w:type="first" r:id="rId44"/>
+      <w:headerReference w:type="even" r:id="rId54"/>
+      <w:headerReference w:type="default" r:id="rId55"/>
+      <w:footerReference w:type="default" r:id="rId56"/>
+      <w:headerReference w:type="first" r:id="rId57"/>
       <w:pgSz w:w="11906" w:h="16838" w:code="9"/>
       <w:pgMar w:top="851" w:right="851" w:bottom="851" w:left="851" w:header="561" w:footer="342" w:gutter="0"/>
       <w:cols w:space="720"/>
@@ -40559,7 +42000,6 @@
   <w:style w:type="character" w:default="1" w:styleId="DefaultParagraphFont">
     <w:name w:val="Default Paragraph Font"/>
     <w:uiPriority w:val="1"/>
-    <w:semiHidden/>
     <w:unhideWhenUsed/>
   </w:style>
   <w:style w:type="table" w:default="1" w:styleId="TableNormal">

</xml_diff>

<commit_message>
docs: complete Qs 8,9,10,11.
</commit_message>
<xml_diff>
--- a/BAS-ICTPRG431-AT2-POR-Pt1.docx
+++ b/BAS-ICTPRG431-AT2-POR-Pt1.docx
@@ -12134,6 +12134,23 @@
                       <w:sz w:val="18"/>
                       <w:szCs w:val="20"/>
                     </w:rPr>
+                    <w:t>Not Null</w:t>
+                  </w:r>
+                </w:p>
+                <w:p>
+                  <w:pPr>
+                    <w:spacing w:after="0" w:line="240" w:lineRule="auto"/>
+                    <w:cnfStyle w:val="000000000000" w:firstRow="0" w:lastRow="0" w:firstColumn="0" w:lastColumn="0" w:oddVBand="0" w:evenVBand="0" w:oddHBand="0" w:evenHBand="0" w:firstRowFirstColumn="0" w:firstRowLastColumn="0" w:lastRowFirstColumn="0" w:lastRowLastColumn="0"/>
+                    <w:rPr>
+                      <w:sz w:val="18"/>
+                      <w:szCs w:val="20"/>
+                    </w:rPr>
+                  </w:pPr>
+                  <w:r>
+                    <w:rPr>
+                      <w:sz w:val="18"/>
+                      <w:szCs w:val="20"/>
+                    </w:rPr>
                     <w:t>Default 0</w:t>
                   </w:r>
                 </w:p>
@@ -12364,7 +12381,7 @@
                       <w:sz w:val="18"/>
                       <w:szCs w:val="20"/>
                     </w:rPr>
-                    <w:t>Default 0</w:t>
+                    <w:t>Not Null</w:t>
                   </w:r>
                 </w:p>
                 <w:p>
@@ -12381,88 +12398,8 @@
                       <w:sz w:val="18"/>
                       <w:szCs w:val="20"/>
                     </w:rPr>
-                    <w:t>Unsigned</w:t>
-                  </w:r>
-                </w:p>
-              </w:tc>
-            </w:tr>
-            <w:tr>
-              <w:trPr>
-                <w:cantSplit/>
-              </w:trPr>
-              <w:tc>
-                <w:tcPr>
-                  <w:cnfStyle w:val="001000000000" w:firstRow="0" w:lastRow="0" w:firstColumn="1" w:lastColumn="0" w:oddVBand="0" w:evenVBand="0" w:oddHBand="0" w:evenHBand="0" w:firstRowFirstColumn="0" w:firstRowLastColumn="0" w:lastRowFirstColumn="0" w:lastRowLastColumn="0"/>
-                  <w:tcW w:w="2065" w:type="dxa"/>
-                </w:tcPr>
-                <w:p>
-                  <w:pPr>
-                    <w:spacing w:after="0" w:line="240" w:lineRule="auto"/>
-                    <w:rPr>
-                      <w:sz w:val="18"/>
-                      <w:szCs w:val="20"/>
-                    </w:rPr>
-                  </w:pPr>
-                </w:p>
-              </w:tc>
-              <w:tc>
-                <w:tcPr>
-                  <w:tcW w:w="1894" w:type="dxa"/>
-                </w:tcPr>
-                <w:p>
-                  <w:pPr>
-                    <w:spacing w:after="0" w:line="240" w:lineRule="auto"/>
-                    <w:cnfStyle w:val="000000000000" w:firstRow="0" w:lastRow="0" w:firstColumn="0" w:lastColumn="0" w:oddVBand="0" w:evenVBand="0" w:oddHBand="0" w:evenHBand="0" w:firstRowFirstColumn="0" w:firstRowLastColumn="0" w:lastRowFirstColumn="0" w:lastRowLastColumn="0"/>
-                    <w:rPr>
-                      <w:rStyle w:val="InlineCode"/>
-                      <w:sz w:val="18"/>
-                    </w:rPr>
-                  </w:pPr>
-                </w:p>
-              </w:tc>
-              <w:tc>
-                <w:tcPr>
-                  <w:tcW w:w="1456" w:type="dxa"/>
-                </w:tcPr>
-                <w:p>
-                  <w:pPr>
-                    <w:spacing w:after="0" w:line="240" w:lineRule="auto"/>
-                    <w:cnfStyle w:val="000000000000" w:firstRow="0" w:lastRow="0" w:firstColumn="0" w:lastColumn="0" w:oddVBand="0" w:evenVBand="0" w:oddHBand="0" w:evenHBand="0" w:firstRowFirstColumn="0" w:firstRowLastColumn="0" w:lastRowFirstColumn="0" w:lastRowLastColumn="0"/>
-                    <w:rPr>
-                      <w:sz w:val="18"/>
-                      <w:szCs w:val="20"/>
-                    </w:rPr>
-                  </w:pPr>
-                </w:p>
-              </w:tc>
-              <w:tc>
-                <w:tcPr>
-                  <w:tcW w:w="874" w:type="dxa"/>
-                </w:tcPr>
-                <w:p>
-                  <w:pPr>
-                    <w:spacing w:after="0" w:line="240" w:lineRule="auto"/>
-                    <w:cnfStyle w:val="000000000000" w:firstRow="0" w:lastRow="0" w:firstColumn="0" w:lastColumn="0" w:oddVBand="0" w:evenVBand="0" w:oddHBand="0" w:evenHBand="0" w:firstRowFirstColumn="0" w:firstRowLastColumn="0" w:lastRowFirstColumn="0" w:lastRowLastColumn="0"/>
-                    <w:rPr>
-                      <w:sz w:val="18"/>
-                      <w:szCs w:val="20"/>
-                    </w:rPr>
-                  </w:pPr>
-                </w:p>
-              </w:tc>
-              <w:tc>
-                <w:tcPr>
-                  <w:tcW w:w="2937" w:type="dxa"/>
-                </w:tcPr>
-                <w:p>
-                  <w:pPr>
-                    <w:spacing w:after="0" w:line="240" w:lineRule="auto"/>
-                    <w:cnfStyle w:val="000000000000" w:firstRow="0" w:lastRow="0" w:firstColumn="0" w:lastColumn="0" w:oddVBand="0" w:evenVBand="0" w:oddHBand="0" w:evenHBand="0" w:firstRowFirstColumn="0" w:firstRowLastColumn="0" w:lastRowFirstColumn="0" w:lastRowLastColumn="0"/>
-                    <w:rPr>
-                      <w:sz w:val="18"/>
-                      <w:szCs w:val="20"/>
-                    </w:rPr>
-                  </w:pPr>
+                    <w:t>Default 0</w:t>
+                  </w:r>
                 </w:p>
               </w:tc>
             </w:tr>
@@ -14073,23 +14010,6 @@
                       <w:sz w:val="18"/>
                       <w:szCs w:val="20"/>
                     </w:rPr>
-                    <w:t>Unsigned</w:t>
-                  </w:r>
-                </w:p>
-                <w:p>
-                  <w:pPr>
-                    <w:spacing w:after="0" w:line="240" w:lineRule="auto"/>
-                    <w:cnfStyle w:val="000000000000" w:firstRow="0" w:lastRow="0" w:firstColumn="0" w:lastColumn="0" w:oddVBand="0" w:evenVBand="0" w:oddHBand="0" w:evenHBand="0" w:firstRowFirstColumn="0" w:firstRowLastColumn="0" w:lastRowFirstColumn="0" w:lastRowLastColumn="0"/>
-                    <w:rPr>
-                      <w:sz w:val="18"/>
-                      <w:szCs w:val="20"/>
-                    </w:rPr>
-                  </w:pPr>
-                  <w:r>
-                    <w:rPr>
-                      <w:sz w:val="18"/>
-                      <w:szCs w:val="20"/>
-                    </w:rPr>
                     <w:t>Not Null</w:t>
                   </w:r>
                 </w:p>
@@ -14201,23 +14121,6 @@
                 <w:tcPr>
                   <w:tcW w:w="2937" w:type="dxa"/>
                 </w:tcPr>
-                <w:p>
-                  <w:pPr>
-                    <w:spacing w:after="0" w:line="240" w:lineRule="auto"/>
-                    <w:cnfStyle w:val="000000000000" w:firstRow="0" w:lastRow="0" w:firstColumn="0" w:lastColumn="0" w:oddVBand="0" w:evenVBand="0" w:oddHBand="0" w:evenHBand="0" w:firstRowFirstColumn="0" w:firstRowLastColumn="0" w:lastRowFirstColumn="0" w:lastRowLastColumn="0"/>
-                    <w:rPr>
-                      <w:sz w:val="18"/>
-                      <w:szCs w:val="20"/>
-                    </w:rPr>
-                  </w:pPr>
-                  <w:r>
-                    <w:rPr>
-                      <w:sz w:val="18"/>
-                      <w:szCs w:val="20"/>
-                    </w:rPr>
-                    <w:t>Unsigned</w:t>
-                  </w:r>
-                </w:p>
                 <w:p>
                   <w:pPr>
                     <w:spacing w:after="0" w:line="240" w:lineRule="auto"/>
@@ -16089,7 +15992,7 @@
                       <w:sz w:val="18"/>
                       <w:szCs w:val="20"/>
                     </w:rPr>
-                    <w:t>Unsigned</w:t>
+                    <w:t>Not Null</w:t>
                   </w:r>
                 </w:p>
                 <w:p>
@@ -17536,6 +17439,7 @@
               <w:pStyle w:val="StepNumbering"/>
             </w:pPr>
             <w:r>
+              <w:lastRenderedPageBreak/>
               <w:t>A08</w:t>
             </w:r>
           </w:p>
@@ -17576,6 +17480,53 @@
           </w:p>
           <w:p>
             <w:pPr>
+              <w:cnfStyle w:val="000000000000" w:firstRow="0" w:lastRow="0" w:firstColumn="0" w:lastColumn="0" w:oddVBand="0" w:evenVBand="0" w:oddHBand="0" w:evenHBand="0" w:firstRowFirstColumn="0" w:firstRowLastColumn="0" w:lastRowFirstColumn="0" w:lastRowLastColumn="0"/>
+            </w:pPr>
+          </w:p>
+          <w:p>
+            <w:pPr>
+              <w:cnfStyle w:val="000000000000" w:firstRow="0" w:lastRow="0" w:firstColumn="0" w:lastColumn="0" w:oddVBand="0" w:evenVBand="0" w:oddHBand="0" w:evenHBand="0" w:firstRowFirstColumn="0" w:firstRowLastColumn="0" w:lastRowFirstColumn="0" w:lastRowLastColumn="0"/>
+            </w:pPr>
+            <w:r>
+              <w:drawing>
+                <wp:inline distT="0" distB="0" distL="0" distR="0" wp14:anchorId="6BCF2E11" wp14:editId="0627295B">
+                  <wp:extent cx="3677163" cy="800212"/>
+                  <wp:effectExtent l="0" t="0" r="0" b="0"/>
+                  <wp:docPr id="1156589626" name="Picture 1"/>
+                  <wp:cNvGraphicFramePr>
+                    <a:graphicFrameLocks xmlns:a="http://schemas.openxmlformats.org/drawingml/2006/main" noChangeAspect="1"/>
+                  </wp:cNvGraphicFramePr>
+                  <a:graphic xmlns:a="http://schemas.openxmlformats.org/drawingml/2006/main">
+                    <a:graphicData uri="http://schemas.openxmlformats.org/drawingml/2006/picture">
+                      <pic:pic xmlns:pic="http://schemas.openxmlformats.org/drawingml/2006/picture">
+                        <pic:nvPicPr>
+                          <pic:cNvPr id="1156589626" name=""/>
+                          <pic:cNvPicPr/>
+                        </pic:nvPicPr>
+                        <pic:blipFill>
+                          <a:blip r:embed="rId47"/>
+                          <a:stretch>
+                            <a:fillRect/>
+                          </a:stretch>
+                        </pic:blipFill>
+                        <pic:spPr>
+                          <a:xfrm>
+                            <a:off x="0" y="0"/>
+                            <a:ext cx="3677163" cy="800212"/>
+                          </a:xfrm>
+                          <a:prstGeom prst="rect">
+                            <a:avLst/>
+                          </a:prstGeom>
+                        </pic:spPr>
+                      </pic:pic>
+                    </a:graphicData>
+                  </a:graphic>
+                </wp:inline>
+              </w:drawing>
+            </w:r>
+          </w:p>
+          <w:p>
+            <w:pPr>
               <w:pStyle w:val="Heading3"/>
               <w:cnfStyle w:val="000000000000" w:firstRow="0" w:lastRow="0" w:firstColumn="0" w:lastColumn="0" w:oddVBand="0" w:evenVBand="0" w:oddHBand="0" w:evenHBand="0" w:firstRowFirstColumn="0" w:firstRowLastColumn="0" w:lastRowFirstColumn="0" w:lastRowLastColumn="0"/>
             </w:pPr>
@@ -17598,6 +17549,90 @@
             <w:pPr>
               <w:cnfStyle w:val="000000000000" w:firstRow="0" w:lastRow="0" w:firstColumn="0" w:lastColumn="0" w:oddVBand="0" w:evenVBand="0" w:oddHBand="0" w:evenHBand="0" w:firstRowFirstColumn="0" w:firstRowLastColumn="0" w:lastRowFirstColumn="0" w:lastRowLastColumn="0"/>
             </w:pPr>
+            <w:r>
+              <w:drawing>
+                <wp:inline distT="0" distB="0" distL="0" distR="0" wp14:anchorId="41225167" wp14:editId="5C99B342">
+                  <wp:extent cx="5895975" cy="472440"/>
+                  <wp:effectExtent l="0" t="0" r="9525" b="3810"/>
+                  <wp:docPr id="290941904" name="Picture 1"/>
+                  <wp:cNvGraphicFramePr>
+                    <a:graphicFrameLocks xmlns:a="http://schemas.openxmlformats.org/drawingml/2006/main" noChangeAspect="1"/>
+                  </wp:cNvGraphicFramePr>
+                  <a:graphic xmlns:a="http://schemas.openxmlformats.org/drawingml/2006/main">
+                    <a:graphicData uri="http://schemas.openxmlformats.org/drawingml/2006/picture">
+                      <pic:pic xmlns:pic="http://schemas.openxmlformats.org/drawingml/2006/picture">
+                        <pic:nvPicPr>
+                          <pic:cNvPr id="290941904" name=""/>
+                          <pic:cNvPicPr/>
+                        </pic:nvPicPr>
+                        <pic:blipFill>
+                          <a:blip r:embed="rId48"/>
+                          <a:stretch>
+                            <a:fillRect/>
+                          </a:stretch>
+                        </pic:blipFill>
+                        <pic:spPr>
+                          <a:xfrm>
+                            <a:off x="0" y="0"/>
+                            <a:ext cx="5895975" cy="472440"/>
+                          </a:xfrm>
+                          <a:prstGeom prst="rect">
+                            <a:avLst/>
+                          </a:prstGeom>
+                        </pic:spPr>
+                      </pic:pic>
+                    </a:graphicData>
+                  </a:graphic>
+                </wp:inline>
+              </w:drawing>
+            </w:r>
+          </w:p>
+          <w:p>
+            <w:pPr>
+              <w:cnfStyle w:val="000000000000" w:firstRow="0" w:lastRow="0" w:firstColumn="0" w:lastColumn="0" w:oddVBand="0" w:evenVBand="0" w:oddHBand="0" w:evenHBand="0" w:firstRowFirstColumn="0" w:firstRowLastColumn="0" w:lastRowFirstColumn="0" w:lastRowLastColumn="0"/>
+            </w:pPr>
+          </w:p>
+          <w:p>
+            <w:pPr>
+              <w:cnfStyle w:val="000000000000" w:firstRow="0" w:lastRow="0" w:firstColumn="0" w:lastColumn="0" w:oddVBand="0" w:evenVBand="0" w:oddHBand="0" w:evenHBand="0" w:firstRowFirstColumn="0" w:firstRowLastColumn="0" w:lastRowFirstColumn="0" w:lastRowLastColumn="0"/>
+            </w:pPr>
+            <w:r>
+              <w:drawing>
+                <wp:inline distT="0" distB="0" distL="0" distR="0" wp14:anchorId="47618FE3" wp14:editId="04D9C9AA">
+                  <wp:extent cx="5344271" cy="2600688"/>
+                  <wp:effectExtent l="0" t="0" r="8890" b="9525"/>
+                  <wp:docPr id="1238451819" name="Picture 1"/>
+                  <wp:cNvGraphicFramePr>
+                    <a:graphicFrameLocks xmlns:a="http://schemas.openxmlformats.org/drawingml/2006/main" noChangeAspect="1"/>
+                  </wp:cNvGraphicFramePr>
+                  <a:graphic xmlns:a="http://schemas.openxmlformats.org/drawingml/2006/main">
+                    <a:graphicData uri="http://schemas.openxmlformats.org/drawingml/2006/picture">
+                      <pic:pic xmlns:pic="http://schemas.openxmlformats.org/drawingml/2006/picture">
+                        <pic:nvPicPr>
+                          <pic:cNvPr id="1238451819" name=""/>
+                          <pic:cNvPicPr/>
+                        </pic:nvPicPr>
+                        <pic:blipFill>
+                          <a:blip r:embed="rId49"/>
+                          <a:stretch>
+                            <a:fillRect/>
+                          </a:stretch>
+                        </pic:blipFill>
+                        <pic:spPr>
+                          <a:xfrm>
+                            <a:off x="0" y="0"/>
+                            <a:ext cx="5344271" cy="2600688"/>
+                          </a:xfrm>
+                          <a:prstGeom prst="rect">
+                            <a:avLst/>
+                          </a:prstGeom>
+                        </pic:spPr>
+                      </pic:pic>
+                    </a:graphicData>
+                  </a:graphic>
+                </wp:inline>
+              </w:drawing>
+            </w:r>
           </w:p>
           <w:p>
             <w:pPr>
@@ -17632,6 +17667,7 @@
               <w:pStyle w:val="StepNumbering"/>
             </w:pPr>
             <w:r>
+              <w:lastRenderedPageBreak/>
               <w:t>09</w:t>
             </w:r>
           </w:p>
@@ -17826,6 +17862,53 @@
           </w:p>
           <w:p>
             <w:pPr>
+              <w:cnfStyle w:val="000000000000" w:firstRow="0" w:lastRow="0" w:firstColumn="0" w:lastColumn="0" w:oddVBand="0" w:evenVBand="0" w:oddHBand="0" w:evenHBand="0" w:firstRowFirstColumn="0" w:firstRowLastColumn="0" w:lastRowFirstColumn="0" w:lastRowLastColumn="0"/>
+            </w:pPr>
+          </w:p>
+          <w:p>
+            <w:pPr>
+              <w:cnfStyle w:val="000000000000" w:firstRow="0" w:lastRow="0" w:firstColumn="0" w:lastColumn="0" w:oddVBand="0" w:evenVBand="0" w:oddHBand="0" w:evenHBand="0" w:firstRowFirstColumn="0" w:firstRowLastColumn="0" w:lastRowFirstColumn="0" w:lastRowLastColumn="0"/>
+            </w:pPr>
+            <w:r>
+              <w:drawing>
+                <wp:inline distT="0" distB="0" distL="0" distR="0" wp14:anchorId="4257A820" wp14:editId="37D99FD4">
+                  <wp:extent cx="3781953" cy="485843"/>
+                  <wp:effectExtent l="0" t="0" r="0" b="9525"/>
+                  <wp:docPr id="500147712" name="Picture 1"/>
+                  <wp:cNvGraphicFramePr>
+                    <a:graphicFrameLocks xmlns:a="http://schemas.openxmlformats.org/drawingml/2006/main" noChangeAspect="1"/>
+                  </wp:cNvGraphicFramePr>
+                  <a:graphic xmlns:a="http://schemas.openxmlformats.org/drawingml/2006/main">
+                    <a:graphicData uri="http://schemas.openxmlformats.org/drawingml/2006/picture">
+                      <pic:pic xmlns:pic="http://schemas.openxmlformats.org/drawingml/2006/picture">
+                        <pic:nvPicPr>
+                          <pic:cNvPr id="500147712" name=""/>
+                          <pic:cNvPicPr/>
+                        </pic:nvPicPr>
+                        <pic:blipFill>
+                          <a:blip r:embed="rId50"/>
+                          <a:stretch>
+                            <a:fillRect/>
+                          </a:stretch>
+                        </pic:blipFill>
+                        <pic:spPr>
+                          <a:xfrm>
+                            <a:off x="0" y="0"/>
+                            <a:ext cx="3781953" cy="485843"/>
+                          </a:xfrm>
+                          <a:prstGeom prst="rect">
+                            <a:avLst/>
+                          </a:prstGeom>
+                        </pic:spPr>
+                      </pic:pic>
+                    </a:graphicData>
+                  </a:graphic>
+                </wp:inline>
+              </w:drawing>
+            </w:r>
+          </w:p>
+          <w:p>
+            <w:pPr>
               <w:pStyle w:val="Heading3"/>
               <w:cnfStyle w:val="000000000000" w:firstRow="0" w:lastRow="0" w:firstColumn="0" w:lastColumn="0" w:oddVBand="0" w:evenVBand="0" w:oddHBand="0" w:evenHBand="0" w:firstRowFirstColumn="0" w:firstRowLastColumn="0" w:lastRowFirstColumn="0" w:lastRowLastColumn="0"/>
             </w:pPr>
@@ -17845,6 +17928,90 @@
             <w:pPr>
               <w:cnfStyle w:val="000000000000" w:firstRow="0" w:lastRow="0" w:firstColumn="0" w:lastColumn="0" w:oddVBand="0" w:evenVBand="0" w:oddHBand="0" w:evenHBand="0" w:firstRowFirstColumn="0" w:firstRowLastColumn="0" w:lastRowFirstColumn="0" w:lastRowLastColumn="0"/>
             </w:pPr>
+          </w:p>
+          <w:p>
+            <w:pPr>
+              <w:cnfStyle w:val="000000000000" w:firstRow="0" w:lastRow="0" w:firstColumn="0" w:lastColumn="0" w:oddVBand="0" w:evenVBand="0" w:oddHBand="0" w:evenHBand="0" w:firstRowFirstColumn="0" w:firstRowLastColumn="0" w:lastRowFirstColumn="0" w:lastRowLastColumn="0"/>
+            </w:pPr>
+            <w:r>
+              <w:drawing>
+                <wp:inline distT="0" distB="0" distL="0" distR="0" wp14:anchorId="4CAC8B6C" wp14:editId="126D7EDC">
+                  <wp:extent cx="6479540" cy="1047115"/>
+                  <wp:effectExtent l="0" t="0" r="0" b="635"/>
+                  <wp:docPr id="1844757885" name="Picture 1"/>
+                  <wp:cNvGraphicFramePr>
+                    <a:graphicFrameLocks xmlns:a="http://schemas.openxmlformats.org/drawingml/2006/main" noChangeAspect="1"/>
+                  </wp:cNvGraphicFramePr>
+                  <a:graphic xmlns:a="http://schemas.openxmlformats.org/drawingml/2006/main">
+                    <a:graphicData uri="http://schemas.openxmlformats.org/drawingml/2006/picture">
+                      <pic:pic xmlns:pic="http://schemas.openxmlformats.org/drawingml/2006/picture">
+                        <pic:nvPicPr>
+                          <pic:cNvPr id="1844757885" name=""/>
+                          <pic:cNvPicPr/>
+                        </pic:nvPicPr>
+                        <pic:blipFill>
+                          <a:blip r:embed="rId51"/>
+                          <a:stretch>
+                            <a:fillRect/>
+                          </a:stretch>
+                        </pic:blipFill>
+                        <pic:spPr>
+                          <a:xfrm>
+                            <a:off x="0" y="0"/>
+                            <a:ext cx="6479540" cy="1047115"/>
+                          </a:xfrm>
+                          <a:prstGeom prst="rect">
+                            <a:avLst/>
+                          </a:prstGeom>
+                        </pic:spPr>
+                      </pic:pic>
+                    </a:graphicData>
+                  </a:graphic>
+                </wp:inline>
+              </w:drawing>
+            </w:r>
+          </w:p>
+          <w:p>
+            <w:pPr>
+              <w:cnfStyle w:val="000000000000" w:firstRow="0" w:lastRow="0" w:firstColumn="0" w:lastColumn="0" w:oddVBand="0" w:evenVBand="0" w:oddHBand="0" w:evenHBand="0" w:firstRowFirstColumn="0" w:firstRowLastColumn="0" w:lastRowFirstColumn="0" w:lastRowLastColumn="0"/>
+            </w:pPr>
+            <w:r>
+              <w:drawing>
+                <wp:inline distT="0" distB="0" distL="0" distR="0" wp14:anchorId="1DDACF7B" wp14:editId="6E565FDF">
+                  <wp:extent cx="1571844" cy="1781424"/>
+                  <wp:effectExtent l="0" t="0" r="0" b="9525"/>
+                  <wp:docPr id="1011744211" name="Picture 1"/>
+                  <wp:cNvGraphicFramePr>
+                    <a:graphicFrameLocks xmlns:a="http://schemas.openxmlformats.org/drawingml/2006/main" noChangeAspect="1"/>
+                  </wp:cNvGraphicFramePr>
+                  <a:graphic xmlns:a="http://schemas.openxmlformats.org/drawingml/2006/main">
+                    <a:graphicData uri="http://schemas.openxmlformats.org/drawingml/2006/picture">
+                      <pic:pic xmlns:pic="http://schemas.openxmlformats.org/drawingml/2006/picture">
+                        <pic:nvPicPr>
+                          <pic:cNvPr id="1011744211" name=""/>
+                          <pic:cNvPicPr/>
+                        </pic:nvPicPr>
+                        <pic:blipFill>
+                          <a:blip r:embed="rId52"/>
+                          <a:stretch>
+                            <a:fillRect/>
+                          </a:stretch>
+                        </pic:blipFill>
+                        <pic:spPr>
+                          <a:xfrm>
+                            <a:off x="0" y="0"/>
+                            <a:ext cx="1571844" cy="1781424"/>
+                          </a:xfrm>
+                          <a:prstGeom prst="rect">
+                            <a:avLst/>
+                          </a:prstGeom>
+                        </pic:spPr>
+                      </pic:pic>
+                    </a:graphicData>
+                  </a:graphic>
+                </wp:inline>
+              </w:drawing>
+            </w:r>
           </w:p>
           <w:p>
             <w:pPr>
@@ -17889,6 +18056,7 @@
               <w:pStyle w:val="StepNumbering"/>
             </w:pPr>
             <w:r>
+              <w:lastRenderedPageBreak/>
               <w:t>10</w:t>
             </w:r>
           </w:p>
@@ -18005,6 +18173,53 @@
           </w:p>
           <w:p>
             <w:pPr>
+              <w:cnfStyle w:val="000000000000" w:firstRow="0" w:lastRow="0" w:firstColumn="0" w:lastColumn="0" w:oddVBand="0" w:evenVBand="0" w:oddHBand="0" w:evenHBand="0" w:firstRowFirstColumn="0" w:firstRowLastColumn="0" w:lastRowFirstColumn="0" w:lastRowLastColumn="0"/>
+            </w:pPr>
+          </w:p>
+          <w:p>
+            <w:pPr>
+              <w:cnfStyle w:val="000000000000" w:firstRow="0" w:lastRow="0" w:firstColumn="0" w:lastColumn="0" w:oddVBand="0" w:evenVBand="0" w:oddHBand="0" w:evenHBand="0" w:firstRowFirstColumn="0" w:firstRowLastColumn="0" w:lastRowFirstColumn="0" w:lastRowLastColumn="0"/>
+            </w:pPr>
+            <w:r>
+              <w:drawing>
+                <wp:inline distT="0" distB="0" distL="0" distR="0" wp14:anchorId="1F8F537C" wp14:editId="58827AFC">
+                  <wp:extent cx="3934374" cy="752580"/>
+                  <wp:effectExtent l="0" t="0" r="9525" b="9525"/>
+                  <wp:docPr id="1777116366" name="Picture 1"/>
+                  <wp:cNvGraphicFramePr>
+                    <a:graphicFrameLocks xmlns:a="http://schemas.openxmlformats.org/drawingml/2006/main" noChangeAspect="1"/>
+                  </wp:cNvGraphicFramePr>
+                  <a:graphic xmlns:a="http://schemas.openxmlformats.org/drawingml/2006/main">
+                    <a:graphicData uri="http://schemas.openxmlformats.org/drawingml/2006/picture">
+                      <pic:pic xmlns:pic="http://schemas.openxmlformats.org/drawingml/2006/picture">
+                        <pic:nvPicPr>
+                          <pic:cNvPr id="1777116366" name=""/>
+                          <pic:cNvPicPr/>
+                        </pic:nvPicPr>
+                        <pic:blipFill>
+                          <a:blip r:embed="rId53"/>
+                          <a:stretch>
+                            <a:fillRect/>
+                          </a:stretch>
+                        </pic:blipFill>
+                        <pic:spPr>
+                          <a:xfrm>
+                            <a:off x="0" y="0"/>
+                            <a:ext cx="3934374" cy="752580"/>
+                          </a:xfrm>
+                          <a:prstGeom prst="rect">
+                            <a:avLst/>
+                          </a:prstGeom>
+                        </pic:spPr>
+                      </pic:pic>
+                    </a:graphicData>
+                  </a:graphic>
+                </wp:inline>
+              </w:drawing>
+            </w:r>
+          </w:p>
+          <w:p>
+            <w:pPr>
               <w:pStyle w:val="Heading3"/>
               <w:cnfStyle w:val="000000000000" w:firstRow="0" w:lastRow="0" w:firstColumn="0" w:lastColumn="0" w:oddVBand="0" w:evenVBand="0" w:oddHBand="0" w:evenHBand="0" w:firstRowFirstColumn="0" w:firstRowLastColumn="0" w:lastRowFirstColumn="0" w:lastRowLastColumn="0"/>
             </w:pPr>
@@ -18029,11 +18244,85 @@
             <w:pPr>
               <w:cnfStyle w:val="000000000000" w:firstRow="0" w:lastRow="0" w:firstColumn="0" w:lastColumn="0" w:oddVBand="0" w:evenVBand="0" w:oddHBand="0" w:evenHBand="0" w:firstRowFirstColumn="0" w:firstRowLastColumn="0" w:lastRowFirstColumn="0" w:lastRowLastColumn="0"/>
             </w:pPr>
+            <w:r>
+              <w:drawing>
+                <wp:inline distT="0" distB="0" distL="0" distR="0" wp14:anchorId="0BA58DD9" wp14:editId="693F6CBC">
+                  <wp:extent cx="6479540" cy="934720"/>
+                  <wp:effectExtent l="0" t="0" r="0" b="0"/>
+                  <wp:docPr id="873259027" name="Picture 1"/>
+                  <wp:cNvGraphicFramePr>
+                    <a:graphicFrameLocks xmlns:a="http://schemas.openxmlformats.org/drawingml/2006/main" noChangeAspect="1"/>
+                  </wp:cNvGraphicFramePr>
+                  <a:graphic xmlns:a="http://schemas.openxmlformats.org/drawingml/2006/main">
+                    <a:graphicData uri="http://schemas.openxmlformats.org/drawingml/2006/picture">
+                      <pic:pic xmlns:pic="http://schemas.openxmlformats.org/drawingml/2006/picture">
+                        <pic:nvPicPr>
+                          <pic:cNvPr id="873259027" name=""/>
+                          <pic:cNvPicPr/>
+                        </pic:nvPicPr>
+                        <pic:blipFill>
+                          <a:blip r:embed="rId54"/>
+                          <a:stretch>
+                            <a:fillRect/>
+                          </a:stretch>
+                        </pic:blipFill>
+                        <pic:spPr>
+                          <a:xfrm>
+                            <a:off x="0" y="0"/>
+                            <a:ext cx="6479540" cy="934720"/>
+                          </a:xfrm>
+                          <a:prstGeom prst="rect">
+                            <a:avLst/>
+                          </a:prstGeom>
+                        </pic:spPr>
+                      </pic:pic>
+                    </a:graphicData>
+                  </a:graphic>
+                </wp:inline>
+              </w:drawing>
+            </w:r>
           </w:p>
           <w:p>
             <w:pPr>
               <w:cnfStyle w:val="000000000000" w:firstRow="0" w:lastRow="0" w:firstColumn="0" w:lastColumn="0" w:oddVBand="0" w:evenVBand="0" w:oddHBand="0" w:evenHBand="0" w:firstRowFirstColumn="0" w:firstRowLastColumn="0" w:lastRowFirstColumn="0" w:lastRowLastColumn="0"/>
             </w:pPr>
+            <w:r>
+              <w:drawing>
+                <wp:inline distT="0" distB="0" distL="0" distR="0" wp14:anchorId="22A7B733" wp14:editId="172BD5A1">
+                  <wp:extent cx="4848902" cy="2657846"/>
+                  <wp:effectExtent l="0" t="0" r="8890" b="9525"/>
+                  <wp:docPr id="1897368568" name="Picture 1"/>
+                  <wp:cNvGraphicFramePr>
+                    <a:graphicFrameLocks xmlns:a="http://schemas.openxmlformats.org/drawingml/2006/main" noChangeAspect="1"/>
+                  </wp:cNvGraphicFramePr>
+                  <a:graphic xmlns:a="http://schemas.openxmlformats.org/drawingml/2006/main">
+                    <a:graphicData uri="http://schemas.openxmlformats.org/drawingml/2006/picture">
+                      <pic:pic xmlns:pic="http://schemas.openxmlformats.org/drawingml/2006/picture">
+                        <pic:nvPicPr>
+                          <pic:cNvPr id="1897368568" name=""/>
+                          <pic:cNvPicPr/>
+                        </pic:nvPicPr>
+                        <pic:blipFill>
+                          <a:blip r:embed="rId55"/>
+                          <a:stretch>
+                            <a:fillRect/>
+                          </a:stretch>
+                        </pic:blipFill>
+                        <pic:spPr>
+                          <a:xfrm>
+                            <a:off x="0" y="0"/>
+                            <a:ext cx="4848902" cy="2657846"/>
+                          </a:xfrm>
+                          <a:prstGeom prst="rect">
+                            <a:avLst/>
+                          </a:prstGeom>
+                        </pic:spPr>
+                      </pic:pic>
+                    </a:graphicData>
+                  </a:graphic>
+                </wp:inline>
+              </w:drawing>
+            </w:r>
           </w:p>
           <w:p>
             <w:pPr>
@@ -18063,6 +18352,7 @@
               <w:pStyle w:val="StepNumbering"/>
             </w:pPr>
             <w:r>
+              <w:lastRenderedPageBreak/>
               <w:t>11</w:t>
             </w:r>
           </w:p>
@@ -18186,6 +18476,53 @@
           </w:p>
           <w:p>
             <w:pPr>
+              <w:cnfStyle w:val="000000000000" w:firstRow="0" w:lastRow="0" w:firstColumn="0" w:lastColumn="0" w:oddVBand="0" w:evenVBand="0" w:oddHBand="0" w:evenHBand="0" w:firstRowFirstColumn="0" w:firstRowLastColumn="0" w:lastRowFirstColumn="0" w:lastRowLastColumn="0"/>
+            </w:pPr>
+          </w:p>
+          <w:p>
+            <w:pPr>
+              <w:cnfStyle w:val="000000000000" w:firstRow="0" w:lastRow="0" w:firstColumn="0" w:lastColumn="0" w:oddVBand="0" w:evenVBand="0" w:oddHBand="0" w:evenHBand="0" w:firstRowFirstColumn="0" w:firstRowLastColumn="0" w:lastRowFirstColumn="0" w:lastRowLastColumn="0"/>
+            </w:pPr>
+            <w:r>
+              <w:drawing>
+                <wp:inline distT="0" distB="0" distL="0" distR="0" wp14:anchorId="587499D2" wp14:editId="0C3DEB2D">
+                  <wp:extent cx="3953427" cy="476316"/>
+                  <wp:effectExtent l="0" t="0" r="9525" b="0"/>
+                  <wp:docPr id="1229798525" name="Picture 1"/>
+                  <wp:cNvGraphicFramePr>
+                    <a:graphicFrameLocks xmlns:a="http://schemas.openxmlformats.org/drawingml/2006/main" noChangeAspect="1"/>
+                  </wp:cNvGraphicFramePr>
+                  <a:graphic xmlns:a="http://schemas.openxmlformats.org/drawingml/2006/main">
+                    <a:graphicData uri="http://schemas.openxmlformats.org/drawingml/2006/picture">
+                      <pic:pic xmlns:pic="http://schemas.openxmlformats.org/drawingml/2006/picture">
+                        <pic:nvPicPr>
+                          <pic:cNvPr id="1229798525" name=""/>
+                          <pic:cNvPicPr/>
+                        </pic:nvPicPr>
+                        <pic:blipFill>
+                          <a:blip r:embed="rId56"/>
+                          <a:stretch>
+                            <a:fillRect/>
+                          </a:stretch>
+                        </pic:blipFill>
+                        <pic:spPr>
+                          <a:xfrm>
+                            <a:off x="0" y="0"/>
+                            <a:ext cx="3953427" cy="476316"/>
+                          </a:xfrm>
+                          <a:prstGeom prst="rect">
+                            <a:avLst/>
+                          </a:prstGeom>
+                        </pic:spPr>
+                      </pic:pic>
+                    </a:graphicData>
+                  </a:graphic>
+                </wp:inline>
+              </w:drawing>
+            </w:r>
+          </w:p>
+          <w:p>
+            <w:pPr>
               <w:pStyle w:val="Heading3"/>
               <w:cnfStyle w:val="000000000000" w:firstRow="0" w:lastRow="0" w:firstColumn="0" w:lastColumn="0" w:oddVBand="0" w:evenVBand="0" w:oddHBand="0" w:evenHBand="0" w:firstRowFirstColumn="0" w:firstRowLastColumn="0" w:lastRowFirstColumn="0" w:lastRowLastColumn="0"/>
             </w:pPr>
@@ -18205,6 +18542,48 @@
             <w:pPr>
               <w:cnfStyle w:val="000000000000" w:firstRow="0" w:lastRow="0" w:firstColumn="0" w:lastColumn="0" w:oddVBand="0" w:evenVBand="0" w:oddHBand="0" w:evenHBand="0" w:firstRowFirstColumn="0" w:firstRowLastColumn="0" w:lastRowFirstColumn="0" w:lastRowLastColumn="0"/>
             </w:pPr>
+          </w:p>
+          <w:p>
+            <w:pPr>
+              <w:cnfStyle w:val="000000000000" w:firstRow="0" w:lastRow="0" w:firstColumn="0" w:lastColumn="0" w:oddVBand="0" w:evenVBand="0" w:oddHBand="0" w:evenHBand="0" w:firstRowFirstColumn="0" w:firstRowLastColumn="0" w:lastRowFirstColumn="0" w:lastRowLastColumn="0"/>
+            </w:pPr>
+            <w:r>
+              <w:drawing>
+                <wp:inline distT="0" distB="0" distL="0" distR="0" wp14:anchorId="6F0E030A" wp14:editId="6D270A37">
+                  <wp:extent cx="5915025" cy="1514475"/>
+                  <wp:effectExtent l="0" t="0" r="9525" b="9525"/>
+                  <wp:docPr id="917304220" name="Picture 1"/>
+                  <wp:cNvGraphicFramePr>
+                    <a:graphicFrameLocks xmlns:a="http://schemas.openxmlformats.org/drawingml/2006/main" noChangeAspect="1"/>
+                  </wp:cNvGraphicFramePr>
+                  <a:graphic xmlns:a="http://schemas.openxmlformats.org/drawingml/2006/main">
+                    <a:graphicData uri="http://schemas.openxmlformats.org/drawingml/2006/picture">
+                      <pic:pic xmlns:pic="http://schemas.openxmlformats.org/drawingml/2006/picture">
+                        <pic:nvPicPr>
+                          <pic:cNvPr id="917304220" name=""/>
+                          <pic:cNvPicPr/>
+                        </pic:nvPicPr>
+                        <pic:blipFill>
+                          <a:blip r:embed="rId57"/>
+                          <a:stretch>
+                            <a:fillRect/>
+                          </a:stretch>
+                        </pic:blipFill>
+                        <pic:spPr>
+                          <a:xfrm>
+                            <a:off x="0" y="0"/>
+                            <a:ext cx="5915849" cy="1514686"/>
+                          </a:xfrm>
+                          <a:prstGeom prst="rect">
+                            <a:avLst/>
+                          </a:prstGeom>
+                        </pic:spPr>
+                      </pic:pic>
+                    </a:graphicData>
+                  </a:graphic>
+                </wp:inline>
+              </w:drawing>
+            </w:r>
           </w:p>
           <w:p>
             <w:pPr>
@@ -19049,9 +19428,9 @@
                   <o:lock v:ext="edit" aspectratio="t"/>
                 </v:shapetype>
                 <v:shape id="_x0000_i1038" type="#_x0000_t75" style="width:20.25pt;height:18pt" o:ole="">
-                  <v:imagedata r:id="rId47" o:title=""/>
+                  <v:imagedata r:id="rId58" o:title=""/>
                 </v:shape>
-                <w:control r:id="rId48" w:name="HTMLCheckbox18" w:shapeid="_x0000_i1038"/>
+                <w:control r:id="rId59" w:name="HTMLCheckbox18" w:shapeid="_x0000_i1038"/>
               </w:object>
             </w:r>
           </w:p>
@@ -19144,9 +19523,9 @@
               </w:rPr>
               <w:object w:dxaOrig="1440" w:dyaOrig="1440" w14:anchorId="25872386">
                 <v:shape id="_x0000_i1041" type="#_x0000_t75" style="width:20.25pt;height:18pt" o:ole="">
-                  <v:imagedata r:id="rId47" o:title=""/>
+                  <v:imagedata r:id="rId58" o:title=""/>
                 </v:shape>
-                <w:control r:id="rId49" w:name="HTMLCheckbox12" w:shapeid="_x0000_i1041"/>
+                <w:control r:id="rId60" w:name="HTMLCheckbox12" w:shapeid="_x0000_i1041"/>
               </w:object>
             </w:r>
           </w:p>
@@ -19223,9 +19602,9 @@
               </w:rPr>
               <w:object w:dxaOrig="1440" w:dyaOrig="1440" w14:anchorId="4C6A84D9">
                 <v:shape id="_x0000_i1044" type="#_x0000_t75" style="width:20.25pt;height:18pt" o:ole="">
-                  <v:imagedata r:id="rId47" o:title=""/>
+                  <v:imagedata r:id="rId58" o:title=""/>
                 </v:shape>
-                <w:control r:id="rId50" w:name="HTMLCheckbox14" w:shapeid="_x0000_i1044"/>
+                <w:control r:id="rId61" w:name="HTMLCheckbox14" w:shapeid="_x0000_i1044"/>
               </w:object>
             </w:r>
           </w:p>
@@ -19334,9 +19713,9 @@
               </w:rPr>
               <w:object w:dxaOrig="1440" w:dyaOrig="1440" w14:anchorId="2D776960">
                 <v:shape id="_x0000_i1047" type="#_x0000_t75" style="width:20.25pt;height:18pt" o:ole="">
-                  <v:imagedata r:id="rId47" o:title=""/>
+                  <v:imagedata r:id="rId58" o:title=""/>
                 </v:shape>
-                <w:control r:id="rId51" w:name="HTMLCheckbox15" w:shapeid="_x0000_i1047"/>
+                <w:control r:id="rId62" w:name="HTMLCheckbox15" w:shapeid="_x0000_i1047"/>
               </w:object>
             </w:r>
           </w:p>
@@ -19505,9 +19884,9 @@
               </w:rPr>
               <w:object w:dxaOrig="1440" w:dyaOrig="1440" w14:anchorId="7AB9A447">
                 <v:shape id="_x0000_i1050" type="#_x0000_t75" style="width:20.25pt;height:18pt" o:ole="">
-                  <v:imagedata r:id="rId47" o:title=""/>
+                  <v:imagedata r:id="rId58" o:title=""/>
                 </v:shape>
-                <w:control r:id="rId52" w:name="HTMLCheckbox62" w:shapeid="_x0000_i1050"/>
+                <w:control r:id="rId63" w:name="HTMLCheckbox62" w:shapeid="_x0000_i1050"/>
               </w:object>
             </w:r>
           </w:p>
@@ -19529,9 +19908,9 @@
               </w:rPr>
               <w:object w:dxaOrig="1440" w:dyaOrig="1440" w14:anchorId="3EE02231">
                 <v:shape id="_x0000_i1053" type="#_x0000_t75" style="width:20.25pt;height:18pt" o:ole="">
-                  <v:imagedata r:id="rId47" o:title=""/>
+                  <v:imagedata r:id="rId58" o:title=""/>
                 </v:shape>
-                <w:control r:id="rId53" w:name="HTMLCheckbox61" w:shapeid="_x0000_i1053"/>
+                <w:control r:id="rId64" w:name="HTMLCheckbox61" w:shapeid="_x0000_i1053"/>
               </w:object>
             </w:r>
           </w:p>
@@ -36588,10 +36967,10 @@
     <w:p/>
     <w:p/>
     <w:sectPr>
-      <w:headerReference w:type="even" r:id="rId54"/>
-      <w:headerReference w:type="default" r:id="rId55"/>
-      <w:footerReference w:type="default" r:id="rId56"/>
-      <w:headerReference w:type="first" r:id="rId57"/>
+      <w:headerReference w:type="even" r:id="rId65"/>
+      <w:headerReference w:type="default" r:id="rId66"/>
+      <w:footerReference w:type="default" r:id="rId67"/>
+      <w:headerReference w:type="first" r:id="rId68"/>
       <w:pgSz w:w="11906" w:h="16838" w:code="9"/>
       <w:pgMar w:top="851" w:right="851" w:bottom="851" w:left="851" w:header="561" w:footer="342" w:gutter="0"/>
       <w:cols w:space="720"/>

</xml_diff>

<commit_message>
feat: add foreign keys to tables
</commit_message>
<xml_diff>
--- a/BAS-ICTPRG431-AT2-POR-Pt1.docx
+++ b/BAS-ICTPRG431-AT2-POR-Pt1.docx
@@ -7671,7 +7671,7 @@
                 <w:noProof/>
               </w:rPr>
               <w:drawing>
-                <wp:anchor distT="0" distB="0" distL="114300" distR="114300" simplePos="0" relativeHeight="251658240" behindDoc="0" locked="0" layoutInCell="1" allowOverlap="1" wp14:anchorId="36BACEA2" wp14:editId="2379A691">
+                <wp:anchor distT="0" distB="0" distL="114300" distR="114300" simplePos="0" relativeHeight="251658240" behindDoc="0" locked="0" layoutInCell="1" allowOverlap="1" wp14:anchorId="36BACEA2" wp14:editId="60F1BB64">
                   <wp:simplePos x="0" y="0"/>
                   <wp:positionH relativeFrom="column">
                     <wp:posOffset>303530</wp:posOffset>
@@ -10064,6 +10064,9 @@
               <w:cnfStyle w:val="000000100000" w:firstRow="0" w:lastRow="0" w:firstColumn="0" w:lastColumn="0" w:oddVBand="0" w:evenVBand="0" w:oddHBand="1" w:evenHBand="0" w:firstRowFirstColumn="0" w:firstRowLastColumn="0" w:lastRowFirstColumn="0" w:lastRowLastColumn="0"/>
             </w:pPr>
             <w:r>
+              <w:rPr>
+                <w:noProof/>
+              </w:rPr>
               <w:drawing>
                 <wp:inline distT="0" distB="0" distL="0" distR="0" wp14:anchorId="7AFEA117" wp14:editId="1576FA0D">
                   <wp:extent cx="6096851" cy="2896004"/>
@@ -10111,6 +10114,9 @@
               <w:cnfStyle w:val="000000100000" w:firstRow="0" w:lastRow="0" w:firstColumn="0" w:lastColumn="0" w:oddVBand="0" w:evenVBand="0" w:oddHBand="1" w:evenHBand="0" w:firstRowFirstColumn="0" w:firstRowLastColumn="0" w:lastRowFirstColumn="0" w:lastRowLastColumn="0"/>
             </w:pPr>
             <w:r>
+              <w:rPr>
+                <w:noProof/>
+              </w:rPr>
               <w:drawing>
                 <wp:inline distT="0" distB="0" distL="0" distR="0" wp14:anchorId="535993C6" wp14:editId="4D62EEEE">
                   <wp:extent cx="5886450" cy="659130"/>
@@ -10223,6 +10229,9 @@
               <w:cnfStyle w:val="000000100000" w:firstRow="0" w:lastRow="0" w:firstColumn="0" w:lastColumn="0" w:oddVBand="0" w:evenVBand="0" w:oddHBand="1" w:evenHBand="0" w:firstRowFirstColumn="0" w:firstRowLastColumn="0" w:lastRowFirstColumn="0" w:lastRowLastColumn="0"/>
             </w:pPr>
             <w:r>
+              <w:rPr>
+                <w:noProof/>
+              </w:rPr>
               <w:drawing>
                 <wp:inline distT="0" distB="0" distL="0" distR="0" wp14:anchorId="7E8D6A59" wp14:editId="1235D671">
                   <wp:extent cx="6479540" cy="1661160"/>
@@ -10265,6 +10274,9 @@
               <w:cnfStyle w:val="000000100000" w:firstRow="0" w:lastRow="0" w:firstColumn="0" w:lastColumn="0" w:oddVBand="0" w:evenVBand="0" w:oddHBand="1" w:evenHBand="0" w:firstRowFirstColumn="0" w:firstRowLastColumn="0" w:lastRowFirstColumn="0" w:lastRowLastColumn="0"/>
             </w:pPr>
             <w:r>
+              <w:rPr>
+                <w:noProof/>
+              </w:rPr>
               <w:drawing>
                 <wp:inline distT="0" distB="0" distL="0" distR="0" wp14:anchorId="344D2B41" wp14:editId="3CD53713">
                   <wp:extent cx="5924550" cy="830580"/>
@@ -10312,6 +10324,9 @@
               <w:cnfStyle w:val="000000100000" w:firstRow="0" w:lastRow="0" w:firstColumn="0" w:lastColumn="0" w:oddVBand="0" w:evenVBand="0" w:oddHBand="1" w:evenHBand="0" w:firstRowFirstColumn="0" w:firstRowLastColumn="0" w:lastRowFirstColumn="0" w:lastRowLastColumn="0"/>
             </w:pPr>
             <w:r>
+              <w:rPr>
+                <w:noProof/>
+              </w:rPr>
               <w:drawing>
                 <wp:inline distT="0" distB="0" distL="0" distR="0" wp14:anchorId="2057E464" wp14:editId="021DED5C">
                   <wp:extent cx="6000750" cy="1733550"/>
@@ -10514,7 +10529,6 @@
             <w:r>
               <w:t xml:space="preserve">Copy and execute the SQL, ensuring that the quotes, apostrophes and backticks are not the special smart character versions (that is the quotes </w:t>
             </w:r>
-            <w:proofErr w:type="gramStart"/>
             <w:r>
               <w:rPr>
                 <w:rStyle w:val="InlineCode"/>
@@ -10522,11 +10536,7 @@
               <w:t>“</w:t>
             </w:r>
             <w:r>
-              <w:t xml:space="preserve"> and</w:t>
-            </w:r>
-            <w:proofErr w:type="gramEnd"/>
-            <w:r>
-              <w:t xml:space="preserve"> </w:t>
+              <w:t xml:space="preserve"> and </w:t>
             </w:r>
             <w:r>
               <w:rPr>
@@ -10555,7 +10565,6 @@
             <w:r>
               <w:t xml:space="preserve">, the apostrophes </w:t>
             </w:r>
-            <w:proofErr w:type="gramStart"/>
             <w:r>
               <w:rPr>
                 <w:rStyle w:val="InlineCode"/>
@@ -10563,11 +10572,7 @@
               <w:t>‘</w:t>
             </w:r>
             <w:r>
-              <w:t xml:space="preserve"> and</w:t>
-            </w:r>
-            <w:proofErr w:type="gramEnd"/>
-            <w:r>
-              <w:t xml:space="preserve"> </w:t>
+              <w:t xml:space="preserve"> and </w:t>
             </w:r>
             <w:r>
               <w:rPr>
@@ -10851,6 +10856,9 @@
               <w:cnfStyle w:val="000000100000" w:firstRow="0" w:lastRow="0" w:firstColumn="0" w:lastColumn="0" w:oddVBand="0" w:evenVBand="0" w:oddHBand="1" w:evenHBand="0" w:firstRowFirstColumn="0" w:firstRowLastColumn="0" w:lastRowFirstColumn="0" w:lastRowLastColumn="0"/>
             </w:pPr>
             <w:r>
+              <w:rPr>
+                <w:noProof/>
+              </w:rPr>
               <w:drawing>
                 <wp:inline distT="0" distB="0" distL="0" distR="0" wp14:anchorId="7258E831" wp14:editId="57D086E7">
                   <wp:extent cx="6068272" cy="2172003"/>
@@ -10898,6 +10906,9 @@
               <w:cnfStyle w:val="000000100000" w:firstRow="0" w:lastRow="0" w:firstColumn="0" w:lastColumn="0" w:oddVBand="0" w:evenVBand="0" w:oddHBand="1" w:evenHBand="0" w:firstRowFirstColumn="0" w:firstRowLastColumn="0" w:lastRowFirstColumn="0" w:lastRowLastColumn="0"/>
             </w:pPr>
             <w:r>
+              <w:rPr>
+                <w:noProof/>
+              </w:rPr>
               <w:drawing>
                 <wp:inline distT="0" distB="0" distL="0" distR="0" wp14:anchorId="5E4DCDB5" wp14:editId="6F9ABFDD">
                   <wp:extent cx="5943600" cy="583565"/>
@@ -11041,6 +11052,9 @@
               <w:cnfStyle w:val="000000100000" w:firstRow="0" w:lastRow="0" w:firstColumn="0" w:lastColumn="0" w:oddVBand="0" w:evenVBand="0" w:oddHBand="1" w:evenHBand="0" w:firstRowFirstColumn="0" w:firstRowLastColumn="0" w:lastRowFirstColumn="0" w:lastRowLastColumn="0"/>
             </w:pPr>
             <w:r>
+              <w:rPr>
+                <w:noProof/>
+              </w:rPr>
               <w:drawing>
                 <wp:inline distT="0" distB="0" distL="0" distR="0" wp14:anchorId="00CC62D5" wp14:editId="3BF83D47">
                   <wp:extent cx="5534797" cy="971686"/>
@@ -11088,6 +11102,9 @@
               <w:cnfStyle w:val="000000100000" w:firstRow="0" w:lastRow="0" w:firstColumn="0" w:lastColumn="0" w:oddVBand="0" w:evenVBand="0" w:oddHBand="1" w:evenHBand="0" w:firstRowFirstColumn="0" w:firstRowLastColumn="0" w:lastRowFirstColumn="0" w:lastRowLastColumn="0"/>
             </w:pPr>
             <w:r>
+              <w:rPr>
+                <w:noProof/>
+              </w:rPr>
               <w:drawing>
                 <wp:inline distT="0" distB="0" distL="0" distR="0" wp14:anchorId="598D3C3B" wp14:editId="6D84E78F">
                   <wp:extent cx="5924550" cy="579120"/>
@@ -12751,10 +12768,10 @@
             </w:pPr>
             <w:r>
               <w:drawing>
-                <wp:inline distT="0" distB="0" distL="0" distR="0" wp14:anchorId="6EEBBA0B" wp14:editId="644D1C8C">
-                  <wp:extent cx="5944430" cy="1867161"/>
-                  <wp:effectExtent l="0" t="0" r="0" b="0"/>
-                  <wp:docPr id="633320440" name="Picture 1"/>
+                <wp:inline distT="0" distB="0" distL="0" distR="0" wp14:anchorId="2E085A33" wp14:editId="117918D8">
+                  <wp:extent cx="5934903" cy="2219635"/>
+                  <wp:effectExtent l="0" t="0" r="0" b="9525"/>
+                  <wp:docPr id="162621421" name="Picture 1"/>
                   <wp:cNvGraphicFramePr>
                     <a:graphicFrameLocks xmlns:a="http://schemas.openxmlformats.org/drawingml/2006/main" noChangeAspect="1"/>
                   </wp:cNvGraphicFramePr>
@@ -12762,7 +12779,7 @@
                     <a:graphicData uri="http://schemas.openxmlformats.org/drawingml/2006/picture">
                       <pic:pic xmlns:pic="http://schemas.openxmlformats.org/drawingml/2006/picture">
                         <pic:nvPicPr>
-                          <pic:cNvPr id="633320440" name=""/>
+                          <pic:cNvPr id="162621421" name=""/>
                           <pic:cNvPicPr/>
                         </pic:nvPicPr>
                         <pic:blipFill>
@@ -12774,7 +12791,7 @@
                         <pic:spPr>
                           <a:xfrm>
                             <a:off x="0" y="0"/>
-                            <a:ext cx="5944430" cy="1867161"/>
+                            <a:ext cx="5934903" cy="2219635"/>
                           </a:xfrm>
                           <a:prstGeom prst="rect">
                             <a:avLst/>
@@ -12815,10 +12832,10 @@
             </w:pPr>
             <w:r>
               <w:drawing>
-                <wp:inline distT="0" distB="0" distL="0" distR="0" wp14:anchorId="4188C970" wp14:editId="1A6EB946">
-                  <wp:extent cx="5944235" cy="574675"/>
+                <wp:inline distT="0" distB="0" distL="0" distR="0" wp14:anchorId="1E6C4647" wp14:editId="157785EF">
+                  <wp:extent cx="5924550" cy="803275"/>
                   <wp:effectExtent l="0" t="0" r="0" b="0"/>
-                  <wp:docPr id="3339076" name="Picture 1"/>
+                  <wp:docPr id="1836978345" name="Picture 1"/>
                   <wp:cNvGraphicFramePr>
                     <a:graphicFrameLocks xmlns:a="http://schemas.openxmlformats.org/drawingml/2006/main" noChangeAspect="1"/>
                   </wp:cNvGraphicFramePr>
@@ -12826,7 +12843,7 @@
                     <a:graphicData uri="http://schemas.openxmlformats.org/drawingml/2006/picture">
                       <pic:pic xmlns:pic="http://schemas.openxmlformats.org/drawingml/2006/picture">
                         <pic:nvPicPr>
-                          <pic:cNvPr id="3339076" name=""/>
+                          <pic:cNvPr id="1836978345" name=""/>
                           <pic:cNvPicPr/>
                         </pic:nvPicPr>
                         <pic:blipFill>
@@ -12838,7 +12855,7 @@
                         <pic:spPr>
                           <a:xfrm>
                             <a:off x="0" y="0"/>
-                            <a:ext cx="5944235" cy="574675"/>
+                            <a:ext cx="5924550" cy="803275"/>
                           </a:xfrm>
                           <a:prstGeom prst="rect">
                             <a:avLst/>
@@ -12946,10 +12963,10 @@
             </w:pPr>
             <w:r>
               <w:drawing>
-                <wp:inline distT="0" distB="0" distL="0" distR="0" wp14:anchorId="5D352398" wp14:editId="5AA35476">
-                  <wp:extent cx="3724795" cy="2000529"/>
-                  <wp:effectExtent l="0" t="0" r="9525" b="0"/>
-                  <wp:docPr id="618186814" name="Picture 1"/>
+                <wp:inline distT="0" distB="0" distL="0" distR="0" wp14:anchorId="23A1F65B" wp14:editId="1774D402">
+                  <wp:extent cx="4039164" cy="2114845"/>
+                  <wp:effectExtent l="0" t="0" r="0" b="0"/>
+                  <wp:docPr id="1705076860" name="Picture 1"/>
                   <wp:cNvGraphicFramePr>
                     <a:graphicFrameLocks xmlns:a="http://schemas.openxmlformats.org/drawingml/2006/main" noChangeAspect="1"/>
                   </wp:cNvGraphicFramePr>
@@ -12957,7 +12974,7 @@
                     <a:graphicData uri="http://schemas.openxmlformats.org/drawingml/2006/picture">
                       <pic:pic xmlns:pic="http://schemas.openxmlformats.org/drawingml/2006/picture">
                         <pic:nvPicPr>
-                          <pic:cNvPr id="618186814" name=""/>
+                          <pic:cNvPr id="1705076860" name=""/>
                           <pic:cNvPicPr/>
                         </pic:nvPicPr>
                         <pic:blipFill>
@@ -12969,7 +12986,7 @@
                         <pic:spPr>
                           <a:xfrm>
                             <a:off x="0" y="0"/>
-                            <a:ext cx="3724795" cy="2000529"/>
+                            <a:ext cx="4039164" cy="2114845"/>
                           </a:xfrm>
                           <a:prstGeom prst="rect">
                             <a:avLst/>
@@ -13023,10 +13040,10 @@
             </w:pPr>
             <w:r>
               <w:drawing>
-                <wp:inline distT="0" distB="0" distL="0" distR="0" wp14:anchorId="42DB6BD1" wp14:editId="1645AF8D">
-                  <wp:extent cx="5924550" cy="648335"/>
+                <wp:inline distT="0" distB="0" distL="0" distR="0" wp14:anchorId="051DB5F1" wp14:editId="5FD983F0">
+                  <wp:extent cx="6479540" cy="955040"/>
                   <wp:effectExtent l="0" t="0" r="0" b="0"/>
-                  <wp:docPr id="395799846" name="Picture 1"/>
+                  <wp:docPr id="1412534306" name="Picture 1"/>
                   <wp:cNvGraphicFramePr>
                     <a:graphicFrameLocks xmlns:a="http://schemas.openxmlformats.org/drawingml/2006/main" noChangeAspect="1"/>
                   </wp:cNvGraphicFramePr>
@@ -13034,7 +13051,7 @@
                     <a:graphicData uri="http://schemas.openxmlformats.org/drawingml/2006/picture">
                       <pic:pic xmlns:pic="http://schemas.openxmlformats.org/drawingml/2006/picture">
                         <pic:nvPicPr>
-                          <pic:cNvPr id="395799846" name=""/>
+                          <pic:cNvPr id="1412534306" name=""/>
                           <pic:cNvPicPr/>
                         </pic:nvPicPr>
                         <pic:blipFill>
@@ -13046,7 +13063,7 @@
                         <pic:spPr>
                           <a:xfrm>
                             <a:off x="0" y="0"/>
-                            <a:ext cx="5924550" cy="648335"/>
+                            <a:ext cx="6479540" cy="955040"/>
                           </a:xfrm>
                           <a:prstGeom prst="rect">
                             <a:avLst/>
@@ -13070,10 +13087,10 @@
             </w:pPr>
             <w:r>
               <w:drawing>
-                <wp:inline distT="0" distB="0" distL="0" distR="0" wp14:anchorId="793CD8C0" wp14:editId="2E5432DD">
-                  <wp:extent cx="5153744" cy="2181529"/>
+                <wp:inline distT="0" distB="0" distL="0" distR="0" wp14:anchorId="6CF691D3" wp14:editId="4A454EC7">
+                  <wp:extent cx="5134692" cy="2143424"/>
                   <wp:effectExtent l="0" t="0" r="8890" b="9525"/>
-                  <wp:docPr id="590299105" name="Picture 1"/>
+                  <wp:docPr id="520149219" name="Picture 1"/>
                   <wp:cNvGraphicFramePr>
                     <a:graphicFrameLocks xmlns:a="http://schemas.openxmlformats.org/drawingml/2006/main" noChangeAspect="1"/>
                   </wp:cNvGraphicFramePr>
@@ -13081,7 +13098,7 @@
                     <a:graphicData uri="http://schemas.openxmlformats.org/drawingml/2006/picture">
                       <pic:pic xmlns:pic="http://schemas.openxmlformats.org/drawingml/2006/picture">
                         <pic:nvPicPr>
-                          <pic:cNvPr id="590299105" name=""/>
+                          <pic:cNvPr id="520149219" name=""/>
                           <pic:cNvPicPr/>
                         </pic:nvPicPr>
                         <pic:blipFill>
@@ -13093,7 +13110,7 @@
                         <pic:spPr>
                           <a:xfrm>
                             <a:off x="0" y="0"/>
-                            <a:ext cx="5153744" cy="2181529"/>
+                            <a:ext cx="5134692" cy="2143424"/>
                           </a:xfrm>
                           <a:prstGeom prst="rect">
                             <a:avLst/>
@@ -13123,6 +13140,16 @@
           </w:p>
           <w:p>
             <w:pPr>
+              <w:cnfStyle w:val="000000000000" w:firstRow="0" w:lastRow="0" w:firstColumn="0" w:lastColumn="0" w:oddVBand="0" w:evenVBand="0" w:oddHBand="0" w:evenHBand="0" w:firstRowFirstColumn="0" w:firstRowLastColumn="0" w:lastRowFirstColumn="0" w:lastRowLastColumn="0"/>
+            </w:pPr>
+          </w:p>
+          <w:p>
+            <w:pPr>
+              <w:cnfStyle w:val="000000000000" w:firstRow="0" w:lastRow="0" w:firstColumn="0" w:lastColumn="0" w:oddVBand="0" w:evenVBand="0" w:oddHBand="0" w:evenHBand="0" w:firstRowFirstColumn="0" w:firstRowLastColumn="0" w:lastRowFirstColumn="0" w:lastRowLastColumn="0"/>
+            </w:pPr>
+          </w:p>
+          <w:p>
+            <w:pPr>
               <w:pStyle w:val="Heading2"/>
               <w:cnfStyle w:val="000000000000" w:firstRow="0" w:lastRow="0" w:firstColumn="0" w:lastColumn="0" w:oddVBand="0" w:evenVBand="0" w:oddHBand="0" w:evenHBand="0" w:firstRowFirstColumn="0" w:firstRowLastColumn="0" w:lastRowFirstColumn="0" w:lastRowLastColumn="0"/>
             </w:pPr>
@@ -13232,21 +13259,7 @@
               <w:rPr>
                 <w:rStyle w:val="Emphasis"/>
               </w:rPr>
-              <w:t xml:space="preserve">Appendix F: Working </w:t>
-            </w:r>
-            <w:proofErr w:type="gramStart"/>
-            <w:r>
-              <w:rPr>
-                <w:rStyle w:val="Emphasis"/>
-              </w:rPr>
-              <w:t>With</w:t>
-            </w:r>
-            <w:proofErr w:type="gramEnd"/>
-            <w:r>
-              <w:rPr>
-                <w:rStyle w:val="Emphasis"/>
-              </w:rPr>
-              <w:t xml:space="preserve"> Table</w:t>
+              <w:t>Appendix F: Working With Table</w:t>
             </w:r>
             <w:r>
               <w:rPr>
@@ -14740,10 +14753,10 @@
             </w:pPr>
             <w:r>
               <w:drawing>
-                <wp:inline distT="0" distB="0" distL="0" distR="0" wp14:anchorId="54A33301" wp14:editId="13E87E4A">
-                  <wp:extent cx="5153744" cy="1810003"/>
-                  <wp:effectExtent l="0" t="0" r="0" b="0"/>
-                  <wp:docPr id="2032162202" name="Picture 1"/>
+                <wp:inline distT="0" distB="0" distL="0" distR="0" wp14:anchorId="3ECCF134" wp14:editId="574E3626">
+                  <wp:extent cx="5087060" cy="2276793"/>
+                  <wp:effectExtent l="0" t="0" r="0" b="9525"/>
+                  <wp:docPr id="557997288" name="Picture 1"/>
                   <wp:cNvGraphicFramePr>
                     <a:graphicFrameLocks xmlns:a="http://schemas.openxmlformats.org/drawingml/2006/main" noChangeAspect="1"/>
                   </wp:cNvGraphicFramePr>
@@ -14751,7 +14764,7 @@
                     <a:graphicData uri="http://schemas.openxmlformats.org/drawingml/2006/picture">
                       <pic:pic xmlns:pic="http://schemas.openxmlformats.org/drawingml/2006/picture">
                         <pic:nvPicPr>
-                          <pic:cNvPr id="2032162202" name=""/>
+                          <pic:cNvPr id="557997288" name=""/>
                           <pic:cNvPicPr/>
                         </pic:nvPicPr>
                         <pic:blipFill>
@@ -14763,7 +14776,7 @@
                         <pic:spPr>
                           <a:xfrm>
                             <a:off x="0" y="0"/>
-                            <a:ext cx="5153744" cy="1810003"/>
+                            <a:ext cx="5087060" cy="2276793"/>
                           </a:xfrm>
                           <a:prstGeom prst="rect">
                             <a:avLst/>
@@ -14816,10 +14829,10 @@
             </w:pPr>
             <w:r>
               <w:drawing>
-                <wp:inline distT="0" distB="0" distL="0" distR="0" wp14:anchorId="3E010F7E" wp14:editId="3DDF84B9">
-                  <wp:extent cx="5924550" cy="570230"/>
-                  <wp:effectExtent l="0" t="0" r="0" b="1270"/>
-                  <wp:docPr id="157622233" name="Picture 1"/>
+                <wp:inline distT="0" distB="0" distL="0" distR="0" wp14:anchorId="43D74D8B" wp14:editId="2C4B549C">
+                  <wp:extent cx="5895975" cy="889000"/>
+                  <wp:effectExtent l="0" t="0" r="9525" b="6350"/>
+                  <wp:docPr id="1666414917" name="Picture 1"/>
                   <wp:cNvGraphicFramePr>
                     <a:graphicFrameLocks xmlns:a="http://schemas.openxmlformats.org/drawingml/2006/main" noChangeAspect="1"/>
                   </wp:cNvGraphicFramePr>
@@ -14827,7 +14840,7 @@
                     <a:graphicData uri="http://schemas.openxmlformats.org/drawingml/2006/picture">
                       <pic:pic xmlns:pic="http://schemas.openxmlformats.org/drawingml/2006/picture">
                         <pic:nvPicPr>
-                          <pic:cNvPr id="157622233" name=""/>
+                          <pic:cNvPr id="1666414917" name=""/>
                           <pic:cNvPicPr/>
                         </pic:nvPicPr>
                         <pic:blipFill>
@@ -14839,7 +14852,7 @@
                         <pic:spPr>
                           <a:xfrm>
                             <a:off x="0" y="0"/>
-                            <a:ext cx="5924550" cy="570230"/>
+                            <a:ext cx="5895975" cy="889000"/>
                           </a:xfrm>
                           <a:prstGeom prst="rect">
                             <a:avLst/>
@@ -14943,10 +14956,10 @@
             </w:pPr>
             <w:r>
               <w:drawing>
-                <wp:inline distT="0" distB="0" distL="0" distR="0" wp14:anchorId="762CA466" wp14:editId="29ABCAD4">
-                  <wp:extent cx="5001323" cy="2324424"/>
-                  <wp:effectExtent l="0" t="0" r="8890" b="0"/>
-                  <wp:docPr id="2096498568" name="Picture 1"/>
+                <wp:inline distT="0" distB="0" distL="0" distR="0" wp14:anchorId="22F2C09A" wp14:editId="55D3A9D0">
+                  <wp:extent cx="4448796" cy="2219635"/>
+                  <wp:effectExtent l="0" t="0" r="9525" b="9525"/>
+                  <wp:docPr id="1973343933" name="Picture 1"/>
                   <wp:cNvGraphicFramePr>
                     <a:graphicFrameLocks xmlns:a="http://schemas.openxmlformats.org/drawingml/2006/main" noChangeAspect="1"/>
                   </wp:cNvGraphicFramePr>
@@ -14954,7 +14967,7 @@
                     <a:graphicData uri="http://schemas.openxmlformats.org/drawingml/2006/picture">
                       <pic:pic xmlns:pic="http://schemas.openxmlformats.org/drawingml/2006/picture">
                         <pic:nvPicPr>
-                          <pic:cNvPr id="2096498568" name=""/>
+                          <pic:cNvPr id="1973343933" name=""/>
                           <pic:cNvPicPr/>
                         </pic:nvPicPr>
                         <pic:blipFill>
@@ -14966,7 +14979,7 @@
                         <pic:spPr>
                           <a:xfrm>
                             <a:off x="0" y="0"/>
-                            <a:ext cx="5001323" cy="2324424"/>
+                            <a:ext cx="4448796" cy="2219635"/>
                           </a:xfrm>
                           <a:prstGeom prst="rect">
                             <a:avLst/>
@@ -15013,17 +15026,12 @@
             <w:pPr>
               <w:cnfStyle w:val="000000100000" w:firstRow="0" w:lastRow="0" w:firstColumn="0" w:lastColumn="0" w:oddVBand="0" w:evenVBand="0" w:oddHBand="1" w:evenHBand="0" w:firstRowFirstColumn="0" w:firstRowLastColumn="0" w:lastRowFirstColumn="0" w:lastRowLastColumn="0"/>
             </w:pPr>
-          </w:p>
-          <w:p>
-            <w:pPr>
-              <w:cnfStyle w:val="000000100000" w:firstRow="0" w:lastRow="0" w:firstColumn="0" w:lastColumn="0" w:oddVBand="0" w:evenVBand="0" w:oddHBand="1" w:evenHBand="0" w:firstRowFirstColumn="0" w:firstRowLastColumn="0" w:lastRowFirstColumn="0" w:lastRowLastColumn="0"/>
-            </w:pPr>
             <w:r>
               <w:drawing>
-                <wp:inline distT="0" distB="0" distL="0" distR="0" wp14:anchorId="6BFF6342" wp14:editId="45F2EE06">
-                  <wp:extent cx="5943600" cy="659130"/>
-                  <wp:effectExtent l="0" t="0" r="0" b="7620"/>
-                  <wp:docPr id="1927002253" name="Picture 1"/>
+                <wp:inline distT="0" distB="0" distL="0" distR="0" wp14:anchorId="490F1786" wp14:editId="73BB33C2">
+                  <wp:extent cx="5943600" cy="801370"/>
+                  <wp:effectExtent l="0" t="0" r="0" b="0"/>
+                  <wp:docPr id="1133892686" name="Picture 1"/>
                   <wp:cNvGraphicFramePr>
                     <a:graphicFrameLocks xmlns:a="http://schemas.openxmlformats.org/drawingml/2006/main" noChangeAspect="1"/>
                   </wp:cNvGraphicFramePr>
@@ -15031,7 +15039,7 @@
                     <a:graphicData uri="http://schemas.openxmlformats.org/drawingml/2006/picture">
                       <pic:pic xmlns:pic="http://schemas.openxmlformats.org/drawingml/2006/picture">
                         <pic:nvPicPr>
-                          <pic:cNvPr id="1927002253" name=""/>
+                          <pic:cNvPr id="1133892686" name=""/>
                           <pic:cNvPicPr/>
                         </pic:nvPicPr>
                         <pic:blipFill>
@@ -15043,7 +15051,7 @@
                         <pic:spPr>
                           <a:xfrm>
                             <a:off x="0" y="0"/>
-                            <a:ext cx="5943600" cy="659130"/>
+                            <a:ext cx="5943600" cy="801370"/>
                           </a:xfrm>
                           <a:prstGeom prst="rect">
                             <a:avLst/>
@@ -15062,10 +15070,10 @@
             </w:pPr>
             <w:r>
               <w:drawing>
-                <wp:inline distT="0" distB="0" distL="0" distR="0" wp14:anchorId="3C0C9327" wp14:editId="49760261">
-                  <wp:extent cx="4848902" cy="2572109"/>
-                  <wp:effectExtent l="0" t="0" r="8890" b="0"/>
-                  <wp:docPr id="1519367004" name="Picture 1"/>
+                <wp:inline distT="0" distB="0" distL="0" distR="0" wp14:anchorId="516CAD0A" wp14:editId="5137425B">
+                  <wp:extent cx="5001323" cy="2753109"/>
+                  <wp:effectExtent l="0" t="0" r="8890" b="9525"/>
+                  <wp:docPr id="226108434" name="Picture 1"/>
                   <wp:cNvGraphicFramePr>
                     <a:graphicFrameLocks xmlns:a="http://schemas.openxmlformats.org/drawingml/2006/main" noChangeAspect="1"/>
                   </wp:cNvGraphicFramePr>
@@ -15073,7 +15081,7 @@
                     <a:graphicData uri="http://schemas.openxmlformats.org/drawingml/2006/picture">
                       <pic:pic xmlns:pic="http://schemas.openxmlformats.org/drawingml/2006/picture">
                         <pic:nvPicPr>
-                          <pic:cNvPr id="1519367004" name=""/>
+                          <pic:cNvPr id="226108434" name=""/>
                           <pic:cNvPicPr/>
                         </pic:nvPicPr>
                         <pic:blipFill>
@@ -15085,7 +15093,7 @@
                         <pic:spPr>
                           <a:xfrm>
                             <a:off x="0" y="0"/>
-                            <a:ext cx="4848902" cy="2572109"/>
+                            <a:ext cx="5001323" cy="2753109"/>
                           </a:xfrm>
                           <a:prstGeom prst="rect">
                             <a:avLst/>
@@ -16079,23 +16087,7 @@
                       <w:sz w:val="18"/>
                       <w:szCs w:val="20"/>
                     </w:rPr>
-                    <w:t xml:space="preserve">Var </w:t>
-                  </w:r>
-                  <w:proofErr w:type="gramStart"/>
-                  <w:r>
-                    <w:rPr>
-                      <w:sz w:val="18"/>
-                      <w:szCs w:val="20"/>
-                    </w:rPr>
-                    <w:t>Char(</w:t>
-                  </w:r>
-                  <w:proofErr w:type="gramEnd"/>
-                  <w:r>
-                    <w:rPr>
-                      <w:sz w:val="18"/>
-                      <w:szCs w:val="20"/>
-                    </w:rPr>
-                    <w:t>255)</w:t>
+                    <w:t>Var Char(255)</w:t>
                   </w:r>
                 </w:p>
               </w:tc>
@@ -16202,23 +16194,7 @@
                       <w:sz w:val="18"/>
                       <w:szCs w:val="20"/>
                     </w:rPr>
-                    <w:t xml:space="preserve">Var </w:t>
-                  </w:r>
-                  <w:proofErr w:type="gramStart"/>
-                  <w:r>
-                    <w:rPr>
-                      <w:sz w:val="18"/>
-                      <w:szCs w:val="20"/>
-                    </w:rPr>
-                    <w:t>Char(</w:t>
-                  </w:r>
-                  <w:proofErr w:type="gramEnd"/>
-                  <w:r>
-                    <w:rPr>
-                      <w:sz w:val="18"/>
-                      <w:szCs w:val="20"/>
-                    </w:rPr>
-                    <w:t>255)</w:t>
+                    <w:t>Var Char(255)</w:t>
                   </w:r>
                 </w:p>
               </w:tc>
@@ -16587,10 +16563,10 @@
             </w:pPr>
             <w:r>
               <w:drawing>
-                <wp:inline distT="0" distB="0" distL="0" distR="0" wp14:anchorId="4E8F0E18" wp14:editId="611C8E53">
-                  <wp:extent cx="5868219" cy="1838582"/>
-                  <wp:effectExtent l="0" t="0" r="0" b="9525"/>
-                  <wp:docPr id="513442291" name="Picture 1"/>
+                <wp:inline distT="0" distB="0" distL="0" distR="0" wp14:anchorId="7E8D8EEA" wp14:editId="17B0A0D8">
+                  <wp:extent cx="5391902" cy="2133898"/>
+                  <wp:effectExtent l="0" t="0" r="0" b="0"/>
+                  <wp:docPr id="411790594" name="Picture 1"/>
                   <wp:cNvGraphicFramePr>
                     <a:graphicFrameLocks xmlns:a="http://schemas.openxmlformats.org/drawingml/2006/main" noChangeAspect="1"/>
                   </wp:cNvGraphicFramePr>
@@ -16598,7 +16574,7 @@
                     <a:graphicData uri="http://schemas.openxmlformats.org/drawingml/2006/picture">
                       <pic:pic xmlns:pic="http://schemas.openxmlformats.org/drawingml/2006/picture">
                         <pic:nvPicPr>
-                          <pic:cNvPr id="513442291" name=""/>
+                          <pic:cNvPr id="411790594" name=""/>
                           <pic:cNvPicPr/>
                         </pic:nvPicPr>
                         <pic:blipFill>
@@ -16610,7 +16586,7 @@
                         <pic:spPr>
                           <a:xfrm>
                             <a:off x="0" y="0"/>
-                            <a:ext cx="5868219" cy="1838582"/>
+                            <a:ext cx="5391902" cy="2133898"/>
                           </a:xfrm>
                           <a:prstGeom prst="rect">
                             <a:avLst/>
@@ -16630,11 +16606,6 @@
           </w:p>
           <w:p>
             <w:pPr>
-              <w:cnfStyle w:val="000000100000" w:firstRow="0" w:lastRow="0" w:firstColumn="0" w:lastColumn="0" w:oddVBand="0" w:evenVBand="0" w:oddHBand="1" w:evenHBand="0" w:firstRowFirstColumn="0" w:firstRowLastColumn="0" w:lastRowFirstColumn="0" w:lastRowLastColumn="0"/>
-            </w:pPr>
-          </w:p>
-          <w:p>
-            <w:pPr>
               <w:pStyle w:val="Heading3"/>
               <w:cnfStyle w:val="000000100000" w:firstRow="0" w:lastRow="0" w:firstColumn="0" w:lastColumn="0" w:oddVBand="0" w:evenVBand="0" w:oddHBand="1" w:evenHBand="0" w:firstRowFirstColumn="0" w:firstRowLastColumn="0" w:lastRowFirstColumn="0" w:lastRowLastColumn="0"/>
             </w:pPr>
@@ -16661,10 +16632,10 @@
             </w:pPr>
             <w:r>
               <w:drawing>
-                <wp:inline distT="0" distB="0" distL="0" distR="0" wp14:anchorId="5A65901D" wp14:editId="3E8F7C88">
-                  <wp:extent cx="5905500" cy="591820"/>
-                  <wp:effectExtent l="0" t="0" r="0" b="0"/>
-                  <wp:docPr id="1143183919" name="Picture 1"/>
+                <wp:inline distT="0" distB="0" distL="0" distR="0" wp14:anchorId="7964C162" wp14:editId="54B68A75">
+                  <wp:extent cx="5934075" cy="794385"/>
+                  <wp:effectExtent l="0" t="0" r="9525" b="5715"/>
+                  <wp:docPr id="136970749" name="Picture 1"/>
                   <wp:cNvGraphicFramePr>
                     <a:graphicFrameLocks xmlns:a="http://schemas.openxmlformats.org/drawingml/2006/main" noChangeAspect="1"/>
                   </wp:cNvGraphicFramePr>
@@ -16672,7 +16643,7 @@
                     <a:graphicData uri="http://schemas.openxmlformats.org/drawingml/2006/picture">
                       <pic:pic xmlns:pic="http://schemas.openxmlformats.org/drawingml/2006/picture">
                         <pic:nvPicPr>
-                          <pic:cNvPr id="1143183919" name=""/>
+                          <pic:cNvPr id="136970749" name=""/>
                           <pic:cNvPicPr/>
                         </pic:nvPicPr>
                         <pic:blipFill>
@@ -16684,7 +16655,7 @@
                         <pic:spPr>
                           <a:xfrm>
                             <a:off x="0" y="0"/>
-                            <a:ext cx="5905500" cy="591820"/>
+                            <a:ext cx="5934075" cy="794385"/>
                           </a:xfrm>
                           <a:prstGeom prst="rect">
                             <a:avLst/>
@@ -16779,17 +16750,12 @@
             <w:pPr>
               <w:cnfStyle w:val="000000000000" w:firstRow="0" w:lastRow="0" w:firstColumn="0" w:lastColumn="0" w:oddVBand="0" w:evenVBand="0" w:oddHBand="0" w:evenHBand="0" w:firstRowFirstColumn="0" w:firstRowLastColumn="0" w:lastRowFirstColumn="0" w:lastRowLastColumn="0"/>
             </w:pPr>
-          </w:p>
-          <w:p>
-            <w:pPr>
-              <w:cnfStyle w:val="000000000000" w:firstRow="0" w:lastRow="0" w:firstColumn="0" w:lastColumn="0" w:oddVBand="0" w:evenVBand="0" w:oddHBand="0" w:evenHBand="0" w:firstRowFirstColumn="0" w:firstRowLastColumn="0" w:lastRowFirstColumn="0" w:lastRowLastColumn="0"/>
-            </w:pPr>
             <w:r>
               <w:drawing>
-                <wp:inline distT="0" distB="0" distL="0" distR="0" wp14:anchorId="406B7D55" wp14:editId="76B3F53A">
-                  <wp:extent cx="5839640" cy="1848108"/>
-                  <wp:effectExtent l="0" t="0" r="8890" b="0"/>
-                  <wp:docPr id="1872059115" name="Picture 1"/>
+                <wp:inline distT="0" distB="0" distL="0" distR="0" wp14:anchorId="07624832" wp14:editId="607860E8">
+                  <wp:extent cx="5487166" cy="1848108"/>
+                  <wp:effectExtent l="0" t="0" r="0" b="0"/>
+                  <wp:docPr id="481293587" name="Picture 1"/>
                   <wp:cNvGraphicFramePr>
                     <a:graphicFrameLocks xmlns:a="http://schemas.openxmlformats.org/drawingml/2006/main" noChangeAspect="1"/>
                   </wp:cNvGraphicFramePr>
@@ -16797,7 +16763,7 @@
                     <a:graphicData uri="http://schemas.openxmlformats.org/drawingml/2006/picture">
                       <pic:pic xmlns:pic="http://schemas.openxmlformats.org/drawingml/2006/picture">
                         <pic:nvPicPr>
-                          <pic:cNvPr id="1872059115" name=""/>
+                          <pic:cNvPr id="481293587" name=""/>
                           <pic:cNvPicPr/>
                         </pic:nvPicPr>
                         <pic:blipFill>
@@ -16809,7 +16775,7 @@
                         <pic:spPr>
                           <a:xfrm>
                             <a:off x="0" y="0"/>
-                            <a:ext cx="5839640" cy="1848108"/>
+                            <a:ext cx="5487166" cy="1848108"/>
                           </a:xfrm>
                           <a:prstGeom prst="rect">
                             <a:avLst/>
@@ -16824,6 +16790,11 @@
           </w:p>
           <w:p>
             <w:pPr>
+              <w:cnfStyle w:val="000000000000" w:firstRow="0" w:lastRow="0" w:firstColumn="0" w:lastColumn="0" w:oddVBand="0" w:evenVBand="0" w:oddHBand="0" w:evenHBand="0" w:firstRowFirstColumn="0" w:firstRowLastColumn="0" w:lastRowFirstColumn="0" w:lastRowLastColumn="0"/>
+            </w:pPr>
+          </w:p>
+          <w:p>
+            <w:pPr>
               <w:pStyle w:val="Heading3"/>
               <w:cnfStyle w:val="000000000000" w:firstRow="0" w:lastRow="0" w:firstColumn="0" w:lastColumn="0" w:oddVBand="0" w:evenVBand="0" w:oddHBand="0" w:evenHBand="0" w:firstRowFirstColumn="0" w:firstRowLastColumn="0" w:lastRowFirstColumn="0" w:lastRowLastColumn="0"/>
             </w:pPr>
@@ -16858,10 +16829,10 @@
             </w:pPr>
             <w:r>
               <w:drawing>
-                <wp:inline distT="0" distB="0" distL="0" distR="0" wp14:anchorId="18E1F699" wp14:editId="2FBDFE76">
-                  <wp:extent cx="6479540" cy="667385"/>
-                  <wp:effectExtent l="0" t="0" r="0" b="0"/>
-                  <wp:docPr id="1388411005" name="Picture 1"/>
+                <wp:inline distT="0" distB="0" distL="0" distR="0" wp14:anchorId="35E8C3FB" wp14:editId="147D31DF">
+                  <wp:extent cx="5915025" cy="949325"/>
+                  <wp:effectExtent l="0" t="0" r="9525" b="3175"/>
+                  <wp:docPr id="1809465109" name="Picture 1"/>
                   <wp:cNvGraphicFramePr>
                     <a:graphicFrameLocks xmlns:a="http://schemas.openxmlformats.org/drawingml/2006/main" noChangeAspect="1"/>
                   </wp:cNvGraphicFramePr>
@@ -16869,7 +16840,7 @@
                     <a:graphicData uri="http://schemas.openxmlformats.org/drawingml/2006/picture">
                       <pic:pic xmlns:pic="http://schemas.openxmlformats.org/drawingml/2006/picture">
                         <pic:nvPicPr>
-                          <pic:cNvPr id="1388411005" name=""/>
+                          <pic:cNvPr id="1809465109" name=""/>
                           <pic:cNvPicPr/>
                         </pic:nvPicPr>
                         <pic:blipFill>
@@ -16881,7 +16852,7 @@
                         <pic:spPr>
                           <a:xfrm>
                             <a:off x="0" y="0"/>
-                            <a:ext cx="6479540" cy="667385"/>
+                            <a:ext cx="5915025" cy="949325"/>
                           </a:xfrm>
                           <a:prstGeom prst="rect">
                             <a:avLst/>
@@ -16905,10 +16876,10 @@
             </w:pPr>
             <w:r>
               <w:drawing>
-                <wp:inline distT="0" distB="0" distL="0" distR="0" wp14:anchorId="3E45AD38" wp14:editId="12130A39">
-                  <wp:extent cx="5563376" cy="2105319"/>
-                  <wp:effectExtent l="0" t="0" r="0" b="9525"/>
-                  <wp:docPr id="2137598366" name="Picture 1"/>
+                <wp:inline distT="0" distB="0" distL="0" distR="0" wp14:anchorId="55BF3A0B" wp14:editId="24229F06">
+                  <wp:extent cx="5563376" cy="2152950"/>
+                  <wp:effectExtent l="0" t="0" r="0" b="0"/>
+                  <wp:docPr id="856007754" name="Picture 1"/>
                   <wp:cNvGraphicFramePr>
                     <a:graphicFrameLocks xmlns:a="http://schemas.openxmlformats.org/drawingml/2006/main" noChangeAspect="1"/>
                   </wp:cNvGraphicFramePr>
@@ -16916,7 +16887,7 @@
                     <a:graphicData uri="http://schemas.openxmlformats.org/drawingml/2006/picture">
                       <pic:pic xmlns:pic="http://schemas.openxmlformats.org/drawingml/2006/picture">
                         <pic:nvPicPr>
-                          <pic:cNvPr id="2137598366" name=""/>
+                          <pic:cNvPr id="856007754" name=""/>
                           <pic:cNvPicPr/>
                         </pic:nvPicPr>
                         <pic:blipFill>
@@ -16928,7 +16899,7 @@
                         <pic:spPr>
                           <a:xfrm>
                             <a:off x="0" y="0"/>
-                            <a:ext cx="5563376" cy="2105319"/>
+                            <a:ext cx="5563376" cy="2152950"/>
                           </a:xfrm>
                           <a:prstGeom prst="rect">
                             <a:avLst/>
@@ -16956,11 +16927,6 @@
               <w:cnfStyle w:val="000000000000" w:firstRow="0" w:lastRow="0" w:firstColumn="0" w:lastColumn="0" w:oddVBand="0" w:evenVBand="0" w:oddHBand="0" w:evenHBand="0" w:firstRowFirstColumn="0" w:firstRowLastColumn="0" w:lastRowFirstColumn="0" w:lastRowLastColumn="0"/>
             </w:pPr>
           </w:p>
-          <w:p>
-            <w:pPr>
-              <w:cnfStyle w:val="000000000000" w:firstRow="0" w:lastRow="0" w:firstColumn="0" w:lastColumn="0" w:oddVBand="0" w:evenVBand="0" w:oddHBand="0" w:evenHBand="0" w:firstRowFirstColumn="0" w:firstRowLastColumn="0" w:lastRowFirstColumn="0" w:lastRowLastColumn="0"/>
-            </w:pPr>
-          </w:p>
         </w:tc>
       </w:tr>
       <w:tr>
@@ -17147,6 +17113,9 @@
               <w:cnfStyle w:val="000000000000" w:firstRow="0" w:lastRow="0" w:firstColumn="0" w:lastColumn="0" w:oddVBand="0" w:evenVBand="0" w:oddHBand="0" w:evenHBand="0" w:firstRowFirstColumn="0" w:firstRowLastColumn="0" w:lastRowFirstColumn="0" w:lastRowLastColumn="0"/>
             </w:pPr>
             <w:r>
+              <w:rPr>
+                <w:noProof/>
+              </w:rPr>
               <w:drawing>
                 <wp:inline distT="0" distB="0" distL="0" distR="0" wp14:anchorId="4B4F1B6C" wp14:editId="34DBC93D">
                   <wp:extent cx="2943636" cy="905001"/>
@@ -17214,6 +17183,9 @@
               <w:cnfStyle w:val="000000000000" w:firstRow="0" w:lastRow="0" w:firstColumn="0" w:lastColumn="0" w:oddVBand="0" w:evenVBand="0" w:oddHBand="0" w:evenHBand="0" w:firstRowFirstColumn="0" w:firstRowLastColumn="0" w:lastRowFirstColumn="0" w:lastRowLastColumn="0"/>
             </w:pPr>
             <w:r>
+              <w:rPr>
+                <w:noProof/>
+              </w:rPr>
               <w:drawing>
                 <wp:inline distT="0" distB="0" distL="0" distR="0" wp14:anchorId="69F2E275" wp14:editId="25E69B4A">
                   <wp:extent cx="5591955" cy="1066949"/>
@@ -17256,6 +17228,9 @@
               <w:cnfStyle w:val="000000000000" w:firstRow="0" w:lastRow="0" w:firstColumn="0" w:lastColumn="0" w:oddVBand="0" w:evenVBand="0" w:oddHBand="0" w:evenHBand="0" w:firstRowFirstColumn="0" w:firstRowLastColumn="0" w:lastRowFirstColumn="0" w:lastRowLastColumn="0"/>
             </w:pPr>
             <w:r>
+              <w:rPr>
+                <w:noProof/>
+              </w:rPr>
               <w:drawing>
                 <wp:inline distT="0" distB="0" distL="0" distR="0" wp14:anchorId="0D7AF57E" wp14:editId="0873DC54">
                   <wp:extent cx="5867400" cy="1250950"/>
@@ -17488,6 +17463,9 @@
               <w:cnfStyle w:val="000000000000" w:firstRow="0" w:lastRow="0" w:firstColumn="0" w:lastColumn="0" w:oddVBand="0" w:evenVBand="0" w:oddHBand="0" w:evenHBand="0" w:firstRowFirstColumn="0" w:firstRowLastColumn="0" w:lastRowFirstColumn="0" w:lastRowLastColumn="0"/>
             </w:pPr>
             <w:r>
+              <w:rPr>
+                <w:noProof/>
+              </w:rPr>
               <w:drawing>
                 <wp:inline distT="0" distB="0" distL="0" distR="0" wp14:anchorId="6BCF2E11" wp14:editId="0627295B">
                   <wp:extent cx="3677163" cy="800212"/>
@@ -17550,6 +17528,9 @@
               <w:cnfStyle w:val="000000000000" w:firstRow="0" w:lastRow="0" w:firstColumn="0" w:lastColumn="0" w:oddVBand="0" w:evenVBand="0" w:oddHBand="0" w:evenHBand="0" w:firstRowFirstColumn="0" w:firstRowLastColumn="0" w:lastRowFirstColumn="0" w:lastRowLastColumn="0"/>
             </w:pPr>
             <w:r>
+              <w:rPr>
+                <w:noProof/>
+              </w:rPr>
               <w:drawing>
                 <wp:inline distT="0" distB="0" distL="0" distR="0" wp14:anchorId="41225167" wp14:editId="5C99B342">
                   <wp:extent cx="5895975" cy="472440"/>
@@ -17597,6 +17578,9 @@
               <w:cnfStyle w:val="000000000000" w:firstRow="0" w:lastRow="0" w:firstColumn="0" w:lastColumn="0" w:oddVBand="0" w:evenVBand="0" w:oddHBand="0" w:evenHBand="0" w:firstRowFirstColumn="0" w:firstRowLastColumn="0" w:lastRowFirstColumn="0" w:lastRowLastColumn="0"/>
             </w:pPr>
             <w:r>
+              <w:rPr>
+                <w:noProof/>
+              </w:rPr>
               <w:drawing>
                 <wp:inline distT="0" distB="0" distL="0" distR="0" wp14:anchorId="47618FE3" wp14:editId="04D9C9AA">
                   <wp:extent cx="5344271" cy="2600688"/>
@@ -17870,6 +17854,9 @@
               <w:cnfStyle w:val="000000000000" w:firstRow="0" w:lastRow="0" w:firstColumn="0" w:lastColumn="0" w:oddVBand="0" w:evenVBand="0" w:oddHBand="0" w:evenHBand="0" w:firstRowFirstColumn="0" w:firstRowLastColumn="0" w:lastRowFirstColumn="0" w:lastRowLastColumn="0"/>
             </w:pPr>
             <w:r>
+              <w:rPr>
+                <w:noProof/>
+              </w:rPr>
               <w:drawing>
                 <wp:inline distT="0" distB="0" distL="0" distR="0" wp14:anchorId="4257A820" wp14:editId="37D99FD4">
                   <wp:extent cx="3781953" cy="485843"/>
@@ -17934,6 +17921,9 @@
               <w:cnfStyle w:val="000000000000" w:firstRow="0" w:lastRow="0" w:firstColumn="0" w:lastColumn="0" w:oddVBand="0" w:evenVBand="0" w:oddHBand="0" w:evenHBand="0" w:firstRowFirstColumn="0" w:firstRowLastColumn="0" w:lastRowFirstColumn="0" w:lastRowLastColumn="0"/>
             </w:pPr>
             <w:r>
+              <w:rPr>
+                <w:noProof/>
+              </w:rPr>
               <w:drawing>
                 <wp:inline distT="0" distB="0" distL="0" distR="0" wp14:anchorId="4CAC8B6C" wp14:editId="126D7EDC">
                   <wp:extent cx="6479540" cy="1047115"/>
@@ -17976,6 +17966,9 @@
               <w:cnfStyle w:val="000000000000" w:firstRow="0" w:lastRow="0" w:firstColumn="0" w:lastColumn="0" w:oddVBand="0" w:evenVBand="0" w:oddHBand="0" w:evenHBand="0" w:firstRowFirstColumn="0" w:firstRowLastColumn="0" w:lastRowFirstColumn="0" w:lastRowLastColumn="0"/>
             </w:pPr>
             <w:r>
+              <w:rPr>
+                <w:noProof/>
+              </w:rPr>
               <w:drawing>
                 <wp:inline distT="0" distB="0" distL="0" distR="0" wp14:anchorId="1DDACF7B" wp14:editId="6E565FDF">
                   <wp:extent cx="1571844" cy="1781424"/>
@@ -18181,6 +18174,9 @@
               <w:cnfStyle w:val="000000000000" w:firstRow="0" w:lastRow="0" w:firstColumn="0" w:lastColumn="0" w:oddVBand="0" w:evenVBand="0" w:oddHBand="0" w:evenHBand="0" w:firstRowFirstColumn="0" w:firstRowLastColumn="0" w:lastRowFirstColumn="0" w:lastRowLastColumn="0"/>
             </w:pPr>
             <w:r>
+              <w:rPr>
+                <w:noProof/>
+              </w:rPr>
               <w:drawing>
                 <wp:inline distT="0" distB="0" distL="0" distR="0" wp14:anchorId="1F8F537C" wp14:editId="58827AFC">
                   <wp:extent cx="3934374" cy="752580"/>
@@ -18245,6 +18241,9 @@
               <w:cnfStyle w:val="000000000000" w:firstRow="0" w:lastRow="0" w:firstColumn="0" w:lastColumn="0" w:oddVBand="0" w:evenVBand="0" w:oddHBand="0" w:evenHBand="0" w:firstRowFirstColumn="0" w:firstRowLastColumn="0" w:lastRowFirstColumn="0" w:lastRowLastColumn="0"/>
             </w:pPr>
             <w:r>
+              <w:rPr>
+                <w:noProof/>
+              </w:rPr>
               <w:drawing>
                 <wp:inline distT="0" distB="0" distL="0" distR="0" wp14:anchorId="0BA58DD9" wp14:editId="693F6CBC">
                   <wp:extent cx="6479540" cy="934720"/>
@@ -18287,6 +18286,9 @@
               <w:cnfStyle w:val="000000000000" w:firstRow="0" w:lastRow="0" w:firstColumn="0" w:lastColumn="0" w:oddVBand="0" w:evenVBand="0" w:oddHBand="0" w:evenHBand="0" w:firstRowFirstColumn="0" w:firstRowLastColumn="0" w:lastRowFirstColumn="0" w:lastRowLastColumn="0"/>
             </w:pPr>
             <w:r>
+              <w:rPr>
+                <w:noProof/>
+              </w:rPr>
               <w:drawing>
                 <wp:inline distT="0" distB="0" distL="0" distR="0" wp14:anchorId="22A7B733" wp14:editId="172BD5A1">
                   <wp:extent cx="4848902" cy="2657846"/>
@@ -18484,6 +18486,9 @@
               <w:cnfStyle w:val="000000000000" w:firstRow="0" w:lastRow="0" w:firstColumn="0" w:lastColumn="0" w:oddVBand="0" w:evenVBand="0" w:oddHBand="0" w:evenHBand="0" w:firstRowFirstColumn="0" w:firstRowLastColumn="0" w:lastRowFirstColumn="0" w:lastRowLastColumn="0"/>
             </w:pPr>
             <w:r>
+              <w:rPr>
+                <w:noProof/>
+              </w:rPr>
               <w:drawing>
                 <wp:inline distT="0" distB="0" distL="0" distR="0" wp14:anchorId="587499D2" wp14:editId="0C3DEB2D">
                   <wp:extent cx="3953427" cy="476316"/>
@@ -18548,6 +18553,9 @@
               <w:cnfStyle w:val="000000000000" w:firstRow="0" w:lastRow="0" w:firstColumn="0" w:lastColumn="0" w:oddVBand="0" w:evenVBand="0" w:oddHBand="0" w:evenHBand="0" w:firstRowFirstColumn="0" w:firstRowLastColumn="0" w:lastRowFirstColumn="0" w:lastRowLastColumn="0"/>
             </w:pPr>
             <w:r>
+              <w:rPr>
+                <w:noProof/>
+              </w:rPr>
               <w:drawing>
                 <wp:inline distT="0" distB="0" distL="0" distR="0" wp14:anchorId="6F0E030A" wp14:editId="6D270A37">
                   <wp:extent cx="5915025" cy="1514475"/>
@@ -19403,6 +19411,7 @@
             <w:r>
               <w:rPr>
                 <w:rFonts w:ascii="Arial" w:eastAsia="Times New Roman" w:hAnsi="Arial"/>
+                <w:bCs w:val="0"/>
                 <w:color w:val="000000"/>
                 <w:sz w:val="18"/>
                 <w:szCs w:val="18"/>
@@ -19517,6 +19526,7 @@
             <w:r>
               <w:rPr>
                 <w:rFonts w:ascii="Arial" w:eastAsia="Times New Roman" w:hAnsi="Arial"/>
+                <w:bCs w:val="0"/>
                 <w:color w:val="000000"/>
                 <w:sz w:val="18"/>
                 <w:szCs w:val="18"/>
@@ -19596,6 +19606,7 @@
             <w:r>
               <w:rPr>
                 <w:rFonts w:ascii="Arial" w:eastAsia="Times New Roman" w:hAnsi="Arial"/>
+                <w:bCs w:val="0"/>
                 <w:color w:val="000000"/>
                 <w:sz w:val="18"/>
                 <w:szCs w:val="18"/>
@@ -19707,6 +19718,7 @@
             <w:r>
               <w:rPr>
                 <w:rFonts w:ascii="Arial" w:eastAsia="Times New Roman" w:hAnsi="Arial"/>
+                <w:bCs w:val="0"/>
                 <w:color w:val="000000"/>
                 <w:sz w:val="18"/>
                 <w:szCs w:val="18"/>
@@ -19878,6 +19890,7 @@
             <w:r>
               <w:rPr>
                 <w:rFonts w:ascii="Arial" w:eastAsiaTheme="minorHAnsi" w:hAnsi="Arial"/>
+                <w:bCs w:val="0"/>
                 <w:color w:val="000000"/>
                 <w:sz w:val="18"/>
                 <w:szCs w:val="18"/>
@@ -19902,6 +19915,7 @@
             <w:r>
               <w:rPr>
                 <w:rFonts w:ascii="Arial" w:eastAsiaTheme="minorHAnsi" w:hAnsi="Arial"/>
+                <w:bCs w:val="0"/>
                 <w:color w:val="000000"/>
                 <w:sz w:val="18"/>
                 <w:szCs w:val="18"/>
@@ -20072,11 +20086,9 @@
       <w:r>
         <w:t> </w:t>
       </w:r>
-      <w:proofErr w:type="gramStart"/>
       <w:r>
         <w:t>design</w:t>
       </w:r>
-      <w:proofErr w:type="gramEnd"/>
       <w:r>
         <w:t>,</w:t>
       </w:r>
@@ -30106,15 +30118,7 @@
         <w:t xml:space="preserve">The following is a start to define </w:t>
       </w:r>
       <w:r>
-        <w:t xml:space="preserve">the </w:t>
-      </w:r>
-      <w:proofErr w:type="gramStart"/>
-      <w:r>
-        <w:t>clients</w:t>
-      </w:r>
-      <w:proofErr w:type="gramEnd"/>
-      <w:r>
-        <w:t xml:space="preserve"> table.</w:t>
+        <w:t>the clients table.</w:t>
       </w:r>
     </w:p>
     <w:tbl>
@@ -30584,21 +30588,12 @@
                 <w:szCs w:val="20"/>
               </w:rPr>
             </w:pPr>
-            <w:proofErr w:type="gramStart"/>
-            <w:r>
-              <w:rPr>
-                <w:sz w:val="18"/>
-                <w:szCs w:val="20"/>
-              </w:rPr>
-              <w:t>Varchar(</w:t>
-            </w:r>
-            <w:proofErr w:type="gramEnd"/>
-            <w:r>
-              <w:rPr>
-                <w:sz w:val="18"/>
-                <w:szCs w:val="20"/>
-              </w:rPr>
-              <w:t>64)</w:t>
+            <w:r>
+              <w:rPr>
+                <w:sz w:val="18"/>
+                <w:szCs w:val="20"/>
+              </w:rPr>
+              <w:t>Varchar(64)</w:t>
             </w:r>
           </w:p>
         </w:tc>
@@ -35913,15 +35908,7 @@
     </w:p>
     <w:p>
       <w:r>
-        <w:t xml:space="preserve">The following is a start to define the branch </w:t>
-      </w:r>
-      <w:proofErr w:type="gramStart"/>
-      <w:r>
-        <w:t>suppliers</w:t>
-      </w:r>
-      <w:proofErr w:type="gramEnd"/>
-      <w:r>
-        <w:t xml:space="preserve"> table.</w:t>
+        <w:t>The following is a start to define the branch suppliers table.</w:t>
       </w:r>
     </w:p>
     <w:tbl>
@@ -37289,7 +37276,7 @@
               <w:sz w:val="16"/>
               <w:szCs w:val="16"/>
             </w:rPr>
-            <w:t>2025-08-27 17:53</w:t>
+            <w:t>2025-08-31 13:42</w:t>
           </w:r>
           <w:r>
             <w:rPr>
@@ -42379,6 +42366,7 @@
   <w:style w:type="character" w:default="1" w:styleId="DefaultParagraphFont">
     <w:name w:val="Default Paragraph Font"/>
     <w:uiPriority w:val="1"/>
+    <w:semiHidden/>
     <w:unhideWhenUsed/>
   </w:style>
   <w:style w:type="table" w:default="1" w:styleId="TableNormal">
@@ -44179,19 +44167,10 @@
 </file>
 
 <file path=customXml/item1.xml><?xml version="1.0" encoding="utf-8"?>
-<?mso-contentType ?>
-<FormTemplates xmlns="http://schemas.microsoft.com/sharepoint/v3/contenttype/forms">
-  <Display>DocumentLibraryForm</Display>
-  <Edit>DocumentLibraryForm</Edit>
-  <New>DocumentLibraryForm</New>
-</FormTemplates>
+<b:Sources xmlns:b="http://schemas.openxmlformats.org/officeDocument/2006/bibliography" xmlns="http://schemas.openxmlformats.org/officeDocument/2006/bibliography" SelectedStyle="\APA.XSL" StyleName="APA"/>
 </file>
 
 <file path=customXml/item2.xml><?xml version="1.0" encoding="utf-8"?>
-<LongProperties xmlns="http://schemas.microsoft.com/office/2006/metadata/longProperties"/>
-</file>
-
-<file path=customXml/item3.xml><?xml version="1.0" encoding="utf-8"?>
 <ct:contentTypeSchema xmlns:ct="http://schemas.microsoft.com/office/2006/metadata/contentType" xmlns:ma="http://schemas.microsoft.com/office/2006/metadata/properties/metaAttributes" ct:_="" ma:_="" ma:contentTypeName="Document" ma:contentTypeID="0x010100D482CBA738D00D4AAC9330883AE1DA78" ma:contentTypeVersion="33" ma:contentTypeDescription="Create a new document." ma:contentTypeScope="" ma:versionID="8e47dcab4e34a32242880baf61f0a73d">
   <xsd:schema xmlns:xsd="http://www.w3.org/2001/XMLSchema" xmlns:xs="http://www.w3.org/2001/XMLSchema" xmlns:p="http://schemas.microsoft.com/office/2006/metadata/properties" xmlns:ns3="3936cbe9-feea-4685-b03c-7f8d09c550f1" xmlns:ns4="833ce3ab-d172-455c-9989-f10facae9784" targetNamespace="http://schemas.microsoft.com/office/2006/metadata/properties" ma:root="true" ma:fieldsID="174389be43a91ce68753c33b6ac99b4e" ns3:_="" ns4:_="">
     <xsd:import namespace="3936cbe9-feea-4685-b03c-7f8d09c550f1"/>
@@ -44602,6 +44581,15 @@
 </ct:contentTypeSchema>
 </file>
 
+<file path=customXml/item3.xml><?xml version="1.0" encoding="utf-8"?>
+<?mso-contentType ?>
+<FormTemplates xmlns="http://schemas.microsoft.com/sharepoint/v3/contenttype/forms">
+  <Display>DocumentLibraryForm</Display>
+  <Edit>DocumentLibraryForm</Edit>
+  <New>DocumentLibraryForm</New>
+</FormTemplates>
+</file>
+
 <file path=customXml/item4.xml><?xml version="1.0" encoding="utf-8"?>
 <p:properties xmlns:p="http://schemas.microsoft.com/office/2006/metadata/properties" xmlns:xsi="http://www.w3.org/2001/XMLSchema-instance" xmlns:pc="http://schemas.microsoft.com/office/infopath/2007/PartnerControls">
   <documentManagement>
@@ -44654,26 +44642,18 @@
 </file>
 
 <file path=customXml/item5.xml><?xml version="1.0" encoding="utf-8"?>
-<b:Sources xmlns:b="http://schemas.openxmlformats.org/officeDocument/2006/bibliography" xmlns="http://schemas.openxmlformats.org/officeDocument/2006/bibliography" SelectedStyle="\APA.XSL" StyleName="APA"/>
+<LongProperties xmlns="http://schemas.microsoft.com/office/2006/metadata/longProperties"/>
 </file>
 
 <file path=customXml/itemProps1.xml><?xml version="1.0" encoding="utf-8"?>
-<ds:datastoreItem xmlns:ds="http://schemas.openxmlformats.org/officeDocument/2006/customXml" ds:itemID="{96001339-1F25-4BDD-94F9-AA3400008571}">
+<ds:datastoreItem xmlns:ds="http://schemas.openxmlformats.org/officeDocument/2006/customXml" ds:itemID="{976F871E-22B5-41E5-8DA9-8ECDE272B5AE}">
   <ds:schemaRefs>
-    <ds:schemaRef ds:uri="http://schemas.microsoft.com/sharepoint/v3/contenttype/forms"/>
+    <ds:schemaRef ds:uri="http://schemas.openxmlformats.org/officeDocument/2006/bibliography"/>
   </ds:schemaRefs>
 </ds:datastoreItem>
 </file>
 
 <file path=customXml/itemProps2.xml><?xml version="1.0" encoding="utf-8"?>
-<ds:datastoreItem xmlns:ds="http://schemas.openxmlformats.org/officeDocument/2006/customXml" ds:itemID="{ED9C3AC7-65F6-444B-AAD9-BED76FF91658}">
-  <ds:schemaRefs>
-    <ds:schemaRef ds:uri="http://schemas.microsoft.com/office/2006/metadata/longProperties"/>
-  </ds:schemaRefs>
-</ds:datastoreItem>
-</file>
-
-<file path=customXml/itemProps3.xml><?xml version="1.0" encoding="utf-8"?>
 <ds:datastoreItem xmlns:ds="http://schemas.openxmlformats.org/officeDocument/2006/customXml" ds:itemID="{C3B379D3-68ED-4924-9080-2CFFEEB38B90}">
   <ds:schemaRefs>
     <ds:schemaRef ds:uri="http://schemas.microsoft.com/office/2006/metadata/contentType"/>
@@ -44692,6 +44672,14 @@
 </ds:datastoreItem>
 </file>
 
+<file path=customXml/itemProps3.xml><?xml version="1.0" encoding="utf-8"?>
+<ds:datastoreItem xmlns:ds="http://schemas.openxmlformats.org/officeDocument/2006/customXml" ds:itemID="{96001339-1F25-4BDD-94F9-AA3400008571}">
+  <ds:schemaRefs>
+    <ds:schemaRef ds:uri="http://schemas.microsoft.com/sharepoint/v3/contenttype/forms"/>
+  </ds:schemaRefs>
+</ds:datastoreItem>
+</file>
+
 <file path=customXml/itemProps4.xml><?xml version="1.0" encoding="utf-8"?>
 <ds:datastoreItem xmlns:ds="http://schemas.openxmlformats.org/officeDocument/2006/customXml" ds:itemID="{A16F99D5-FAF9-47B7-BB2E-CAC1EF9F3B71}">
   <ds:schemaRefs>
@@ -44703,9 +44691,9 @@
 </file>
 
 <file path=customXml/itemProps5.xml><?xml version="1.0" encoding="utf-8"?>
-<ds:datastoreItem xmlns:ds="http://schemas.openxmlformats.org/officeDocument/2006/customXml" ds:itemID="{976F871E-22B5-41E5-8DA9-8ECDE272B5AE}">
+<ds:datastoreItem xmlns:ds="http://schemas.openxmlformats.org/officeDocument/2006/customXml" ds:itemID="{ED9C3AC7-65F6-444B-AAD9-BED76FF91658}">
   <ds:schemaRefs>
-    <ds:schemaRef ds:uri="http://schemas.openxmlformats.org/officeDocument/2006/bibliography"/>
+    <ds:schemaRef ds:uri="http://schemas.microsoft.com/office/2006/metadata/longProperties"/>
   </ds:schemaRefs>
 </ds:datastoreItem>
 </file>
</xml_diff>